<commit_message>
doc(rapport(3.3	Répartition des tâches))
</commit_message>
<xml_diff>
--- a/documentation/rapport-346.docx
+++ b/documentation/rapport-346.docx
@@ -6,8 +6,13 @@
       <w:pPr>
         <w:pStyle w:val="Titre"/>
       </w:pPr>
-      <w:r>
-        <w:t>P_Cloud 346</w:t>
+      <w:proofErr w:type="spellStart"/>
+      <w:r>
+        <w:t>P_Cloud</w:t>
+      </w:r>
+      <w:proofErr w:type="spellEnd"/>
+      <w:r>
+        <w:t xml:space="preserve"> 346</w:t>
       </w:r>
     </w:p>
     <w:p>
@@ -86,8 +91,16 @@
         <w:rPr>
           <w:lang w:val="de-CH"/>
         </w:rPr>
-        <w:t>Alban Segalen</w:t>
-      </w:r>
+        <w:t xml:space="preserve">Alban </w:t>
+      </w:r>
+      <w:proofErr w:type="spellStart"/>
+      <w:r>
+        <w:rPr>
+          <w:lang w:val="de-CH"/>
+        </w:rPr>
+        <w:t>Segalen</w:t>
+      </w:r>
+      <w:proofErr w:type="spellEnd"/>
       <w:r>
         <w:rPr>
           <w:lang w:val="de-CH"/>
@@ -136,8 +149,13 @@
         <w:jc w:val="center"/>
       </w:pPr>
       <w:r>
-        <w:t>Gaël Sonney</w:t>
-      </w:r>
+        <w:t xml:space="preserve">Gaël </w:t>
+      </w:r>
+      <w:proofErr w:type="spellStart"/>
+      <w:r>
+        <w:t>Sonney</w:t>
+      </w:r>
+      <w:proofErr w:type="spellEnd"/>
     </w:p>
     <w:p>
       <w:pPr>
@@ -2697,9 +2715,9 @@
       <w:pPr>
         <w:pStyle w:val="Titre2"/>
       </w:pPr>
-      <w:bookmarkStart w:id="3" w:name="_Toc532179969"/>
-      <w:bookmarkStart w:id="4" w:name="_Toc165969639"/>
-      <w:bookmarkStart w:id="5" w:name="_Toc215663929"/>
+      <w:bookmarkStart w:id="3" w:name="_Toc215663929"/>
+      <w:bookmarkStart w:id="4" w:name="_Toc532179969"/>
+      <w:bookmarkStart w:id="5" w:name="_Toc165969639"/>
       <w:r>
         <w:t>T</w:t>
       </w:r>
@@ -2709,15 +2727,20 @@
       <w:r>
         <w:t>e</w:t>
       </w:r>
-      <w:bookmarkEnd w:id="5"/>
+      <w:bookmarkEnd w:id="3"/>
     </w:p>
     <w:p>
       <w:pPr>
         <w:pStyle w:val="Retraitcorpsdetexte"/>
       </w:pPr>
       <w:r>
-        <w:t>Cloud Webapp</w:t>
-      </w:r>
+        <w:t xml:space="preserve">Cloud </w:t>
+      </w:r>
+      <w:proofErr w:type="spellStart"/>
+      <w:r>
+        <w:t>Webapp</w:t>
+      </w:r>
+      <w:proofErr w:type="spellEnd"/>
     </w:p>
     <w:p>
       <w:pPr>
@@ -2918,8 +2941,13 @@
         </w:numPr>
       </w:pPr>
       <w:r>
-        <w:t>Migrer une fonctionnalité de l’application en fonction serverless</w:t>
-      </w:r>
+        <w:t xml:space="preserve">Migrer une fonctionnalité de l’application en fonction </w:t>
+      </w:r>
+      <w:proofErr w:type="spellStart"/>
+      <w:r>
+        <w:t>serverless</w:t>
+      </w:r>
+      <w:proofErr w:type="spellEnd"/>
     </w:p>
     <w:p>
       <w:pPr>
@@ -2958,8 +2986,13 @@
         </w:numPr>
       </w:pPr>
       <w:r>
-        <w:t>Mettre en place un environnement de staging</w:t>
-      </w:r>
+        <w:t xml:space="preserve">Mettre en place un environnement de </w:t>
+      </w:r>
+      <w:proofErr w:type="spellStart"/>
+      <w:r>
+        <w:t>staging</w:t>
+      </w:r>
+      <w:proofErr w:type="spellEnd"/>
     </w:p>
     <w:p>
       <w:pPr>
@@ -2968,8 +3001,14 @@
           <w:ilvl w:val="0"/>
           <w:numId w:val="48"/>
         </w:numPr>
-      </w:pPr>
-      <w:r>
+        <w:rPr>
+          <w:lang w:val="en-US"/>
+        </w:rPr>
+      </w:pPr>
+      <w:r>
+        <w:rPr>
+          <w:lang w:val="en-US"/>
+        </w:rPr>
         <w:t>Stocker les secrets dans Azure Key Vault</w:t>
       </w:r>
     </w:p>
@@ -3006,8 +3045,13 @@
         </w:numPr>
       </w:pPr>
       <w:r>
-        <w:t>Ajouter un Application Gateway ou Azure Front Door</w:t>
-      </w:r>
+        <w:t xml:space="preserve">Ajouter un Application Gateway ou Azure Front </w:t>
+      </w:r>
+      <w:proofErr w:type="spellStart"/>
+      <w:r>
+        <w:t>Door</w:t>
+      </w:r>
+      <w:proofErr w:type="spellEnd"/>
     </w:p>
     <w:p>
       <w:pPr>
@@ -3075,8 +3119,13 @@
         </w:rPr>
       </w:pPr>
       <w:r>
-        <w:t>Le code source documenté et présent sur Github</w:t>
-      </w:r>
+        <w:t xml:space="preserve">Le code source documenté et présent sur </w:t>
+      </w:r>
+      <w:proofErr w:type="spellStart"/>
+      <w:r>
+        <w:t>Github</w:t>
+      </w:r>
+      <w:proofErr w:type="spellEnd"/>
     </w:p>
     <w:p>
       <w:pPr>
@@ -3087,7 +3136,15 @@
         </w:numPr>
       </w:pPr>
       <w:r>
-        <w:t>Le site doit aussi pouvoir être lancé en local (npm run start)</w:t>
+        <w:t>Le site doit aussi pouvoir être lancé en local (</w:t>
+      </w:r>
+      <w:proofErr w:type="spellStart"/>
+      <w:r>
+        <w:t>npm</w:t>
+      </w:r>
+      <w:proofErr w:type="spellEnd"/>
+      <w:r>
+        <w:t xml:space="preserve"> run start)</w:t>
       </w:r>
     </w:p>
     <w:p>
@@ -3159,8 +3216,8 @@
       <w:r>
         <w:t>Planification</w:t>
       </w:r>
-      <w:bookmarkEnd w:id="3"/>
       <w:bookmarkEnd w:id="4"/>
+      <w:bookmarkEnd w:id="5"/>
       <w:r>
         <w:t xml:space="preserve"> Initiale</w:t>
       </w:r>
@@ -3171,7 +3228,15 @@
         <w:pStyle w:val="Corpsdetexte"/>
       </w:pPr>
       <w:r>
-        <w:t xml:space="preserve">Nous allons commencer par déployer l’application sur Azure en utilisant un App Service et nous intégreront l’authentification MSAL en parallèle. Nous </w:t>
+        <w:t xml:space="preserve">Nous allons commencer par déployer l’application sur Azure en utilisant </w:t>
+      </w:r>
+      <w:proofErr w:type="gramStart"/>
+      <w:r>
+        <w:t>un App Service</w:t>
+      </w:r>
+      <w:proofErr w:type="gramEnd"/>
+      <w:r>
+        <w:t xml:space="preserve"> et nous intégreront l’authentification MSAL en parallèle. Nous </w:t>
       </w:r>
       <w:r>
         <w:t>migrerons</w:t>
@@ -3183,8 +3248,13 @@
         <w:t>des fonctionnalités</w:t>
       </w:r>
       <w:r>
-        <w:t xml:space="preserve"> en fonction serverless</w:t>
-      </w:r>
+        <w:t xml:space="preserve"> en fonction </w:t>
+      </w:r>
+      <w:proofErr w:type="spellStart"/>
+      <w:r>
+        <w:t>serverless</w:t>
+      </w:r>
+      <w:proofErr w:type="spellEnd"/>
       <w:r>
         <w:t>.</w:t>
       </w:r>
@@ -3432,8 +3502,21 @@
               <w:ind w:left="0"/>
             </w:pPr>
             <w:r>
-              <w:t>Mauvais hôte pour les utilisateurs mysql : user@localhost</w:t>
+              <w:t xml:space="preserve">Mauvais hôte pour les utilisateurs </w:t>
             </w:r>
+            <w:proofErr w:type="spellStart"/>
+            <w:r>
+              <w:t>mysql</w:t>
+            </w:r>
+            <w:proofErr w:type="spellEnd"/>
+            <w:r>
+              <w:t xml:space="preserve"> : </w:t>
+            </w:r>
+            <w:proofErr w:type="spellStart"/>
+            <w:r>
+              <w:t>user@localhost</w:t>
+            </w:r>
+            <w:proofErr w:type="spellEnd"/>
           </w:p>
         </w:tc>
         <w:tc>
@@ -3681,7 +3764,35 @@
         <w:pStyle w:val="Retraitcorpsdetexte"/>
       </w:pPr>
       <w:r>
-        <w:t>Yosef : authentification MSAL</w:t>
+        <w:rPr>
+          <w:b/>
+          <w:bCs/>
+        </w:rPr>
+        <w:t>Yosef</w:t>
+      </w:r>
+      <w:r>
+        <w:t xml:space="preserve"> : </w:t>
+      </w:r>
+      <w:r>
+        <w:t xml:space="preserve">déploiement </w:t>
+      </w:r>
+      <w:r>
+        <w:t xml:space="preserve">local, </w:t>
+      </w:r>
+      <w:r>
+        <w:t>authentification MSAL</w:t>
+      </w:r>
+      <w:r>
+        <w:t xml:space="preserve">, </w:t>
+      </w:r>
+      <w:r>
+        <w:t>intégration de M</w:t>
+      </w:r>
+      <w:r>
+        <w:t>S</w:t>
+      </w:r>
+      <w:r>
+        <w:t>AL dans chaque fonctionnalité</w:t>
       </w:r>
     </w:p>
     <w:p>
@@ -3689,7 +3800,14 @@
         <w:pStyle w:val="Retraitcorpsdetexte"/>
       </w:pPr>
       <w:r>
-        <w:t>Alban : déploiement sur Azure, création de la DB</w:t>
+        <w:rPr>
+          <w:b/>
+          <w:bCs/>
+        </w:rPr>
+        <w:t>Alban</w:t>
+      </w:r>
+      <w:r>
+        <w:t> : déploiement sur Azure, création de la DB</w:t>
       </w:r>
     </w:p>
     <w:p>
@@ -3707,7 +3825,15 @@
         <w:pStyle w:val="Retraitcorpsdetexte"/>
       </w:pPr>
       <w:r>
-        <w:t>[schéma]</w:t>
+        <w:t>[</w:t>
+      </w:r>
+      <w:proofErr w:type="gramStart"/>
+      <w:r>
+        <w:t>schéma</w:t>
+      </w:r>
+      <w:proofErr w:type="gramEnd"/>
+      <w:r>
+        <w:t>]</w:t>
       </w:r>
     </w:p>
     <w:p>
@@ -3715,10 +3841,17 @@
         <w:pStyle w:val="Titre2"/>
       </w:pPr>
       <w:bookmarkStart w:id="23" w:name="_Toc215663945"/>
-      <w:r>
-        <w:t>.env</w:t>
+      <w:proofErr w:type="gramStart"/>
+      <w:r>
+        <w:t>.</w:t>
+      </w:r>
+      <w:proofErr w:type="spellStart"/>
+      <w:r>
+        <w:t>env</w:t>
       </w:r>
       <w:bookmarkEnd w:id="23"/>
+      <w:proofErr w:type="spellEnd"/>
+      <w:proofErr w:type="gramEnd"/>
     </w:p>
     <w:p>
       <w:pPr>
@@ -4102,8 +4235,13 @@
           <w:numId w:val="22"/>
         </w:numPr>
       </w:pPr>
-      <w:r>
-        <w:t>raison, décisions, etc.</w:t>
+      <w:proofErr w:type="gramStart"/>
+      <w:r>
+        <w:t>raison</w:t>
+      </w:r>
+      <w:proofErr w:type="gramEnd"/>
+      <w:r>
+        <w:t>, décisions, etc.</w:t>
       </w:r>
     </w:p>
     <w:p>
@@ -4115,8 +4253,13 @@
         </w:numPr>
       </w:pPr>
       <w:r>
-        <w:t>Liste des bugs répertoriés avec la date de découverte et leur état:</w:t>
-      </w:r>
+        <w:t xml:space="preserve">Liste des bugs répertoriés avec la date de découverte et leur </w:t>
+      </w:r>
+      <w:proofErr w:type="gramStart"/>
+      <w:r>
+        <w:t>état:</w:t>
+      </w:r>
+      <w:proofErr w:type="gramEnd"/>
     </w:p>
     <w:p>
       <w:pPr>
@@ -4200,11 +4343,16 @@
         </w:numPr>
       </w:pPr>
       <w:r>
-        <w:t>Si c’était à refaire</w:t>
+        <w:t xml:space="preserve">Si c’était à </w:t>
+      </w:r>
+      <w:proofErr w:type="gramStart"/>
+      <w:r>
+        <w:t>refaire</w:t>
       </w:r>
       <w:r>
         <w:t>:</w:t>
       </w:r>
+      <w:proofErr w:type="gramEnd"/>
     </w:p>
     <w:p>
       <w:pPr>
@@ -4271,8 +4419,13 @@
           <w:numId w:val="24"/>
         </w:numPr>
       </w:pPr>
-      <w:r>
-        <w:t>Suite à donner, améliorations souhaitables, …</w:t>
+      <w:proofErr w:type="gramStart"/>
+      <w:r>
+        <w:t>Suite à</w:t>
+      </w:r>
+      <w:proofErr w:type="gramEnd"/>
+      <w:r>
+        <w:t xml:space="preserve"> donner, améliorations souhaitables, …</w:t>
       </w:r>
     </w:p>
     <w:p>
@@ -4305,8 +4458,13 @@
           <w:numId w:val="25"/>
         </w:numPr>
       </w:pPr>
-      <w:r>
-        <w:t>Listing du code source (partiel ou, plus rarement complet)</w:t>
+      <w:proofErr w:type="gramStart"/>
+      <w:r>
+        <w:t>Listing</w:t>
+      </w:r>
+      <w:proofErr w:type="gramEnd"/>
+      <w:r>
+        <w:t xml:space="preserve"> du code source (partiel ou, plus rarement complet)</w:t>
       </w:r>
     </w:p>
     <w:p>
@@ -4787,12 +4945,21 @@
               <w:szCs w:val="16"/>
             </w:rPr>
           </w:pPr>
+          <w:proofErr w:type="gramStart"/>
           <w:r>
             <w:rPr>
               <w:rFonts w:cs="Arial"/>
               <w:szCs w:val="16"/>
             </w:rPr>
-            <w:t xml:space="preserve">Version: </w:t>
+            <w:t>Version:</w:t>
+          </w:r>
+          <w:proofErr w:type="gramEnd"/>
+          <w:r>
+            <w:rPr>
+              <w:rFonts w:cs="Arial"/>
+              <w:szCs w:val="16"/>
+            </w:rPr>
+            <w:t xml:space="preserve"> </w:t>
           </w:r>
           <w:fldSimple w:instr=" REVNUM   \* MERGEFORMAT ">
             <w:r>
@@ -4838,7 +5005,7 @@
               <w:noProof/>
               <w:szCs w:val="16"/>
             </w:rPr>
-            <w:t>03.12.2025 13:42</w:t>
+            <w:t>03.12.2025 15:24</w:t>
           </w:r>
           <w:r>
             <w:rPr>
@@ -5050,7 +5217,7 @@
         <v:path o:extrusionok="f" gradientshapeok="t" o:connecttype="rect"/>
         <o:lock v:ext="edit" aspectratio="t"/>
       </v:shapetype>
-      <v:shape id="_x0000_i1045" type="#_x0000_t75" style="width:12pt;height:12pt" o:bullet="t">
+      <v:shape id="_x0000_i1032" type="#_x0000_t75" style="width:12pt;height:12pt" o:bullet="t">
         <v:imagedata r:id="rId1" o:title="BD10263_"/>
       </v:shape>
     </w:pict>

</xml_diff>

<commit_message>
doc(rapport(3.4	Fonctionnement de l’authentification MSAL))
+Fonctionnement de l’authentification MSAL.drawio
</commit_message>
<xml_diff>
--- a/documentation/rapport-346.docx
+++ b/documentation/rapport-346.docx
@@ -5,9 +5,23 @@
     <w:p>
       <w:pPr>
         <w:pStyle w:val="Titre"/>
-      </w:pPr>
-      <w:r>
-        <w:t>P_Cloud 346</w:t>
+        <w:rPr>
+          <w:rFonts w:asciiTheme="minorHAnsi" w:hAnsiTheme="minorHAnsi"/>
+        </w:rPr>
+      </w:pPr>
+      <w:proofErr w:type="spellStart"/>
+      <w:r>
+        <w:rPr>
+          <w:rFonts w:asciiTheme="minorHAnsi" w:hAnsiTheme="minorHAnsi"/>
+        </w:rPr>
+        <w:t>P_Cloud</w:t>
+      </w:r>
+      <w:proofErr w:type="spellEnd"/>
+      <w:r>
+        <w:rPr>
+          <w:rFonts w:asciiTheme="minorHAnsi" w:hAnsiTheme="minorHAnsi"/>
+        </w:rPr>
+        <w:t xml:space="preserve"> 346</w:t>
       </w:r>
     </w:p>
     <w:p>
@@ -86,12 +100,20 @@
         <w:rPr>
           <w:lang w:val="de-CH"/>
         </w:rPr>
-        <w:t>Alban Segalen</w:t>
-      </w:r>
+        <w:t xml:space="preserve">Alban </w:t>
+      </w:r>
+      <w:proofErr w:type="spellStart"/>
       <w:r>
         <w:rPr>
           <w:lang w:val="de-CH"/>
         </w:rPr>
+        <w:t>Segalen</w:t>
+      </w:r>
+      <w:proofErr w:type="spellEnd"/>
+      <w:r>
+        <w:rPr>
+          <w:lang w:val="de-CH"/>
+        </w:rPr>
         <w:t xml:space="preserve"> – </w:t>
       </w:r>
       <w:r>
@@ -136,17 +158,31 @@
         <w:jc w:val="center"/>
       </w:pPr>
       <w:r>
-        <w:t>Gaël Sonney</w:t>
-      </w:r>
+        <w:t xml:space="preserve">Gaël </w:t>
+      </w:r>
+      <w:proofErr w:type="spellStart"/>
+      <w:r>
+        <w:t>Sonney</w:t>
+      </w:r>
+      <w:proofErr w:type="spellEnd"/>
     </w:p>
     <w:p>
       <w:pPr>
         <w:pStyle w:val="Titre"/>
-      </w:pPr>
-      <w:r>
+        <w:rPr>
+          <w:rFonts w:asciiTheme="minorHAnsi" w:hAnsiTheme="minorHAnsi"/>
+        </w:rPr>
+      </w:pPr>
+      <w:r>
+        <w:rPr>
+          <w:rFonts w:asciiTheme="minorHAnsi" w:hAnsiTheme="minorHAnsi"/>
+        </w:rPr>
         <w:br w:type="page"/>
       </w:r>
       <w:r>
+        <w:rPr>
+          <w:rFonts w:asciiTheme="minorHAnsi" w:hAnsiTheme="minorHAnsi"/>
+        </w:rPr>
         <w:lastRenderedPageBreak/>
         <w:t>Table des matières</w:t>
       </w:r>
@@ -2681,11 +2717,17 @@
     <w:p>
       <w:pPr>
         <w:pStyle w:val="Titre1"/>
+        <w:rPr>
+          <w:rFonts w:asciiTheme="minorHAnsi" w:hAnsiTheme="minorHAnsi"/>
+        </w:rPr>
       </w:pPr>
       <w:bookmarkStart w:id="0" w:name="_Toc532179955"/>
       <w:bookmarkStart w:id="1" w:name="_Toc165969637"/>
       <w:bookmarkStart w:id="2" w:name="_Toc215663928"/>
       <w:r>
+        <w:rPr>
+          <w:rFonts w:asciiTheme="minorHAnsi" w:hAnsiTheme="minorHAnsi"/>
+        </w:rPr>
         <w:lastRenderedPageBreak/>
         <w:t>Spécifications</w:t>
       </w:r>
@@ -2696,17 +2738,29 @@
     <w:p>
       <w:pPr>
         <w:pStyle w:val="Titre2"/>
+        <w:rPr>
+          <w:rFonts w:asciiTheme="minorHAnsi" w:hAnsiTheme="minorHAnsi"/>
+        </w:rPr>
       </w:pPr>
       <w:bookmarkStart w:id="3" w:name="_Toc215663929"/>
       <w:bookmarkStart w:id="4" w:name="_Toc532179969"/>
       <w:bookmarkStart w:id="5" w:name="_Toc165969639"/>
       <w:r>
+        <w:rPr>
+          <w:rFonts w:asciiTheme="minorHAnsi" w:hAnsiTheme="minorHAnsi"/>
+        </w:rPr>
         <w:t>T</w:t>
       </w:r>
       <w:r>
+        <w:rPr>
+          <w:rFonts w:asciiTheme="minorHAnsi" w:hAnsiTheme="minorHAnsi"/>
+        </w:rPr>
         <w:t>itr</w:t>
       </w:r>
       <w:r>
+        <w:rPr>
+          <w:rFonts w:asciiTheme="minorHAnsi" w:hAnsiTheme="minorHAnsi"/>
+        </w:rPr>
         <w:t>e</w:t>
       </w:r>
       <w:bookmarkEnd w:id="3"/>
@@ -2716,8 +2770,13 @@
         <w:pStyle w:val="Retraitcorpsdetexte"/>
       </w:pPr>
       <w:r>
-        <w:t>Cloud Webapp</w:t>
-      </w:r>
+        <w:t xml:space="preserve">Cloud </w:t>
+      </w:r>
+      <w:proofErr w:type="spellStart"/>
+      <w:r>
+        <w:t>Webapp</w:t>
+      </w:r>
+      <w:proofErr w:type="spellEnd"/>
     </w:p>
     <w:p>
       <w:pPr>
@@ -2727,9 +2786,15 @@
     <w:p>
       <w:pPr>
         <w:pStyle w:val="Titre2"/>
+        <w:rPr>
+          <w:rFonts w:asciiTheme="minorHAnsi" w:hAnsiTheme="minorHAnsi"/>
+        </w:rPr>
       </w:pPr>
       <w:bookmarkStart w:id="6" w:name="_Toc215663930"/>
       <w:r>
+        <w:rPr>
+          <w:rFonts w:asciiTheme="minorHAnsi" w:hAnsiTheme="minorHAnsi"/>
+        </w:rPr>
         <w:t>Description</w:t>
       </w:r>
       <w:bookmarkEnd w:id="6"/>
@@ -2751,9 +2816,15 @@
     <w:p>
       <w:pPr>
         <w:pStyle w:val="Titre2"/>
+        <w:rPr>
+          <w:rFonts w:asciiTheme="minorHAnsi" w:hAnsiTheme="minorHAnsi"/>
+        </w:rPr>
       </w:pPr>
       <w:bookmarkStart w:id="7" w:name="_Toc215663931"/>
       <w:r>
+        <w:rPr>
+          <w:rFonts w:asciiTheme="minorHAnsi" w:hAnsiTheme="minorHAnsi"/>
+        </w:rPr>
         <w:t>Matériel et logiciels à disposition</w:t>
       </w:r>
       <w:bookmarkEnd w:id="7"/>
@@ -2802,12 +2873,21 @@
     <w:p>
       <w:pPr>
         <w:pStyle w:val="Titre2"/>
+        <w:rPr>
+          <w:rFonts w:asciiTheme="minorHAnsi" w:hAnsiTheme="minorHAnsi"/>
+        </w:rPr>
       </w:pPr>
       <w:bookmarkStart w:id="8" w:name="_Toc215663932"/>
       <w:r>
+        <w:rPr>
+          <w:rFonts w:asciiTheme="minorHAnsi" w:hAnsiTheme="minorHAnsi"/>
+        </w:rPr>
         <w:t>P</w:t>
       </w:r>
       <w:r>
+        <w:rPr>
+          <w:rFonts w:asciiTheme="minorHAnsi" w:hAnsiTheme="minorHAnsi"/>
+        </w:rPr>
         <w:t>rérequis</w:t>
       </w:r>
       <w:bookmarkEnd w:id="8"/>
@@ -2821,13 +2901,7 @@
         </w:numPr>
       </w:pPr>
       <w:r>
-        <w:t>Avoir suivi le module 346 « </w:t>
-      </w:r>
-      <w:r>
-        <w:t>Concevoir et réaliser des solutions cloud</w:t>
-      </w:r>
-      <w:r>
-        <w:t> »</w:t>
+        <w:t>Avoir suivi le module 346 « Concevoir et réaliser des solutions cloud »</w:t>
       </w:r>
     </w:p>
     <w:p>
@@ -2839,9 +2913,15 @@
     <w:p>
       <w:pPr>
         <w:pStyle w:val="Titre2"/>
+        <w:rPr>
+          <w:rFonts w:asciiTheme="minorHAnsi" w:hAnsiTheme="minorHAnsi"/>
+        </w:rPr>
       </w:pPr>
       <w:bookmarkStart w:id="9" w:name="_Toc215663933"/>
       <w:r>
+        <w:rPr>
+          <w:rFonts w:asciiTheme="minorHAnsi" w:hAnsiTheme="minorHAnsi"/>
+        </w:rPr>
         <w:t>Cahier des charges</w:t>
       </w:r>
       <w:bookmarkEnd w:id="9"/>
@@ -2849,9 +2929,15 @@
     <w:p>
       <w:pPr>
         <w:pStyle w:val="Titre3"/>
+        <w:rPr>
+          <w:rFonts w:asciiTheme="minorHAnsi" w:hAnsiTheme="minorHAnsi"/>
+        </w:rPr>
       </w:pPr>
       <w:bookmarkStart w:id="10" w:name="_Toc215663934"/>
       <w:r>
+        <w:rPr>
+          <w:rFonts w:asciiTheme="minorHAnsi" w:hAnsiTheme="minorHAnsi"/>
+        </w:rPr>
         <w:t>Fonctionnalités requises (du point de vue de l’utilisateur)</w:t>
       </w:r>
       <w:bookmarkEnd w:id="10"/>
@@ -2878,9 +2964,15 @@
     <w:p>
       <w:pPr>
         <w:pStyle w:val="Titre3"/>
+        <w:rPr>
+          <w:rFonts w:asciiTheme="minorHAnsi" w:hAnsiTheme="minorHAnsi"/>
+        </w:rPr>
       </w:pPr>
       <w:bookmarkStart w:id="11" w:name="_Toc215663935"/>
       <w:r>
+        <w:rPr>
+          <w:rFonts w:asciiTheme="minorHAnsi" w:hAnsiTheme="minorHAnsi"/>
+        </w:rPr>
         <w:t>Travail à réaliser par l'apprenti</w:t>
       </w:r>
       <w:bookmarkEnd w:id="11"/>
@@ -2918,8 +3010,13 @@
         </w:numPr>
       </w:pPr>
       <w:r>
-        <w:t>Migrer une fonctionnalité de l’application en fonction serverless</w:t>
-      </w:r>
+        <w:t xml:space="preserve">Migrer une fonctionnalité de l’application en fonction </w:t>
+      </w:r>
+      <w:proofErr w:type="spellStart"/>
+      <w:r>
+        <w:t>serverless</w:t>
+      </w:r>
+      <w:proofErr w:type="spellEnd"/>
     </w:p>
     <w:p>
       <w:pPr>
@@ -2942,9 +3039,15 @@
     <w:p>
       <w:pPr>
         <w:pStyle w:val="Titre3"/>
+        <w:rPr>
+          <w:rFonts w:asciiTheme="minorHAnsi" w:hAnsiTheme="minorHAnsi"/>
+        </w:rPr>
       </w:pPr>
       <w:bookmarkStart w:id="12" w:name="_Toc215663936"/>
       <w:r>
+        <w:rPr>
+          <w:rFonts w:asciiTheme="minorHAnsi" w:hAnsiTheme="minorHAnsi"/>
+        </w:rPr>
         <w:t>Si le temps le permet …</w:t>
       </w:r>
       <w:bookmarkEnd w:id="12"/>
@@ -2958,8 +3061,13 @@
         </w:numPr>
       </w:pPr>
       <w:r>
-        <w:t>Mettre en place un environnement de staging</w:t>
-      </w:r>
+        <w:t xml:space="preserve">Mettre en place un environnement de </w:t>
+      </w:r>
+      <w:proofErr w:type="spellStart"/>
+      <w:r>
+        <w:t>staging</w:t>
+      </w:r>
+      <w:proofErr w:type="spellEnd"/>
     </w:p>
     <w:p>
       <w:pPr>
@@ -3012,8 +3120,13 @@
         </w:numPr>
       </w:pPr>
       <w:r>
-        <w:t>Ajouter un Application Gateway ou Azure Front Door</w:t>
-      </w:r>
+        <w:t xml:space="preserve">Ajouter un Application Gateway ou Azure Front </w:t>
+      </w:r>
+      <w:proofErr w:type="spellStart"/>
+      <w:r>
+        <w:t>Door</w:t>
+      </w:r>
+      <w:proofErr w:type="spellEnd"/>
     </w:p>
     <w:p>
       <w:pPr>
@@ -3024,9 +3137,15 @@
     <w:p>
       <w:pPr>
         <w:pStyle w:val="Titre2"/>
+        <w:rPr>
+          <w:rFonts w:asciiTheme="minorHAnsi" w:hAnsiTheme="minorHAnsi"/>
+        </w:rPr>
       </w:pPr>
       <w:bookmarkStart w:id="13" w:name="_Toc215663937"/>
       <w:r>
+        <w:rPr>
+          <w:rFonts w:asciiTheme="minorHAnsi" w:hAnsiTheme="minorHAnsi"/>
+        </w:rPr>
         <w:t>Les points suivants seront évalués</w:t>
       </w:r>
       <w:bookmarkEnd w:id="13"/>
@@ -3081,8 +3200,13 @@
         </w:rPr>
       </w:pPr>
       <w:r>
-        <w:t>Le code source documenté et présent sur Github</w:t>
-      </w:r>
+        <w:t xml:space="preserve">Le code source documenté et présent sur </w:t>
+      </w:r>
+      <w:proofErr w:type="spellStart"/>
+      <w:r>
+        <w:t>Github</w:t>
+      </w:r>
+      <w:proofErr w:type="spellEnd"/>
     </w:p>
     <w:p>
       <w:pPr>
@@ -3093,7 +3217,15 @@
         </w:numPr>
       </w:pPr>
       <w:r>
-        <w:t>Le site doit aussi pouvoir être lancé en local (npm run start)</w:t>
+        <w:t>Le site doit aussi pouvoir être lancé en local (</w:t>
+      </w:r>
+      <w:proofErr w:type="spellStart"/>
+      <w:r>
+        <w:t>npm</w:t>
+      </w:r>
+      <w:proofErr w:type="spellEnd"/>
+      <w:r>
+        <w:t xml:space="preserve"> run start)</w:t>
       </w:r>
     </w:p>
     <w:p>
@@ -3104,13 +3236,22 @@
     <w:p>
       <w:pPr>
         <w:pStyle w:val="Titre2"/>
-      </w:pPr>
-      <w:r>
+        <w:rPr>
+          <w:rFonts w:asciiTheme="minorHAnsi" w:hAnsiTheme="minorHAnsi"/>
+        </w:rPr>
+      </w:pPr>
+      <w:r>
+        <w:rPr>
+          <w:rFonts w:asciiTheme="minorHAnsi" w:hAnsiTheme="minorHAnsi"/>
+        </w:rPr>
         <w:lastRenderedPageBreak/>
         <w:t xml:space="preserve"> </w:t>
       </w:r>
       <w:bookmarkStart w:id="14" w:name="_Toc215663938"/>
       <w:r>
+        <w:rPr>
+          <w:rFonts w:asciiTheme="minorHAnsi" w:hAnsiTheme="minorHAnsi"/>
+        </w:rPr>
         <w:t>Validation et conditions de réussite</w:t>
       </w:r>
       <w:bookmarkEnd w:id="14"/>
@@ -3160,14 +3301,23 @@
     <w:p>
       <w:pPr>
         <w:pStyle w:val="Titre1"/>
+        <w:rPr>
+          <w:rFonts w:asciiTheme="minorHAnsi" w:hAnsiTheme="minorHAnsi"/>
+        </w:rPr>
       </w:pPr>
       <w:bookmarkStart w:id="15" w:name="_Toc215663939"/>
       <w:r>
+        <w:rPr>
+          <w:rFonts w:asciiTheme="minorHAnsi" w:hAnsiTheme="minorHAnsi"/>
+        </w:rPr>
         <w:t>Planification</w:t>
       </w:r>
       <w:bookmarkEnd w:id="4"/>
       <w:bookmarkEnd w:id="5"/>
       <w:r>
+        <w:rPr>
+          <w:rFonts w:asciiTheme="minorHAnsi" w:hAnsiTheme="minorHAnsi"/>
+        </w:rPr>
         <w:t xml:space="preserve"> Initiale</w:t>
       </w:r>
       <w:bookmarkEnd w:id="15"/>
@@ -3177,7 +3327,15 @@
         <w:pStyle w:val="Corpsdetexte"/>
       </w:pPr>
       <w:r>
-        <w:t xml:space="preserve">Nous allons commencer par déployer l’application sur Azure en utilisant un App Service et nous intégreront l’authentification MSAL en parallèle. Nous </w:t>
+        <w:t xml:space="preserve">Nous allons commencer par déployer l’application sur Azure en utilisant </w:t>
+      </w:r>
+      <w:proofErr w:type="gramStart"/>
+      <w:r>
+        <w:t>un App Service</w:t>
+      </w:r>
+      <w:proofErr w:type="gramEnd"/>
+      <w:r>
+        <w:t xml:space="preserve"> et nous intégreront l’authentification MSAL en parallèle. Nous </w:t>
       </w:r>
       <w:r>
         <w:t>migrerons</w:t>
@@ -3189,8 +3347,13 @@
         <w:t>des fonctionnalités</w:t>
       </w:r>
       <w:r>
-        <w:t xml:space="preserve"> en fonction serverless</w:t>
-      </w:r>
+        <w:t xml:space="preserve"> en fonction </w:t>
+      </w:r>
+      <w:proofErr w:type="spellStart"/>
+      <w:r>
+        <w:t>serverless</w:t>
+      </w:r>
+      <w:proofErr w:type="spellEnd"/>
       <w:r>
         <w:t>.</w:t>
       </w:r>
@@ -3249,11 +3412,17 @@
     <w:p>
       <w:pPr>
         <w:pStyle w:val="Titre1"/>
+        <w:rPr>
+          <w:rFonts w:asciiTheme="minorHAnsi" w:hAnsiTheme="minorHAnsi"/>
+        </w:rPr>
       </w:pPr>
       <w:bookmarkStart w:id="16" w:name="_Toc532179964"/>
       <w:bookmarkStart w:id="17" w:name="_Toc165969648"/>
       <w:bookmarkStart w:id="18" w:name="_Toc215663940"/>
       <w:r>
+        <w:rPr>
+          <w:rFonts w:asciiTheme="minorHAnsi" w:hAnsiTheme="minorHAnsi"/>
+        </w:rPr>
         <w:t>Réalisation</w:t>
       </w:r>
       <w:bookmarkEnd w:id="16"/>
@@ -3263,9 +3432,15 @@
     <w:p>
       <w:pPr>
         <w:pStyle w:val="Titre2"/>
+        <w:rPr>
+          <w:rFonts w:asciiTheme="minorHAnsi" w:hAnsiTheme="minorHAnsi"/>
+        </w:rPr>
       </w:pPr>
       <w:bookmarkStart w:id="19" w:name="_Toc215663941"/>
       <w:r>
+        <w:rPr>
+          <w:rFonts w:asciiTheme="minorHAnsi" w:hAnsiTheme="minorHAnsi"/>
+        </w:rPr>
         <w:t>Problèmes rencontrés</w:t>
       </w:r>
       <w:bookmarkEnd w:id="19"/>
@@ -3438,8 +3613,21 @@
               <w:ind w:left="0"/>
             </w:pPr>
             <w:r>
-              <w:t>Mauvais hôte pour les utilisateurs mysql : user@localhost</w:t>
-            </w:r>
+              <w:t xml:space="preserve">Mauvais hôte pour les utilisateurs </w:t>
+            </w:r>
+            <w:proofErr w:type="spellStart"/>
+            <w:r>
+              <w:t>mysql</w:t>
+            </w:r>
+            <w:proofErr w:type="spellEnd"/>
+            <w:r>
+              <w:t xml:space="preserve"> : </w:t>
+            </w:r>
+            <w:proofErr w:type="spellStart"/>
+            <w:r>
+              <w:t>user@localhost</w:t>
+            </w:r>
+            <w:proofErr w:type="spellEnd"/>
           </w:p>
         </w:tc>
         <w:tc>
@@ -3489,10 +3677,34 @@
                 <w:b/>
                 <w:bCs/>
               </w:rPr>
-              <w:t>Gestion de deux types de tokens (standard + MSAL)</w:t>
-            </w:r>
-            <w:r>
-              <w:t xml:space="preserve"> : L’application devait supporter à la fois les utilisateurs classiques avec token JWT et les utilisateurs Microsoft OAuth2 via MSAL.</w:t>
+              <w:t xml:space="preserve">Gestion de deux types de </w:t>
+            </w:r>
+            <w:proofErr w:type="spellStart"/>
+            <w:r>
+              <w:rPr>
+                <w:b/>
+                <w:bCs/>
+              </w:rPr>
+              <w:t>tokens</w:t>
+            </w:r>
+            <w:proofErr w:type="spellEnd"/>
+            <w:r>
+              <w:rPr>
+                <w:b/>
+                <w:bCs/>
+              </w:rPr>
+              <w:t xml:space="preserve"> (standard + MSAL)</w:t>
+            </w:r>
+            <w:r>
+              <w:t xml:space="preserve"> : L’application devait supporter à la fois les utilisateurs classiques avec </w:t>
+            </w:r>
+            <w:proofErr w:type="spellStart"/>
+            <w:r>
+              <w:t>token</w:t>
+            </w:r>
+            <w:proofErr w:type="spellEnd"/>
+            <w:r>
+              <w:t xml:space="preserve"> JWT et les utilisateurs Microsoft OAuth2 via MSAL.</w:t>
             </w:r>
           </w:p>
         </w:tc>
@@ -3506,7 +3718,79 @@
               <w:ind w:left="0"/>
             </w:pPr>
             <w:r>
-              <w:t>Création d’un fichier centralisé auth.js avec des variables réactives (token, msJwt, currentUserId) et des computed properties (activeToken, isLoggedIn, userId, authHeader) pour gérer de manière uniforme l’état de connexion.</w:t>
+              <w:t>Création d’un fichier centralisé auth.js avec des variables réactives (</w:t>
+            </w:r>
+            <w:proofErr w:type="spellStart"/>
+            <w:r>
+              <w:t>token</w:t>
+            </w:r>
+            <w:proofErr w:type="spellEnd"/>
+            <w:r>
+              <w:t xml:space="preserve">, </w:t>
+            </w:r>
+            <w:proofErr w:type="spellStart"/>
+            <w:r>
+              <w:t>msJwt</w:t>
+            </w:r>
+            <w:proofErr w:type="spellEnd"/>
+            <w:r>
+              <w:t xml:space="preserve">, </w:t>
+            </w:r>
+            <w:proofErr w:type="spellStart"/>
+            <w:r>
+              <w:t>currentUserId</w:t>
+            </w:r>
+            <w:proofErr w:type="spellEnd"/>
+            <w:r>
+              <w:t xml:space="preserve">) et des </w:t>
+            </w:r>
+            <w:proofErr w:type="spellStart"/>
+            <w:r>
+              <w:t>computed</w:t>
+            </w:r>
+            <w:proofErr w:type="spellEnd"/>
+            <w:r>
+              <w:t xml:space="preserve"> </w:t>
+            </w:r>
+            <w:proofErr w:type="spellStart"/>
+            <w:r>
+              <w:t>properties</w:t>
+            </w:r>
+            <w:proofErr w:type="spellEnd"/>
+            <w:r>
+              <w:t xml:space="preserve"> (</w:t>
+            </w:r>
+            <w:proofErr w:type="spellStart"/>
+            <w:r>
+              <w:t>activeToken</w:t>
+            </w:r>
+            <w:proofErr w:type="spellEnd"/>
+            <w:r>
+              <w:t xml:space="preserve">, </w:t>
+            </w:r>
+            <w:proofErr w:type="spellStart"/>
+            <w:r>
+              <w:t>isLoggedIn</w:t>
+            </w:r>
+            <w:proofErr w:type="spellEnd"/>
+            <w:r>
+              <w:t xml:space="preserve">, </w:t>
+            </w:r>
+            <w:proofErr w:type="spellStart"/>
+            <w:r>
+              <w:t>userId</w:t>
+            </w:r>
+            <w:proofErr w:type="spellEnd"/>
+            <w:r>
+              <w:t xml:space="preserve">, </w:t>
+            </w:r>
+            <w:proofErr w:type="spellStart"/>
+            <w:r>
+              <w:t>authHeader</w:t>
+            </w:r>
+            <w:proofErr w:type="spellEnd"/>
+            <w:r>
+              <w:t>) pour gérer de manière uniforme l’état de connexion.</w:t>
             </w:r>
           </w:p>
         </w:tc>
@@ -3538,10 +3822,42 @@
                 <w:b/>
                 <w:bCs/>
               </w:rPr>
-              <w:t>Synchronisation avec le stockage local (localStorage)</w:t>
-            </w:r>
-            <w:r>
-              <w:t xml:space="preserve"> : Les tokens MSAL et classiques devaient être synchronisés avec l’état réactif de Vue pour que les composants (Header, Sidebar, Views) puissent se mettre à jour automatiquement.</w:t>
+              <w:t>Synchronisation avec le stockage local (</w:t>
+            </w:r>
+            <w:proofErr w:type="spellStart"/>
+            <w:r>
+              <w:rPr>
+                <w:b/>
+                <w:bCs/>
+              </w:rPr>
+              <w:t>localStorage</w:t>
+            </w:r>
+            <w:proofErr w:type="spellEnd"/>
+            <w:r>
+              <w:rPr>
+                <w:b/>
+                <w:bCs/>
+              </w:rPr>
+              <w:t>)</w:t>
+            </w:r>
+            <w:r>
+              <w:t xml:space="preserve"> : Les </w:t>
+            </w:r>
+            <w:proofErr w:type="spellStart"/>
+            <w:r>
+              <w:t>tokens</w:t>
+            </w:r>
+            <w:proofErr w:type="spellEnd"/>
+            <w:r>
+              <w:t xml:space="preserve"> MSAL et classiques devaient être synchronisés avec l’état réactif de Vue pour que les composants (Header, Sidebar, </w:t>
+            </w:r>
+            <w:proofErr w:type="spellStart"/>
+            <w:r>
+              <w:t>Views</w:t>
+            </w:r>
+            <w:proofErr w:type="spellEnd"/>
+            <w:r>
+              <w:t>) puissent se mettre à jour automatiquement.</w:t>
             </w:r>
           </w:p>
         </w:tc>
@@ -3555,7 +3871,47 @@
               <w:ind w:left="0"/>
             </w:pPr>
             <w:r>
-              <w:t>Implémentation de fonctions initAuth, setToken, setMsalToken et logout pour initialiser et mettre à jour l’état réactif depuis localStorage. L’état réactif est désormais utilisé par tous les composants.</w:t>
+              <w:t xml:space="preserve">Implémentation de fonctions </w:t>
+            </w:r>
+            <w:proofErr w:type="spellStart"/>
+            <w:r>
+              <w:t>initAuth</w:t>
+            </w:r>
+            <w:proofErr w:type="spellEnd"/>
+            <w:r>
+              <w:t xml:space="preserve">, </w:t>
+            </w:r>
+            <w:proofErr w:type="spellStart"/>
+            <w:r>
+              <w:t>setToken</w:t>
+            </w:r>
+            <w:proofErr w:type="spellEnd"/>
+            <w:r>
+              <w:t xml:space="preserve">, </w:t>
+            </w:r>
+            <w:proofErr w:type="spellStart"/>
+            <w:r>
+              <w:t>setMsalToken</w:t>
+            </w:r>
+            <w:proofErr w:type="spellEnd"/>
+            <w:r>
+              <w:t xml:space="preserve"> et </w:t>
+            </w:r>
+            <w:proofErr w:type="spellStart"/>
+            <w:r>
+              <w:t>logout</w:t>
+            </w:r>
+            <w:proofErr w:type="spellEnd"/>
+            <w:r>
+              <w:t xml:space="preserve"> pour initialiser et mettre à jour l’état réactif depuis </w:t>
+            </w:r>
+            <w:proofErr w:type="spellStart"/>
+            <w:r>
+              <w:t>localStorage</w:t>
+            </w:r>
+            <w:proofErr w:type="spellEnd"/>
+            <w:r>
+              <w:t>. L’état réactif est désormais utilisé par tous les composants.</w:t>
             </w:r>
           </w:p>
         </w:tc>
@@ -3594,7 +3950,15 @@
               <w:t xml:space="preserve">Flux de connexion MSAL backend : </w:t>
             </w:r>
             <w:r>
-              <w:t>Nécessité d’échanger le code Microsoft contre un token, de créer l’utilisateur MSAL dans la base de données si inexistant, et de générer un JWT utilisable dans l’application.</w:t>
+              <w:t xml:space="preserve">Nécessité d’échanger le code Microsoft contre un </w:t>
+            </w:r>
+            <w:proofErr w:type="spellStart"/>
+            <w:r>
+              <w:t>token</w:t>
+            </w:r>
+            <w:proofErr w:type="spellEnd"/>
+            <w:r>
+              <w:t>, de créer l’utilisateur MSAL dans la base de données si inexistant, et de générer un JWT utilisable dans l’application.</w:t>
             </w:r>
           </w:p>
         </w:tc>
@@ -3608,7 +3972,60 @@
               <w:ind w:left="0"/>
             </w:pPr>
             <w:r>
-              <w:t xml:space="preserve">Création de routes dédiées /auth/msal/login et /auth/msal/callback dans le backend Express. Les utilisateurs MSAL sont créés avec un mot de passe aléatoire hashé pour respecter la contrainte allowNull: false. Un JWT est généré et </w:t>
+              <w:t>Création de routes dédiées /</w:t>
+            </w:r>
+            <w:proofErr w:type="spellStart"/>
+            <w:r>
+              <w:t>auth</w:t>
+            </w:r>
+            <w:proofErr w:type="spellEnd"/>
+            <w:r>
+              <w:t>/</w:t>
+            </w:r>
+            <w:proofErr w:type="spellStart"/>
+            <w:r>
+              <w:t>msal</w:t>
+            </w:r>
+            <w:proofErr w:type="spellEnd"/>
+            <w:r>
+              <w:t>/login et /</w:t>
+            </w:r>
+            <w:proofErr w:type="spellStart"/>
+            <w:r>
+              <w:t>auth</w:t>
+            </w:r>
+            <w:proofErr w:type="spellEnd"/>
+            <w:r>
+              <w:t>/</w:t>
+            </w:r>
+            <w:proofErr w:type="spellStart"/>
+            <w:r>
+              <w:t>msal</w:t>
+            </w:r>
+            <w:proofErr w:type="spellEnd"/>
+            <w:r>
+              <w:t xml:space="preserve">/callback dans le backend Express. Les utilisateurs MSAL sont créés avec un mot de passe aléatoire </w:t>
+            </w:r>
+            <w:proofErr w:type="spellStart"/>
+            <w:r>
+              <w:t>hashé</w:t>
+            </w:r>
+            <w:proofErr w:type="spellEnd"/>
+            <w:r>
+              <w:t xml:space="preserve"> pour respecter la contrainte </w:t>
+            </w:r>
+            <w:proofErr w:type="spellStart"/>
+            <w:proofErr w:type="gramStart"/>
+            <w:r>
+              <w:t>allowNull</w:t>
+            </w:r>
+            <w:proofErr w:type="spellEnd"/>
+            <w:r>
+              <w:t>:</w:t>
+            </w:r>
+            <w:proofErr w:type="gramEnd"/>
+            <w:r>
+              <w:t xml:space="preserve"> false. Un JWT est généré et </w:t>
             </w:r>
             <w:r>
               <w:lastRenderedPageBreak/>
@@ -3651,7 +4068,63 @@
               <w:t xml:space="preserve">Compatibilité avec les vues existantes : </w:t>
             </w:r>
             <w:r>
-              <w:t>Toutes les vues de l’application (ex. RegisterView.vue, ProfileView.vue, MyBooksView.vue, CreateBookView.vue, EditBookView.vue, BookDetailsView.vue) devaient fonctionner avec les deux types de token sans rupture de logique.</w:t>
+              <w:t xml:space="preserve">Toutes les vues de l’application (ex. </w:t>
+            </w:r>
+            <w:proofErr w:type="spellStart"/>
+            <w:r>
+              <w:t>RegisterView.vue</w:t>
+            </w:r>
+            <w:proofErr w:type="spellEnd"/>
+            <w:r>
+              <w:t xml:space="preserve">, </w:t>
+            </w:r>
+            <w:proofErr w:type="spellStart"/>
+            <w:r>
+              <w:t>ProfileView.vue</w:t>
+            </w:r>
+            <w:proofErr w:type="spellEnd"/>
+            <w:r>
+              <w:t xml:space="preserve">, </w:t>
+            </w:r>
+            <w:proofErr w:type="spellStart"/>
+            <w:r>
+              <w:t>MyBooksView.vue</w:t>
+            </w:r>
+            <w:proofErr w:type="spellEnd"/>
+            <w:r>
+              <w:t xml:space="preserve">, </w:t>
+            </w:r>
+            <w:proofErr w:type="spellStart"/>
+            <w:r>
+              <w:t>CreateBookView.vue</w:t>
+            </w:r>
+            <w:proofErr w:type="spellEnd"/>
+            <w:r>
+              <w:t xml:space="preserve">, </w:t>
+            </w:r>
+            <w:proofErr w:type="spellStart"/>
+            <w:r>
+              <w:t>EditBookView.vue</w:t>
+            </w:r>
+            <w:proofErr w:type="spellEnd"/>
+            <w:r>
+              <w:t xml:space="preserve">, </w:t>
+            </w:r>
+            <w:proofErr w:type="spellStart"/>
+            <w:r>
+              <w:t>BookDetailsView.vue</w:t>
+            </w:r>
+            <w:proofErr w:type="spellEnd"/>
+            <w:r>
+              <w:t xml:space="preserve">) devaient fonctionner avec les deux types de </w:t>
+            </w:r>
+            <w:proofErr w:type="spellStart"/>
+            <w:r>
+              <w:t>token</w:t>
+            </w:r>
+            <w:proofErr w:type="spellEnd"/>
+            <w:r>
+              <w:t xml:space="preserve"> sans rupture de logique.</w:t>
             </w:r>
           </w:p>
         </w:tc>
@@ -3665,7 +4138,44 @@
               <w:ind w:left="0"/>
             </w:pPr>
             <w:r>
-              <w:t>Refactorisation de chaque vue pour utiliser les helpers du fichier auth.js (getToken(), getCurrentUserId(), isLoggedIn) afin d’assurer que les requêtes HTTP et les composants s’adaptent automatiquement au type de token présent.</w:t>
+              <w:t>Refactorisation de chaque vue pour utiliser les helpers du fichier auth.js (</w:t>
+            </w:r>
+            <w:proofErr w:type="spellStart"/>
+            <w:proofErr w:type="gramStart"/>
+            <w:r>
+              <w:t>getToken</w:t>
+            </w:r>
+            <w:proofErr w:type="spellEnd"/>
+            <w:r>
+              <w:t>(</w:t>
+            </w:r>
+            <w:proofErr w:type="gramEnd"/>
+            <w:r>
+              <w:t xml:space="preserve">), </w:t>
+            </w:r>
+            <w:proofErr w:type="spellStart"/>
+            <w:r>
+              <w:t>getCurrentUserId</w:t>
+            </w:r>
+            <w:proofErr w:type="spellEnd"/>
+            <w:r>
+              <w:t xml:space="preserve">(), </w:t>
+            </w:r>
+            <w:proofErr w:type="spellStart"/>
+            <w:r>
+              <w:t>isLoggedIn</w:t>
+            </w:r>
+            <w:proofErr w:type="spellEnd"/>
+            <w:r>
+              <w:t xml:space="preserve">) afin d’assurer que les requêtes HTTP et les composants s’adaptent automatiquement au type de </w:t>
+            </w:r>
+            <w:proofErr w:type="spellStart"/>
+            <w:r>
+              <w:t>token</w:t>
+            </w:r>
+            <w:proofErr w:type="spellEnd"/>
+            <w:r>
+              <w:t xml:space="preserve"> présent.</w:t>
             </w:r>
           </w:p>
         </w:tc>
@@ -3704,7 +4214,39 @@
               <w:t xml:space="preserve">Détection et affichage cohérent dans les composants : </w:t>
             </w:r>
             <w:r>
-              <w:t>Les composants globaux comme Header.vue et Sidebar.vue devaient refléter correctement si un utilisateur était connecté via MSAL ou token classique, et proposer les bonnes options (login, logout, profil).</w:t>
+              <w:t xml:space="preserve">Les composants globaux comme </w:t>
+            </w:r>
+            <w:proofErr w:type="spellStart"/>
+            <w:r>
+              <w:t>Header.vue</w:t>
+            </w:r>
+            <w:proofErr w:type="spellEnd"/>
+            <w:r>
+              <w:t xml:space="preserve"> et </w:t>
+            </w:r>
+            <w:proofErr w:type="spellStart"/>
+            <w:r>
+              <w:t>Sidebar.vue</w:t>
+            </w:r>
+            <w:proofErr w:type="spellEnd"/>
+            <w:r>
+              <w:t xml:space="preserve"> devaient refléter correctement si un utilisateur était connecté via MSAL ou </w:t>
+            </w:r>
+            <w:proofErr w:type="spellStart"/>
+            <w:r>
+              <w:t>token</w:t>
+            </w:r>
+            <w:proofErr w:type="spellEnd"/>
+            <w:r>
+              <w:t xml:space="preserve"> classique, et proposer les bonnes options (login, </w:t>
+            </w:r>
+            <w:proofErr w:type="spellStart"/>
+            <w:r>
+              <w:t>logout</w:t>
+            </w:r>
+            <w:proofErr w:type="spellEnd"/>
+            <w:r>
+              <w:t>, profil).</w:t>
             </w:r>
           </w:p>
         </w:tc>
@@ -3721,7 +4263,76 @@
               <w:t>A</w:t>
             </w:r>
             <w:r>
-              <w:t>daptation de tous les composants pour utiliser isLoggedIn et userId du helper. Header.vue affiche dynamiquement les liens Login/Register ou Profil/Logout selon le type de token. La fonction logout() supprime tous les tokens et met à jour l’état réactif, garantissant que l’UI se synchronise immédiatement.</w:t>
+              <w:t xml:space="preserve">daptation de tous les composants pour utiliser </w:t>
+            </w:r>
+            <w:proofErr w:type="spellStart"/>
+            <w:r>
+              <w:t>isLoggedIn</w:t>
+            </w:r>
+            <w:proofErr w:type="spellEnd"/>
+            <w:r>
+              <w:t xml:space="preserve"> et </w:t>
+            </w:r>
+            <w:proofErr w:type="spellStart"/>
+            <w:r>
+              <w:t>userId</w:t>
+            </w:r>
+            <w:proofErr w:type="spellEnd"/>
+            <w:r>
+              <w:t xml:space="preserve"> du helper. </w:t>
+            </w:r>
+            <w:proofErr w:type="spellStart"/>
+            <w:r>
+              <w:t>Header.vue</w:t>
+            </w:r>
+            <w:proofErr w:type="spellEnd"/>
+            <w:r>
+              <w:t xml:space="preserve"> affiche dynamiquement les liens Login/</w:t>
+            </w:r>
+            <w:proofErr w:type="spellStart"/>
+            <w:r>
+              <w:t>Register</w:t>
+            </w:r>
+            <w:proofErr w:type="spellEnd"/>
+            <w:r>
+              <w:t xml:space="preserve"> ou Profil/</w:t>
+            </w:r>
+            <w:proofErr w:type="spellStart"/>
+            <w:r>
+              <w:t>Logout</w:t>
+            </w:r>
+            <w:proofErr w:type="spellEnd"/>
+            <w:r>
+              <w:t xml:space="preserve"> selon le type de </w:t>
+            </w:r>
+            <w:proofErr w:type="spellStart"/>
+            <w:r>
+              <w:t>token</w:t>
+            </w:r>
+            <w:proofErr w:type="spellEnd"/>
+            <w:r>
+              <w:t xml:space="preserve">. La fonction </w:t>
+            </w:r>
+            <w:proofErr w:type="spellStart"/>
+            <w:proofErr w:type="gramStart"/>
+            <w:r>
+              <w:t>logout</w:t>
+            </w:r>
+            <w:proofErr w:type="spellEnd"/>
+            <w:r>
+              <w:t>(</w:t>
+            </w:r>
+            <w:proofErr w:type="gramEnd"/>
+            <w:r>
+              <w:t xml:space="preserve">) supprime tous les </w:t>
+            </w:r>
+            <w:proofErr w:type="spellStart"/>
+            <w:r>
+              <w:t>tokens</w:t>
+            </w:r>
+            <w:proofErr w:type="spellEnd"/>
+            <w:r>
+              <w:t xml:space="preserve"> et met à jour l’état réactif, garantissant que l’UI se synchronise immédiatement.</w:t>
             </w:r>
           </w:p>
         </w:tc>
@@ -3857,9 +4468,15 @@
     <w:p>
       <w:pPr>
         <w:pStyle w:val="Titre2"/>
+        <w:rPr>
+          <w:rFonts w:asciiTheme="minorHAnsi" w:hAnsiTheme="minorHAnsi"/>
+        </w:rPr>
       </w:pPr>
       <w:bookmarkStart w:id="20" w:name="_Toc215663942"/>
       <w:r>
+        <w:rPr>
+          <w:rFonts w:asciiTheme="minorHAnsi" w:hAnsiTheme="minorHAnsi"/>
+        </w:rPr>
         <w:t>Connaissances acquises</w:t>
       </w:r>
       <w:bookmarkEnd w:id="20"/>
@@ -3867,9 +4484,15 @@
     <w:p>
       <w:pPr>
         <w:pStyle w:val="Titre2"/>
+        <w:rPr>
+          <w:rFonts w:asciiTheme="minorHAnsi" w:hAnsiTheme="minorHAnsi"/>
+        </w:rPr>
       </w:pPr>
       <w:bookmarkStart w:id="21" w:name="_Toc215663943"/>
       <w:r>
+        <w:rPr>
+          <w:rFonts w:asciiTheme="minorHAnsi" w:hAnsiTheme="minorHAnsi"/>
+        </w:rPr>
         <w:t>Répartition des tâches</w:t>
       </w:r>
       <w:bookmarkEnd w:id="21"/>
@@ -3928,30 +4551,2095 @@
     <w:p>
       <w:pPr>
         <w:pStyle w:val="Titre2"/>
+        <w:rPr>
+          <w:rFonts w:asciiTheme="minorHAnsi" w:hAnsiTheme="minorHAnsi"/>
+        </w:rPr>
       </w:pPr>
       <w:bookmarkStart w:id="22" w:name="_Toc215663944"/>
       <w:r>
+        <w:rPr>
+          <w:rFonts w:asciiTheme="minorHAnsi" w:hAnsiTheme="minorHAnsi"/>
+        </w:rPr>
+        <w:lastRenderedPageBreak/>
         <w:t>Fonctionnement de l’authentification MSAL</w:t>
       </w:r>
       <w:bookmarkEnd w:id="22"/>
     </w:p>
     <w:p>
       <w:pPr>
-        <w:pStyle w:val="Retraitcorpsdetexte"/>
-      </w:pPr>
-      <w:r>
-        <w:t>[schéma]</w:t>
-      </w:r>
+        <w:pStyle w:val="NormalWeb"/>
+        <w:rPr>
+          <w:rFonts w:asciiTheme="minorHAnsi" w:hAnsiTheme="minorHAnsi"/>
+        </w:rPr>
+      </w:pPr>
+      <w:bookmarkStart w:id="23" w:name="_Toc215663945"/>
+      <w:r>
+        <w:rPr>
+          <w:rFonts w:asciiTheme="minorHAnsi" w:hAnsiTheme="minorHAnsi"/>
+          <w:noProof/>
+        </w:rPr>
+        <w:drawing>
+          <wp:inline distT="0" distB="0" distL="0" distR="0" wp14:anchorId="17155BAC" wp14:editId="59781427">
+            <wp:extent cx="5759450" cy="8140065"/>
+            <wp:effectExtent l="0" t="0" r="0" b="0"/>
+            <wp:docPr id="1578203660" name="Image 1"/>
+            <wp:cNvGraphicFramePr>
+              <a:graphicFrameLocks xmlns:a="http://schemas.openxmlformats.org/drawingml/2006/main" noChangeAspect="1"/>
+            </wp:cNvGraphicFramePr>
+            <a:graphic xmlns:a="http://schemas.openxmlformats.org/drawingml/2006/main">
+              <a:graphicData uri="http://schemas.openxmlformats.org/drawingml/2006/picture">
+                <pic:pic xmlns:pic="http://schemas.openxmlformats.org/drawingml/2006/picture">
+                  <pic:nvPicPr>
+                    <pic:cNvPr id="0" name="Picture 2"/>
+                    <pic:cNvPicPr>
+                      <a:picLocks noChangeAspect="1" noChangeArrowheads="1"/>
+                    </pic:cNvPicPr>
+                  </pic:nvPicPr>
+                  <pic:blipFill>
+                    <a:blip r:embed="rId9" cstate="print">
+                      <a:extLst>
+                        <a:ext uri="{28A0092B-C50C-407E-A947-70E740481C1C}">
+                          <a14:useLocalDpi xmlns:a14="http://schemas.microsoft.com/office/drawing/2010/main" val="0"/>
+                        </a:ext>
+                      </a:extLst>
+                    </a:blip>
+                    <a:srcRect/>
+                    <a:stretch>
+                      <a:fillRect/>
+                    </a:stretch>
+                  </pic:blipFill>
+                  <pic:spPr bwMode="auto">
+                    <a:xfrm>
+                      <a:off x="0" y="0"/>
+                      <a:ext cx="5759450" cy="8140065"/>
+                    </a:xfrm>
+                    <a:prstGeom prst="rect">
+                      <a:avLst/>
+                    </a:prstGeom>
+                    <a:noFill/>
+                    <a:ln>
+                      <a:noFill/>
+                    </a:ln>
+                  </pic:spPr>
+                </pic:pic>
+              </a:graphicData>
+            </a:graphic>
+          </wp:inline>
+        </w:drawing>
+      </w:r>
+    </w:p>
+    <w:p>
+      <w:pPr>
+        <w:pStyle w:val="NormalWeb"/>
+        <w:jc w:val="both"/>
+        <w:rPr>
+          <w:rFonts w:asciiTheme="minorHAnsi" w:hAnsiTheme="minorHAnsi"/>
+          <w:sz w:val="20"/>
+          <w:szCs w:val="20"/>
+        </w:rPr>
+      </w:pPr>
+      <w:r>
+        <w:rPr>
+          <w:rFonts w:asciiTheme="minorHAnsi" w:hAnsiTheme="minorHAnsi"/>
+          <w:b/>
+          <w:bCs/>
+          <w:sz w:val="20"/>
+          <w:szCs w:val="20"/>
+        </w:rPr>
+        <w:lastRenderedPageBreak/>
+        <w:t>Étapes principales du flux :</w:t>
+      </w:r>
+    </w:p>
+    <w:p>
+      <w:pPr>
+        <w:pStyle w:val="NormalWeb"/>
+        <w:numPr>
+          <w:ilvl w:val="0"/>
+          <w:numId w:val="53"/>
+        </w:numPr>
+        <w:jc w:val="both"/>
+        <w:rPr>
+          <w:rFonts w:asciiTheme="minorHAnsi" w:hAnsiTheme="minorHAnsi"/>
+          <w:sz w:val="20"/>
+          <w:szCs w:val="20"/>
+        </w:rPr>
+      </w:pPr>
+      <w:r>
+        <w:rPr>
+          <w:rFonts w:asciiTheme="minorHAnsi" w:hAnsiTheme="minorHAnsi"/>
+          <w:b/>
+          <w:bCs/>
+          <w:sz w:val="20"/>
+          <w:szCs w:val="20"/>
+        </w:rPr>
+        <w:t>Utilisateur initie la connexion Microsoft depuis le frontend</w:t>
+      </w:r>
+    </w:p>
+    <w:p>
+      <w:pPr>
+        <w:pStyle w:val="NormalWeb"/>
+        <w:numPr>
+          <w:ilvl w:val="1"/>
+          <w:numId w:val="53"/>
+        </w:numPr>
+        <w:jc w:val="both"/>
+        <w:rPr>
+          <w:rFonts w:asciiTheme="minorHAnsi" w:hAnsiTheme="minorHAnsi"/>
+          <w:sz w:val="20"/>
+          <w:szCs w:val="20"/>
+        </w:rPr>
+      </w:pPr>
+      <w:r>
+        <w:rPr>
+          <w:rFonts w:asciiTheme="minorHAnsi" w:hAnsiTheme="minorHAnsi"/>
+          <w:sz w:val="20"/>
+          <w:szCs w:val="20"/>
+        </w:rPr>
+        <w:t>L’utilisateur clique sur «</w:t>
+      </w:r>
+      <w:r>
+        <w:rPr>
+          <w:rFonts w:ascii="Arial" w:hAnsi="Arial" w:cs="Arial"/>
+          <w:sz w:val="20"/>
+          <w:szCs w:val="20"/>
+        </w:rPr>
+        <w:t> </w:t>
+      </w:r>
+      <w:r>
+        <w:rPr>
+          <w:rFonts w:asciiTheme="minorHAnsi" w:hAnsiTheme="minorHAnsi"/>
+          <w:sz w:val="20"/>
+          <w:szCs w:val="20"/>
+        </w:rPr>
+        <w:t>Login avec Microsoft</w:t>
+      </w:r>
+      <w:r>
+        <w:rPr>
+          <w:rFonts w:ascii="Arial" w:hAnsi="Arial" w:cs="Arial"/>
+          <w:sz w:val="20"/>
+          <w:szCs w:val="20"/>
+        </w:rPr>
+        <w:t> </w:t>
+      </w:r>
+      <w:r>
+        <w:rPr>
+          <w:rFonts w:ascii="Century Gothic" w:hAnsi="Century Gothic" w:cs="Century Gothic"/>
+          <w:sz w:val="20"/>
+          <w:szCs w:val="20"/>
+        </w:rPr>
+        <w:t>»</w:t>
+      </w:r>
+      <w:r>
+        <w:rPr>
+          <w:rFonts w:asciiTheme="minorHAnsi" w:hAnsiTheme="minorHAnsi"/>
+          <w:sz w:val="20"/>
+          <w:szCs w:val="20"/>
+        </w:rPr>
+        <w:t xml:space="preserve"> dans </w:t>
+      </w:r>
+      <w:proofErr w:type="spellStart"/>
+      <w:r>
+        <w:rPr>
+          <w:rFonts w:asciiTheme="minorHAnsi" w:hAnsiTheme="minorHAnsi"/>
+          <w:sz w:val="20"/>
+          <w:szCs w:val="20"/>
+        </w:rPr>
+        <w:t>LoginView.vue</w:t>
+      </w:r>
+      <w:proofErr w:type="spellEnd"/>
+      <w:r>
+        <w:rPr>
+          <w:rFonts w:asciiTheme="minorHAnsi" w:hAnsiTheme="minorHAnsi"/>
+          <w:sz w:val="20"/>
+          <w:szCs w:val="20"/>
+        </w:rPr>
+        <w:t>.</w:t>
+      </w:r>
+    </w:p>
+    <w:p>
+      <w:pPr>
+        <w:pStyle w:val="NormalWeb"/>
+        <w:numPr>
+          <w:ilvl w:val="1"/>
+          <w:numId w:val="53"/>
+        </w:numPr>
+        <w:jc w:val="both"/>
+        <w:rPr>
+          <w:rFonts w:asciiTheme="minorHAnsi" w:hAnsiTheme="minorHAnsi"/>
+          <w:sz w:val="20"/>
+          <w:szCs w:val="20"/>
+        </w:rPr>
+      </w:pPr>
+      <w:r>
+        <w:rPr>
+          <w:rFonts w:asciiTheme="minorHAnsi" w:hAnsiTheme="minorHAnsi"/>
+          <w:sz w:val="20"/>
+          <w:szCs w:val="20"/>
+        </w:rPr>
+        <w:t>Le navigateur est redirigé vers l’URL d’autorisation Microsoft (/</w:t>
+      </w:r>
+      <w:proofErr w:type="spellStart"/>
+      <w:r>
+        <w:rPr>
+          <w:rFonts w:asciiTheme="minorHAnsi" w:hAnsiTheme="minorHAnsi"/>
+          <w:sz w:val="20"/>
+          <w:szCs w:val="20"/>
+        </w:rPr>
+        <w:t>auth</w:t>
+      </w:r>
+      <w:proofErr w:type="spellEnd"/>
+      <w:r>
+        <w:rPr>
+          <w:rFonts w:asciiTheme="minorHAnsi" w:hAnsiTheme="minorHAnsi"/>
+          <w:sz w:val="20"/>
+          <w:szCs w:val="20"/>
+        </w:rPr>
+        <w:t>/</w:t>
+      </w:r>
+      <w:proofErr w:type="spellStart"/>
+      <w:r>
+        <w:rPr>
+          <w:rFonts w:asciiTheme="minorHAnsi" w:hAnsiTheme="minorHAnsi"/>
+          <w:sz w:val="20"/>
+          <w:szCs w:val="20"/>
+        </w:rPr>
+        <w:t>msal</w:t>
+      </w:r>
+      <w:proofErr w:type="spellEnd"/>
+      <w:r>
+        <w:rPr>
+          <w:rFonts w:asciiTheme="minorHAnsi" w:hAnsiTheme="minorHAnsi"/>
+          <w:sz w:val="20"/>
+          <w:szCs w:val="20"/>
+        </w:rPr>
+        <w:t>/login).</w:t>
+      </w:r>
+    </w:p>
+    <w:p>
+      <w:pPr>
+        <w:pStyle w:val="NormalWeb"/>
+        <w:numPr>
+          <w:ilvl w:val="0"/>
+          <w:numId w:val="53"/>
+        </w:numPr>
+        <w:jc w:val="both"/>
+        <w:rPr>
+          <w:rFonts w:asciiTheme="minorHAnsi" w:hAnsiTheme="minorHAnsi"/>
+          <w:sz w:val="20"/>
+          <w:szCs w:val="20"/>
+        </w:rPr>
+      </w:pPr>
+      <w:r>
+        <w:rPr>
+          <w:rFonts w:asciiTheme="minorHAnsi" w:hAnsiTheme="minorHAnsi"/>
+          <w:b/>
+          <w:bCs/>
+          <w:sz w:val="20"/>
+          <w:szCs w:val="20"/>
+        </w:rPr>
+        <w:t>Redirection vers Microsoft OAuth2</w:t>
+      </w:r>
+    </w:p>
+    <w:p>
+      <w:pPr>
+        <w:pStyle w:val="NormalWeb"/>
+        <w:numPr>
+          <w:ilvl w:val="1"/>
+          <w:numId w:val="53"/>
+        </w:numPr>
+        <w:jc w:val="both"/>
+        <w:rPr>
+          <w:rFonts w:asciiTheme="minorHAnsi" w:hAnsiTheme="minorHAnsi"/>
+          <w:sz w:val="20"/>
+          <w:szCs w:val="20"/>
+        </w:rPr>
+      </w:pPr>
+      <w:r>
+        <w:rPr>
+          <w:rFonts w:asciiTheme="minorHAnsi" w:hAnsiTheme="minorHAnsi"/>
+          <w:sz w:val="20"/>
+          <w:szCs w:val="20"/>
+        </w:rPr>
+        <w:t>Microsoft affiche la page de login et demande l’autorisation à l’utilisateur.</w:t>
+      </w:r>
+    </w:p>
+    <w:p>
+      <w:pPr>
+        <w:pStyle w:val="NormalWeb"/>
+        <w:numPr>
+          <w:ilvl w:val="1"/>
+          <w:numId w:val="53"/>
+        </w:numPr>
+        <w:jc w:val="both"/>
+        <w:rPr>
+          <w:rFonts w:asciiTheme="minorHAnsi" w:hAnsiTheme="minorHAnsi"/>
+          <w:sz w:val="20"/>
+          <w:szCs w:val="20"/>
+        </w:rPr>
+      </w:pPr>
+      <w:r>
+        <w:rPr>
+          <w:rFonts w:asciiTheme="minorHAnsi" w:hAnsiTheme="minorHAnsi"/>
+          <w:sz w:val="20"/>
+          <w:szCs w:val="20"/>
+        </w:rPr>
+        <w:t>L’utilisateur saisit ses identifiants Microsoft et accepte les scopes demandés (</w:t>
+      </w:r>
+      <w:proofErr w:type="spellStart"/>
+      <w:r>
+        <w:rPr>
+          <w:rFonts w:asciiTheme="minorHAnsi" w:hAnsiTheme="minorHAnsi"/>
+          <w:sz w:val="20"/>
+          <w:szCs w:val="20"/>
+        </w:rPr>
+        <w:t>openid</w:t>
+      </w:r>
+      <w:proofErr w:type="spellEnd"/>
+      <w:r>
+        <w:rPr>
+          <w:rFonts w:asciiTheme="minorHAnsi" w:hAnsiTheme="minorHAnsi"/>
+          <w:sz w:val="20"/>
+          <w:szCs w:val="20"/>
+        </w:rPr>
+        <w:t xml:space="preserve"> profile </w:t>
+      </w:r>
+      <w:proofErr w:type="gramStart"/>
+      <w:r>
+        <w:rPr>
+          <w:rFonts w:asciiTheme="minorHAnsi" w:hAnsiTheme="minorHAnsi"/>
+          <w:sz w:val="20"/>
+          <w:szCs w:val="20"/>
+        </w:rPr>
+        <w:t>email</w:t>
+      </w:r>
+      <w:proofErr w:type="gramEnd"/>
+      <w:r>
+        <w:rPr>
+          <w:rFonts w:asciiTheme="minorHAnsi" w:hAnsiTheme="minorHAnsi"/>
+          <w:sz w:val="20"/>
+          <w:szCs w:val="20"/>
+        </w:rPr>
+        <w:t xml:space="preserve"> </w:t>
+      </w:r>
+      <w:proofErr w:type="spellStart"/>
+      <w:r>
+        <w:rPr>
+          <w:rFonts w:asciiTheme="minorHAnsi" w:hAnsiTheme="minorHAnsi"/>
+          <w:sz w:val="20"/>
+          <w:szCs w:val="20"/>
+        </w:rPr>
+        <w:t>offline_access</w:t>
+      </w:r>
+      <w:proofErr w:type="spellEnd"/>
+      <w:r>
+        <w:rPr>
+          <w:rFonts w:asciiTheme="minorHAnsi" w:hAnsiTheme="minorHAnsi"/>
+          <w:sz w:val="20"/>
+          <w:szCs w:val="20"/>
+        </w:rPr>
+        <w:t>).</w:t>
+      </w:r>
+    </w:p>
+    <w:p>
+      <w:pPr>
+        <w:pStyle w:val="NormalWeb"/>
+        <w:numPr>
+          <w:ilvl w:val="0"/>
+          <w:numId w:val="53"/>
+        </w:numPr>
+        <w:jc w:val="both"/>
+        <w:rPr>
+          <w:rFonts w:asciiTheme="minorHAnsi" w:hAnsiTheme="minorHAnsi"/>
+          <w:sz w:val="20"/>
+          <w:szCs w:val="20"/>
+        </w:rPr>
+      </w:pPr>
+      <w:r>
+        <w:rPr>
+          <w:rFonts w:asciiTheme="minorHAnsi" w:hAnsiTheme="minorHAnsi"/>
+          <w:b/>
+          <w:bCs/>
+          <w:sz w:val="20"/>
+          <w:szCs w:val="20"/>
+        </w:rPr>
+        <w:t>Retour du code d’autorisation au backend</w:t>
+      </w:r>
+    </w:p>
+    <w:p>
+      <w:pPr>
+        <w:pStyle w:val="NormalWeb"/>
+        <w:numPr>
+          <w:ilvl w:val="1"/>
+          <w:numId w:val="53"/>
+        </w:numPr>
+        <w:jc w:val="both"/>
+        <w:rPr>
+          <w:rFonts w:asciiTheme="minorHAnsi" w:hAnsiTheme="minorHAnsi"/>
+          <w:sz w:val="20"/>
+          <w:szCs w:val="20"/>
+        </w:rPr>
+      </w:pPr>
+      <w:r>
+        <w:rPr>
+          <w:rFonts w:asciiTheme="minorHAnsi" w:hAnsiTheme="minorHAnsi"/>
+          <w:sz w:val="20"/>
+          <w:szCs w:val="20"/>
+        </w:rPr>
+        <w:t>Après succès, Microsoft redirige vers /</w:t>
+      </w:r>
+      <w:proofErr w:type="spellStart"/>
+      <w:r>
+        <w:rPr>
+          <w:rFonts w:asciiTheme="minorHAnsi" w:hAnsiTheme="minorHAnsi"/>
+          <w:sz w:val="20"/>
+          <w:szCs w:val="20"/>
+        </w:rPr>
+        <w:t>auth</w:t>
+      </w:r>
+      <w:proofErr w:type="spellEnd"/>
+      <w:r>
+        <w:rPr>
+          <w:rFonts w:asciiTheme="minorHAnsi" w:hAnsiTheme="minorHAnsi"/>
+          <w:sz w:val="20"/>
+          <w:szCs w:val="20"/>
+        </w:rPr>
+        <w:t>/</w:t>
+      </w:r>
+      <w:proofErr w:type="spellStart"/>
+      <w:r>
+        <w:rPr>
+          <w:rFonts w:asciiTheme="minorHAnsi" w:hAnsiTheme="minorHAnsi"/>
+          <w:sz w:val="20"/>
+          <w:szCs w:val="20"/>
+        </w:rPr>
+        <w:t>msal</w:t>
+      </w:r>
+      <w:proofErr w:type="spellEnd"/>
+      <w:r>
+        <w:rPr>
+          <w:rFonts w:asciiTheme="minorHAnsi" w:hAnsiTheme="minorHAnsi"/>
+          <w:sz w:val="20"/>
+          <w:szCs w:val="20"/>
+        </w:rPr>
+        <w:t>/</w:t>
+      </w:r>
+      <w:proofErr w:type="spellStart"/>
+      <w:proofErr w:type="gramStart"/>
+      <w:r>
+        <w:rPr>
+          <w:rFonts w:asciiTheme="minorHAnsi" w:hAnsiTheme="minorHAnsi"/>
+          <w:sz w:val="20"/>
+          <w:szCs w:val="20"/>
+        </w:rPr>
+        <w:t>callback?</w:t>
+      </w:r>
+      <w:proofErr w:type="gramEnd"/>
+      <w:r>
+        <w:rPr>
+          <w:rFonts w:asciiTheme="minorHAnsi" w:hAnsiTheme="minorHAnsi"/>
+          <w:sz w:val="20"/>
+          <w:szCs w:val="20"/>
+        </w:rPr>
+        <w:t>code</w:t>
+      </w:r>
+      <w:proofErr w:type="spellEnd"/>
+      <w:r>
+        <w:rPr>
+          <w:rFonts w:asciiTheme="minorHAnsi" w:hAnsiTheme="minorHAnsi"/>
+          <w:sz w:val="20"/>
+          <w:szCs w:val="20"/>
+        </w:rPr>
+        <w:t>=XXX.</w:t>
+      </w:r>
+    </w:p>
+    <w:p>
+      <w:pPr>
+        <w:pStyle w:val="NormalWeb"/>
+        <w:numPr>
+          <w:ilvl w:val="1"/>
+          <w:numId w:val="53"/>
+        </w:numPr>
+        <w:jc w:val="both"/>
+        <w:rPr>
+          <w:rFonts w:asciiTheme="minorHAnsi" w:hAnsiTheme="minorHAnsi"/>
+          <w:sz w:val="20"/>
+          <w:szCs w:val="20"/>
+        </w:rPr>
+      </w:pPr>
+      <w:r>
+        <w:rPr>
+          <w:rFonts w:asciiTheme="minorHAnsi" w:hAnsiTheme="minorHAnsi"/>
+          <w:sz w:val="20"/>
+          <w:szCs w:val="20"/>
+        </w:rPr>
+        <w:t xml:space="preserve">Le backend Express récupère ce </w:t>
+      </w:r>
+      <w:r>
+        <w:rPr>
+          <w:rFonts w:asciiTheme="minorHAnsi" w:hAnsiTheme="minorHAnsi"/>
+          <w:b/>
+          <w:bCs/>
+          <w:sz w:val="20"/>
+          <w:szCs w:val="20"/>
+        </w:rPr>
+        <w:t>code d’autorisation</w:t>
+      </w:r>
+      <w:r>
+        <w:rPr>
+          <w:rFonts w:asciiTheme="minorHAnsi" w:hAnsiTheme="minorHAnsi"/>
+          <w:sz w:val="20"/>
+          <w:szCs w:val="20"/>
+        </w:rPr>
+        <w:t>.</w:t>
+      </w:r>
+    </w:p>
+    <w:p>
+      <w:pPr>
+        <w:pStyle w:val="NormalWeb"/>
+        <w:numPr>
+          <w:ilvl w:val="0"/>
+          <w:numId w:val="53"/>
+        </w:numPr>
+        <w:jc w:val="both"/>
+        <w:rPr>
+          <w:rFonts w:asciiTheme="minorHAnsi" w:hAnsiTheme="minorHAnsi"/>
+          <w:sz w:val="20"/>
+          <w:szCs w:val="20"/>
+        </w:rPr>
+      </w:pPr>
+      <w:r>
+        <w:rPr>
+          <w:rFonts w:asciiTheme="minorHAnsi" w:hAnsiTheme="minorHAnsi"/>
+          <w:b/>
+          <w:bCs/>
+          <w:sz w:val="20"/>
+          <w:szCs w:val="20"/>
+        </w:rPr>
+        <w:t xml:space="preserve">Échange du code contre un </w:t>
+      </w:r>
+      <w:proofErr w:type="spellStart"/>
+      <w:r>
+        <w:rPr>
+          <w:rFonts w:asciiTheme="minorHAnsi" w:hAnsiTheme="minorHAnsi"/>
+          <w:b/>
+          <w:bCs/>
+          <w:sz w:val="20"/>
+          <w:szCs w:val="20"/>
+        </w:rPr>
+        <w:t>token</w:t>
+      </w:r>
+      <w:proofErr w:type="spellEnd"/>
+      <w:r>
+        <w:rPr>
+          <w:rFonts w:asciiTheme="minorHAnsi" w:hAnsiTheme="minorHAnsi"/>
+          <w:b/>
+          <w:bCs/>
+          <w:sz w:val="20"/>
+          <w:szCs w:val="20"/>
+        </w:rPr>
+        <w:t xml:space="preserve"> Microsoft</w:t>
+      </w:r>
+    </w:p>
+    <w:p>
+      <w:pPr>
+        <w:pStyle w:val="NormalWeb"/>
+        <w:numPr>
+          <w:ilvl w:val="1"/>
+          <w:numId w:val="53"/>
+        </w:numPr>
+        <w:jc w:val="both"/>
+        <w:rPr>
+          <w:rFonts w:asciiTheme="minorHAnsi" w:hAnsiTheme="minorHAnsi"/>
+          <w:sz w:val="20"/>
+          <w:szCs w:val="20"/>
+        </w:rPr>
+      </w:pPr>
+      <w:r>
+        <w:rPr>
+          <w:rFonts w:asciiTheme="minorHAnsi" w:hAnsiTheme="minorHAnsi"/>
+          <w:sz w:val="20"/>
+          <w:szCs w:val="20"/>
+        </w:rPr>
+        <w:t>Backend fait une requête POST vers Microsoft (/</w:t>
+      </w:r>
+      <w:proofErr w:type="spellStart"/>
+      <w:r>
+        <w:rPr>
+          <w:rFonts w:asciiTheme="minorHAnsi" w:hAnsiTheme="minorHAnsi"/>
+          <w:sz w:val="20"/>
+          <w:szCs w:val="20"/>
+        </w:rPr>
+        <w:t>token</w:t>
+      </w:r>
+      <w:proofErr w:type="spellEnd"/>
+      <w:r>
+        <w:rPr>
+          <w:rFonts w:asciiTheme="minorHAnsi" w:hAnsiTheme="minorHAnsi"/>
+          <w:sz w:val="20"/>
+          <w:szCs w:val="20"/>
+        </w:rPr>
+        <w:t>) avec :</w:t>
+      </w:r>
+    </w:p>
+    <w:p>
+      <w:pPr>
+        <w:pStyle w:val="NormalWeb"/>
+        <w:numPr>
+          <w:ilvl w:val="2"/>
+          <w:numId w:val="53"/>
+        </w:numPr>
+        <w:jc w:val="both"/>
+        <w:rPr>
+          <w:rFonts w:asciiTheme="minorHAnsi" w:hAnsiTheme="minorHAnsi"/>
+          <w:sz w:val="20"/>
+          <w:szCs w:val="20"/>
+        </w:rPr>
+      </w:pPr>
+      <w:proofErr w:type="spellStart"/>
+      <w:proofErr w:type="gramStart"/>
+      <w:r>
+        <w:rPr>
+          <w:rFonts w:asciiTheme="minorHAnsi" w:hAnsiTheme="minorHAnsi"/>
+          <w:sz w:val="20"/>
+          <w:szCs w:val="20"/>
+        </w:rPr>
+        <w:t>client</w:t>
+      </w:r>
+      <w:proofErr w:type="gramEnd"/>
+      <w:r>
+        <w:rPr>
+          <w:rFonts w:asciiTheme="minorHAnsi" w:hAnsiTheme="minorHAnsi"/>
+          <w:sz w:val="20"/>
+          <w:szCs w:val="20"/>
+        </w:rPr>
+        <w:t>_id</w:t>
+      </w:r>
+      <w:proofErr w:type="spellEnd"/>
+      <w:r>
+        <w:rPr>
+          <w:rFonts w:asciiTheme="minorHAnsi" w:hAnsiTheme="minorHAnsi"/>
+          <w:sz w:val="20"/>
+          <w:szCs w:val="20"/>
+        </w:rPr>
+        <w:t xml:space="preserve">, </w:t>
+      </w:r>
+      <w:proofErr w:type="spellStart"/>
+      <w:r>
+        <w:rPr>
+          <w:rFonts w:asciiTheme="minorHAnsi" w:hAnsiTheme="minorHAnsi"/>
+          <w:sz w:val="20"/>
+          <w:szCs w:val="20"/>
+        </w:rPr>
+        <w:t>client_secret</w:t>
+      </w:r>
+      <w:proofErr w:type="spellEnd"/>
+    </w:p>
+    <w:p>
+      <w:pPr>
+        <w:pStyle w:val="NormalWeb"/>
+        <w:numPr>
+          <w:ilvl w:val="2"/>
+          <w:numId w:val="53"/>
+        </w:numPr>
+        <w:jc w:val="both"/>
+        <w:rPr>
+          <w:rFonts w:asciiTheme="minorHAnsi" w:hAnsiTheme="minorHAnsi"/>
+          <w:sz w:val="20"/>
+          <w:szCs w:val="20"/>
+        </w:rPr>
+      </w:pPr>
+      <w:proofErr w:type="spellStart"/>
+      <w:proofErr w:type="gramStart"/>
+      <w:r>
+        <w:rPr>
+          <w:rFonts w:asciiTheme="minorHAnsi" w:hAnsiTheme="minorHAnsi"/>
+          <w:sz w:val="20"/>
+          <w:szCs w:val="20"/>
+        </w:rPr>
+        <w:t>redirect</w:t>
+      </w:r>
+      <w:proofErr w:type="gramEnd"/>
+      <w:r>
+        <w:rPr>
+          <w:rFonts w:asciiTheme="minorHAnsi" w:hAnsiTheme="minorHAnsi"/>
+          <w:sz w:val="20"/>
+          <w:szCs w:val="20"/>
+        </w:rPr>
+        <w:t>_uri</w:t>
+      </w:r>
+      <w:proofErr w:type="spellEnd"/>
+    </w:p>
+    <w:p>
+      <w:pPr>
+        <w:pStyle w:val="NormalWeb"/>
+        <w:numPr>
+          <w:ilvl w:val="2"/>
+          <w:numId w:val="53"/>
+        </w:numPr>
+        <w:jc w:val="both"/>
+        <w:rPr>
+          <w:rFonts w:asciiTheme="minorHAnsi" w:hAnsiTheme="minorHAnsi"/>
+          <w:sz w:val="20"/>
+          <w:szCs w:val="20"/>
+        </w:rPr>
+      </w:pPr>
+      <w:proofErr w:type="gramStart"/>
+      <w:r>
+        <w:rPr>
+          <w:rFonts w:asciiTheme="minorHAnsi" w:hAnsiTheme="minorHAnsi"/>
+          <w:sz w:val="20"/>
+          <w:szCs w:val="20"/>
+        </w:rPr>
+        <w:t>code</w:t>
+      </w:r>
+      <w:proofErr w:type="gramEnd"/>
+      <w:r>
+        <w:rPr>
+          <w:rFonts w:asciiTheme="minorHAnsi" w:hAnsiTheme="minorHAnsi"/>
+          <w:sz w:val="20"/>
+          <w:szCs w:val="20"/>
+        </w:rPr>
+        <w:t xml:space="preserve"> reçu</w:t>
+      </w:r>
+    </w:p>
+    <w:p>
+      <w:pPr>
+        <w:pStyle w:val="NormalWeb"/>
+        <w:numPr>
+          <w:ilvl w:val="2"/>
+          <w:numId w:val="53"/>
+        </w:numPr>
+        <w:jc w:val="both"/>
+        <w:rPr>
+          <w:rFonts w:asciiTheme="minorHAnsi" w:hAnsiTheme="minorHAnsi"/>
+          <w:sz w:val="20"/>
+          <w:szCs w:val="20"/>
+        </w:rPr>
+      </w:pPr>
+      <w:proofErr w:type="spellStart"/>
+      <w:proofErr w:type="gramStart"/>
+      <w:r>
+        <w:rPr>
+          <w:rFonts w:asciiTheme="minorHAnsi" w:hAnsiTheme="minorHAnsi"/>
+          <w:sz w:val="20"/>
+          <w:szCs w:val="20"/>
+        </w:rPr>
+        <w:t>grant</w:t>
+      </w:r>
+      <w:proofErr w:type="gramEnd"/>
+      <w:r>
+        <w:rPr>
+          <w:rFonts w:asciiTheme="minorHAnsi" w:hAnsiTheme="minorHAnsi"/>
+          <w:sz w:val="20"/>
+          <w:szCs w:val="20"/>
+        </w:rPr>
+        <w:t>_type</w:t>
+      </w:r>
+      <w:proofErr w:type="spellEnd"/>
+      <w:r>
+        <w:rPr>
+          <w:rFonts w:asciiTheme="minorHAnsi" w:hAnsiTheme="minorHAnsi"/>
+          <w:sz w:val="20"/>
+          <w:szCs w:val="20"/>
+        </w:rPr>
+        <w:t>=</w:t>
+      </w:r>
+      <w:proofErr w:type="spellStart"/>
+      <w:r>
+        <w:rPr>
+          <w:rFonts w:asciiTheme="minorHAnsi" w:hAnsiTheme="minorHAnsi"/>
+          <w:sz w:val="20"/>
+          <w:szCs w:val="20"/>
+        </w:rPr>
+        <w:t>authorization_code</w:t>
+      </w:r>
+      <w:proofErr w:type="spellEnd"/>
+    </w:p>
+    <w:p>
+      <w:pPr>
+        <w:pStyle w:val="NormalWeb"/>
+        <w:numPr>
+          <w:ilvl w:val="1"/>
+          <w:numId w:val="53"/>
+        </w:numPr>
+        <w:jc w:val="both"/>
+        <w:rPr>
+          <w:rFonts w:asciiTheme="minorHAnsi" w:hAnsiTheme="minorHAnsi"/>
+          <w:sz w:val="20"/>
+          <w:szCs w:val="20"/>
+        </w:rPr>
+      </w:pPr>
+      <w:r>
+        <w:rPr>
+          <w:rFonts w:asciiTheme="minorHAnsi" w:hAnsiTheme="minorHAnsi"/>
+          <w:sz w:val="20"/>
+          <w:szCs w:val="20"/>
+        </w:rPr>
+        <w:t xml:space="preserve">Microsoft retourne un </w:t>
+      </w:r>
+      <w:proofErr w:type="spellStart"/>
+      <w:r>
+        <w:rPr>
+          <w:rFonts w:asciiTheme="minorHAnsi" w:hAnsiTheme="minorHAnsi"/>
+          <w:b/>
+          <w:bCs/>
+          <w:sz w:val="20"/>
+          <w:szCs w:val="20"/>
+        </w:rPr>
+        <w:t>access_token</w:t>
+      </w:r>
+      <w:proofErr w:type="spellEnd"/>
+      <w:r>
+        <w:rPr>
+          <w:rFonts w:asciiTheme="minorHAnsi" w:hAnsiTheme="minorHAnsi"/>
+          <w:sz w:val="20"/>
+          <w:szCs w:val="20"/>
+        </w:rPr>
+        <w:t xml:space="preserve"> et un </w:t>
+      </w:r>
+      <w:proofErr w:type="spellStart"/>
+      <w:r>
+        <w:rPr>
+          <w:rFonts w:asciiTheme="minorHAnsi" w:hAnsiTheme="minorHAnsi"/>
+          <w:b/>
+          <w:bCs/>
+          <w:sz w:val="20"/>
+          <w:szCs w:val="20"/>
+        </w:rPr>
+        <w:t>id_token</w:t>
+      </w:r>
+      <w:proofErr w:type="spellEnd"/>
+      <w:r>
+        <w:rPr>
+          <w:rFonts w:asciiTheme="minorHAnsi" w:hAnsiTheme="minorHAnsi"/>
+          <w:sz w:val="20"/>
+          <w:szCs w:val="20"/>
+        </w:rPr>
+        <w:t>.</w:t>
+      </w:r>
+    </w:p>
+    <w:p>
+      <w:pPr>
+        <w:pStyle w:val="NormalWeb"/>
+        <w:numPr>
+          <w:ilvl w:val="0"/>
+          <w:numId w:val="53"/>
+        </w:numPr>
+        <w:jc w:val="both"/>
+        <w:rPr>
+          <w:rFonts w:asciiTheme="minorHAnsi" w:hAnsiTheme="minorHAnsi"/>
+          <w:sz w:val="20"/>
+          <w:szCs w:val="20"/>
+        </w:rPr>
+      </w:pPr>
+      <w:r>
+        <w:rPr>
+          <w:rFonts w:asciiTheme="minorHAnsi" w:hAnsiTheme="minorHAnsi"/>
+          <w:b/>
+          <w:bCs/>
+          <w:sz w:val="20"/>
+          <w:szCs w:val="20"/>
+        </w:rPr>
+        <w:t>Récupération des informations utilisateur via Microsoft Graph</w:t>
+      </w:r>
+    </w:p>
+    <w:p>
+      <w:pPr>
+        <w:pStyle w:val="NormalWeb"/>
+        <w:numPr>
+          <w:ilvl w:val="1"/>
+          <w:numId w:val="53"/>
+        </w:numPr>
+        <w:jc w:val="both"/>
+        <w:rPr>
+          <w:rFonts w:asciiTheme="minorHAnsi" w:hAnsiTheme="minorHAnsi"/>
+          <w:sz w:val="20"/>
+          <w:szCs w:val="20"/>
+        </w:rPr>
+      </w:pPr>
+      <w:r>
+        <w:rPr>
+          <w:rFonts w:asciiTheme="minorHAnsi" w:hAnsiTheme="minorHAnsi"/>
+          <w:sz w:val="20"/>
+          <w:szCs w:val="20"/>
+        </w:rPr>
+        <w:t xml:space="preserve">Backend utilise </w:t>
+      </w:r>
+      <w:proofErr w:type="spellStart"/>
+      <w:r>
+        <w:rPr>
+          <w:rFonts w:asciiTheme="minorHAnsi" w:hAnsiTheme="minorHAnsi"/>
+          <w:sz w:val="20"/>
+          <w:szCs w:val="20"/>
+        </w:rPr>
+        <w:t>access_token</w:t>
+      </w:r>
+      <w:proofErr w:type="spellEnd"/>
+      <w:r>
+        <w:rPr>
+          <w:rFonts w:asciiTheme="minorHAnsi" w:hAnsiTheme="minorHAnsi"/>
+          <w:sz w:val="20"/>
+          <w:szCs w:val="20"/>
+        </w:rPr>
+        <w:t xml:space="preserve"> pour appeler https://graph.microsoft.com/v1.0/me.</w:t>
+      </w:r>
+    </w:p>
+    <w:p>
+      <w:pPr>
+        <w:pStyle w:val="NormalWeb"/>
+        <w:numPr>
+          <w:ilvl w:val="1"/>
+          <w:numId w:val="53"/>
+        </w:numPr>
+        <w:jc w:val="both"/>
+        <w:rPr>
+          <w:rFonts w:asciiTheme="minorHAnsi" w:hAnsiTheme="minorHAnsi"/>
+          <w:sz w:val="20"/>
+          <w:szCs w:val="20"/>
+        </w:rPr>
+      </w:pPr>
+      <w:r>
+        <w:rPr>
+          <w:rFonts w:asciiTheme="minorHAnsi" w:hAnsiTheme="minorHAnsi"/>
+          <w:sz w:val="20"/>
+          <w:szCs w:val="20"/>
+        </w:rPr>
+        <w:t>Obtention des informations</w:t>
+      </w:r>
+      <w:r>
+        <w:rPr>
+          <w:rFonts w:ascii="Arial" w:hAnsi="Arial" w:cs="Arial"/>
+          <w:sz w:val="20"/>
+          <w:szCs w:val="20"/>
+        </w:rPr>
+        <w:t> </w:t>
+      </w:r>
+      <w:r>
+        <w:rPr>
+          <w:rFonts w:asciiTheme="minorHAnsi" w:hAnsiTheme="minorHAnsi"/>
+          <w:sz w:val="20"/>
+          <w:szCs w:val="20"/>
+        </w:rPr>
+        <w:t xml:space="preserve">: id, </w:t>
+      </w:r>
+      <w:proofErr w:type="spellStart"/>
+      <w:r>
+        <w:rPr>
+          <w:rFonts w:asciiTheme="minorHAnsi" w:hAnsiTheme="minorHAnsi"/>
+          <w:sz w:val="20"/>
+          <w:szCs w:val="20"/>
+        </w:rPr>
+        <w:t>displayName</w:t>
+      </w:r>
+      <w:proofErr w:type="spellEnd"/>
+      <w:r>
+        <w:rPr>
+          <w:rFonts w:asciiTheme="minorHAnsi" w:hAnsiTheme="minorHAnsi"/>
+          <w:sz w:val="20"/>
+          <w:szCs w:val="20"/>
+        </w:rPr>
+        <w:t>, mail.</w:t>
+      </w:r>
+    </w:p>
+    <w:p>
+      <w:pPr>
+        <w:pStyle w:val="NormalWeb"/>
+        <w:numPr>
+          <w:ilvl w:val="0"/>
+          <w:numId w:val="53"/>
+        </w:numPr>
+        <w:jc w:val="both"/>
+        <w:rPr>
+          <w:rFonts w:asciiTheme="minorHAnsi" w:hAnsiTheme="minorHAnsi"/>
+          <w:sz w:val="20"/>
+          <w:szCs w:val="20"/>
+        </w:rPr>
+      </w:pPr>
+      <w:r>
+        <w:rPr>
+          <w:rFonts w:asciiTheme="minorHAnsi" w:hAnsiTheme="minorHAnsi"/>
+          <w:b/>
+          <w:bCs/>
+          <w:sz w:val="20"/>
+          <w:szCs w:val="20"/>
+        </w:rPr>
+        <w:t>Création ou récupération de l’utilisateur dans la base de données</w:t>
+      </w:r>
+    </w:p>
+    <w:p>
+      <w:pPr>
+        <w:pStyle w:val="NormalWeb"/>
+        <w:numPr>
+          <w:ilvl w:val="1"/>
+          <w:numId w:val="53"/>
+        </w:numPr>
+        <w:jc w:val="both"/>
+        <w:rPr>
+          <w:rFonts w:asciiTheme="minorHAnsi" w:hAnsiTheme="minorHAnsi"/>
+          <w:sz w:val="20"/>
+          <w:szCs w:val="20"/>
+        </w:rPr>
+      </w:pPr>
+      <w:r>
+        <w:rPr>
+          <w:rFonts w:asciiTheme="minorHAnsi" w:hAnsiTheme="minorHAnsi"/>
+          <w:sz w:val="20"/>
+          <w:szCs w:val="20"/>
+        </w:rPr>
+        <w:t>Si l’utilisateur n’existe pas (</w:t>
+      </w:r>
+      <w:proofErr w:type="spellStart"/>
+      <w:r>
+        <w:rPr>
+          <w:rFonts w:asciiTheme="minorHAnsi" w:hAnsiTheme="minorHAnsi"/>
+          <w:sz w:val="20"/>
+          <w:szCs w:val="20"/>
+        </w:rPr>
+        <w:t>ms_id</w:t>
+      </w:r>
+      <w:proofErr w:type="spellEnd"/>
+      <w:r>
+        <w:rPr>
+          <w:rFonts w:asciiTheme="minorHAnsi" w:hAnsiTheme="minorHAnsi"/>
+          <w:sz w:val="20"/>
+          <w:szCs w:val="20"/>
+        </w:rPr>
+        <w:t xml:space="preserve"> absent), créer un nouvel utilisateur avec :</w:t>
+      </w:r>
+    </w:p>
+    <w:p>
+      <w:pPr>
+        <w:pStyle w:val="NormalWeb"/>
+        <w:numPr>
+          <w:ilvl w:val="2"/>
+          <w:numId w:val="53"/>
+        </w:numPr>
+        <w:jc w:val="both"/>
+        <w:rPr>
+          <w:rFonts w:asciiTheme="minorHAnsi" w:hAnsiTheme="minorHAnsi"/>
+          <w:sz w:val="20"/>
+          <w:szCs w:val="20"/>
+        </w:rPr>
+      </w:pPr>
+      <w:proofErr w:type="spellStart"/>
+      <w:proofErr w:type="gramStart"/>
+      <w:r>
+        <w:rPr>
+          <w:rFonts w:asciiTheme="minorHAnsi" w:hAnsiTheme="minorHAnsi"/>
+          <w:sz w:val="20"/>
+          <w:szCs w:val="20"/>
+        </w:rPr>
+        <w:t>username</w:t>
+      </w:r>
+      <w:proofErr w:type="spellEnd"/>
+      <w:proofErr w:type="gramEnd"/>
+      <w:r>
+        <w:rPr>
+          <w:rFonts w:asciiTheme="minorHAnsi" w:hAnsiTheme="minorHAnsi"/>
+          <w:sz w:val="20"/>
+          <w:szCs w:val="20"/>
+        </w:rPr>
+        <w:t xml:space="preserve"> = </w:t>
+      </w:r>
+      <w:proofErr w:type="spellStart"/>
+      <w:r>
+        <w:rPr>
+          <w:rFonts w:asciiTheme="minorHAnsi" w:hAnsiTheme="minorHAnsi"/>
+          <w:sz w:val="20"/>
+          <w:szCs w:val="20"/>
+        </w:rPr>
+        <w:t>displayName</w:t>
+      </w:r>
+      <w:proofErr w:type="spellEnd"/>
+    </w:p>
+    <w:p>
+      <w:pPr>
+        <w:pStyle w:val="NormalWeb"/>
+        <w:numPr>
+          <w:ilvl w:val="2"/>
+          <w:numId w:val="53"/>
+        </w:numPr>
+        <w:jc w:val="both"/>
+        <w:rPr>
+          <w:rFonts w:asciiTheme="minorHAnsi" w:hAnsiTheme="minorHAnsi"/>
+          <w:sz w:val="20"/>
+          <w:szCs w:val="20"/>
+        </w:rPr>
+      </w:pPr>
+      <w:proofErr w:type="gramStart"/>
+      <w:r>
+        <w:rPr>
+          <w:rFonts w:asciiTheme="minorHAnsi" w:hAnsiTheme="minorHAnsi"/>
+          <w:sz w:val="20"/>
+          <w:szCs w:val="20"/>
+        </w:rPr>
+        <w:t>email</w:t>
+      </w:r>
+      <w:proofErr w:type="gramEnd"/>
+      <w:r>
+        <w:rPr>
+          <w:rFonts w:asciiTheme="minorHAnsi" w:hAnsiTheme="minorHAnsi"/>
+          <w:sz w:val="20"/>
+          <w:szCs w:val="20"/>
+        </w:rPr>
+        <w:t xml:space="preserve"> = mail</w:t>
+      </w:r>
+    </w:p>
+    <w:p>
+      <w:pPr>
+        <w:pStyle w:val="NormalWeb"/>
+        <w:numPr>
+          <w:ilvl w:val="2"/>
+          <w:numId w:val="53"/>
+        </w:numPr>
+        <w:jc w:val="both"/>
+        <w:rPr>
+          <w:rFonts w:asciiTheme="minorHAnsi" w:hAnsiTheme="minorHAnsi"/>
+          <w:sz w:val="20"/>
+          <w:szCs w:val="20"/>
+        </w:rPr>
+      </w:pPr>
+      <w:proofErr w:type="spellStart"/>
+      <w:proofErr w:type="gramStart"/>
+      <w:r>
+        <w:rPr>
+          <w:rFonts w:asciiTheme="minorHAnsi" w:hAnsiTheme="minorHAnsi"/>
+          <w:sz w:val="20"/>
+          <w:szCs w:val="20"/>
+        </w:rPr>
+        <w:t>ms</w:t>
+      </w:r>
+      <w:proofErr w:type="gramEnd"/>
+      <w:r>
+        <w:rPr>
+          <w:rFonts w:asciiTheme="minorHAnsi" w:hAnsiTheme="minorHAnsi"/>
+          <w:sz w:val="20"/>
+          <w:szCs w:val="20"/>
+        </w:rPr>
+        <w:t>_id</w:t>
+      </w:r>
+      <w:proofErr w:type="spellEnd"/>
+      <w:r>
+        <w:rPr>
+          <w:rFonts w:asciiTheme="minorHAnsi" w:hAnsiTheme="minorHAnsi"/>
+          <w:sz w:val="20"/>
+          <w:szCs w:val="20"/>
+        </w:rPr>
+        <w:t xml:space="preserve"> = id</w:t>
+      </w:r>
+    </w:p>
+    <w:p>
+      <w:pPr>
+        <w:pStyle w:val="NormalWeb"/>
+        <w:numPr>
+          <w:ilvl w:val="2"/>
+          <w:numId w:val="53"/>
+        </w:numPr>
+        <w:jc w:val="both"/>
+        <w:rPr>
+          <w:rFonts w:asciiTheme="minorHAnsi" w:hAnsiTheme="minorHAnsi"/>
+          <w:sz w:val="20"/>
+          <w:szCs w:val="20"/>
+        </w:rPr>
+      </w:pPr>
+      <w:proofErr w:type="spellStart"/>
+      <w:proofErr w:type="gramStart"/>
+      <w:r>
+        <w:rPr>
+          <w:rFonts w:asciiTheme="minorHAnsi" w:hAnsiTheme="minorHAnsi"/>
+          <w:sz w:val="20"/>
+          <w:szCs w:val="20"/>
+        </w:rPr>
+        <w:t>hashed</w:t>
+      </w:r>
+      <w:proofErr w:type="gramEnd"/>
+      <w:r>
+        <w:rPr>
+          <w:rFonts w:asciiTheme="minorHAnsi" w:hAnsiTheme="minorHAnsi"/>
+          <w:sz w:val="20"/>
+          <w:szCs w:val="20"/>
+        </w:rPr>
+        <w:t>_password</w:t>
+      </w:r>
+      <w:proofErr w:type="spellEnd"/>
+      <w:r>
+        <w:rPr>
+          <w:rFonts w:asciiTheme="minorHAnsi" w:hAnsiTheme="minorHAnsi"/>
+          <w:sz w:val="20"/>
+          <w:szCs w:val="20"/>
+        </w:rPr>
+        <w:t xml:space="preserve"> généré aléatoirement pour respecter </w:t>
+      </w:r>
+      <w:proofErr w:type="spellStart"/>
+      <w:r>
+        <w:rPr>
+          <w:rFonts w:asciiTheme="minorHAnsi" w:hAnsiTheme="minorHAnsi"/>
+          <w:sz w:val="20"/>
+          <w:szCs w:val="20"/>
+        </w:rPr>
+        <w:t>allowNull</w:t>
+      </w:r>
+      <w:proofErr w:type="spellEnd"/>
+      <w:r>
+        <w:rPr>
+          <w:rFonts w:asciiTheme="minorHAnsi" w:hAnsiTheme="minorHAnsi"/>
+          <w:sz w:val="20"/>
+          <w:szCs w:val="20"/>
+        </w:rPr>
+        <w:t>: false.</w:t>
+      </w:r>
+    </w:p>
+    <w:p>
+      <w:pPr>
+        <w:pStyle w:val="NormalWeb"/>
+        <w:numPr>
+          <w:ilvl w:val="0"/>
+          <w:numId w:val="53"/>
+        </w:numPr>
+        <w:jc w:val="both"/>
+        <w:rPr>
+          <w:rFonts w:asciiTheme="minorHAnsi" w:hAnsiTheme="minorHAnsi"/>
+          <w:sz w:val="20"/>
+          <w:szCs w:val="20"/>
+        </w:rPr>
+      </w:pPr>
+      <w:r>
+        <w:rPr>
+          <w:rFonts w:asciiTheme="minorHAnsi" w:hAnsiTheme="minorHAnsi"/>
+          <w:b/>
+          <w:bCs/>
+          <w:sz w:val="20"/>
+          <w:szCs w:val="20"/>
+        </w:rPr>
+        <w:t>Génération d’un JWT interne pour l’application</w:t>
+      </w:r>
+    </w:p>
+    <w:p>
+      <w:pPr>
+        <w:pStyle w:val="NormalWeb"/>
+        <w:numPr>
+          <w:ilvl w:val="1"/>
+          <w:numId w:val="53"/>
+        </w:numPr>
+        <w:jc w:val="both"/>
+        <w:rPr>
+          <w:rFonts w:asciiTheme="minorHAnsi" w:hAnsiTheme="minorHAnsi"/>
+          <w:sz w:val="20"/>
+          <w:szCs w:val="20"/>
+        </w:rPr>
+      </w:pPr>
+      <w:r>
+        <w:rPr>
+          <w:rFonts w:asciiTheme="minorHAnsi" w:hAnsiTheme="minorHAnsi"/>
+          <w:sz w:val="20"/>
+          <w:szCs w:val="20"/>
+        </w:rPr>
+        <w:t>Backend génère un JWT (</w:t>
+      </w:r>
+      <w:proofErr w:type="spellStart"/>
+      <w:proofErr w:type="gramStart"/>
+      <w:r>
+        <w:rPr>
+          <w:rFonts w:asciiTheme="minorHAnsi" w:hAnsiTheme="minorHAnsi"/>
+          <w:sz w:val="20"/>
+          <w:szCs w:val="20"/>
+        </w:rPr>
+        <w:t>jwt.sign</w:t>
+      </w:r>
+      <w:proofErr w:type="spellEnd"/>
+      <w:proofErr w:type="gramEnd"/>
+      <w:r>
+        <w:rPr>
+          <w:rFonts w:asciiTheme="minorHAnsi" w:hAnsiTheme="minorHAnsi"/>
+          <w:sz w:val="20"/>
+          <w:szCs w:val="20"/>
+        </w:rPr>
+        <w:t xml:space="preserve">({ </w:t>
+      </w:r>
+      <w:proofErr w:type="spellStart"/>
+      <w:r>
+        <w:rPr>
+          <w:rFonts w:asciiTheme="minorHAnsi" w:hAnsiTheme="minorHAnsi"/>
+          <w:sz w:val="20"/>
+          <w:szCs w:val="20"/>
+        </w:rPr>
+        <w:t>userId</w:t>
+      </w:r>
+      <w:proofErr w:type="spellEnd"/>
+      <w:r>
+        <w:rPr>
+          <w:rFonts w:asciiTheme="minorHAnsi" w:hAnsiTheme="minorHAnsi"/>
+          <w:sz w:val="20"/>
+          <w:szCs w:val="20"/>
+        </w:rPr>
+        <w:t xml:space="preserve"> }, OIDC_SECRET)) valable 24h.</w:t>
+      </w:r>
+    </w:p>
+    <w:p>
+      <w:pPr>
+        <w:pStyle w:val="NormalWeb"/>
+        <w:numPr>
+          <w:ilvl w:val="1"/>
+          <w:numId w:val="53"/>
+        </w:numPr>
+        <w:jc w:val="both"/>
+        <w:rPr>
+          <w:rFonts w:asciiTheme="minorHAnsi" w:hAnsiTheme="minorHAnsi"/>
+          <w:sz w:val="20"/>
+          <w:szCs w:val="20"/>
+        </w:rPr>
+      </w:pPr>
+      <w:r>
+        <w:rPr>
+          <w:rFonts w:asciiTheme="minorHAnsi" w:hAnsiTheme="minorHAnsi"/>
+          <w:sz w:val="20"/>
+          <w:szCs w:val="20"/>
+        </w:rPr>
+        <w:t>Ce JWT sera utilisé pour authentifier l’utilisateur dans les vues Vue.js.</w:t>
+      </w:r>
+    </w:p>
+    <w:p>
+      <w:pPr>
+        <w:pStyle w:val="NormalWeb"/>
+        <w:numPr>
+          <w:ilvl w:val="0"/>
+          <w:numId w:val="53"/>
+        </w:numPr>
+        <w:jc w:val="both"/>
+        <w:rPr>
+          <w:rFonts w:asciiTheme="minorHAnsi" w:hAnsiTheme="minorHAnsi"/>
+          <w:sz w:val="20"/>
+          <w:szCs w:val="20"/>
+        </w:rPr>
+      </w:pPr>
+      <w:r>
+        <w:rPr>
+          <w:rFonts w:asciiTheme="minorHAnsi" w:hAnsiTheme="minorHAnsi"/>
+          <w:b/>
+          <w:bCs/>
+          <w:sz w:val="20"/>
+          <w:szCs w:val="20"/>
+        </w:rPr>
+        <w:t>Retour du JWT et des informations utilisateur au frontend</w:t>
+      </w:r>
+    </w:p>
+    <w:p>
+      <w:pPr>
+        <w:pStyle w:val="NormalWeb"/>
+        <w:numPr>
+          <w:ilvl w:val="1"/>
+          <w:numId w:val="53"/>
+        </w:numPr>
+        <w:jc w:val="both"/>
+        <w:rPr>
+          <w:rFonts w:asciiTheme="minorHAnsi" w:hAnsiTheme="minorHAnsi"/>
+          <w:sz w:val="20"/>
+          <w:szCs w:val="20"/>
+        </w:rPr>
+      </w:pPr>
+      <w:r>
+        <w:rPr>
+          <w:rFonts w:asciiTheme="minorHAnsi" w:hAnsiTheme="minorHAnsi"/>
+          <w:sz w:val="20"/>
+          <w:szCs w:val="20"/>
+        </w:rPr>
+        <w:t>Frontend reçoit :</w:t>
+      </w:r>
+    </w:p>
+    <w:p>
+      <w:pPr>
+        <w:pStyle w:val="NormalWeb"/>
+        <w:numPr>
+          <w:ilvl w:val="2"/>
+          <w:numId w:val="53"/>
+        </w:numPr>
+        <w:jc w:val="both"/>
+        <w:rPr>
+          <w:rFonts w:asciiTheme="minorHAnsi" w:hAnsiTheme="minorHAnsi"/>
+          <w:sz w:val="20"/>
+          <w:szCs w:val="20"/>
+        </w:rPr>
+      </w:pPr>
+      <w:proofErr w:type="spellStart"/>
+      <w:proofErr w:type="gramStart"/>
+      <w:r>
+        <w:rPr>
+          <w:rFonts w:asciiTheme="minorHAnsi" w:hAnsiTheme="minorHAnsi"/>
+          <w:sz w:val="20"/>
+          <w:szCs w:val="20"/>
+        </w:rPr>
+        <w:t>access</w:t>
+      </w:r>
+      <w:proofErr w:type="gramEnd"/>
+      <w:r>
+        <w:rPr>
+          <w:rFonts w:asciiTheme="minorHAnsi" w:hAnsiTheme="minorHAnsi"/>
+          <w:sz w:val="20"/>
+          <w:szCs w:val="20"/>
+        </w:rPr>
+        <w:t>_token</w:t>
+      </w:r>
+      <w:proofErr w:type="spellEnd"/>
+      <w:r>
+        <w:rPr>
+          <w:rFonts w:asciiTheme="minorHAnsi" w:hAnsiTheme="minorHAnsi"/>
+          <w:sz w:val="20"/>
+          <w:szCs w:val="20"/>
+        </w:rPr>
+        <w:t xml:space="preserve"> (MS)</w:t>
+      </w:r>
+    </w:p>
+    <w:p>
+      <w:pPr>
+        <w:pStyle w:val="NormalWeb"/>
+        <w:numPr>
+          <w:ilvl w:val="2"/>
+          <w:numId w:val="53"/>
+        </w:numPr>
+        <w:jc w:val="both"/>
+        <w:rPr>
+          <w:rFonts w:asciiTheme="minorHAnsi" w:hAnsiTheme="minorHAnsi"/>
+          <w:sz w:val="20"/>
+          <w:szCs w:val="20"/>
+        </w:rPr>
+      </w:pPr>
+      <w:proofErr w:type="spellStart"/>
+      <w:proofErr w:type="gramStart"/>
+      <w:r>
+        <w:rPr>
+          <w:rFonts w:asciiTheme="minorHAnsi" w:hAnsiTheme="minorHAnsi"/>
+          <w:sz w:val="20"/>
+          <w:szCs w:val="20"/>
+        </w:rPr>
+        <w:t>id</w:t>
+      </w:r>
+      <w:proofErr w:type="gramEnd"/>
+      <w:r>
+        <w:rPr>
+          <w:rFonts w:asciiTheme="minorHAnsi" w:hAnsiTheme="minorHAnsi"/>
+          <w:sz w:val="20"/>
+          <w:szCs w:val="20"/>
+        </w:rPr>
+        <w:t>_token</w:t>
+      </w:r>
+      <w:proofErr w:type="spellEnd"/>
+      <w:r>
+        <w:rPr>
+          <w:rFonts w:asciiTheme="minorHAnsi" w:hAnsiTheme="minorHAnsi"/>
+          <w:sz w:val="20"/>
+          <w:szCs w:val="20"/>
+        </w:rPr>
+        <w:t xml:space="preserve"> (MS)</w:t>
+      </w:r>
+    </w:p>
+    <w:p>
+      <w:pPr>
+        <w:pStyle w:val="NormalWeb"/>
+        <w:numPr>
+          <w:ilvl w:val="2"/>
+          <w:numId w:val="53"/>
+        </w:numPr>
+        <w:jc w:val="both"/>
+        <w:rPr>
+          <w:rFonts w:asciiTheme="minorHAnsi" w:hAnsiTheme="minorHAnsi"/>
+          <w:sz w:val="20"/>
+          <w:szCs w:val="20"/>
+        </w:rPr>
+      </w:pPr>
+      <w:proofErr w:type="spellStart"/>
+      <w:proofErr w:type="gramStart"/>
+      <w:r>
+        <w:rPr>
+          <w:rFonts w:asciiTheme="minorHAnsi" w:hAnsiTheme="minorHAnsi"/>
+          <w:sz w:val="20"/>
+          <w:szCs w:val="20"/>
+        </w:rPr>
+        <w:t>jwt</w:t>
+      </w:r>
+      <w:proofErr w:type="spellEnd"/>
+      <w:proofErr w:type="gramEnd"/>
+      <w:r>
+        <w:rPr>
+          <w:rFonts w:asciiTheme="minorHAnsi" w:hAnsiTheme="minorHAnsi"/>
+          <w:sz w:val="20"/>
+          <w:szCs w:val="20"/>
+        </w:rPr>
+        <w:t xml:space="preserve"> (application interne)</w:t>
+      </w:r>
+    </w:p>
+    <w:p>
+      <w:pPr>
+        <w:pStyle w:val="NormalWeb"/>
+        <w:numPr>
+          <w:ilvl w:val="2"/>
+          <w:numId w:val="53"/>
+        </w:numPr>
+        <w:jc w:val="both"/>
+        <w:rPr>
+          <w:rFonts w:asciiTheme="minorHAnsi" w:hAnsiTheme="minorHAnsi"/>
+          <w:sz w:val="20"/>
+          <w:szCs w:val="20"/>
+        </w:rPr>
+      </w:pPr>
+      <w:proofErr w:type="gramStart"/>
+      <w:r>
+        <w:rPr>
+          <w:rFonts w:asciiTheme="minorHAnsi" w:hAnsiTheme="minorHAnsi"/>
+          <w:sz w:val="20"/>
+          <w:szCs w:val="20"/>
+        </w:rPr>
+        <w:t>user</w:t>
+      </w:r>
+      <w:proofErr w:type="gramEnd"/>
+      <w:r>
+        <w:rPr>
+          <w:rFonts w:asciiTheme="minorHAnsi" w:hAnsiTheme="minorHAnsi"/>
+          <w:sz w:val="20"/>
+          <w:szCs w:val="20"/>
+        </w:rPr>
+        <w:t xml:space="preserve"> (infos utilisateur)</w:t>
+      </w:r>
+    </w:p>
+    <w:p>
+      <w:pPr>
+        <w:pStyle w:val="NormalWeb"/>
+        <w:numPr>
+          <w:ilvl w:val="1"/>
+          <w:numId w:val="53"/>
+        </w:numPr>
+        <w:jc w:val="both"/>
+        <w:rPr>
+          <w:rFonts w:asciiTheme="minorHAnsi" w:hAnsiTheme="minorHAnsi"/>
+          <w:sz w:val="20"/>
+          <w:szCs w:val="20"/>
+        </w:rPr>
+      </w:pPr>
+      <w:proofErr w:type="spellStart"/>
+      <w:proofErr w:type="gramStart"/>
+      <w:r>
+        <w:rPr>
+          <w:rFonts w:asciiTheme="minorHAnsi" w:hAnsiTheme="minorHAnsi"/>
+          <w:sz w:val="20"/>
+          <w:szCs w:val="20"/>
+        </w:rPr>
+        <w:t>jwt</w:t>
+      </w:r>
+      <w:proofErr w:type="spellEnd"/>
+      <w:proofErr w:type="gramEnd"/>
+      <w:r>
+        <w:rPr>
+          <w:rFonts w:asciiTheme="minorHAnsi" w:hAnsiTheme="minorHAnsi"/>
+          <w:sz w:val="20"/>
+          <w:szCs w:val="20"/>
+        </w:rPr>
+        <w:t xml:space="preserve"> est stocké dans </w:t>
+      </w:r>
+      <w:proofErr w:type="spellStart"/>
+      <w:r>
+        <w:rPr>
+          <w:rFonts w:asciiTheme="minorHAnsi" w:hAnsiTheme="minorHAnsi"/>
+          <w:sz w:val="20"/>
+          <w:szCs w:val="20"/>
+        </w:rPr>
+        <w:t>localStorage</w:t>
+      </w:r>
+      <w:proofErr w:type="spellEnd"/>
+      <w:r>
+        <w:rPr>
+          <w:rFonts w:asciiTheme="minorHAnsi" w:hAnsiTheme="minorHAnsi"/>
+          <w:sz w:val="20"/>
+          <w:szCs w:val="20"/>
+        </w:rPr>
+        <w:t xml:space="preserve"> via </w:t>
+      </w:r>
+      <w:proofErr w:type="spellStart"/>
+      <w:r>
+        <w:rPr>
+          <w:rFonts w:asciiTheme="minorHAnsi" w:hAnsiTheme="minorHAnsi"/>
+          <w:sz w:val="20"/>
+          <w:szCs w:val="20"/>
+        </w:rPr>
+        <w:t>setMsalToken</w:t>
+      </w:r>
+      <w:proofErr w:type="spellEnd"/>
+      <w:r>
+        <w:rPr>
+          <w:rFonts w:asciiTheme="minorHAnsi" w:hAnsiTheme="minorHAnsi"/>
+          <w:sz w:val="20"/>
+          <w:szCs w:val="20"/>
+        </w:rPr>
+        <w:t>().</w:t>
+      </w:r>
+    </w:p>
+    <w:p>
+      <w:pPr>
+        <w:pStyle w:val="NormalWeb"/>
+        <w:numPr>
+          <w:ilvl w:val="1"/>
+          <w:numId w:val="53"/>
+        </w:numPr>
+        <w:jc w:val="both"/>
+        <w:rPr>
+          <w:rFonts w:asciiTheme="minorHAnsi" w:hAnsiTheme="minorHAnsi"/>
+          <w:sz w:val="20"/>
+          <w:szCs w:val="20"/>
+        </w:rPr>
+      </w:pPr>
+      <w:r>
+        <w:rPr>
+          <w:rFonts w:asciiTheme="minorHAnsi" w:hAnsiTheme="minorHAnsi"/>
+          <w:sz w:val="20"/>
+          <w:szCs w:val="20"/>
+        </w:rPr>
+        <w:t>L’état réactif de Vue (auth.js) est mis à jour</w:t>
+      </w:r>
+      <w:r>
+        <w:rPr>
+          <w:rFonts w:ascii="Arial" w:hAnsi="Arial" w:cs="Arial"/>
+          <w:sz w:val="20"/>
+          <w:szCs w:val="20"/>
+        </w:rPr>
+        <w:t> </w:t>
+      </w:r>
+      <w:r>
+        <w:rPr>
+          <w:rFonts w:asciiTheme="minorHAnsi" w:hAnsiTheme="minorHAnsi"/>
+          <w:sz w:val="20"/>
+          <w:szCs w:val="20"/>
+        </w:rPr>
+        <w:t xml:space="preserve">: </w:t>
+      </w:r>
+      <w:proofErr w:type="spellStart"/>
+      <w:r>
+        <w:rPr>
+          <w:rFonts w:asciiTheme="minorHAnsi" w:hAnsiTheme="minorHAnsi"/>
+          <w:sz w:val="20"/>
+          <w:szCs w:val="20"/>
+        </w:rPr>
+        <w:t>msJwt</w:t>
+      </w:r>
+      <w:proofErr w:type="spellEnd"/>
+      <w:r>
+        <w:rPr>
+          <w:rFonts w:asciiTheme="minorHAnsi" w:hAnsiTheme="minorHAnsi"/>
+          <w:sz w:val="20"/>
+          <w:szCs w:val="20"/>
+        </w:rPr>
+        <w:t xml:space="preserve">, </w:t>
+      </w:r>
+      <w:proofErr w:type="spellStart"/>
+      <w:r>
+        <w:rPr>
+          <w:rFonts w:asciiTheme="minorHAnsi" w:hAnsiTheme="minorHAnsi"/>
+          <w:sz w:val="20"/>
+          <w:szCs w:val="20"/>
+        </w:rPr>
+        <w:t>currentUserId</w:t>
+      </w:r>
+      <w:proofErr w:type="spellEnd"/>
+      <w:r>
+        <w:rPr>
+          <w:rFonts w:asciiTheme="minorHAnsi" w:hAnsiTheme="minorHAnsi"/>
+          <w:sz w:val="20"/>
+          <w:szCs w:val="20"/>
+        </w:rPr>
+        <w:t xml:space="preserve">, </w:t>
+      </w:r>
+      <w:proofErr w:type="spellStart"/>
+      <w:r>
+        <w:rPr>
+          <w:rFonts w:asciiTheme="minorHAnsi" w:hAnsiTheme="minorHAnsi"/>
+          <w:sz w:val="20"/>
+          <w:szCs w:val="20"/>
+        </w:rPr>
+        <w:t>isLoggedIn</w:t>
+      </w:r>
+      <w:proofErr w:type="spellEnd"/>
+      <w:r>
+        <w:rPr>
+          <w:rFonts w:asciiTheme="minorHAnsi" w:hAnsiTheme="minorHAnsi"/>
+          <w:sz w:val="20"/>
+          <w:szCs w:val="20"/>
+        </w:rPr>
+        <w:t>.</w:t>
+      </w:r>
+    </w:p>
+    <w:p>
+      <w:pPr>
+        <w:pStyle w:val="NormalWeb"/>
+        <w:numPr>
+          <w:ilvl w:val="0"/>
+          <w:numId w:val="53"/>
+        </w:numPr>
+        <w:jc w:val="both"/>
+        <w:rPr>
+          <w:rFonts w:asciiTheme="minorHAnsi" w:hAnsiTheme="minorHAnsi"/>
+          <w:sz w:val="20"/>
+          <w:szCs w:val="20"/>
+        </w:rPr>
+      </w:pPr>
+      <w:r>
+        <w:rPr>
+          <w:rFonts w:asciiTheme="minorHAnsi" w:hAnsiTheme="minorHAnsi"/>
+          <w:b/>
+          <w:bCs/>
+          <w:sz w:val="20"/>
+          <w:szCs w:val="20"/>
+        </w:rPr>
+        <w:t>Utilisation du JWT pour les requêtes internes</w:t>
+      </w:r>
+    </w:p>
+    <w:p>
+      <w:pPr>
+        <w:pStyle w:val="NormalWeb"/>
+        <w:numPr>
+          <w:ilvl w:val="1"/>
+          <w:numId w:val="53"/>
+        </w:numPr>
+        <w:jc w:val="both"/>
+        <w:rPr>
+          <w:rFonts w:asciiTheme="minorHAnsi" w:hAnsiTheme="minorHAnsi"/>
+          <w:sz w:val="20"/>
+          <w:szCs w:val="20"/>
+        </w:rPr>
+      </w:pPr>
+      <w:r>
+        <w:rPr>
+          <w:rFonts w:asciiTheme="minorHAnsi" w:hAnsiTheme="minorHAnsi"/>
+          <w:sz w:val="20"/>
+          <w:szCs w:val="20"/>
+        </w:rPr>
+        <w:t xml:space="preserve">Toutes les requêtes HTTP depuis Vue utilisent </w:t>
+      </w:r>
+      <w:proofErr w:type="spellStart"/>
+      <w:r>
+        <w:rPr>
+          <w:rFonts w:asciiTheme="minorHAnsi" w:hAnsiTheme="minorHAnsi"/>
+          <w:sz w:val="20"/>
+          <w:szCs w:val="20"/>
+        </w:rPr>
+        <w:t>authHeader</w:t>
+      </w:r>
+      <w:proofErr w:type="spellEnd"/>
+      <w:r>
+        <w:rPr>
+          <w:rFonts w:asciiTheme="minorHAnsi" w:hAnsiTheme="minorHAnsi"/>
+          <w:sz w:val="20"/>
+          <w:szCs w:val="20"/>
+        </w:rPr>
+        <w:t xml:space="preserve"> pour inclure le JWT.</w:t>
+      </w:r>
+    </w:p>
+    <w:p>
+      <w:pPr>
+        <w:pStyle w:val="NormalWeb"/>
+        <w:numPr>
+          <w:ilvl w:val="1"/>
+          <w:numId w:val="53"/>
+        </w:numPr>
+        <w:jc w:val="both"/>
+        <w:rPr>
+          <w:rFonts w:asciiTheme="minorHAnsi" w:hAnsiTheme="minorHAnsi"/>
+          <w:sz w:val="20"/>
+          <w:szCs w:val="20"/>
+        </w:rPr>
+      </w:pPr>
+      <w:r>
+        <w:rPr>
+          <w:rFonts w:asciiTheme="minorHAnsi" w:hAnsiTheme="minorHAnsi"/>
+          <w:sz w:val="20"/>
+          <w:szCs w:val="20"/>
+        </w:rPr>
+        <w:t>Les composants (</w:t>
+      </w:r>
+      <w:proofErr w:type="spellStart"/>
+      <w:r>
+        <w:rPr>
+          <w:rFonts w:asciiTheme="minorHAnsi" w:hAnsiTheme="minorHAnsi"/>
+          <w:sz w:val="20"/>
+          <w:szCs w:val="20"/>
+        </w:rPr>
+        <w:t>MyBooksView</w:t>
+      </w:r>
+      <w:proofErr w:type="spellEnd"/>
+      <w:r>
+        <w:rPr>
+          <w:rFonts w:asciiTheme="minorHAnsi" w:hAnsiTheme="minorHAnsi"/>
+          <w:sz w:val="20"/>
+          <w:szCs w:val="20"/>
+        </w:rPr>
+        <w:t xml:space="preserve">, </w:t>
+      </w:r>
+      <w:proofErr w:type="spellStart"/>
+      <w:r>
+        <w:rPr>
+          <w:rFonts w:asciiTheme="minorHAnsi" w:hAnsiTheme="minorHAnsi"/>
+          <w:sz w:val="20"/>
+          <w:szCs w:val="20"/>
+        </w:rPr>
+        <w:t>ProfileView</w:t>
+      </w:r>
+      <w:proofErr w:type="spellEnd"/>
+      <w:r>
+        <w:rPr>
+          <w:rFonts w:asciiTheme="minorHAnsi" w:hAnsiTheme="minorHAnsi"/>
+          <w:sz w:val="20"/>
+          <w:szCs w:val="20"/>
+        </w:rPr>
+        <w:t>, Header) détectent automatiquement si l’utilisateur est connecté et MSAL ou classique.</w:t>
+      </w:r>
+    </w:p>
+    <w:p>
+      <w:pPr>
+        <w:pStyle w:val="NormalWeb"/>
+        <w:numPr>
+          <w:ilvl w:val="0"/>
+          <w:numId w:val="53"/>
+        </w:numPr>
+        <w:jc w:val="both"/>
+        <w:rPr>
+          <w:rFonts w:asciiTheme="minorHAnsi" w:hAnsiTheme="minorHAnsi"/>
+          <w:sz w:val="20"/>
+          <w:szCs w:val="20"/>
+        </w:rPr>
+      </w:pPr>
+      <w:r>
+        <w:rPr>
+          <w:rFonts w:asciiTheme="minorHAnsi" w:hAnsiTheme="minorHAnsi"/>
+          <w:b/>
+          <w:bCs/>
+          <w:sz w:val="20"/>
+          <w:szCs w:val="20"/>
+        </w:rPr>
+        <w:t>Déconnexion</w:t>
+      </w:r>
+    </w:p>
+    <w:p>
+      <w:pPr>
+        <w:pStyle w:val="NormalWeb"/>
+        <w:numPr>
+          <w:ilvl w:val="1"/>
+          <w:numId w:val="53"/>
+        </w:numPr>
+        <w:jc w:val="both"/>
+        <w:rPr>
+          <w:rFonts w:asciiTheme="minorHAnsi" w:hAnsiTheme="minorHAnsi"/>
+          <w:sz w:val="20"/>
+          <w:szCs w:val="20"/>
+        </w:rPr>
+      </w:pPr>
+      <w:r>
+        <w:rPr>
+          <w:rFonts w:asciiTheme="minorHAnsi" w:hAnsiTheme="minorHAnsi"/>
+          <w:sz w:val="20"/>
+          <w:szCs w:val="20"/>
+        </w:rPr>
+        <w:t xml:space="preserve">La fonction </w:t>
+      </w:r>
+      <w:proofErr w:type="spellStart"/>
+      <w:proofErr w:type="gramStart"/>
+      <w:r>
+        <w:rPr>
+          <w:rFonts w:asciiTheme="minorHAnsi" w:hAnsiTheme="minorHAnsi"/>
+          <w:sz w:val="20"/>
+          <w:szCs w:val="20"/>
+        </w:rPr>
+        <w:t>logout</w:t>
+      </w:r>
+      <w:proofErr w:type="spellEnd"/>
+      <w:r>
+        <w:rPr>
+          <w:rFonts w:asciiTheme="minorHAnsi" w:hAnsiTheme="minorHAnsi"/>
+          <w:sz w:val="20"/>
+          <w:szCs w:val="20"/>
+        </w:rPr>
+        <w:t>(</w:t>
+      </w:r>
+      <w:proofErr w:type="gramEnd"/>
+      <w:r>
+        <w:rPr>
+          <w:rFonts w:asciiTheme="minorHAnsi" w:hAnsiTheme="minorHAnsi"/>
+          <w:sz w:val="20"/>
+          <w:szCs w:val="20"/>
+        </w:rPr>
+        <w:t xml:space="preserve">) supprime </w:t>
+      </w:r>
+      <w:proofErr w:type="spellStart"/>
+      <w:r>
+        <w:rPr>
+          <w:rFonts w:asciiTheme="minorHAnsi" w:hAnsiTheme="minorHAnsi"/>
+          <w:sz w:val="20"/>
+          <w:szCs w:val="20"/>
+        </w:rPr>
+        <w:t>msJwt</w:t>
+      </w:r>
+      <w:proofErr w:type="spellEnd"/>
+      <w:r>
+        <w:rPr>
+          <w:rFonts w:asciiTheme="minorHAnsi" w:hAnsiTheme="minorHAnsi"/>
+          <w:sz w:val="20"/>
+          <w:szCs w:val="20"/>
+        </w:rPr>
+        <w:t xml:space="preserve">, </w:t>
+      </w:r>
+      <w:proofErr w:type="spellStart"/>
+      <w:r>
+        <w:rPr>
+          <w:rFonts w:asciiTheme="minorHAnsi" w:hAnsiTheme="minorHAnsi"/>
+          <w:sz w:val="20"/>
+          <w:szCs w:val="20"/>
+        </w:rPr>
+        <w:t>token</w:t>
+      </w:r>
+      <w:proofErr w:type="spellEnd"/>
+      <w:r>
+        <w:rPr>
+          <w:rFonts w:asciiTheme="minorHAnsi" w:hAnsiTheme="minorHAnsi"/>
+          <w:sz w:val="20"/>
+          <w:szCs w:val="20"/>
+        </w:rPr>
+        <w:t xml:space="preserve"> et </w:t>
+      </w:r>
+      <w:proofErr w:type="spellStart"/>
+      <w:r>
+        <w:rPr>
+          <w:rFonts w:asciiTheme="minorHAnsi" w:hAnsiTheme="minorHAnsi"/>
+          <w:sz w:val="20"/>
+          <w:szCs w:val="20"/>
+        </w:rPr>
+        <w:t>currentUserId</w:t>
+      </w:r>
+      <w:proofErr w:type="spellEnd"/>
+      <w:r>
+        <w:rPr>
+          <w:rFonts w:asciiTheme="minorHAnsi" w:hAnsiTheme="minorHAnsi"/>
+          <w:sz w:val="20"/>
+          <w:szCs w:val="20"/>
+        </w:rPr>
+        <w:t xml:space="preserve"> de </w:t>
+      </w:r>
+      <w:proofErr w:type="spellStart"/>
+      <w:r>
+        <w:rPr>
+          <w:rFonts w:asciiTheme="minorHAnsi" w:hAnsiTheme="minorHAnsi"/>
+          <w:sz w:val="20"/>
+          <w:szCs w:val="20"/>
+        </w:rPr>
+        <w:t>localStorage</w:t>
+      </w:r>
+      <w:proofErr w:type="spellEnd"/>
+      <w:r>
+        <w:rPr>
+          <w:rFonts w:asciiTheme="minorHAnsi" w:hAnsiTheme="minorHAnsi"/>
+          <w:sz w:val="20"/>
+          <w:szCs w:val="20"/>
+        </w:rPr>
+        <w:t xml:space="preserve"> et met à jour l’état réactif.</w:t>
+      </w:r>
+    </w:p>
+    <w:p>
+      <w:pPr>
+        <w:pStyle w:val="NormalWeb"/>
+        <w:numPr>
+          <w:ilvl w:val="1"/>
+          <w:numId w:val="53"/>
+        </w:numPr>
+        <w:jc w:val="both"/>
+        <w:rPr>
+          <w:rFonts w:asciiTheme="minorHAnsi" w:hAnsiTheme="minorHAnsi"/>
+          <w:sz w:val="20"/>
+          <w:szCs w:val="20"/>
+        </w:rPr>
+      </w:pPr>
+      <w:r>
+        <w:rPr>
+          <w:rFonts w:asciiTheme="minorHAnsi" w:hAnsiTheme="minorHAnsi"/>
+          <w:sz w:val="20"/>
+          <w:szCs w:val="20"/>
+        </w:rPr>
+        <w:t>L’UI revient à l’état «</w:t>
+      </w:r>
+      <w:r>
+        <w:rPr>
+          <w:rFonts w:ascii="Arial" w:hAnsi="Arial" w:cs="Arial"/>
+          <w:sz w:val="20"/>
+          <w:szCs w:val="20"/>
+        </w:rPr>
+        <w:t> </w:t>
+      </w:r>
+      <w:r>
+        <w:rPr>
+          <w:rFonts w:asciiTheme="minorHAnsi" w:hAnsiTheme="minorHAnsi"/>
+          <w:sz w:val="20"/>
+          <w:szCs w:val="20"/>
+        </w:rPr>
+        <w:t>non connect</w:t>
+      </w:r>
+      <w:r>
+        <w:rPr>
+          <w:rFonts w:ascii="Century Gothic" w:hAnsi="Century Gothic" w:cs="Century Gothic"/>
+          <w:sz w:val="20"/>
+          <w:szCs w:val="20"/>
+        </w:rPr>
+        <w:t>é</w:t>
+      </w:r>
+      <w:r>
+        <w:rPr>
+          <w:rFonts w:ascii="Arial" w:hAnsi="Arial" w:cs="Arial"/>
+          <w:sz w:val="20"/>
+          <w:szCs w:val="20"/>
+        </w:rPr>
+        <w:t> </w:t>
+      </w:r>
+      <w:r>
+        <w:rPr>
+          <w:rFonts w:ascii="Century Gothic" w:hAnsi="Century Gothic" w:cs="Century Gothic"/>
+          <w:sz w:val="20"/>
+          <w:szCs w:val="20"/>
+        </w:rPr>
+        <w:t>»</w:t>
+      </w:r>
+      <w:r>
+        <w:rPr>
+          <w:rFonts w:asciiTheme="minorHAnsi" w:hAnsiTheme="minorHAnsi"/>
+          <w:sz w:val="20"/>
+          <w:szCs w:val="20"/>
+        </w:rPr>
+        <w:t>.</w:t>
+      </w:r>
+    </w:p>
+    <w:p>
+      <w:pPr>
+        <w:pStyle w:val="NormalWeb"/>
+        <w:rPr>
+          <w:rFonts w:asciiTheme="minorHAnsi" w:hAnsiTheme="minorHAnsi"/>
+        </w:rPr>
+      </w:pPr>
     </w:p>
     <w:p>
       <w:pPr>
         <w:pStyle w:val="Titre2"/>
-      </w:pPr>
-      <w:bookmarkStart w:id="23" w:name="_Toc215663945"/>
-      <w:r>
-        <w:t>.env</w:t>
+        <w:rPr>
+          <w:rFonts w:asciiTheme="minorHAnsi" w:hAnsiTheme="minorHAnsi"/>
+        </w:rPr>
+      </w:pPr>
+      <w:proofErr w:type="gramStart"/>
+      <w:r>
+        <w:rPr>
+          <w:rFonts w:asciiTheme="minorHAnsi" w:hAnsiTheme="minorHAnsi"/>
+        </w:rPr>
+        <w:t>.</w:t>
+      </w:r>
+      <w:proofErr w:type="spellStart"/>
+      <w:r>
+        <w:rPr>
+          <w:rFonts w:asciiTheme="minorHAnsi" w:hAnsiTheme="minorHAnsi"/>
+        </w:rPr>
+        <w:t>env</w:t>
       </w:r>
       <w:bookmarkEnd w:id="23"/>
+      <w:proofErr w:type="spellEnd"/>
+      <w:proofErr w:type="gramEnd"/>
     </w:p>
     <w:p>
       <w:pPr>
@@ -4013,6 +6701,7 @@
               <w:ind w:left="0"/>
             </w:pPr>
             <w:r>
+              <w:lastRenderedPageBreak/>
               <w:t>DB_HOST</w:t>
             </w:r>
           </w:p>
@@ -4161,10 +6850,15 @@
     <w:p>
       <w:pPr>
         <w:pStyle w:val="Titre2"/>
+        <w:rPr>
+          <w:rFonts w:asciiTheme="minorHAnsi" w:hAnsiTheme="minorHAnsi"/>
+        </w:rPr>
       </w:pPr>
       <w:bookmarkStart w:id="24" w:name="_Toc215663946"/>
       <w:r>
-        <w:lastRenderedPageBreak/>
+        <w:rPr>
+          <w:rFonts w:asciiTheme="minorHAnsi" w:hAnsiTheme="minorHAnsi"/>
+        </w:rPr>
         <w:t>Architecture de l’application</w:t>
       </w:r>
       <w:bookmarkEnd w:id="24"/>
@@ -4212,7 +6906,7 @@
                     <pic:cNvPicPr/>
                   </pic:nvPicPr>
                   <pic:blipFill>
-                    <a:blip r:embed="rId9">
+                    <a:blip r:embed="rId10">
                       <a:extLst>
                         <a:ext uri="{28A0092B-C50C-407E-A947-70E740481C1C}">
                           <a14:useLocalDpi xmlns:a14="http://schemas.microsoft.com/office/drawing/2010/main" val="0"/>
@@ -4243,7 +6937,7 @@
       <w:pPr>
         <w:pStyle w:val="Retraitcorpsdetexte"/>
         <w:rPr>
-          <w:rFonts w:asciiTheme="majorHAnsi" w:hAnsiTheme="majorHAnsi" w:cs="Arial"/>
+          <w:rFonts w:cs="Arial"/>
           <w:b/>
           <w:bCs/>
           <w:iCs/>
@@ -4255,9 +6949,15 @@
     <w:p>
       <w:pPr>
         <w:pStyle w:val="Titre1"/>
+        <w:rPr>
+          <w:rFonts w:asciiTheme="minorHAnsi" w:hAnsiTheme="minorHAnsi"/>
+        </w:rPr>
       </w:pPr>
       <w:bookmarkStart w:id="27" w:name="_Toc215663947"/>
       <w:r>
+        <w:rPr>
+          <w:rFonts w:asciiTheme="minorHAnsi" w:hAnsiTheme="minorHAnsi"/>
+        </w:rPr>
         <w:t>Tests</w:t>
       </w:r>
       <w:bookmarkEnd w:id="25"/>
@@ -4267,12 +6967,18 @@
     <w:p>
       <w:pPr>
         <w:pStyle w:val="Titre2"/>
+        <w:rPr>
+          <w:rFonts w:asciiTheme="minorHAnsi" w:hAnsiTheme="minorHAnsi"/>
+        </w:rPr>
       </w:pPr>
       <w:bookmarkStart w:id="28" w:name="_Toc532179968"/>
       <w:bookmarkStart w:id="29" w:name="_Toc165969652"/>
       <w:bookmarkStart w:id="30" w:name="_Ref308525868"/>
       <w:bookmarkStart w:id="31" w:name="_Toc215663948"/>
       <w:r>
+        <w:rPr>
+          <w:rFonts w:asciiTheme="minorHAnsi" w:hAnsiTheme="minorHAnsi"/>
+        </w:rPr>
         <w:t>Dossier des tests</w:t>
       </w:r>
       <w:bookmarkEnd w:id="28"/>
@@ -4335,8 +7041,13 @@
           <w:numId w:val="22"/>
         </w:numPr>
       </w:pPr>
-      <w:r>
-        <w:t>raison, décisions, etc.</w:t>
+      <w:proofErr w:type="gramStart"/>
+      <w:r>
+        <w:t>raison</w:t>
+      </w:r>
+      <w:proofErr w:type="gramEnd"/>
+      <w:r>
+        <w:t>, décisions, etc.</w:t>
       </w:r>
     </w:p>
     <w:p>
@@ -4348,8 +7059,13 @@
         </w:numPr>
       </w:pPr>
       <w:r>
-        <w:t>Liste des bugs répertoriés avec la date de découverte et leur état:</w:t>
-      </w:r>
+        <w:t xml:space="preserve">Liste des bugs répertoriés avec la date de découverte et leur </w:t>
+      </w:r>
+      <w:proofErr w:type="gramStart"/>
+      <w:r>
+        <w:t>état:</w:t>
+      </w:r>
+      <w:proofErr w:type="gramEnd"/>
     </w:p>
     <w:p>
       <w:pPr>
@@ -4372,10 +7088,16 @@
     <w:p>
       <w:pPr>
         <w:pStyle w:val="Titre1"/>
+        <w:rPr>
+          <w:rFonts w:asciiTheme="minorHAnsi" w:hAnsiTheme="minorHAnsi"/>
+        </w:rPr>
       </w:pPr>
       <w:bookmarkStart w:id="32" w:name="_Toc165969653"/>
       <w:bookmarkStart w:id="33" w:name="_Toc215663949"/>
       <w:r>
+        <w:rPr>
+          <w:rFonts w:asciiTheme="minorHAnsi" w:hAnsiTheme="minorHAnsi"/>
+        </w:rPr>
         <w:t>Conclusion</w:t>
       </w:r>
       <w:bookmarkEnd w:id="32"/>
@@ -4384,10 +7106,16 @@
     <w:p>
       <w:pPr>
         <w:pStyle w:val="Titre2"/>
+        <w:rPr>
+          <w:rFonts w:asciiTheme="minorHAnsi" w:hAnsiTheme="minorHAnsi"/>
+        </w:rPr>
       </w:pPr>
       <w:bookmarkStart w:id="34" w:name="_Toc165969656"/>
       <w:bookmarkStart w:id="35" w:name="_Toc215663950"/>
       <w:r>
+        <w:rPr>
+          <w:rFonts w:asciiTheme="minorHAnsi" w:hAnsiTheme="minorHAnsi"/>
+        </w:rPr>
         <w:t>Bilan personnel</w:t>
       </w:r>
       <w:bookmarkEnd w:id="34"/>
@@ -4396,9 +7124,15 @@
     <w:p>
       <w:pPr>
         <w:pStyle w:val="Titre3"/>
+        <w:rPr>
+          <w:rFonts w:asciiTheme="minorHAnsi" w:hAnsiTheme="minorHAnsi"/>
+        </w:rPr>
       </w:pPr>
       <w:bookmarkStart w:id="36" w:name="_Toc215663951"/>
       <w:r>
+        <w:rPr>
+          <w:rFonts w:asciiTheme="minorHAnsi" w:hAnsiTheme="minorHAnsi"/>
+        </w:rPr>
         <w:t>Yosef</w:t>
       </w:r>
       <w:bookmarkEnd w:id="36"/>
@@ -4411,9 +7145,16 @@
     <w:p>
       <w:pPr>
         <w:pStyle w:val="Titre3"/>
+        <w:rPr>
+          <w:rFonts w:asciiTheme="minorHAnsi" w:hAnsiTheme="minorHAnsi"/>
+        </w:rPr>
       </w:pPr>
       <w:bookmarkStart w:id="37" w:name="_Toc215663952"/>
       <w:r>
+        <w:rPr>
+          <w:rFonts w:asciiTheme="minorHAnsi" w:hAnsiTheme="minorHAnsi"/>
+        </w:rPr>
+        <w:lastRenderedPageBreak/>
         <w:t>Alban</w:t>
       </w:r>
       <w:bookmarkEnd w:id="37"/>
@@ -4432,11 +7173,16 @@
         </w:numPr>
       </w:pPr>
       <w:r>
-        <w:t>Si c’était à refaire</w:t>
+        <w:t xml:space="preserve">Si c’était à </w:t>
+      </w:r>
+      <w:proofErr w:type="gramStart"/>
+      <w:r>
+        <w:t>refaire</w:t>
       </w:r>
       <w:r>
         <w:t>:</w:t>
       </w:r>
+      <w:proofErr w:type="gramEnd"/>
     </w:p>
     <w:p>
       <w:pPr>
@@ -4503,8 +7249,13 @@
           <w:numId w:val="24"/>
         </w:numPr>
       </w:pPr>
-      <w:r>
-        <w:t>Suite à donner, améliorations souhaitables, …</w:t>
+      <w:proofErr w:type="gramStart"/>
+      <w:r>
+        <w:t>Suite à</w:t>
+      </w:r>
+      <w:proofErr w:type="gramEnd"/>
+      <w:r>
+        <w:t xml:space="preserve"> donner, améliorations souhaitables, …</w:t>
       </w:r>
     </w:p>
     <w:p>
@@ -4522,10 +7273,15 @@
     <w:p>
       <w:pPr>
         <w:pStyle w:val="Titre1"/>
+        <w:rPr>
+          <w:rFonts w:asciiTheme="minorHAnsi" w:hAnsiTheme="minorHAnsi"/>
+        </w:rPr>
       </w:pPr>
       <w:bookmarkStart w:id="38" w:name="_Toc215663953"/>
       <w:r>
-        <w:lastRenderedPageBreak/>
+        <w:rPr>
+          <w:rFonts w:asciiTheme="minorHAnsi" w:hAnsiTheme="minorHAnsi"/>
+        </w:rPr>
         <w:t>Annexes</w:t>
       </w:r>
       <w:bookmarkEnd w:id="38"/>
@@ -4538,8 +7294,13 @@
           <w:numId w:val="25"/>
         </w:numPr>
       </w:pPr>
-      <w:r>
-        <w:t>Listing du code source (partiel ou, plus rarement complet)</w:t>
+      <w:proofErr w:type="gramStart"/>
+      <w:r>
+        <w:t>Listing</w:t>
+      </w:r>
+      <w:proofErr w:type="gramEnd"/>
+      <w:r>
+        <w:t xml:space="preserve"> du code source (partiel ou, plus rarement complet)</w:t>
       </w:r>
     </w:p>
     <w:p>
@@ -4602,9 +7363,67 @@
         <w:t>, etc.</w:t>
       </w:r>
     </w:p>
+    <w:p>
+      <w:pPr>
+        <w:pStyle w:val="Informations"/>
+        <w:ind w:left="0"/>
+      </w:pPr>
+    </w:p>
+    <w:p>
+      <w:pPr>
+        <w:pStyle w:val="Titre1"/>
+        <w:rPr>
+          <w:rStyle w:val="lev"/>
+          <w:rFonts w:asciiTheme="minorHAnsi" w:hAnsiTheme="minorHAnsi"/>
+          <w:b/>
+          <w:bCs/>
+        </w:rPr>
+      </w:pPr>
+      <w:r>
+        <w:rPr>
+          <w:rStyle w:val="lev"/>
+          <w:rFonts w:asciiTheme="minorHAnsi" w:hAnsiTheme="minorHAnsi"/>
+          <w:b/>
+          <w:bCs/>
+        </w:rPr>
+        <w:t>Webographie</w:t>
+      </w:r>
+    </w:p>
+    <w:p>
+      <w:pPr>
+        <w:pStyle w:val="Corpsdetexte"/>
+        <w:numPr>
+          <w:ilvl w:val="0"/>
+          <w:numId w:val="52"/>
+        </w:numPr>
+      </w:pPr>
+      <w:r>
+        <w:rPr>
+          <w:lang w:val="en-US"/>
+        </w:rPr>
+        <w:t xml:space="preserve">MSAL in 10min : </w:t>
+      </w:r>
+      <w:hyperlink r:id="rId11" w:tgtFrame="_blank" w:tooltip="https://www.youtube.com/watch?v=wbsrmecvtc4" w:history="1">
+        <w:r>
+          <w:rPr>
+            <w:rStyle w:val="Lienhypertexte"/>
+            <w:lang w:val="en-US"/>
+          </w:rPr>
+          <w:t>https://www.youtube.com/watch?v=wbSrmeCvTC4</w:t>
+        </w:r>
+      </w:hyperlink>
+    </w:p>
+    <w:p>
+      <w:pPr>
+        <w:pStyle w:val="Corpsdetexte"/>
+        <w:rPr>
+          <w:lang w:val="en-US"/>
+        </w:rPr>
+      </w:pPr>
+    </w:p>
     <w:sectPr>
-      <w:headerReference w:type="default" r:id="rId10"/>
-      <w:footerReference w:type="default" r:id="rId11"/>
+      <w:headerReference w:type="default" r:id="rId12"/>
+      <w:footerReference w:type="default" r:id="rId13"/>
       <w:pgSz w:w="11906" w:h="16838" w:code="9"/>
       <w:pgMar w:top="1418" w:right="1418" w:bottom="1418" w:left="1418" w:header="709" w:footer="709" w:gutter="0"/>
       <w:cols w:space="708"/>
@@ -5020,12 +7839,21 @@
               <w:szCs w:val="16"/>
             </w:rPr>
           </w:pPr>
+          <w:proofErr w:type="gramStart"/>
           <w:r>
             <w:rPr>
               <w:rFonts w:cs="Arial"/>
               <w:szCs w:val="16"/>
             </w:rPr>
-            <w:t xml:space="preserve">Version: </w:t>
+            <w:t>Version:</w:t>
+          </w:r>
+          <w:proofErr w:type="gramEnd"/>
+          <w:r>
+            <w:rPr>
+              <w:rFonts w:cs="Arial"/>
+              <w:szCs w:val="16"/>
+            </w:rPr>
+            <w:t xml:space="preserve"> </w:t>
           </w:r>
           <w:fldSimple w:instr=" REVNUM   \* MERGEFORMAT ">
             <w:r>
@@ -5283,7 +8111,7 @@
         <v:path o:extrusionok="f" gradientshapeok="t" o:connecttype="rect"/>
         <o:lock v:ext="edit" aspectratio="t"/>
       </v:shapetype>
-      <v:shape id="_x0000_i1070" type="#_x0000_t75" style="width:12pt;height:12pt" o:bullet="t">
+      <v:shape id="_x0000_i1086" type="#_x0000_t75" style="width:12pt;height:12pt" o:bullet="t">
         <v:imagedata r:id="rId1" o:title="BD10263_"/>
       </v:shape>
     </w:pict>
@@ -6572,6 +9400,119 @@
     </w:lvl>
   </w:abstractNum>
   <w:abstractNum w:abstractNumId="20" w15:restartNumberingAfterBreak="0">
+    <w:nsid w:val="1EA73486"/>
+    <w:multiLevelType w:val="hybridMultilevel"/>
+    <w:tmpl w:val="5EA08C5A"/>
+    <w:lvl w:ilvl="0" w:tplc="100C0001">
+      <w:start w:val="1"/>
+      <w:numFmt w:val="bullet"/>
+      <w:lvlText w:val=""/>
+      <w:lvlJc w:val="left"/>
+      <w:pPr>
+        <w:ind w:left="1287" w:hanging="360"/>
+      </w:pPr>
+      <w:rPr>
+        <w:rFonts w:ascii="Symbol" w:hAnsi="Symbol" w:hint="default"/>
+      </w:rPr>
+    </w:lvl>
+    <w:lvl w:ilvl="1" w:tplc="100C0003" w:tentative="1">
+      <w:start w:val="1"/>
+      <w:numFmt w:val="bullet"/>
+      <w:lvlText w:val="o"/>
+      <w:lvlJc w:val="left"/>
+      <w:pPr>
+        <w:ind w:left="2007" w:hanging="360"/>
+      </w:pPr>
+      <w:rPr>
+        <w:rFonts w:ascii="Courier New" w:hAnsi="Courier New" w:cs="Courier New" w:hint="default"/>
+      </w:rPr>
+    </w:lvl>
+    <w:lvl w:ilvl="2" w:tplc="100C0005" w:tentative="1">
+      <w:start w:val="1"/>
+      <w:numFmt w:val="bullet"/>
+      <w:lvlText w:val=""/>
+      <w:lvlJc w:val="left"/>
+      <w:pPr>
+        <w:ind w:left="2727" w:hanging="360"/>
+      </w:pPr>
+      <w:rPr>
+        <w:rFonts w:ascii="Wingdings" w:hAnsi="Wingdings" w:hint="default"/>
+      </w:rPr>
+    </w:lvl>
+    <w:lvl w:ilvl="3" w:tplc="100C0001" w:tentative="1">
+      <w:start w:val="1"/>
+      <w:numFmt w:val="bullet"/>
+      <w:lvlText w:val=""/>
+      <w:lvlJc w:val="left"/>
+      <w:pPr>
+        <w:ind w:left="3447" w:hanging="360"/>
+      </w:pPr>
+      <w:rPr>
+        <w:rFonts w:ascii="Symbol" w:hAnsi="Symbol" w:hint="default"/>
+      </w:rPr>
+    </w:lvl>
+    <w:lvl w:ilvl="4" w:tplc="100C0003" w:tentative="1">
+      <w:start w:val="1"/>
+      <w:numFmt w:val="bullet"/>
+      <w:lvlText w:val="o"/>
+      <w:lvlJc w:val="left"/>
+      <w:pPr>
+        <w:ind w:left="4167" w:hanging="360"/>
+      </w:pPr>
+      <w:rPr>
+        <w:rFonts w:ascii="Courier New" w:hAnsi="Courier New" w:cs="Courier New" w:hint="default"/>
+      </w:rPr>
+    </w:lvl>
+    <w:lvl w:ilvl="5" w:tplc="100C0005" w:tentative="1">
+      <w:start w:val="1"/>
+      <w:numFmt w:val="bullet"/>
+      <w:lvlText w:val=""/>
+      <w:lvlJc w:val="left"/>
+      <w:pPr>
+        <w:ind w:left="4887" w:hanging="360"/>
+      </w:pPr>
+      <w:rPr>
+        <w:rFonts w:ascii="Wingdings" w:hAnsi="Wingdings" w:hint="default"/>
+      </w:rPr>
+    </w:lvl>
+    <w:lvl w:ilvl="6" w:tplc="100C0001" w:tentative="1">
+      <w:start w:val="1"/>
+      <w:numFmt w:val="bullet"/>
+      <w:lvlText w:val=""/>
+      <w:lvlJc w:val="left"/>
+      <w:pPr>
+        <w:ind w:left="5607" w:hanging="360"/>
+      </w:pPr>
+      <w:rPr>
+        <w:rFonts w:ascii="Symbol" w:hAnsi="Symbol" w:hint="default"/>
+      </w:rPr>
+    </w:lvl>
+    <w:lvl w:ilvl="7" w:tplc="100C0003" w:tentative="1">
+      <w:start w:val="1"/>
+      <w:numFmt w:val="bullet"/>
+      <w:lvlText w:val="o"/>
+      <w:lvlJc w:val="left"/>
+      <w:pPr>
+        <w:ind w:left="6327" w:hanging="360"/>
+      </w:pPr>
+      <w:rPr>
+        <w:rFonts w:ascii="Courier New" w:hAnsi="Courier New" w:cs="Courier New" w:hint="default"/>
+      </w:rPr>
+    </w:lvl>
+    <w:lvl w:ilvl="8" w:tplc="100C0005" w:tentative="1">
+      <w:start w:val="1"/>
+      <w:numFmt w:val="bullet"/>
+      <w:lvlText w:val=""/>
+      <w:lvlJc w:val="left"/>
+      <w:pPr>
+        <w:ind w:left="7047" w:hanging="360"/>
+      </w:pPr>
+      <w:rPr>
+        <w:rFonts w:ascii="Wingdings" w:hAnsi="Wingdings" w:hint="default"/>
+      </w:rPr>
+    </w:lvl>
+  </w:abstractNum>
+  <w:abstractNum w:abstractNumId="21" w15:restartNumberingAfterBreak="0">
     <w:nsid w:val="20CB35C8"/>
     <w:multiLevelType w:val="hybridMultilevel"/>
     <w:tmpl w:val="2AA2EA56"/>
@@ -6684,10 +9625,10 @@
       </w:rPr>
     </w:lvl>
   </w:abstractNum>
-  <w:abstractNum w:abstractNumId="21" w15:restartNumberingAfterBreak="0">
+  <w:abstractNum w:abstractNumId="22" w15:restartNumberingAfterBreak="0">
     <w:nsid w:val="2A8F67FD"/>
     <w:multiLevelType w:val="multilevel"/>
-    <w:tmpl w:val="08EA5668"/>
+    <w:tmpl w:val="C3AAE40C"/>
     <w:lvl w:ilvl="0">
       <w:start w:val="1"/>
       <w:numFmt w:val="decimal"/>
@@ -6827,7 +9768,7 @@
       </w:rPr>
     </w:lvl>
   </w:abstractNum>
-  <w:abstractNum w:abstractNumId="22" w15:restartNumberingAfterBreak="0">
+  <w:abstractNum w:abstractNumId="23" w15:restartNumberingAfterBreak="0">
     <w:nsid w:val="2B4B16FA"/>
     <w:multiLevelType w:val="hybridMultilevel"/>
     <w:tmpl w:val="B6289984"/>
@@ -6939,7 +9880,128 @@
       </w:rPr>
     </w:lvl>
   </w:abstractNum>
-  <w:abstractNum w:abstractNumId="23" w15:restartNumberingAfterBreak="0">
+  <w:abstractNum w:abstractNumId="24" w15:restartNumberingAfterBreak="0">
+    <w:nsid w:val="2F242BA2"/>
+    <w:multiLevelType w:val="multilevel"/>
+    <w:tmpl w:val="508C87C2"/>
+    <w:lvl w:ilvl="0">
+      <w:start w:val="1"/>
+      <w:numFmt w:val="decimal"/>
+      <w:lvlText w:val="%1."/>
+      <w:lvlJc w:val="left"/>
+      <w:pPr>
+        <w:tabs>
+          <w:tab w:val="num" w:pos="720"/>
+        </w:tabs>
+        <w:ind w:left="720" w:hanging="360"/>
+      </w:pPr>
+    </w:lvl>
+    <w:lvl w:ilvl="1">
+      <w:start w:val="1"/>
+      <w:numFmt w:val="bullet"/>
+      <w:lvlText w:val="o"/>
+      <w:lvlJc w:val="left"/>
+      <w:pPr>
+        <w:tabs>
+          <w:tab w:val="num" w:pos="1440"/>
+        </w:tabs>
+        <w:ind w:left="1440" w:hanging="360"/>
+      </w:pPr>
+      <w:rPr>
+        <w:rFonts w:ascii="Courier New" w:hAnsi="Courier New" w:hint="default"/>
+        <w:sz w:val="20"/>
+      </w:rPr>
+    </w:lvl>
+    <w:lvl w:ilvl="2">
+      <w:start w:val="1"/>
+      <w:numFmt w:val="bullet"/>
+      <w:lvlText w:val=""/>
+      <w:lvlJc w:val="left"/>
+      <w:pPr>
+        <w:tabs>
+          <w:tab w:val="num" w:pos="2160"/>
+        </w:tabs>
+        <w:ind w:left="2160" w:hanging="360"/>
+      </w:pPr>
+      <w:rPr>
+        <w:rFonts w:ascii="Wingdings" w:hAnsi="Wingdings" w:hint="default"/>
+        <w:sz w:val="20"/>
+      </w:rPr>
+    </w:lvl>
+    <w:lvl w:ilvl="3" w:tentative="1">
+      <w:start w:val="1"/>
+      <w:numFmt w:val="decimal"/>
+      <w:lvlText w:val="%4."/>
+      <w:lvlJc w:val="left"/>
+      <w:pPr>
+        <w:tabs>
+          <w:tab w:val="num" w:pos="2880"/>
+        </w:tabs>
+        <w:ind w:left="2880" w:hanging="360"/>
+      </w:pPr>
+    </w:lvl>
+    <w:lvl w:ilvl="4" w:tentative="1">
+      <w:start w:val="1"/>
+      <w:numFmt w:val="decimal"/>
+      <w:lvlText w:val="%5."/>
+      <w:lvlJc w:val="left"/>
+      <w:pPr>
+        <w:tabs>
+          <w:tab w:val="num" w:pos="3600"/>
+        </w:tabs>
+        <w:ind w:left="3600" w:hanging="360"/>
+      </w:pPr>
+    </w:lvl>
+    <w:lvl w:ilvl="5" w:tentative="1">
+      <w:start w:val="1"/>
+      <w:numFmt w:val="decimal"/>
+      <w:lvlText w:val="%6."/>
+      <w:lvlJc w:val="left"/>
+      <w:pPr>
+        <w:tabs>
+          <w:tab w:val="num" w:pos="4320"/>
+        </w:tabs>
+        <w:ind w:left="4320" w:hanging="360"/>
+      </w:pPr>
+    </w:lvl>
+    <w:lvl w:ilvl="6" w:tentative="1">
+      <w:start w:val="1"/>
+      <w:numFmt w:val="decimal"/>
+      <w:lvlText w:val="%7."/>
+      <w:lvlJc w:val="left"/>
+      <w:pPr>
+        <w:tabs>
+          <w:tab w:val="num" w:pos="5040"/>
+        </w:tabs>
+        <w:ind w:left="5040" w:hanging="360"/>
+      </w:pPr>
+    </w:lvl>
+    <w:lvl w:ilvl="7" w:tentative="1">
+      <w:start w:val="1"/>
+      <w:numFmt w:val="decimal"/>
+      <w:lvlText w:val="%8."/>
+      <w:lvlJc w:val="left"/>
+      <w:pPr>
+        <w:tabs>
+          <w:tab w:val="num" w:pos="5760"/>
+        </w:tabs>
+        <w:ind w:left="5760" w:hanging="360"/>
+      </w:pPr>
+    </w:lvl>
+    <w:lvl w:ilvl="8" w:tentative="1">
+      <w:start w:val="1"/>
+      <w:numFmt w:val="decimal"/>
+      <w:lvlText w:val="%9."/>
+      <w:lvlJc w:val="left"/>
+      <w:pPr>
+        <w:tabs>
+          <w:tab w:val="num" w:pos="6480"/>
+        </w:tabs>
+        <w:ind w:left="6480" w:hanging="360"/>
+      </w:pPr>
+    </w:lvl>
+  </w:abstractNum>
+  <w:abstractNum w:abstractNumId="25" w15:restartNumberingAfterBreak="0">
     <w:nsid w:val="2F2C5963"/>
     <w:multiLevelType w:val="multilevel"/>
     <w:tmpl w:val="E2569098"/>
@@ -7052,7 +10114,7 @@
       </w:pPr>
     </w:lvl>
   </w:abstractNum>
-  <w:abstractNum w:abstractNumId="24" w15:restartNumberingAfterBreak="0">
+  <w:abstractNum w:abstractNumId="26" w15:restartNumberingAfterBreak="0">
     <w:nsid w:val="36506853"/>
     <w:multiLevelType w:val="multilevel"/>
     <w:tmpl w:val="2F6EF210"/>
@@ -7165,7 +10227,7 @@
       </w:rPr>
     </w:lvl>
   </w:abstractNum>
-  <w:abstractNum w:abstractNumId="25" w15:restartNumberingAfterBreak="0">
+  <w:abstractNum w:abstractNumId="27" w15:restartNumberingAfterBreak="0">
     <w:nsid w:val="3BD16F36"/>
     <w:multiLevelType w:val="multilevel"/>
     <w:tmpl w:val="100C0021"/>
@@ -7278,7 +10340,7 @@
       </w:rPr>
     </w:lvl>
   </w:abstractNum>
-  <w:abstractNum w:abstractNumId="26" w15:restartNumberingAfterBreak="0">
+  <w:abstractNum w:abstractNumId="28" w15:restartNumberingAfterBreak="0">
     <w:nsid w:val="3C361DED"/>
     <w:multiLevelType w:val="multilevel"/>
     <w:tmpl w:val="100C0021"/>
@@ -7391,7 +10453,7 @@
       </w:rPr>
     </w:lvl>
   </w:abstractNum>
-  <w:abstractNum w:abstractNumId="27" w15:restartNumberingAfterBreak="0">
+  <w:abstractNum w:abstractNumId="29" w15:restartNumberingAfterBreak="0">
     <w:nsid w:val="3D522F8A"/>
     <w:multiLevelType w:val="hybridMultilevel"/>
     <w:tmpl w:val="EC263688"/>
@@ -7503,7 +10565,7 @@
       </w:rPr>
     </w:lvl>
   </w:abstractNum>
-  <w:abstractNum w:abstractNumId="28" w15:restartNumberingAfterBreak="0">
+  <w:abstractNum w:abstractNumId="30" w15:restartNumberingAfterBreak="0">
     <w:nsid w:val="3EF922F0"/>
     <w:multiLevelType w:val="multilevel"/>
     <w:tmpl w:val="100C0021"/>
@@ -7616,7 +10678,7 @@
       </w:rPr>
     </w:lvl>
   </w:abstractNum>
-  <w:abstractNum w:abstractNumId="29" w15:restartNumberingAfterBreak="0">
+  <w:abstractNum w:abstractNumId="31" w15:restartNumberingAfterBreak="0">
     <w:nsid w:val="486164F4"/>
     <w:multiLevelType w:val="multilevel"/>
     <w:tmpl w:val="100C0021"/>
@@ -7729,7 +10791,7 @@
       </w:rPr>
     </w:lvl>
   </w:abstractNum>
-  <w:abstractNum w:abstractNumId="30" w15:restartNumberingAfterBreak="0">
+  <w:abstractNum w:abstractNumId="32" w15:restartNumberingAfterBreak="0">
     <w:nsid w:val="4C4E14AC"/>
     <w:multiLevelType w:val="multilevel"/>
     <w:tmpl w:val="100C001F"/>
@@ -7815,7 +10877,7 @@
       </w:pPr>
     </w:lvl>
   </w:abstractNum>
-  <w:abstractNum w:abstractNumId="31" w15:restartNumberingAfterBreak="0">
+  <w:abstractNum w:abstractNumId="33" w15:restartNumberingAfterBreak="0">
     <w:nsid w:val="4D30734E"/>
     <w:multiLevelType w:val="multilevel"/>
     <w:tmpl w:val="100C001D"/>
@@ -7901,7 +10963,7 @@
       </w:pPr>
     </w:lvl>
   </w:abstractNum>
-  <w:abstractNum w:abstractNumId="32" w15:restartNumberingAfterBreak="0">
+  <w:abstractNum w:abstractNumId="34" w15:restartNumberingAfterBreak="0">
     <w:nsid w:val="55FE2729"/>
     <w:multiLevelType w:val="multilevel"/>
     <w:tmpl w:val="100C0023"/>
@@ -7988,7 +11050,7 @@
       </w:pPr>
     </w:lvl>
   </w:abstractNum>
-  <w:abstractNum w:abstractNumId="33" w15:restartNumberingAfterBreak="0">
+  <w:abstractNum w:abstractNumId="35" w15:restartNumberingAfterBreak="0">
     <w:nsid w:val="58933B2A"/>
     <w:multiLevelType w:val="multilevel"/>
     <w:tmpl w:val="100C0021"/>
@@ -8101,7 +11163,7 @@
       </w:rPr>
     </w:lvl>
   </w:abstractNum>
-  <w:abstractNum w:abstractNumId="34" w15:restartNumberingAfterBreak="0">
+  <w:abstractNum w:abstractNumId="36" w15:restartNumberingAfterBreak="0">
     <w:nsid w:val="5C877673"/>
     <w:multiLevelType w:val="multilevel"/>
     <w:tmpl w:val="100C0021"/>
@@ -8214,7 +11276,7 @@
       </w:rPr>
     </w:lvl>
   </w:abstractNum>
-  <w:abstractNum w:abstractNumId="35" w15:restartNumberingAfterBreak="0">
+  <w:abstractNum w:abstractNumId="37" w15:restartNumberingAfterBreak="0">
     <w:nsid w:val="5CBC53EC"/>
     <w:multiLevelType w:val="multilevel"/>
     <w:tmpl w:val="2F6EF210"/>
@@ -8327,7 +11389,7 @@
       </w:rPr>
     </w:lvl>
   </w:abstractNum>
-  <w:abstractNum w:abstractNumId="36" w15:restartNumberingAfterBreak="0">
+  <w:abstractNum w:abstractNumId="38" w15:restartNumberingAfterBreak="0">
     <w:nsid w:val="5E424682"/>
     <w:multiLevelType w:val="multilevel"/>
     <w:tmpl w:val="100C001F"/>
@@ -8413,7 +11475,7 @@
       </w:pPr>
     </w:lvl>
   </w:abstractNum>
-  <w:abstractNum w:abstractNumId="37" w15:restartNumberingAfterBreak="0">
+  <w:abstractNum w:abstractNumId="39" w15:restartNumberingAfterBreak="0">
     <w:nsid w:val="63A9062F"/>
     <w:multiLevelType w:val="multilevel"/>
     <w:tmpl w:val="DCCE794A"/>
@@ -8553,7 +11615,7 @@
       </w:rPr>
     </w:lvl>
   </w:abstractNum>
-  <w:abstractNum w:abstractNumId="38" w15:restartNumberingAfterBreak="0">
+  <w:abstractNum w:abstractNumId="40" w15:restartNumberingAfterBreak="0">
     <w:nsid w:val="643F0961"/>
     <w:multiLevelType w:val="multilevel"/>
     <w:tmpl w:val="100C0021"/>
@@ -8666,7 +11728,7 @@
       </w:rPr>
     </w:lvl>
   </w:abstractNum>
-  <w:abstractNum w:abstractNumId="39" w15:restartNumberingAfterBreak="0">
+  <w:abstractNum w:abstractNumId="41" w15:restartNumberingAfterBreak="0">
     <w:nsid w:val="65CE6449"/>
     <w:multiLevelType w:val="hybridMultilevel"/>
     <w:tmpl w:val="D8689DA8"/>
@@ -8777,7 +11839,7 @@
       </w:rPr>
     </w:lvl>
   </w:abstractNum>
-  <w:abstractNum w:abstractNumId="40" w15:restartNumberingAfterBreak="0">
+  <w:abstractNum w:abstractNumId="42" w15:restartNumberingAfterBreak="0">
     <w:nsid w:val="6D6476B9"/>
     <w:multiLevelType w:val="multilevel"/>
     <w:tmpl w:val="100C0023"/>
@@ -8864,7 +11926,7 @@
       </w:pPr>
     </w:lvl>
   </w:abstractNum>
-  <w:abstractNum w:abstractNumId="41" w15:restartNumberingAfterBreak="0">
+  <w:abstractNum w:abstractNumId="43" w15:restartNumberingAfterBreak="0">
     <w:nsid w:val="70C03573"/>
     <w:multiLevelType w:val="multilevel"/>
     <w:tmpl w:val="100C0021"/>
@@ -8977,7 +12039,7 @@
       </w:rPr>
     </w:lvl>
   </w:abstractNum>
-  <w:abstractNum w:abstractNumId="42" w15:restartNumberingAfterBreak="0">
+  <w:abstractNum w:abstractNumId="44" w15:restartNumberingAfterBreak="0">
     <w:nsid w:val="79CD09A9"/>
     <w:multiLevelType w:val="multilevel"/>
     <w:tmpl w:val="100C0021"/>
@@ -9090,7 +12152,7 @@
       </w:rPr>
     </w:lvl>
   </w:abstractNum>
-  <w:abstractNum w:abstractNumId="43" w15:restartNumberingAfterBreak="0">
+  <w:abstractNum w:abstractNumId="45" w15:restartNumberingAfterBreak="0">
     <w:nsid w:val="7E7F1C51"/>
     <w:multiLevelType w:val="multilevel"/>
     <w:tmpl w:val="100C0021"/>
@@ -9213,10 +12275,10 @@
     <w:abstractNumId w:val="15"/>
   </w:num>
   <w:num w:numId="4" w16cid:durableId="927926748">
-    <w:abstractNumId w:val="37"/>
+    <w:abstractNumId w:val="39"/>
   </w:num>
   <w:num w:numId="5" w16cid:durableId="675697028">
-    <w:abstractNumId w:val="37"/>
+    <w:abstractNumId w:val="39"/>
   </w:num>
   <w:num w:numId="6" w16cid:durableId="61802783">
     <w:abstractNumId w:val="15"/>
@@ -9231,46 +12293,46 @@
     <w:abstractNumId w:val="15"/>
   </w:num>
   <w:num w:numId="10" w16cid:durableId="1931810353">
-    <w:abstractNumId w:val="37"/>
+    <w:abstractNumId w:val="39"/>
   </w:num>
   <w:num w:numId="11" w16cid:durableId="385954735">
     <w:abstractNumId w:val="15"/>
   </w:num>
   <w:num w:numId="12" w16cid:durableId="430012137">
-    <w:abstractNumId w:val="23"/>
+    <w:abstractNumId w:val="25"/>
   </w:num>
   <w:num w:numId="13" w16cid:durableId="1811707035">
-    <w:abstractNumId w:val="21"/>
+    <w:abstractNumId w:val="22"/>
   </w:num>
   <w:num w:numId="14" w16cid:durableId="349836631">
-    <w:abstractNumId w:val="20"/>
+    <w:abstractNumId w:val="21"/>
   </w:num>
   <w:num w:numId="15" w16cid:durableId="1130825640">
     <w:abstractNumId w:val="17"/>
   </w:num>
   <w:num w:numId="16" w16cid:durableId="1140994410">
-    <w:abstractNumId w:val="34"/>
+    <w:abstractNumId w:val="36"/>
   </w:num>
   <w:num w:numId="17" w16cid:durableId="1741905277">
-    <w:abstractNumId w:val="29"/>
+    <w:abstractNumId w:val="31"/>
   </w:num>
   <w:num w:numId="18" w16cid:durableId="1449012440">
-    <w:abstractNumId w:val="43"/>
+    <w:abstractNumId w:val="45"/>
   </w:num>
   <w:num w:numId="19" w16cid:durableId="1046759061">
-    <w:abstractNumId w:val="41"/>
+    <w:abstractNumId w:val="43"/>
   </w:num>
   <w:num w:numId="20" w16cid:durableId="328336487">
     <w:abstractNumId w:val="10"/>
   </w:num>
   <w:num w:numId="21" w16cid:durableId="231699358">
-    <w:abstractNumId w:val="38"/>
+    <w:abstractNumId w:val="40"/>
   </w:num>
   <w:num w:numId="22" w16cid:durableId="1016612826">
-    <w:abstractNumId w:val="28"/>
+    <w:abstractNumId w:val="30"/>
   </w:num>
   <w:num w:numId="23" w16cid:durableId="1782218208">
-    <w:abstractNumId w:val="25"/>
+    <w:abstractNumId w:val="27"/>
   </w:num>
   <w:num w:numId="24" w16cid:durableId="1944455570">
     <w:abstractNumId w:val="13"/>
@@ -9282,19 +12344,19 @@
     <w:abstractNumId w:val="12"/>
   </w:num>
   <w:num w:numId="27" w16cid:durableId="491799911">
+    <w:abstractNumId w:val="35"/>
+  </w:num>
+  <w:num w:numId="28" w16cid:durableId="1549415035">
+    <w:abstractNumId w:val="38"/>
+  </w:num>
+  <w:num w:numId="29" w16cid:durableId="793182327">
     <w:abstractNumId w:val="33"/>
   </w:num>
-  <w:num w:numId="28" w16cid:durableId="1549415035">
-    <w:abstractNumId w:val="36"/>
-  </w:num>
-  <w:num w:numId="29" w16cid:durableId="793182327">
-    <w:abstractNumId w:val="31"/>
-  </w:num>
   <w:num w:numId="30" w16cid:durableId="1223248132">
-    <w:abstractNumId w:val="32"/>
+    <w:abstractNumId w:val="34"/>
   </w:num>
   <w:num w:numId="31" w16cid:durableId="1202592499">
-    <w:abstractNumId w:val="40"/>
+    <w:abstractNumId w:val="42"/>
   </w:num>
   <w:num w:numId="32" w16cid:durableId="439029263">
     <w:abstractNumId w:val="8"/>
@@ -9327,34 +12389,40 @@
     <w:abstractNumId w:val="4"/>
   </w:num>
   <w:num w:numId="42" w16cid:durableId="59444548">
-    <w:abstractNumId w:val="30"/>
+    <w:abstractNumId w:val="32"/>
   </w:num>
   <w:num w:numId="43" w16cid:durableId="1911184463">
-    <w:abstractNumId w:val="26"/>
+    <w:abstractNumId w:val="28"/>
   </w:num>
   <w:num w:numId="44" w16cid:durableId="1390112018">
-    <w:abstractNumId w:val="42"/>
+    <w:abstractNumId w:val="44"/>
   </w:num>
   <w:num w:numId="45" w16cid:durableId="1793130612">
     <w:abstractNumId w:val="14"/>
   </w:num>
   <w:num w:numId="46" w16cid:durableId="1395616115">
-    <w:abstractNumId w:val="24"/>
+    <w:abstractNumId w:val="26"/>
   </w:num>
   <w:num w:numId="47" w16cid:durableId="549998963">
-    <w:abstractNumId w:val="35"/>
+    <w:abstractNumId w:val="37"/>
   </w:num>
   <w:num w:numId="48" w16cid:durableId="1249848934">
-    <w:abstractNumId w:val="22"/>
+    <w:abstractNumId w:val="23"/>
   </w:num>
   <w:num w:numId="49" w16cid:durableId="593049056">
     <w:abstractNumId w:val="16"/>
   </w:num>
   <w:num w:numId="50" w16cid:durableId="668673562">
-    <w:abstractNumId w:val="39"/>
+    <w:abstractNumId w:val="41"/>
   </w:num>
   <w:num w:numId="51" w16cid:durableId="123038248">
-    <w:abstractNumId w:val="27"/>
+    <w:abstractNumId w:val="29"/>
+  </w:num>
+  <w:num w:numId="52" w16cid:durableId="495456223">
+    <w:abstractNumId w:val="20"/>
+  </w:num>
+  <w:num w:numId="53" w16cid:durableId="1079786637">
+    <w:abstractNumId w:val="24"/>
   </w:num>
   <w:numIdMacAtCleanup w:val="4"/>
 </w:numbering>
@@ -9391,6 +12459,7 @@
     <w:lsdException w:name="Hyperlink" w:uiPriority="99"/>
     <w:lsdException w:name="Strong" w:qFormat="1"/>
     <w:lsdException w:name="Emphasis" w:qFormat="1"/>
+    <w:lsdException w:name="Normal (Web)" w:uiPriority="99"/>
     <w:lsdException w:name="Normal Table" w:semiHidden="1" w:unhideWhenUsed="1"/>
     <w:lsdException w:name="Table Simple 1" w:semiHidden="1" w:unhideWhenUsed="1"/>
     <w:lsdException w:name="Table Simple 2" w:semiHidden="1" w:unhideWhenUsed="1"/>
@@ -9667,7 +12736,7 @@
     <w:next w:val="Corpsdetexte"/>
     <w:autoRedefine/>
     <w:qFormat/>
-    <w:rsid w:val="00AA4393"/>
+    <w:rsid w:val="00604710"/>
     <w:pPr>
       <w:keepNext/>
       <w:keepLines/>
@@ -10388,6 +13457,33 @@
       <w:contextualSpacing/>
     </w:pPr>
   </w:style>
+  <w:style w:type="character" w:styleId="Mentionnonrsolue">
+    <w:name w:val="Unresolved Mention"/>
+    <w:basedOn w:val="Policepardfaut"/>
+    <w:uiPriority w:val="99"/>
+    <w:semiHidden/>
+    <w:unhideWhenUsed/>
+    <w:rsid w:val="00604710"/>
+    <w:rPr>
+      <w:color w:val="605E5C"/>
+      <w:shd w:val="clear" w:color="auto" w:fill="E1DFDD"/>
+    </w:rPr>
+  </w:style>
+  <w:style w:type="paragraph" w:styleId="NormalWeb">
+    <w:name w:val="Normal (Web)"/>
+    <w:basedOn w:val="Normal"/>
+    <w:uiPriority w:val="99"/>
+    <w:unhideWhenUsed/>
+    <w:rsid w:val="005709FE"/>
+    <w:pPr>
+      <w:spacing w:before="100" w:beforeAutospacing="1" w:after="100" w:afterAutospacing="1"/>
+    </w:pPr>
+    <w:rPr>
+      <w:rFonts w:ascii="Times New Roman" w:hAnsi="Times New Roman"/>
+      <w:sz w:val="24"/>
+      <w:szCs w:val="24"/>
+    </w:rPr>
+  </w:style>
 </w:styles>
 </file>
 

</xml_diff>

<commit_message>
doc(schema MSAL, 2 PLANIFICATION INITIALE)
</commit_message>
<xml_diff>
--- a/documentation/rapport-346.docx
+++ b/documentation/rapport-346.docx
@@ -239,7 +239,7 @@
         </w:rPr>
         <w:fldChar w:fldCharType="separate"/>
       </w:r>
-      <w:hyperlink w:anchor="_Toc215663928" w:history="1">
+      <w:hyperlink w:anchor="_Toc216266477" w:history="1">
         <w:r>
           <w:rPr>
             <w:rStyle w:val="Lienhypertexte"/>
@@ -287,7 +287,7 @@
             <w:noProof/>
             <w:webHidden/>
           </w:rPr>
-          <w:instrText xml:space="preserve"> PAGEREF _Toc215663928 \h </w:instrText>
+          <w:instrText xml:space="preserve"> PAGEREF _Toc216266477 \h </w:instrText>
         </w:r>
         <w:r>
           <w:rPr>
@@ -335,7 +335,7 @@
           <w14:ligatures w14:val="standardContextual"/>
         </w:rPr>
       </w:pPr>
-      <w:hyperlink w:anchor="_Toc215663929" w:history="1">
+      <w:hyperlink w:anchor="_Toc216266478" w:history="1">
         <w:r>
           <w:rPr>
             <w:rStyle w:val="Lienhypertexte"/>
@@ -381,7 +381,7 @@
             <w:noProof/>
             <w:webHidden/>
           </w:rPr>
-          <w:instrText xml:space="preserve"> PAGEREF _Toc215663929 \h </w:instrText>
+          <w:instrText xml:space="preserve"> PAGEREF _Toc216266478 \h </w:instrText>
         </w:r>
         <w:r>
           <w:rPr>
@@ -429,7 +429,7 @@
           <w14:ligatures w14:val="standardContextual"/>
         </w:rPr>
       </w:pPr>
-      <w:hyperlink w:anchor="_Toc215663930" w:history="1">
+      <w:hyperlink w:anchor="_Toc216266479" w:history="1">
         <w:r>
           <w:rPr>
             <w:rStyle w:val="Lienhypertexte"/>
@@ -475,7 +475,7 @@
             <w:noProof/>
             <w:webHidden/>
           </w:rPr>
-          <w:instrText xml:space="preserve"> PAGEREF _Toc215663930 \h </w:instrText>
+          <w:instrText xml:space="preserve"> PAGEREF _Toc216266479 \h </w:instrText>
         </w:r>
         <w:r>
           <w:rPr>
@@ -523,7 +523,7 @@
           <w14:ligatures w14:val="standardContextual"/>
         </w:rPr>
       </w:pPr>
-      <w:hyperlink w:anchor="_Toc215663931" w:history="1">
+      <w:hyperlink w:anchor="_Toc216266480" w:history="1">
         <w:r>
           <w:rPr>
             <w:rStyle w:val="Lienhypertexte"/>
@@ -569,7 +569,7 @@
             <w:noProof/>
             <w:webHidden/>
           </w:rPr>
-          <w:instrText xml:space="preserve"> PAGEREF _Toc215663931 \h </w:instrText>
+          <w:instrText xml:space="preserve"> PAGEREF _Toc216266480 \h </w:instrText>
         </w:r>
         <w:r>
           <w:rPr>
@@ -617,7 +617,7 @@
           <w14:ligatures w14:val="standardContextual"/>
         </w:rPr>
       </w:pPr>
-      <w:hyperlink w:anchor="_Toc215663932" w:history="1">
+      <w:hyperlink w:anchor="_Toc216266481" w:history="1">
         <w:r>
           <w:rPr>
             <w:rStyle w:val="Lienhypertexte"/>
@@ -663,7 +663,7 @@
             <w:noProof/>
             <w:webHidden/>
           </w:rPr>
-          <w:instrText xml:space="preserve"> PAGEREF _Toc215663932 \h </w:instrText>
+          <w:instrText xml:space="preserve"> PAGEREF _Toc216266481 \h </w:instrText>
         </w:r>
         <w:r>
           <w:rPr>
@@ -711,7 +711,7 @@
           <w14:ligatures w14:val="standardContextual"/>
         </w:rPr>
       </w:pPr>
-      <w:hyperlink w:anchor="_Toc215663933" w:history="1">
+      <w:hyperlink w:anchor="_Toc216266482" w:history="1">
         <w:r>
           <w:rPr>
             <w:rStyle w:val="Lienhypertexte"/>
@@ -757,7 +757,7 @@
             <w:noProof/>
             <w:webHidden/>
           </w:rPr>
-          <w:instrText xml:space="preserve"> PAGEREF _Toc215663933 \h </w:instrText>
+          <w:instrText xml:space="preserve"> PAGEREF _Toc216266482 \h </w:instrText>
         </w:r>
         <w:r>
           <w:rPr>
@@ -806,7 +806,7 @@
           <w14:ligatures w14:val="standardContextual"/>
         </w:rPr>
       </w:pPr>
-      <w:hyperlink w:anchor="_Toc215663934" w:history="1">
+      <w:hyperlink w:anchor="_Toc216266483" w:history="1">
         <w:r>
           <w:rPr>
             <w:rStyle w:val="Lienhypertexte"/>
@@ -853,7 +853,7 @@
             <w:noProof/>
             <w:webHidden/>
           </w:rPr>
-          <w:instrText xml:space="preserve"> PAGEREF _Toc215663934 \h </w:instrText>
+          <w:instrText xml:space="preserve"> PAGEREF _Toc216266483 \h </w:instrText>
         </w:r>
         <w:r>
           <w:rPr>
@@ -902,7 +902,7 @@
           <w14:ligatures w14:val="standardContextual"/>
         </w:rPr>
       </w:pPr>
-      <w:hyperlink w:anchor="_Toc215663935" w:history="1">
+      <w:hyperlink w:anchor="_Toc216266484" w:history="1">
         <w:r>
           <w:rPr>
             <w:rStyle w:val="Lienhypertexte"/>
@@ -949,7 +949,7 @@
             <w:noProof/>
             <w:webHidden/>
           </w:rPr>
-          <w:instrText xml:space="preserve"> PAGEREF _Toc215663935 \h </w:instrText>
+          <w:instrText xml:space="preserve"> PAGEREF _Toc216266484 \h </w:instrText>
         </w:r>
         <w:r>
           <w:rPr>
@@ -998,7 +998,7 @@
           <w14:ligatures w14:val="standardContextual"/>
         </w:rPr>
       </w:pPr>
-      <w:hyperlink w:anchor="_Toc215663936" w:history="1">
+      <w:hyperlink w:anchor="_Toc216266485" w:history="1">
         <w:r>
           <w:rPr>
             <w:rStyle w:val="Lienhypertexte"/>
@@ -1045,7 +1045,7 @@
             <w:noProof/>
             <w:webHidden/>
           </w:rPr>
-          <w:instrText xml:space="preserve"> PAGEREF _Toc215663936 \h </w:instrText>
+          <w:instrText xml:space="preserve"> PAGEREF _Toc216266485 \h </w:instrText>
         </w:r>
         <w:r>
           <w:rPr>
@@ -1093,7 +1093,7 @@
           <w14:ligatures w14:val="standardContextual"/>
         </w:rPr>
       </w:pPr>
-      <w:hyperlink w:anchor="_Toc215663937" w:history="1">
+      <w:hyperlink w:anchor="_Toc216266486" w:history="1">
         <w:r>
           <w:rPr>
             <w:rStyle w:val="Lienhypertexte"/>
@@ -1139,7 +1139,7 @@
             <w:noProof/>
             <w:webHidden/>
           </w:rPr>
-          <w:instrText xml:space="preserve"> PAGEREF _Toc215663937 \h </w:instrText>
+          <w:instrText xml:space="preserve"> PAGEREF _Toc216266486 \h </w:instrText>
         </w:r>
         <w:r>
           <w:rPr>
@@ -1187,7 +1187,7 @@
           <w14:ligatures w14:val="standardContextual"/>
         </w:rPr>
       </w:pPr>
-      <w:hyperlink w:anchor="_Toc215663938" w:history="1">
+      <w:hyperlink w:anchor="_Toc216266487" w:history="1">
         <w:r>
           <w:rPr>
             <w:rStyle w:val="Lienhypertexte"/>
@@ -1233,7 +1233,7 @@
             <w:noProof/>
             <w:webHidden/>
           </w:rPr>
-          <w:instrText xml:space="preserve"> PAGEREF _Toc215663938 \h </w:instrText>
+          <w:instrText xml:space="preserve"> PAGEREF _Toc216266487 \h </w:instrText>
         </w:r>
         <w:r>
           <w:rPr>
@@ -1283,7 +1283,7 @@
           <w14:ligatures w14:val="standardContextual"/>
         </w:rPr>
       </w:pPr>
-      <w:hyperlink w:anchor="_Toc215663939" w:history="1">
+      <w:hyperlink w:anchor="_Toc216266488" w:history="1">
         <w:r>
           <w:rPr>
             <w:rStyle w:val="Lienhypertexte"/>
@@ -1331,7 +1331,7 @@
             <w:noProof/>
             <w:webHidden/>
           </w:rPr>
-          <w:instrText xml:space="preserve"> PAGEREF _Toc215663939 \h </w:instrText>
+          <w:instrText xml:space="preserve"> PAGEREF _Toc216266488 \h </w:instrText>
         </w:r>
         <w:r>
           <w:rPr>
@@ -1381,7 +1381,7 @@
           <w14:ligatures w14:val="standardContextual"/>
         </w:rPr>
       </w:pPr>
-      <w:hyperlink w:anchor="_Toc215663940" w:history="1">
+      <w:hyperlink w:anchor="_Toc216266489" w:history="1">
         <w:r>
           <w:rPr>
             <w:rStyle w:val="Lienhypertexte"/>
@@ -1429,7 +1429,7 @@
             <w:noProof/>
             <w:webHidden/>
           </w:rPr>
-          <w:instrText xml:space="preserve"> PAGEREF _Toc215663940 \h </w:instrText>
+          <w:instrText xml:space="preserve"> PAGEREF _Toc216266489 \h </w:instrText>
         </w:r>
         <w:r>
           <w:rPr>
@@ -1477,7 +1477,7 @@
           <w14:ligatures w14:val="standardContextual"/>
         </w:rPr>
       </w:pPr>
-      <w:hyperlink w:anchor="_Toc215663941" w:history="1">
+      <w:hyperlink w:anchor="_Toc216266490" w:history="1">
         <w:r>
           <w:rPr>
             <w:rStyle w:val="Lienhypertexte"/>
@@ -1523,7 +1523,7 @@
             <w:noProof/>
             <w:webHidden/>
           </w:rPr>
-          <w:instrText xml:space="preserve"> PAGEREF _Toc215663941 \h </w:instrText>
+          <w:instrText xml:space="preserve"> PAGEREF _Toc216266490 \h </w:instrText>
         </w:r>
         <w:r>
           <w:rPr>
@@ -1571,7 +1571,7 @@
           <w14:ligatures w14:val="standardContextual"/>
         </w:rPr>
       </w:pPr>
-      <w:hyperlink w:anchor="_Toc215663942" w:history="1">
+      <w:hyperlink w:anchor="_Toc216266491" w:history="1">
         <w:r>
           <w:rPr>
             <w:rStyle w:val="Lienhypertexte"/>
@@ -1617,7 +1617,7 @@
             <w:noProof/>
             <w:webHidden/>
           </w:rPr>
-          <w:instrText xml:space="preserve"> PAGEREF _Toc215663942 \h </w:instrText>
+          <w:instrText xml:space="preserve"> PAGEREF _Toc216266491 \h </w:instrText>
         </w:r>
         <w:r>
           <w:rPr>
@@ -1637,7 +1637,7 @@
             <w:noProof/>
             <w:webHidden/>
           </w:rPr>
-          <w:t>4</w:t>
+          <w:t>5</w:t>
         </w:r>
         <w:r>
           <w:rPr>
@@ -1665,7 +1665,7 @@
           <w14:ligatures w14:val="standardContextual"/>
         </w:rPr>
       </w:pPr>
-      <w:hyperlink w:anchor="_Toc215663943" w:history="1">
+      <w:hyperlink w:anchor="_Toc216266492" w:history="1">
         <w:r>
           <w:rPr>
             <w:rStyle w:val="Lienhypertexte"/>
@@ -1711,7 +1711,7 @@
             <w:noProof/>
             <w:webHidden/>
           </w:rPr>
-          <w:instrText xml:space="preserve"> PAGEREF _Toc215663943 \h </w:instrText>
+          <w:instrText xml:space="preserve"> PAGEREF _Toc216266492 \h </w:instrText>
         </w:r>
         <w:r>
           <w:rPr>
@@ -1731,7 +1731,7 @@
             <w:noProof/>
             <w:webHidden/>
           </w:rPr>
-          <w:t>4</w:t>
+          <w:t>5</w:t>
         </w:r>
         <w:r>
           <w:rPr>
@@ -1759,7 +1759,7 @@
           <w14:ligatures w14:val="standardContextual"/>
         </w:rPr>
       </w:pPr>
-      <w:hyperlink w:anchor="_Toc215663944" w:history="1">
+      <w:hyperlink w:anchor="_Toc216266493" w:history="1">
         <w:r>
           <w:rPr>
             <w:rStyle w:val="Lienhypertexte"/>
@@ -1805,7 +1805,7 @@
             <w:noProof/>
             <w:webHidden/>
           </w:rPr>
-          <w:instrText xml:space="preserve"> PAGEREF _Toc215663944 \h </w:instrText>
+          <w:instrText xml:space="preserve"> PAGEREF _Toc216266493 \h </w:instrText>
         </w:r>
         <w:r>
           <w:rPr>
@@ -1825,7 +1825,7 @@
             <w:noProof/>
             <w:webHidden/>
           </w:rPr>
-          <w:t>4</w:t>
+          <w:t>6</w:t>
         </w:r>
         <w:r>
           <w:rPr>
@@ -1853,7 +1853,7 @@
           <w14:ligatures w14:val="standardContextual"/>
         </w:rPr>
       </w:pPr>
-      <w:hyperlink w:anchor="_Toc215663945" w:history="1">
+      <w:hyperlink w:anchor="_Toc216266494" w:history="1">
         <w:r>
           <w:rPr>
             <w:rStyle w:val="Lienhypertexte"/>
@@ -1899,7 +1899,7 @@
             <w:noProof/>
             <w:webHidden/>
           </w:rPr>
-          <w:instrText xml:space="preserve"> PAGEREF _Toc215663945 \h </w:instrText>
+          <w:instrText xml:space="preserve"> PAGEREF _Toc216266494 \h </w:instrText>
         </w:r>
         <w:r>
           <w:rPr>
@@ -1919,7 +1919,7 @@
             <w:noProof/>
             <w:webHidden/>
           </w:rPr>
-          <w:t>4</w:t>
+          <w:t>8</w:t>
         </w:r>
         <w:r>
           <w:rPr>
@@ -1947,7 +1947,7 @@
           <w14:ligatures w14:val="standardContextual"/>
         </w:rPr>
       </w:pPr>
-      <w:hyperlink w:anchor="_Toc215663946" w:history="1">
+      <w:hyperlink w:anchor="_Toc216266495" w:history="1">
         <w:r>
           <w:rPr>
             <w:rStyle w:val="Lienhypertexte"/>
@@ -1993,7 +1993,7 @@
             <w:noProof/>
             <w:webHidden/>
           </w:rPr>
-          <w:instrText xml:space="preserve"> PAGEREF _Toc215663946 \h </w:instrText>
+          <w:instrText xml:space="preserve"> PAGEREF _Toc216266495 \h </w:instrText>
         </w:r>
         <w:r>
           <w:rPr>
@@ -2013,7 +2013,7 @@
             <w:noProof/>
             <w:webHidden/>
           </w:rPr>
-          <w:t>5</w:t>
+          <w:t>8</w:t>
         </w:r>
         <w:r>
           <w:rPr>
@@ -2043,7 +2043,7 @@
           <w14:ligatures w14:val="standardContextual"/>
         </w:rPr>
       </w:pPr>
-      <w:hyperlink w:anchor="_Toc215663947" w:history="1">
+      <w:hyperlink w:anchor="_Toc216266496" w:history="1">
         <w:r>
           <w:rPr>
             <w:rStyle w:val="Lienhypertexte"/>
@@ -2091,7 +2091,7 @@
             <w:noProof/>
             <w:webHidden/>
           </w:rPr>
-          <w:instrText xml:space="preserve"> PAGEREF _Toc215663947 \h </w:instrText>
+          <w:instrText xml:space="preserve"> PAGEREF _Toc216266496 \h </w:instrText>
         </w:r>
         <w:r>
           <w:rPr>
@@ -2111,7 +2111,7 @@
             <w:noProof/>
             <w:webHidden/>
           </w:rPr>
-          <w:t>5</w:t>
+          <w:t>8</w:t>
         </w:r>
         <w:r>
           <w:rPr>
@@ -2139,7 +2139,7 @@
           <w14:ligatures w14:val="standardContextual"/>
         </w:rPr>
       </w:pPr>
-      <w:hyperlink w:anchor="_Toc215663948" w:history="1">
+      <w:hyperlink w:anchor="_Toc216266497" w:history="1">
         <w:r>
           <w:rPr>
             <w:rStyle w:val="Lienhypertexte"/>
@@ -2185,7 +2185,7 @@
             <w:noProof/>
             <w:webHidden/>
           </w:rPr>
-          <w:instrText xml:space="preserve"> PAGEREF _Toc215663948 \h </w:instrText>
+          <w:instrText xml:space="preserve"> PAGEREF _Toc216266497 \h </w:instrText>
         </w:r>
         <w:r>
           <w:rPr>
@@ -2205,7 +2205,7 @@
             <w:noProof/>
             <w:webHidden/>
           </w:rPr>
-          <w:t>5</w:t>
+          <w:t>8</w:t>
         </w:r>
         <w:r>
           <w:rPr>
@@ -2235,7 +2235,7 @@
           <w14:ligatures w14:val="standardContextual"/>
         </w:rPr>
       </w:pPr>
-      <w:hyperlink w:anchor="_Toc215663949" w:history="1">
+      <w:hyperlink w:anchor="_Toc216266498" w:history="1">
         <w:r>
           <w:rPr>
             <w:rStyle w:val="Lienhypertexte"/>
@@ -2283,7 +2283,7 @@
             <w:noProof/>
             <w:webHidden/>
           </w:rPr>
-          <w:instrText xml:space="preserve"> PAGEREF _Toc215663949 \h </w:instrText>
+          <w:instrText xml:space="preserve"> PAGEREF _Toc216266498 \h </w:instrText>
         </w:r>
         <w:r>
           <w:rPr>
@@ -2303,7 +2303,7 @@
             <w:noProof/>
             <w:webHidden/>
           </w:rPr>
-          <w:t>5</w:t>
+          <w:t>9</w:t>
         </w:r>
         <w:r>
           <w:rPr>
@@ -2331,7 +2331,7 @@
           <w14:ligatures w14:val="standardContextual"/>
         </w:rPr>
       </w:pPr>
-      <w:hyperlink w:anchor="_Toc215663950" w:history="1">
+      <w:hyperlink w:anchor="_Toc216266499" w:history="1">
         <w:r>
           <w:rPr>
             <w:rStyle w:val="Lienhypertexte"/>
@@ -2377,7 +2377,7 @@
             <w:noProof/>
             <w:webHidden/>
           </w:rPr>
-          <w:instrText xml:space="preserve"> PAGEREF _Toc215663950 \h </w:instrText>
+          <w:instrText xml:space="preserve"> PAGEREF _Toc216266499 \h </w:instrText>
         </w:r>
         <w:r>
           <w:rPr>
@@ -2397,7 +2397,7 @@
             <w:noProof/>
             <w:webHidden/>
           </w:rPr>
-          <w:t>5</w:t>
+          <w:t>9</w:t>
         </w:r>
         <w:r>
           <w:rPr>
@@ -2426,7 +2426,7 @@
           <w14:ligatures w14:val="standardContextual"/>
         </w:rPr>
       </w:pPr>
-      <w:hyperlink w:anchor="_Toc215663951" w:history="1">
+      <w:hyperlink w:anchor="_Toc216266500" w:history="1">
         <w:r>
           <w:rPr>
             <w:rStyle w:val="Lienhypertexte"/>
@@ -2473,7 +2473,7 @@
             <w:noProof/>
             <w:webHidden/>
           </w:rPr>
-          <w:instrText xml:space="preserve"> PAGEREF _Toc215663951 \h </w:instrText>
+          <w:instrText xml:space="preserve"> PAGEREF _Toc216266500 \h </w:instrText>
         </w:r>
         <w:r>
           <w:rPr>
@@ -2493,7 +2493,7 @@
             <w:noProof/>
             <w:webHidden/>
           </w:rPr>
-          <w:t>5</w:t>
+          <w:t>9</w:t>
         </w:r>
         <w:r>
           <w:rPr>
@@ -2522,7 +2522,7 @@
           <w14:ligatures w14:val="standardContextual"/>
         </w:rPr>
       </w:pPr>
-      <w:hyperlink w:anchor="_Toc215663952" w:history="1">
+      <w:hyperlink w:anchor="_Toc216266501" w:history="1">
         <w:r>
           <w:rPr>
             <w:rStyle w:val="Lienhypertexte"/>
@@ -2569,7 +2569,7 @@
             <w:noProof/>
             <w:webHidden/>
           </w:rPr>
-          <w:instrText xml:space="preserve"> PAGEREF _Toc215663952 \h </w:instrText>
+          <w:instrText xml:space="preserve"> PAGEREF _Toc216266501 \h </w:instrText>
         </w:r>
         <w:r>
           <w:rPr>
@@ -2589,7 +2589,7 @@
             <w:noProof/>
             <w:webHidden/>
           </w:rPr>
-          <w:t>6</w:t>
+          <w:t>9</w:t>
         </w:r>
         <w:r>
           <w:rPr>
@@ -2619,7 +2619,7 @@
           <w14:ligatures w14:val="standardContextual"/>
         </w:rPr>
       </w:pPr>
-      <w:hyperlink w:anchor="_Toc215663953" w:history="1">
+      <w:hyperlink w:anchor="_Toc216266502" w:history="1">
         <w:r>
           <w:rPr>
             <w:rStyle w:val="Lienhypertexte"/>
@@ -2667,7 +2667,7 @@
             <w:noProof/>
             <w:webHidden/>
           </w:rPr>
-          <w:instrText xml:space="preserve"> PAGEREF _Toc215663953 \h </w:instrText>
+          <w:instrText xml:space="preserve"> PAGEREF _Toc216266502 \h </w:instrText>
         </w:r>
         <w:r>
           <w:rPr>
@@ -2687,7 +2687,105 @@
             <w:noProof/>
             <w:webHidden/>
           </w:rPr>
-          <w:t>6</w:t>
+          <w:t>9</w:t>
+        </w:r>
+        <w:r>
+          <w:rPr>
+            <w:noProof/>
+            <w:webHidden/>
+          </w:rPr>
+          <w:fldChar w:fldCharType="end"/>
+        </w:r>
+      </w:hyperlink>
+    </w:p>
+    <w:p>
+      <w:pPr>
+        <w:pStyle w:val="TM10"/>
+        <w:tabs>
+          <w:tab w:val="left" w:pos="400"/>
+          <w:tab w:val="right" w:leader="dot" w:pos="9060"/>
+        </w:tabs>
+        <w:rPr>
+          <w:rFonts w:eastAsiaTheme="minorEastAsia" w:cstheme="minorBidi"/>
+          <w:b w:val="0"/>
+          <w:bCs w:val="0"/>
+          <w:caps w:val="0"/>
+          <w:noProof/>
+          <w:kern w:val="2"/>
+          <w:sz w:val="24"/>
+          <w:szCs w:val="24"/>
+          <w14:ligatures w14:val="standardContextual"/>
+        </w:rPr>
+      </w:pPr>
+      <w:hyperlink w:anchor="_Toc216266503" w:history="1">
+        <w:r>
+          <w:rPr>
+            <w:rStyle w:val="Lienhypertexte"/>
+            <w:noProof/>
+          </w:rPr>
+          <w:t>7</w:t>
+        </w:r>
+        <w:r>
+          <w:rPr>
+            <w:rFonts w:eastAsiaTheme="minorEastAsia" w:cstheme="minorBidi"/>
+            <w:b w:val="0"/>
+            <w:bCs w:val="0"/>
+            <w:caps w:val="0"/>
+            <w:noProof/>
+            <w:kern w:val="2"/>
+            <w:sz w:val="24"/>
+            <w:szCs w:val="24"/>
+            <w14:ligatures w14:val="standardContextual"/>
+          </w:rPr>
+          <w:tab/>
+        </w:r>
+        <w:r>
+          <w:rPr>
+            <w:rStyle w:val="Lienhypertexte"/>
+            <w:noProof/>
+          </w:rPr>
+          <w:t>Webographie</w:t>
+        </w:r>
+        <w:r>
+          <w:rPr>
+            <w:noProof/>
+            <w:webHidden/>
+          </w:rPr>
+          <w:tab/>
+        </w:r>
+        <w:r>
+          <w:rPr>
+            <w:noProof/>
+            <w:webHidden/>
+          </w:rPr>
+          <w:fldChar w:fldCharType="begin"/>
+        </w:r>
+        <w:r>
+          <w:rPr>
+            <w:noProof/>
+            <w:webHidden/>
+          </w:rPr>
+          <w:instrText xml:space="preserve"> PAGEREF _Toc216266503 \h </w:instrText>
+        </w:r>
+        <w:r>
+          <w:rPr>
+            <w:noProof/>
+            <w:webHidden/>
+          </w:rPr>
+        </w:r>
+        <w:r>
+          <w:rPr>
+            <w:noProof/>
+            <w:webHidden/>
+          </w:rPr>
+          <w:fldChar w:fldCharType="separate"/>
+        </w:r>
+        <w:r>
+          <w:rPr>
+            <w:noProof/>
+            <w:webHidden/>
+          </w:rPr>
+          <w:t>9</w:t>
         </w:r>
         <w:r>
           <w:rPr>
@@ -2723,7 +2821,7 @@
       </w:pPr>
       <w:bookmarkStart w:id="0" w:name="_Toc532179955"/>
       <w:bookmarkStart w:id="1" w:name="_Toc165969637"/>
-      <w:bookmarkStart w:id="2" w:name="_Toc215663928"/>
+      <w:bookmarkStart w:id="2" w:name="_Toc216266477"/>
       <w:r>
         <w:rPr>
           <w:rFonts w:asciiTheme="minorHAnsi" w:hAnsiTheme="minorHAnsi"/>
@@ -2742,9 +2840,9 @@
           <w:rFonts w:asciiTheme="minorHAnsi" w:hAnsiTheme="minorHAnsi"/>
         </w:rPr>
       </w:pPr>
-      <w:bookmarkStart w:id="3" w:name="_Toc215663929"/>
-      <w:bookmarkStart w:id="4" w:name="_Toc532179969"/>
-      <w:bookmarkStart w:id="5" w:name="_Toc165969639"/>
+      <w:bookmarkStart w:id="3" w:name="_Toc532179969"/>
+      <w:bookmarkStart w:id="4" w:name="_Toc165969639"/>
+      <w:bookmarkStart w:id="5" w:name="_Toc216266478"/>
       <w:r>
         <w:rPr>
           <w:rFonts w:asciiTheme="minorHAnsi" w:hAnsiTheme="minorHAnsi"/>
@@ -2763,7 +2861,7 @@
         </w:rPr>
         <w:t>e</w:t>
       </w:r>
-      <w:bookmarkEnd w:id="3"/>
+      <w:bookmarkEnd w:id="5"/>
     </w:p>
     <w:p>
       <w:pPr>
@@ -2790,7 +2888,7 @@
           <w:rFonts w:asciiTheme="minorHAnsi" w:hAnsiTheme="minorHAnsi"/>
         </w:rPr>
       </w:pPr>
-      <w:bookmarkStart w:id="6" w:name="_Toc215663930"/>
+      <w:bookmarkStart w:id="6" w:name="_Toc216266479"/>
       <w:r>
         <w:rPr>
           <w:rFonts w:asciiTheme="minorHAnsi" w:hAnsiTheme="minorHAnsi"/>
@@ -2820,7 +2918,7 @@
           <w:rFonts w:asciiTheme="minorHAnsi" w:hAnsiTheme="minorHAnsi"/>
         </w:rPr>
       </w:pPr>
-      <w:bookmarkStart w:id="7" w:name="_Toc215663931"/>
+      <w:bookmarkStart w:id="7" w:name="_Toc216266480"/>
       <w:r>
         <w:rPr>
           <w:rFonts w:asciiTheme="minorHAnsi" w:hAnsiTheme="minorHAnsi"/>
@@ -2877,7 +2975,7 @@
           <w:rFonts w:asciiTheme="minorHAnsi" w:hAnsiTheme="minorHAnsi"/>
         </w:rPr>
       </w:pPr>
-      <w:bookmarkStart w:id="8" w:name="_Toc215663932"/>
+      <w:bookmarkStart w:id="8" w:name="_Toc216266481"/>
       <w:r>
         <w:rPr>
           <w:rFonts w:asciiTheme="minorHAnsi" w:hAnsiTheme="minorHAnsi"/>
@@ -2917,7 +3015,7 @@
           <w:rFonts w:asciiTheme="minorHAnsi" w:hAnsiTheme="minorHAnsi"/>
         </w:rPr>
       </w:pPr>
-      <w:bookmarkStart w:id="9" w:name="_Toc215663933"/>
+      <w:bookmarkStart w:id="9" w:name="_Toc216266482"/>
       <w:r>
         <w:rPr>
           <w:rFonts w:asciiTheme="minorHAnsi" w:hAnsiTheme="minorHAnsi"/>
@@ -2933,7 +3031,7 @@
           <w:rFonts w:asciiTheme="minorHAnsi" w:hAnsiTheme="minorHAnsi"/>
         </w:rPr>
       </w:pPr>
-      <w:bookmarkStart w:id="10" w:name="_Toc215663934"/>
+      <w:bookmarkStart w:id="10" w:name="_Toc216266483"/>
       <w:r>
         <w:rPr>
           <w:rFonts w:asciiTheme="minorHAnsi" w:hAnsiTheme="minorHAnsi"/>
@@ -2968,7 +3066,7 @@
           <w:rFonts w:asciiTheme="minorHAnsi" w:hAnsiTheme="minorHAnsi"/>
         </w:rPr>
       </w:pPr>
-      <w:bookmarkStart w:id="11" w:name="_Toc215663935"/>
+      <w:bookmarkStart w:id="11" w:name="_Toc216266484"/>
       <w:r>
         <w:rPr>
           <w:rFonts w:asciiTheme="minorHAnsi" w:hAnsiTheme="minorHAnsi"/>
@@ -3043,7 +3141,7 @@
           <w:rFonts w:asciiTheme="minorHAnsi" w:hAnsiTheme="minorHAnsi"/>
         </w:rPr>
       </w:pPr>
-      <w:bookmarkStart w:id="12" w:name="_Toc215663936"/>
+      <w:bookmarkStart w:id="12" w:name="_Toc216266485"/>
       <w:r>
         <w:rPr>
           <w:rFonts w:asciiTheme="minorHAnsi" w:hAnsiTheme="minorHAnsi"/>
@@ -3141,7 +3239,7 @@
           <w:rFonts w:asciiTheme="minorHAnsi" w:hAnsiTheme="minorHAnsi"/>
         </w:rPr>
       </w:pPr>
-      <w:bookmarkStart w:id="13" w:name="_Toc215663937"/>
+      <w:bookmarkStart w:id="13" w:name="_Toc216266486"/>
       <w:r>
         <w:rPr>
           <w:rFonts w:asciiTheme="minorHAnsi" w:hAnsiTheme="minorHAnsi"/>
@@ -3247,7 +3345,7 @@
         <w:lastRenderedPageBreak/>
         <w:t xml:space="preserve"> </w:t>
       </w:r>
-      <w:bookmarkStart w:id="14" w:name="_Toc215663938"/>
+      <w:bookmarkStart w:id="14" w:name="_Toc216266487"/>
       <w:r>
         <w:rPr>
           <w:rFonts w:asciiTheme="minorHAnsi" w:hAnsiTheme="minorHAnsi"/>
@@ -3305,15 +3403,15 @@
           <w:rFonts w:asciiTheme="minorHAnsi" w:hAnsiTheme="minorHAnsi"/>
         </w:rPr>
       </w:pPr>
-      <w:bookmarkStart w:id="15" w:name="_Toc215663939"/>
+      <w:bookmarkStart w:id="15" w:name="_Toc216266488"/>
       <w:r>
         <w:rPr>
           <w:rFonts w:asciiTheme="minorHAnsi" w:hAnsiTheme="minorHAnsi"/>
         </w:rPr>
         <w:t>Planification</w:t>
       </w:r>
+      <w:bookmarkEnd w:id="3"/>
       <w:bookmarkEnd w:id="4"/>
-      <w:bookmarkEnd w:id="5"/>
       <w:r>
         <w:rPr>
           <w:rFonts w:asciiTheme="minorHAnsi" w:hAnsiTheme="minorHAnsi"/>
@@ -3324,101 +3422,108 @@
     </w:p>
     <w:p>
       <w:pPr>
-        <w:pStyle w:val="Corpsdetexte"/>
-      </w:pPr>
-      <w:r>
-        <w:t xml:space="preserve">Nous allons commencer par déployer l’application sur Azure en utilisant </w:t>
-      </w:r>
-      <w:proofErr w:type="gramStart"/>
-      <w:r>
-        <w:t>un App Service</w:t>
-      </w:r>
-      <w:proofErr w:type="gramEnd"/>
-      <w:r>
-        <w:t xml:space="preserve"> et nous intégreront l’authentification MSAL en parallèle. Nous </w:t>
-      </w:r>
-      <w:r>
-        <w:t>migrerons</w:t>
-      </w:r>
-      <w:r>
-        <w:t xml:space="preserve"> ensuite une </w:t>
-      </w:r>
-      <w:r>
-        <w:t>des fonctionnalités</w:t>
-      </w:r>
-      <w:r>
-        <w:t xml:space="preserve"> en fonction </w:t>
-      </w:r>
-      <w:proofErr w:type="spellStart"/>
-      <w:r>
-        <w:t>serverless</w:t>
-      </w:r>
-      <w:proofErr w:type="spellEnd"/>
-      <w:r>
-        <w:t>.</w:t>
-      </w:r>
-    </w:p>
-    <w:p>
-      <w:pPr>
-        <w:pStyle w:val="Informations"/>
-        <w:numPr>
-          <w:ilvl w:val="5"/>
-          <w:numId w:val="26"/>
-        </w:numPr>
-      </w:pPr>
-      <w:r>
-        <w:t>Ce paragraphe présente le p</w:t>
-      </w:r>
-      <w:r>
-        <w:t>lanning d'origine (</w:t>
-      </w:r>
-      <w:r>
-        <w:t xml:space="preserve">date de début, date de fin, vacances et congés, </w:t>
-      </w:r>
-      <w:r>
-        <w:t xml:space="preserve">liste hiérarchique des tâches ou </w:t>
-      </w:r>
-      <w:r>
-        <w:t>GANTT</w:t>
-      </w:r>
-      <w:r>
-        <w:t>, jalons, durée totale</w:t>
-      </w:r>
-      <w:r>
-        <w:t>)</w:t>
-      </w:r>
-    </w:p>
-    <w:p>
-      <w:pPr>
-        <w:pStyle w:val="Informations"/>
-        <w:numPr>
-          <w:ilvl w:val="5"/>
-          <w:numId w:val="26"/>
-        </w:numPr>
-      </w:pPr>
-      <w:r>
-        <w:t xml:space="preserve">Toutes les mises à jour subies par le planning </w:t>
-      </w:r>
-      <w:r>
-        <w:t xml:space="preserve">sont à reporter </w:t>
-      </w:r>
-      <w:r>
-        <w:t>(avec date de mise à jour)</w:t>
-      </w:r>
-      <w:r>
-        <w:t xml:space="preserve"> et peuvent déboucher sur plusieurs versions de plannings.</w:t>
-      </w:r>
-    </w:p>
-    <w:p>
-      <w:pPr>
-        <w:pStyle w:val="Titre1"/>
-        <w:rPr>
-          <w:rFonts w:asciiTheme="minorHAnsi" w:hAnsiTheme="minorHAnsi"/>
+        <w:pStyle w:val="NormalWeb"/>
+        <w:jc w:val="both"/>
+        <w:rPr>
+          <w:rFonts w:asciiTheme="minorHAnsi" w:hAnsiTheme="minorHAnsi"/>
+          <w:sz w:val="20"/>
+          <w:szCs w:val="20"/>
         </w:rPr>
       </w:pPr>
       <w:bookmarkStart w:id="16" w:name="_Toc532179964"/>
       <w:bookmarkStart w:id="17" w:name="_Toc165969648"/>
-      <w:bookmarkStart w:id="18" w:name="_Toc215663940"/>
+      <w:r>
+        <w:rPr>
+          <w:rFonts w:asciiTheme="minorHAnsi" w:hAnsiTheme="minorHAnsi"/>
+          <w:sz w:val="20"/>
+          <w:szCs w:val="20"/>
+        </w:rPr>
+        <w:t>Au début du projet, nous avons organisé une séance de planification afin de définir clairement les objectifs et la répartition du travail.</w:t>
+      </w:r>
+    </w:p>
+    <w:p>
+      <w:pPr>
+        <w:pStyle w:val="NormalWeb"/>
+        <w:jc w:val="both"/>
+        <w:rPr>
+          <w:rFonts w:asciiTheme="minorHAnsi" w:hAnsiTheme="minorHAnsi"/>
+          <w:sz w:val="20"/>
+          <w:szCs w:val="20"/>
+        </w:rPr>
+      </w:pPr>
+      <w:r>
+        <w:rPr>
+          <w:rFonts w:asciiTheme="minorHAnsi" w:hAnsiTheme="minorHAnsi"/>
+          <w:sz w:val="20"/>
+          <w:szCs w:val="20"/>
+        </w:rPr>
+        <w:t>Nous avons choisi ensemble une application créée lors d’un projet précédent, et nous avons réparti les tâches nécessaires pour ce nouveau mandat. La première étape consistait simplement à faire fonctionner l’application en local, afin de s’assurer que tout marchait correctement avant de penser au déploiement.</w:t>
+      </w:r>
+    </w:p>
+    <w:p>
+      <w:pPr>
+        <w:pStyle w:val="NormalWeb"/>
+        <w:jc w:val="both"/>
+        <w:rPr>
+          <w:rFonts w:asciiTheme="minorHAnsi" w:hAnsiTheme="minorHAnsi"/>
+          <w:sz w:val="20"/>
+          <w:szCs w:val="20"/>
+        </w:rPr>
+      </w:pPr>
+      <w:r>
+        <w:rPr>
+          <w:rFonts w:asciiTheme="minorHAnsi" w:hAnsiTheme="minorHAnsi"/>
+          <w:sz w:val="20"/>
+          <w:szCs w:val="20"/>
+        </w:rPr>
+        <w:t>Une fois cela fait, nous avons commencé à travailler en parallèle sur plusieurs points : préparer le déploiement sur Azure en utilisant des services IaaS, mettre en place la base de données centralisée utilisée par toute la classe, et commencer à comprendre comment fonctionne l’authentification MSAL. Nous devions également préparer un petit schéma explicatif pour notre enseignant avant d’intégrer réellement MSAL dans l’application.</w:t>
+      </w:r>
+    </w:p>
+    <w:p>
+      <w:pPr>
+        <w:pStyle w:val="NormalWeb"/>
+        <w:jc w:val="both"/>
+        <w:rPr>
+          <w:rFonts w:asciiTheme="minorHAnsi" w:hAnsiTheme="minorHAnsi"/>
+          <w:sz w:val="20"/>
+          <w:szCs w:val="20"/>
+        </w:rPr>
+      </w:pPr>
+      <w:r>
+        <w:rPr>
+          <w:rFonts w:asciiTheme="minorHAnsi" w:hAnsiTheme="minorHAnsi"/>
+          <w:sz w:val="20"/>
+          <w:szCs w:val="20"/>
+        </w:rPr>
+        <w:t xml:space="preserve">Nous avions aussi prévu de migrer une fonctionnalité en mode </w:t>
+      </w:r>
+      <w:proofErr w:type="spellStart"/>
+      <w:r>
+        <w:rPr>
+          <w:rFonts w:asciiTheme="minorHAnsi" w:hAnsiTheme="minorHAnsi"/>
+          <w:sz w:val="20"/>
+          <w:szCs w:val="20"/>
+        </w:rPr>
+        <w:t>serverless</w:t>
+      </w:r>
+      <w:proofErr w:type="spellEnd"/>
+      <w:r>
+        <w:rPr>
+          <w:rFonts w:asciiTheme="minorHAnsi" w:hAnsiTheme="minorHAnsi"/>
+          <w:sz w:val="20"/>
+          <w:szCs w:val="20"/>
+        </w:rPr>
+        <w:t xml:space="preserve"> et d’ajouter un pipeline de déploiement automatique basé sur des déclencheurs GitHub (push). Pour suivre l’avancement, nous faisions des réunions courtes de type Daily Scrum, où chacun expliquait ce qu’il avait fait, les problèmes rencontrés et ce qu’il comptait faire ensuite. Grâce à ces échanges, nous avons ajusté le planning quand c’était nécessaire. Toutes les mises à jour ont été notées et ont donné plusieurs versions du planning initial.</w:t>
+      </w:r>
+    </w:p>
+    <w:p>
+      <w:pPr>
+        <w:pStyle w:val="Titre1"/>
+        <w:rPr>
+          <w:rFonts w:asciiTheme="minorHAnsi" w:hAnsiTheme="minorHAnsi"/>
+        </w:rPr>
+      </w:pPr>
+      <w:bookmarkStart w:id="18" w:name="_Toc216266489"/>
       <w:r>
         <w:rPr>
           <w:rFonts w:asciiTheme="minorHAnsi" w:hAnsiTheme="minorHAnsi"/>
@@ -3436,7 +3541,7 @@
           <w:rFonts w:asciiTheme="minorHAnsi" w:hAnsiTheme="minorHAnsi"/>
         </w:rPr>
       </w:pPr>
-      <w:bookmarkStart w:id="19" w:name="_Toc215663941"/>
+      <w:bookmarkStart w:id="19" w:name="_Toc216266490"/>
       <w:r>
         <w:rPr>
           <w:rFonts w:asciiTheme="minorHAnsi" w:hAnsiTheme="minorHAnsi"/>
@@ -4025,11 +4130,7 @@
             </w:r>
             <w:proofErr w:type="gramEnd"/>
             <w:r>
-              <w:t xml:space="preserve"> false. Un JWT est généré et </w:t>
-            </w:r>
-            <w:r>
-              <w:lastRenderedPageBreak/>
-              <w:t>renvoyé au frontend pour l’authentification.</w:t>
+              <w:t xml:space="preserve"> false. Un JWT est généré et renvoyé au frontend pour l’authentification.</w:t>
             </w:r>
           </w:p>
         </w:tc>
@@ -4260,10 +4361,7 @@
               <w:ind w:left="0"/>
             </w:pPr>
             <w:r>
-              <w:t>A</w:t>
-            </w:r>
-            <w:r>
-              <w:t xml:space="preserve">daptation de tous les composants pour utiliser </w:t>
+              <w:t xml:space="preserve">Adaptation de tous les composants pour utiliser </w:t>
             </w:r>
             <w:proofErr w:type="spellStart"/>
             <w:r>
@@ -4472,7 +4570,7 @@
           <w:rFonts w:asciiTheme="minorHAnsi" w:hAnsiTheme="minorHAnsi"/>
         </w:rPr>
       </w:pPr>
-      <w:bookmarkStart w:id="20" w:name="_Toc215663942"/>
+      <w:bookmarkStart w:id="20" w:name="_Toc216266491"/>
       <w:r>
         <w:rPr>
           <w:rFonts w:asciiTheme="minorHAnsi" w:hAnsiTheme="minorHAnsi"/>
@@ -4488,7 +4586,7 @@
           <w:rFonts w:asciiTheme="minorHAnsi" w:hAnsiTheme="minorHAnsi"/>
         </w:rPr>
       </w:pPr>
-      <w:bookmarkStart w:id="21" w:name="_Toc215663943"/>
+      <w:bookmarkStart w:id="21" w:name="_Toc216266492"/>
       <w:r>
         <w:rPr>
           <w:rFonts w:asciiTheme="minorHAnsi" w:hAnsiTheme="minorHAnsi"/>
@@ -4512,25 +4610,13 @@
         <w:t xml:space="preserve"> : </w:t>
       </w:r>
       <w:r>
-        <w:t xml:space="preserve">déploiement </w:t>
-      </w:r>
-      <w:r>
-        <w:t xml:space="preserve">local, </w:t>
+        <w:t xml:space="preserve">déploiement local, </w:t>
       </w:r>
       <w:r>
         <w:t>authentification MSAL</w:t>
       </w:r>
       <w:r>
-        <w:t xml:space="preserve">, </w:t>
-      </w:r>
-      <w:r>
-        <w:t>intégration de M</w:t>
-      </w:r>
-      <w:r>
-        <w:t>S</w:t>
-      </w:r>
-      <w:r>
-        <w:t>AL dans chaque fonctionnalité</w:t>
+        <w:t>, intégration de MSAL dans chaque fonctionnalité</w:t>
       </w:r>
     </w:p>
     <w:p>
@@ -4555,34 +4641,25 @@
           <w:rFonts w:asciiTheme="minorHAnsi" w:hAnsiTheme="minorHAnsi"/>
         </w:rPr>
       </w:pPr>
-      <w:bookmarkStart w:id="22" w:name="_Toc215663944"/>
-      <w:r>
-        <w:rPr>
-          <w:rFonts w:asciiTheme="minorHAnsi" w:hAnsiTheme="minorHAnsi"/>
+      <w:bookmarkStart w:id="22" w:name="_Toc216266493"/>
+      <w:r>
+        <w:rPr>
+          <w:noProof/>
         </w:rPr>
         <w:lastRenderedPageBreak/>
-        <w:t>Fonctionnement de l’authentification MSAL</w:t>
-      </w:r>
-      <w:bookmarkEnd w:id="22"/>
-    </w:p>
-    <w:p>
-      <w:pPr>
-        <w:pStyle w:val="NormalWeb"/>
-        <w:rPr>
-          <w:rFonts w:asciiTheme="minorHAnsi" w:hAnsiTheme="minorHAnsi"/>
-        </w:rPr>
-      </w:pPr>
-      <w:bookmarkStart w:id="23" w:name="_Toc215663945"/>
-      <w:r>
-        <w:rPr>
-          <w:rFonts w:asciiTheme="minorHAnsi" w:hAnsiTheme="minorHAnsi"/>
-          <w:noProof/>
-        </w:rPr>
         <w:drawing>
-          <wp:inline distT="0" distB="0" distL="0" distR="0" wp14:anchorId="17155BAC" wp14:editId="59781427">
-            <wp:extent cx="5759450" cy="8140065"/>
-            <wp:effectExtent l="0" t="0" r="0" b="0"/>
-            <wp:docPr id="1578203660" name="Image 1"/>
+          <wp:anchor distT="0" distB="0" distL="114300" distR="114300" simplePos="0" relativeHeight="251658240" behindDoc="0" locked="0" layoutInCell="1" allowOverlap="1" wp14:anchorId="69179615" wp14:editId="10B15BE2">
+            <wp:simplePos x="0" y="0"/>
+            <wp:positionH relativeFrom="margin">
+              <wp:align>center</wp:align>
+            </wp:positionH>
+            <wp:positionV relativeFrom="paragraph">
+              <wp:posOffset>243840</wp:posOffset>
+            </wp:positionV>
+            <wp:extent cx="7254240" cy="8592185"/>
+            <wp:effectExtent l="0" t="0" r="3810" b="0"/>
+            <wp:wrapSquare wrapText="bothSides"/>
+            <wp:docPr id="2024909361" name="Image 1"/>
             <wp:cNvGraphicFramePr>
               <a:graphicFrameLocks xmlns:a="http://schemas.openxmlformats.org/drawingml/2006/main" noChangeAspect="1"/>
             </wp:cNvGraphicFramePr>
@@ -4596,7 +4673,7 @@
                     </pic:cNvPicPr>
                   </pic:nvPicPr>
                   <pic:blipFill>
-                    <a:blip r:embed="rId9" cstate="print">
+                    <a:blip r:embed="rId9">
                       <a:extLst>
                         <a:ext uri="{28A0092B-C50C-407E-A947-70E740481C1C}">
                           <a14:useLocalDpi xmlns:a14="http://schemas.microsoft.com/office/drawing/2010/main" val="0"/>
@@ -4611,7 +4688,7 @@
                   <pic:spPr bwMode="auto">
                     <a:xfrm>
                       <a:off x="0" y="0"/>
-                      <a:ext cx="5759450" cy="8140065"/>
+                      <a:ext cx="7254240" cy="8592185"/>
                     </a:xfrm>
                     <a:prstGeom prst="rect">
                       <a:avLst/>
@@ -4624,9 +4701,36 @@
                 </pic:pic>
               </a:graphicData>
             </a:graphic>
-          </wp:inline>
+            <wp14:sizeRelH relativeFrom="margin">
+              <wp14:pctWidth>0</wp14:pctWidth>
+            </wp14:sizeRelH>
+            <wp14:sizeRelV relativeFrom="margin">
+              <wp14:pctHeight>0</wp14:pctHeight>
+            </wp14:sizeRelV>
+          </wp:anchor>
         </w:drawing>
       </w:r>
+      <w:r>
+        <w:rPr>
+          <w:rFonts w:asciiTheme="minorHAnsi" w:hAnsiTheme="minorHAnsi"/>
+        </w:rPr>
+        <w:t>Fonctionnement de l’authentification MSAL</w:t>
+      </w:r>
+      <w:bookmarkEnd w:id="22"/>
+    </w:p>
+    <w:p>
+      <w:pPr>
+        <w:pStyle w:val="NormalWeb"/>
+      </w:pPr>
+    </w:p>
+    <w:p>
+      <w:pPr>
+        <w:pStyle w:val="NormalWeb"/>
+        <w:rPr>
+          <w:rFonts w:asciiTheme="minorHAnsi" w:hAnsiTheme="minorHAnsi"/>
+          <w:lang w:val="en-US"/>
+        </w:rPr>
+      </w:pPr>
     </w:p>
     <w:p>
       <w:pPr>
@@ -4646,7 +4750,6 @@
           <w:sz w:val="20"/>
           <w:szCs w:val="20"/>
         </w:rPr>
-        <w:lastRenderedPageBreak/>
         <w:t>Étapes principales du flux :</w:t>
       </w:r>
     </w:p>
@@ -6623,11 +6726,13 @@
           <w:rFonts w:asciiTheme="minorHAnsi" w:hAnsiTheme="minorHAnsi"/>
         </w:rPr>
       </w:pPr>
+      <w:bookmarkStart w:id="23" w:name="_Toc216266494"/>
       <w:proofErr w:type="gramStart"/>
       <w:r>
         <w:rPr>
           <w:rFonts w:asciiTheme="minorHAnsi" w:hAnsiTheme="minorHAnsi"/>
         </w:rPr>
+        <w:lastRenderedPageBreak/>
         <w:t>.</w:t>
       </w:r>
       <w:proofErr w:type="spellStart"/>
@@ -6701,7 +6806,6 @@
               <w:ind w:left="0"/>
             </w:pPr>
             <w:r>
-              <w:lastRenderedPageBreak/>
               <w:t>DB_HOST</w:t>
             </w:r>
           </w:p>
@@ -6854,7 +6958,7 @@
           <w:rFonts w:asciiTheme="minorHAnsi" w:hAnsiTheme="minorHAnsi"/>
         </w:rPr>
       </w:pPr>
-      <w:bookmarkStart w:id="24" w:name="_Toc215663946"/>
+      <w:bookmarkStart w:id="24" w:name="_Toc216266495"/>
       <w:r>
         <w:rPr>
           <w:rFonts w:asciiTheme="minorHAnsi" w:hAnsiTheme="minorHAnsi"/>
@@ -6953,7 +7057,7 @@
           <w:rFonts w:asciiTheme="minorHAnsi" w:hAnsiTheme="minorHAnsi"/>
         </w:rPr>
       </w:pPr>
-      <w:bookmarkStart w:id="27" w:name="_Toc215663947"/>
+      <w:bookmarkStart w:id="27" w:name="_Toc216266496"/>
       <w:r>
         <w:rPr>
           <w:rFonts w:asciiTheme="minorHAnsi" w:hAnsiTheme="minorHAnsi"/>
@@ -6974,7 +7078,7 @@
       <w:bookmarkStart w:id="28" w:name="_Toc532179968"/>
       <w:bookmarkStart w:id="29" w:name="_Toc165969652"/>
       <w:bookmarkStart w:id="30" w:name="_Ref308525868"/>
-      <w:bookmarkStart w:id="31" w:name="_Toc215663948"/>
+      <w:bookmarkStart w:id="31" w:name="_Toc216266497"/>
       <w:r>
         <w:rPr>
           <w:rFonts w:asciiTheme="minorHAnsi" w:hAnsiTheme="minorHAnsi"/>
@@ -7093,11 +7197,12 @@
         </w:rPr>
       </w:pPr>
       <w:bookmarkStart w:id="32" w:name="_Toc165969653"/>
-      <w:bookmarkStart w:id="33" w:name="_Toc215663949"/>
-      <w:r>
-        <w:rPr>
-          <w:rFonts w:asciiTheme="minorHAnsi" w:hAnsiTheme="minorHAnsi"/>
-        </w:rPr>
+      <w:bookmarkStart w:id="33" w:name="_Toc216266498"/>
+      <w:r>
+        <w:rPr>
+          <w:rFonts w:asciiTheme="minorHAnsi" w:hAnsiTheme="minorHAnsi"/>
+        </w:rPr>
+        <w:lastRenderedPageBreak/>
         <w:t>Conclusion</w:t>
       </w:r>
       <w:bookmarkEnd w:id="32"/>
@@ -7111,7 +7216,7 @@
         </w:rPr>
       </w:pPr>
       <w:bookmarkStart w:id="34" w:name="_Toc165969656"/>
-      <w:bookmarkStart w:id="35" w:name="_Toc215663950"/>
+      <w:bookmarkStart w:id="35" w:name="_Toc216266499"/>
       <w:r>
         <w:rPr>
           <w:rFonts w:asciiTheme="minorHAnsi" w:hAnsiTheme="minorHAnsi"/>
@@ -7128,7 +7233,7 @@
           <w:rFonts w:asciiTheme="minorHAnsi" w:hAnsiTheme="minorHAnsi"/>
         </w:rPr>
       </w:pPr>
-      <w:bookmarkStart w:id="36" w:name="_Toc215663951"/>
+      <w:bookmarkStart w:id="36" w:name="_Toc216266500"/>
       <w:r>
         <w:rPr>
           <w:rFonts w:asciiTheme="minorHAnsi" w:hAnsiTheme="minorHAnsi"/>
@@ -7149,12 +7254,11 @@
           <w:rFonts w:asciiTheme="minorHAnsi" w:hAnsiTheme="minorHAnsi"/>
         </w:rPr>
       </w:pPr>
-      <w:bookmarkStart w:id="37" w:name="_Toc215663952"/>
-      <w:r>
-        <w:rPr>
-          <w:rFonts w:asciiTheme="minorHAnsi" w:hAnsiTheme="minorHAnsi"/>
-        </w:rPr>
-        <w:lastRenderedPageBreak/>
+      <w:bookmarkStart w:id="37" w:name="_Toc216266501"/>
+      <w:r>
+        <w:rPr>
+          <w:rFonts w:asciiTheme="minorHAnsi" w:hAnsiTheme="minorHAnsi"/>
+        </w:rPr>
         <w:t>Alban</w:t>
       </w:r>
       <w:bookmarkEnd w:id="37"/>
@@ -7277,7 +7381,7 @@
           <w:rFonts w:asciiTheme="minorHAnsi" w:hAnsiTheme="minorHAnsi"/>
         </w:rPr>
       </w:pPr>
-      <w:bookmarkStart w:id="38" w:name="_Toc215663953"/>
+      <w:bookmarkStart w:id="38" w:name="_Toc216266502"/>
       <w:r>
         <w:rPr>
           <w:rFonts w:asciiTheme="minorHAnsi" w:hAnsiTheme="minorHAnsi"/>
@@ -7379,6 +7483,7 @@
           <w:bCs/>
         </w:rPr>
       </w:pPr>
+      <w:bookmarkStart w:id="39" w:name="_Toc216266503"/>
       <w:r>
         <w:rPr>
           <w:rStyle w:val="lev"/>
@@ -7388,6 +7493,7 @@
         </w:rPr>
         <w:t>Webographie</w:t>
       </w:r>
+      <w:bookmarkEnd w:id="39"/>
     </w:p>
     <w:p>
       <w:pPr>
@@ -7396,6 +7502,9 @@
           <w:ilvl w:val="0"/>
           <w:numId w:val="52"/>
         </w:numPr>
+        <w:rPr>
+          <w:lang w:val="en-US"/>
+        </w:rPr>
       </w:pPr>
       <w:r>
         <w:rPr>
@@ -7487,27 +7596,73 @@
         <w:p>
           <w:pPr>
             <w:pStyle w:val="-Pieddepage"/>
+            <w:rPr>
+              <w:lang w:val="en-US"/>
+            </w:rPr>
           </w:pPr>
+          <w:proofErr w:type="gramStart"/>
           <w:r>
+            <w:rPr>
+              <w:lang w:val="en-US"/>
+            </w:rPr>
             <w:t>Auteur</w:t>
           </w:r>
           <w:r>
             <w:rPr>
               <w:rFonts w:cs="Arial"/>
               <w:szCs w:val="16"/>
+              <w:lang w:val="en-US"/>
             </w:rPr>
             <w:t> :</w:t>
           </w:r>
-          <w:fldSimple w:instr=" AUTHOR   \* MERGEFORMAT ">
-            <w:r>
-              <w:rPr>
-                <w:rFonts w:cs="Arial"/>
-                <w:noProof/>
-                <w:szCs w:val="16"/>
-              </w:rPr>
-              <w:t>Alban Segalen</w:t>
-            </w:r>
-          </w:fldSimple>
+          <w:proofErr w:type="gramEnd"/>
+          <w:r>
+            <w:fldChar w:fldCharType="begin"/>
+          </w:r>
+          <w:r>
+            <w:rPr>
+              <w:lang w:val="en-US"/>
+            </w:rPr>
+            <w:instrText xml:space="preserve"> AUTHOR   \* MERGEFORMAT </w:instrText>
+          </w:r>
+          <w:r>
+            <w:fldChar w:fldCharType="separate"/>
+          </w:r>
+          <w:r>
+            <w:rPr>
+              <w:rFonts w:cs="Arial"/>
+              <w:noProof/>
+              <w:szCs w:val="16"/>
+              <w:lang w:val="en-US"/>
+            </w:rPr>
+            <w:t>Alban Segalen</w:t>
+          </w:r>
+          <w:r>
+            <w:rPr>
+              <w:rFonts w:cs="Arial"/>
+              <w:noProof/>
+              <w:szCs w:val="16"/>
+            </w:rPr>
+            <w:fldChar w:fldCharType="end"/>
+          </w:r>
+          <w:r>
+            <w:rPr>
+              <w:rFonts w:cs="Arial"/>
+              <w:noProof/>
+              <w:szCs w:val="16"/>
+              <w:lang w:val="en-US"/>
+            </w:rPr>
+            <w:t>/ Yosef Nad</w:t>
+          </w:r>
+          <w:r>
+            <w:rPr>
+              <w:rFonts w:cs="Arial"/>
+              <w:noProof/>
+              <w:szCs w:val="16"/>
+              <w:lang w:val="en-US"/>
+            </w:rPr>
+            <w:t>emo</w:t>
+          </w:r>
         </w:p>
         <w:p>
           <w:pPr>
@@ -7515,6 +7670,7 @@
             <w:rPr>
               <w:rFonts w:cs="Arial"/>
               <w:szCs w:val="16"/>
+              <w:lang w:val="en-US"/>
             </w:rPr>
           </w:pPr>
         </w:p>
@@ -7531,6 +7687,7 @@
             <w:rPr>
               <w:rFonts w:cs="Arial"/>
               <w:szCs w:val="16"/>
+              <w:lang w:val="en-US"/>
             </w:rPr>
           </w:pPr>
         </w:p>
@@ -7899,7 +8056,7 @@
               <w:noProof/>
               <w:szCs w:val="16"/>
             </w:rPr>
-            <w:t>03.12.2025 15:24</w:t>
+            <w:t>03.12.2025 16:30</w:t>
           </w:r>
           <w:r>
             <w:rPr>
@@ -8111,7 +8268,7 @@
         <v:path o:extrusionok="f" gradientshapeok="t" o:connecttype="rect"/>
         <o:lock v:ext="edit" aspectratio="t"/>
       </v:shapetype>
-      <v:shape id="_x0000_i1086" type="#_x0000_t75" style="width:12pt;height:12pt" o:bullet="t">
+      <v:shape id="_x0000_i1039" type="#_x0000_t75" style="width:12pt;height:12pt" o:bullet="t">
         <v:imagedata r:id="rId1" o:title="BD10263_"/>
       </v:shape>
     </w:pict>
@@ -12930,6 +13087,7 @@
   <w:style w:type="character" w:default="1" w:styleId="Policepardfaut">
     <w:name w:val="Default Paragraph Font"/>
     <w:uiPriority w:val="1"/>
+    <w:semiHidden/>
     <w:unhideWhenUsed/>
   </w:style>
   <w:style w:type="table" w:default="1" w:styleId="TableauNormal">

</xml_diff>

<commit_message>
Ajout d'un problème rencontré lors du déploiement au rapport
</commit_message>
<xml_diff>
--- a/documentation/rapport-346.docx
+++ b/documentation/rapport-346.docx
@@ -9,11 +9,19 @@
           <w:rFonts w:asciiTheme="minorHAnsi" w:hAnsiTheme="minorHAnsi"/>
         </w:rPr>
       </w:pPr>
-      <w:r>
-        <w:rPr>
-          <w:rFonts w:asciiTheme="minorHAnsi" w:hAnsiTheme="minorHAnsi"/>
-        </w:rPr>
-        <w:t>P_Cloud 346</w:t>
+      <w:proofErr w:type="spellStart"/>
+      <w:r>
+        <w:rPr>
+          <w:rFonts w:asciiTheme="minorHAnsi" w:hAnsiTheme="minorHAnsi"/>
+        </w:rPr>
+        <w:t>P_Cloud</w:t>
+      </w:r>
+      <w:proofErr w:type="spellEnd"/>
+      <w:r>
+        <w:rPr>
+          <w:rFonts w:asciiTheme="minorHAnsi" w:hAnsiTheme="minorHAnsi"/>
+        </w:rPr>
+        <w:t xml:space="preserve"> 346</w:t>
       </w:r>
     </w:p>
     <w:p>
@@ -118,7 +126,21 @@
         <w:rPr>
           <w:lang w:val="de-CH"/>
         </w:rPr>
-        <w:t>Yosef Nademo – cid3b</w:t>
+        <w:t xml:space="preserve">Yosef </w:t>
+      </w:r>
+      <w:proofErr w:type="spellStart"/>
+      <w:r>
+        <w:rPr>
+          <w:lang w:val="de-CH"/>
+        </w:rPr>
+        <w:t>Nademo</w:t>
+      </w:r>
+      <w:proofErr w:type="spellEnd"/>
+      <w:r>
+        <w:rPr>
+          <w:lang w:val="de-CH"/>
+        </w:rPr>
+        <w:t xml:space="preserve"> – cid3b</w:t>
       </w:r>
     </w:p>
     <w:p>
@@ -142,8 +164,13 @@
         <w:jc w:val="center"/>
       </w:pPr>
       <w:r>
-        <w:t>Gaël Sonney</w:t>
-      </w:r>
+        <w:t xml:space="preserve">Gaël </w:t>
+      </w:r>
+      <w:proofErr w:type="spellStart"/>
+      <w:r>
+        <w:t>Sonney</w:t>
+      </w:r>
+      <w:proofErr w:type="spellEnd"/>
     </w:p>
     <w:p>
       <w:pPr>
@@ -2847,8 +2874,13 @@
         <w:pStyle w:val="Retraitcorpsdetexte"/>
       </w:pPr>
       <w:r>
-        <w:t>Cloud Webapp</w:t>
-      </w:r>
+        <w:t xml:space="preserve">Cloud </w:t>
+      </w:r>
+      <w:proofErr w:type="spellStart"/>
+      <w:r>
+        <w:t>Webapp</w:t>
+      </w:r>
+      <w:proofErr w:type="spellEnd"/>
     </w:p>
     <w:p>
       <w:pPr>
@@ -3082,8 +3114,13 @@
         </w:numPr>
       </w:pPr>
       <w:r>
-        <w:t>Migrer une fonctionnalité de l’application en fonction serverless</w:t>
-      </w:r>
+        <w:t xml:space="preserve">Migrer une fonctionnalité de l’application en fonction </w:t>
+      </w:r>
+      <w:proofErr w:type="spellStart"/>
+      <w:r>
+        <w:t>serverless</w:t>
+      </w:r>
+      <w:proofErr w:type="spellEnd"/>
     </w:p>
     <w:p>
       <w:pPr>
@@ -3128,8 +3165,13 @@
         </w:numPr>
       </w:pPr>
       <w:r>
-        <w:t>Mettre en place un environnement de staging</w:t>
-      </w:r>
+        <w:t xml:space="preserve">Mettre en place un environnement de </w:t>
+      </w:r>
+      <w:proofErr w:type="spellStart"/>
+      <w:r>
+        <w:t>staging</w:t>
+      </w:r>
+      <w:proofErr w:type="spellEnd"/>
     </w:p>
     <w:p>
       <w:pPr>
@@ -3182,8 +3224,13 @@
         </w:numPr>
       </w:pPr>
       <w:r>
-        <w:t>Ajouter un Application Gateway ou Azure Front Door</w:t>
-      </w:r>
+        <w:t xml:space="preserve">Ajouter un Application Gateway ou Azure Front </w:t>
+      </w:r>
+      <w:proofErr w:type="spellStart"/>
+      <w:r>
+        <w:t>Door</w:t>
+      </w:r>
+      <w:proofErr w:type="spellEnd"/>
     </w:p>
     <w:p>
       <w:pPr>
@@ -3257,8 +3304,13 @@
         </w:rPr>
       </w:pPr>
       <w:r>
-        <w:t>Le code source documenté et présent sur Github</w:t>
-      </w:r>
+        <w:t xml:space="preserve">Le code source documenté et présent sur </w:t>
+      </w:r>
+      <w:proofErr w:type="spellStart"/>
+      <w:r>
+        <w:t>Github</w:t>
+      </w:r>
+      <w:proofErr w:type="spellEnd"/>
     </w:p>
     <w:p>
       <w:pPr>
@@ -3269,7 +3321,15 @@
         </w:numPr>
       </w:pPr>
       <w:r>
-        <w:t>Le site doit aussi pouvoir être lancé en local (npm run start)</w:t>
+        <w:t>Le site doit aussi pouvoir être lancé en local (</w:t>
+      </w:r>
+      <w:proofErr w:type="spellStart"/>
+      <w:r>
+        <w:t>npm</w:t>
+      </w:r>
+      <w:proofErr w:type="spellEnd"/>
+      <w:r>
+        <w:t xml:space="preserve"> run start)</w:t>
       </w:r>
     </w:p>
     <w:p>
@@ -3457,7 +3517,25 @@
           <w:sz w:val="20"/>
           <w:szCs w:val="20"/>
         </w:rPr>
-        <w:t>Nous avions aussi prévu de migrer une fonctionnalité en mode serverless et d’ajouter un pipeline de déploiement automatique basé sur des déclencheurs GitHub (push). Pour suivre l’avancement, nous faisions des réunions courtes de type Daily Scrum, où chacun expliquait ce qu’il avait fait, les problèmes rencontrés et ce qu’il comptait faire ensuite. Grâce à ces échanges, nous avons ajusté le planning quand c’était nécessaire. Toutes les mises à jour ont été notées et ont donné plusieurs versions du planning initial.</w:t>
+        <w:t xml:space="preserve">Nous avions aussi prévu de migrer une fonctionnalité en mode </w:t>
+      </w:r>
+      <w:proofErr w:type="spellStart"/>
+      <w:r>
+        <w:rPr>
+          <w:rFonts w:asciiTheme="minorHAnsi" w:hAnsiTheme="minorHAnsi"/>
+          <w:sz w:val="20"/>
+          <w:szCs w:val="20"/>
+        </w:rPr>
+        <w:t>serverless</w:t>
+      </w:r>
+      <w:proofErr w:type="spellEnd"/>
+      <w:r>
+        <w:rPr>
+          <w:rFonts w:asciiTheme="minorHAnsi" w:hAnsiTheme="minorHAnsi"/>
+          <w:sz w:val="20"/>
+          <w:szCs w:val="20"/>
+        </w:rPr>
+        <w:t xml:space="preserve"> et d’ajouter un pipeline de déploiement automatique basé sur des déclencheurs GitHub (push). Pour suivre l’avancement, nous faisions des réunions courtes de type Daily Scrum, où chacun expliquait ce qu’il avait fait, les problèmes rencontrés et ce qu’il comptait faire ensuite. Grâce à ces échanges, nous avons ajusté le planning quand c’était nécessaire. Toutes les mises à jour ont été notées et ont donné plusieurs versions du planning initial.</w:t>
       </w:r>
     </w:p>
     <w:p>
@@ -3662,8 +3740,21 @@
               <w:ind w:left="0"/>
             </w:pPr>
             <w:r>
-              <w:t>Mauvais hôte pour les utilisateurs mysql : user@localhost</w:t>
-            </w:r>
+              <w:t xml:space="preserve">Mauvais hôte pour les utilisateurs </w:t>
+            </w:r>
+            <w:proofErr w:type="spellStart"/>
+            <w:r>
+              <w:t>mysql</w:t>
+            </w:r>
+            <w:proofErr w:type="spellEnd"/>
+            <w:r>
+              <w:t xml:space="preserve"> : </w:t>
+            </w:r>
+            <w:proofErr w:type="spellStart"/>
+            <w:r>
+              <w:t>user@localhost</w:t>
+            </w:r>
+            <w:proofErr w:type="spellEnd"/>
           </w:p>
         </w:tc>
         <w:tc>
@@ -3713,10 +3804,34 @@
                 <w:b/>
                 <w:bCs/>
               </w:rPr>
-              <w:t>Gestion de deux types de tokens (standard + MSAL)</w:t>
-            </w:r>
-            <w:r>
-              <w:t xml:space="preserve"> : L’application devait supporter à la fois les utilisateurs classiques avec token JWT et les utilisateurs Microsoft OAuth2 via MSAL.</w:t>
+              <w:t xml:space="preserve">Gestion de deux types de </w:t>
+            </w:r>
+            <w:proofErr w:type="spellStart"/>
+            <w:r>
+              <w:rPr>
+                <w:b/>
+                <w:bCs/>
+              </w:rPr>
+              <w:t>tokens</w:t>
+            </w:r>
+            <w:proofErr w:type="spellEnd"/>
+            <w:r>
+              <w:rPr>
+                <w:b/>
+                <w:bCs/>
+              </w:rPr>
+              <w:t xml:space="preserve"> (standard + MSAL)</w:t>
+            </w:r>
+            <w:r>
+              <w:t xml:space="preserve"> : L’application devait supporter à la fois les utilisateurs classiques avec </w:t>
+            </w:r>
+            <w:proofErr w:type="spellStart"/>
+            <w:r>
+              <w:t>token</w:t>
+            </w:r>
+            <w:proofErr w:type="spellEnd"/>
+            <w:r>
+              <w:t xml:space="preserve"> JWT et les utilisateurs Microsoft OAuth2 via MSAL.</w:t>
             </w:r>
           </w:p>
         </w:tc>
@@ -3730,7 +3845,79 @@
               <w:ind w:left="0"/>
             </w:pPr>
             <w:r>
-              <w:t>Création d’un fichier centralisé auth.js avec des variables réactives (token, msJwt, currentUserId) et des computed properties (activeToken, isLoggedIn, userId, authHeader) pour gérer de manière uniforme l’état de connexion.</w:t>
+              <w:t>Création d’un fichier centralisé auth.js avec des variables réactives (</w:t>
+            </w:r>
+            <w:proofErr w:type="spellStart"/>
+            <w:r>
+              <w:t>token</w:t>
+            </w:r>
+            <w:proofErr w:type="spellEnd"/>
+            <w:r>
+              <w:t xml:space="preserve">, </w:t>
+            </w:r>
+            <w:proofErr w:type="spellStart"/>
+            <w:r>
+              <w:t>msJwt</w:t>
+            </w:r>
+            <w:proofErr w:type="spellEnd"/>
+            <w:r>
+              <w:t xml:space="preserve">, </w:t>
+            </w:r>
+            <w:proofErr w:type="spellStart"/>
+            <w:r>
+              <w:t>currentUserId</w:t>
+            </w:r>
+            <w:proofErr w:type="spellEnd"/>
+            <w:r>
+              <w:t xml:space="preserve">) et des </w:t>
+            </w:r>
+            <w:proofErr w:type="spellStart"/>
+            <w:r>
+              <w:t>computed</w:t>
+            </w:r>
+            <w:proofErr w:type="spellEnd"/>
+            <w:r>
+              <w:t xml:space="preserve"> </w:t>
+            </w:r>
+            <w:proofErr w:type="spellStart"/>
+            <w:r>
+              <w:t>properties</w:t>
+            </w:r>
+            <w:proofErr w:type="spellEnd"/>
+            <w:r>
+              <w:t xml:space="preserve"> (</w:t>
+            </w:r>
+            <w:proofErr w:type="spellStart"/>
+            <w:r>
+              <w:t>activeToken</w:t>
+            </w:r>
+            <w:proofErr w:type="spellEnd"/>
+            <w:r>
+              <w:t xml:space="preserve">, </w:t>
+            </w:r>
+            <w:proofErr w:type="spellStart"/>
+            <w:r>
+              <w:t>isLoggedIn</w:t>
+            </w:r>
+            <w:proofErr w:type="spellEnd"/>
+            <w:r>
+              <w:t xml:space="preserve">, </w:t>
+            </w:r>
+            <w:proofErr w:type="spellStart"/>
+            <w:r>
+              <w:t>userId</w:t>
+            </w:r>
+            <w:proofErr w:type="spellEnd"/>
+            <w:r>
+              <w:t xml:space="preserve">, </w:t>
+            </w:r>
+            <w:proofErr w:type="spellStart"/>
+            <w:r>
+              <w:t>authHeader</w:t>
+            </w:r>
+            <w:proofErr w:type="spellEnd"/>
+            <w:r>
+              <w:t>) pour gérer de manière uniforme l’état de connexion.</w:t>
             </w:r>
           </w:p>
         </w:tc>
@@ -3762,10 +3949,42 @@
                 <w:b/>
                 <w:bCs/>
               </w:rPr>
-              <w:t>Synchronisation avec le stockage local (localStorage)</w:t>
-            </w:r>
-            <w:r>
-              <w:t xml:space="preserve"> : Les tokens MSAL et classiques devaient être synchronisés avec l’état réactif de Vue pour que les composants (Header, Sidebar, Views) puissent se mettre à jour automatiquement.</w:t>
+              <w:t>Synchronisation avec le stockage local (</w:t>
+            </w:r>
+            <w:proofErr w:type="spellStart"/>
+            <w:r>
+              <w:rPr>
+                <w:b/>
+                <w:bCs/>
+              </w:rPr>
+              <w:t>localStorage</w:t>
+            </w:r>
+            <w:proofErr w:type="spellEnd"/>
+            <w:r>
+              <w:rPr>
+                <w:b/>
+                <w:bCs/>
+              </w:rPr>
+              <w:t>)</w:t>
+            </w:r>
+            <w:r>
+              <w:t xml:space="preserve"> : Les </w:t>
+            </w:r>
+            <w:proofErr w:type="spellStart"/>
+            <w:r>
+              <w:t>tokens</w:t>
+            </w:r>
+            <w:proofErr w:type="spellEnd"/>
+            <w:r>
+              <w:t xml:space="preserve"> MSAL et classiques devaient être synchronisés avec l’état réactif de Vue pour que les composants (Header, Sidebar, </w:t>
+            </w:r>
+            <w:proofErr w:type="spellStart"/>
+            <w:r>
+              <w:t>Views</w:t>
+            </w:r>
+            <w:proofErr w:type="spellEnd"/>
+            <w:r>
+              <w:t>) puissent se mettre à jour automatiquement.</w:t>
             </w:r>
           </w:p>
         </w:tc>
@@ -3779,7 +3998,47 @@
               <w:ind w:left="0"/>
             </w:pPr>
             <w:r>
-              <w:t>Implémentation de fonctions initAuth, setToken, setMsalToken et logout pour initialiser et mettre à jour l’état réactif depuis localStorage. L’état réactif est désormais utilisé par tous les composants.</w:t>
+              <w:t xml:space="preserve">Implémentation de fonctions </w:t>
+            </w:r>
+            <w:proofErr w:type="spellStart"/>
+            <w:r>
+              <w:t>initAuth</w:t>
+            </w:r>
+            <w:proofErr w:type="spellEnd"/>
+            <w:r>
+              <w:t xml:space="preserve">, </w:t>
+            </w:r>
+            <w:proofErr w:type="spellStart"/>
+            <w:r>
+              <w:t>setToken</w:t>
+            </w:r>
+            <w:proofErr w:type="spellEnd"/>
+            <w:r>
+              <w:t xml:space="preserve">, </w:t>
+            </w:r>
+            <w:proofErr w:type="spellStart"/>
+            <w:r>
+              <w:t>setMsalToken</w:t>
+            </w:r>
+            <w:proofErr w:type="spellEnd"/>
+            <w:r>
+              <w:t xml:space="preserve"> et </w:t>
+            </w:r>
+            <w:proofErr w:type="spellStart"/>
+            <w:r>
+              <w:t>logout</w:t>
+            </w:r>
+            <w:proofErr w:type="spellEnd"/>
+            <w:r>
+              <w:t xml:space="preserve"> pour initialiser et mettre à jour l’état réactif depuis </w:t>
+            </w:r>
+            <w:proofErr w:type="spellStart"/>
+            <w:r>
+              <w:t>localStorage</w:t>
+            </w:r>
+            <w:proofErr w:type="spellEnd"/>
+            <w:r>
+              <w:t>. L’état réactif est désormais utilisé par tous les composants.</w:t>
             </w:r>
           </w:p>
         </w:tc>
@@ -3818,7 +4077,15 @@
               <w:t xml:space="preserve">Flux de connexion MSAL backend : </w:t>
             </w:r>
             <w:r>
-              <w:t>Nécessité d’échanger le code Microsoft contre un token, de créer l’utilisateur MSAL dans la base de données si inexistant, et de générer un JWT utilisable dans l’application.</w:t>
+              <w:t xml:space="preserve">Nécessité d’échanger le code Microsoft contre un </w:t>
+            </w:r>
+            <w:proofErr w:type="spellStart"/>
+            <w:r>
+              <w:t>token</w:t>
+            </w:r>
+            <w:proofErr w:type="spellEnd"/>
+            <w:r>
+              <w:t>, de créer l’utilisateur MSAL dans la base de données si inexistant, et de générer un JWT utilisable dans l’application.</w:t>
             </w:r>
           </w:p>
         </w:tc>
@@ -3832,7 +4099,55 @@
               <w:ind w:left="0"/>
             </w:pPr>
             <w:r>
-              <w:t>Création de routes dédiées /auth/msal/login et /auth/msal/callback dans le backend Express. Les utilisateurs MSAL sont créés avec un mot de passe aléatoire hashé pour respecter la contrainte allowNull: false. Un JWT est généré et renvoyé au frontend pour l’authentification.</w:t>
+              <w:t>Création de routes dédiées /</w:t>
+            </w:r>
+            <w:proofErr w:type="spellStart"/>
+            <w:r>
+              <w:t>auth</w:t>
+            </w:r>
+            <w:proofErr w:type="spellEnd"/>
+            <w:r>
+              <w:t>/</w:t>
+            </w:r>
+            <w:proofErr w:type="spellStart"/>
+            <w:r>
+              <w:t>msal</w:t>
+            </w:r>
+            <w:proofErr w:type="spellEnd"/>
+            <w:r>
+              <w:t>/login et /</w:t>
+            </w:r>
+            <w:proofErr w:type="spellStart"/>
+            <w:r>
+              <w:t>auth</w:t>
+            </w:r>
+            <w:proofErr w:type="spellEnd"/>
+            <w:r>
+              <w:t>/</w:t>
+            </w:r>
+            <w:proofErr w:type="spellStart"/>
+            <w:r>
+              <w:t>msal</w:t>
+            </w:r>
+            <w:proofErr w:type="spellEnd"/>
+            <w:r>
+              <w:t xml:space="preserve">/callback dans le backend Express. Les utilisateurs MSAL sont créés avec un mot de passe aléatoire </w:t>
+            </w:r>
+            <w:proofErr w:type="spellStart"/>
+            <w:r>
+              <w:t>hashé</w:t>
+            </w:r>
+            <w:proofErr w:type="spellEnd"/>
+            <w:r>
+              <w:t xml:space="preserve"> pour respecter la contrainte </w:t>
+            </w:r>
+            <w:proofErr w:type="spellStart"/>
+            <w:r>
+              <w:t>allowNull</w:t>
+            </w:r>
+            <w:proofErr w:type="spellEnd"/>
+            <w:r>
+              <w:t>: false. Un JWT est généré et renvoyé au frontend pour l’authentification.</w:t>
             </w:r>
           </w:p>
         </w:tc>
@@ -3871,7 +4186,63 @@
               <w:t xml:space="preserve">Compatibilité avec les vues existantes : </w:t>
             </w:r>
             <w:r>
-              <w:t>Toutes les vues de l’application (ex. RegisterView.vue, ProfileView.vue, MyBooksView.vue, CreateBookView.vue, EditBookView.vue, BookDetailsView.vue) devaient fonctionner avec les deux types de token sans rupture de logique.</w:t>
+              <w:t xml:space="preserve">Toutes les vues de l’application (ex. </w:t>
+            </w:r>
+            <w:proofErr w:type="spellStart"/>
+            <w:r>
+              <w:t>RegisterView.vue</w:t>
+            </w:r>
+            <w:proofErr w:type="spellEnd"/>
+            <w:r>
+              <w:t xml:space="preserve">, </w:t>
+            </w:r>
+            <w:proofErr w:type="spellStart"/>
+            <w:r>
+              <w:t>ProfileView.vue</w:t>
+            </w:r>
+            <w:proofErr w:type="spellEnd"/>
+            <w:r>
+              <w:t xml:space="preserve">, </w:t>
+            </w:r>
+            <w:proofErr w:type="spellStart"/>
+            <w:r>
+              <w:t>MyBooksView.vue</w:t>
+            </w:r>
+            <w:proofErr w:type="spellEnd"/>
+            <w:r>
+              <w:t xml:space="preserve">, </w:t>
+            </w:r>
+            <w:proofErr w:type="spellStart"/>
+            <w:r>
+              <w:t>CreateBookView.vue</w:t>
+            </w:r>
+            <w:proofErr w:type="spellEnd"/>
+            <w:r>
+              <w:t xml:space="preserve">, </w:t>
+            </w:r>
+            <w:proofErr w:type="spellStart"/>
+            <w:r>
+              <w:t>EditBookView.vue</w:t>
+            </w:r>
+            <w:proofErr w:type="spellEnd"/>
+            <w:r>
+              <w:t xml:space="preserve">, </w:t>
+            </w:r>
+            <w:proofErr w:type="spellStart"/>
+            <w:r>
+              <w:t>BookDetailsView.vue</w:t>
+            </w:r>
+            <w:proofErr w:type="spellEnd"/>
+            <w:r>
+              <w:t xml:space="preserve">) devaient fonctionner avec les deux types de </w:t>
+            </w:r>
+            <w:proofErr w:type="spellStart"/>
+            <w:r>
+              <w:t>token</w:t>
+            </w:r>
+            <w:proofErr w:type="spellEnd"/>
+            <w:r>
+              <w:t xml:space="preserve"> sans rupture de logique.</w:t>
             </w:r>
           </w:p>
         </w:tc>
@@ -3885,7 +4256,39 @@
               <w:ind w:left="0"/>
             </w:pPr>
             <w:r>
-              <w:t>Refactorisation de chaque vue pour utiliser les helpers du fichier auth.js (getToken(), getCurrentUserId(), isLoggedIn) afin d’assurer que les requêtes HTTP et les composants s’adaptent automatiquement au type de token présent.</w:t>
+              <w:t>Refactorisation de chaque vue pour utiliser les helpers du fichier auth.js (</w:t>
+            </w:r>
+            <w:proofErr w:type="spellStart"/>
+            <w:r>
+              <w:t>getToken</w:t>
+            </w:r>
+            <w:proofErr w:type="spellEnd"/>
+            <w:r>
+              <w:t xml:space="preserve">(), </w:t>
+            </w:r>
+            <w:proofErr w:type="spellStart"/>
+            <w:r>
+              <w:t>getCurrentUserId</w:t>
+            </w:r>
+            <w:proofErr w:type="spellEnd"/>
+            <w:r>
+              <w:t xml:space="preserve">(), </w:t>
+            </w:r>
+            <w:proofErr w:type="spellStart"/>
+            <w:r>
+              <w:t>isLoggedIn</w:t>
+            </w:r>
+            <w:proofErr w:type="spellEnd"/>
+            <w:r>
+              <w:t xml:space="preserve">) afin d’assurer que les requêtes HTTP et les composants s’adaptent automatiquement au type de </w:t>
+            </w:r>
+            <w:proofErr w:type="spellStart"/>
+            <w:r>
+              <w:t>token</w:t>
+            </w:r>
+            <w:proofErr w:type="spellEnd"/>
+            <w:r>
+              <w:t xml:space="preserve"> présent.</w:t>
             </w:r>
           </w:p>
         </w:tc>
@@ -3924,7 +4327,39 @@
               <w:t xml:space="preserve">Détection et affichage cohérent dans les composants : </w:t>
             </w:r>
             <w:r>
-              <w:t>Les composants globaux comme Header.vue et Sidebar.vue devaient refléter correctement si un utilisateur était connecté via MSAL ou token classique, et proposer les bonnes options (login, logout, profil).</w:t>
+              <w:t xml:space="preserve">Les composants globaux comme </w:t>
+            </w:r>
+            <w:proofErr w:type="spellStart"/>
+            <w:r>
+              <w:t>Header.vue</w:t>
+            </w:r>
+            <w:proofErr w:type="spellEnd"/>
+            <w:r>
+              <w:t xml:space="preserve"> et </w:t>
+            </w:r>
+            <w:proofErr w:type="spellStart"/>
+            <w:r>
+              <w:t>Sidebar.vue</w:t>
+            </w:r>
+            <w:proofErr w:type="spellEnd"/>
+            <w:r>
+              <w:t xml:space="preserve"> devaient refléter correctement si un utilisateur était connecté via MSAL ou </w:t>
+            </w:r>
+            <w:proofErr w:type="spellStart"/>
+            <w:r>
+              <w:t>token</w:t>
+            </w:r>
+            <w:proofErr w:type="spellEnd"/>
+            <w:r>
+              <w:t xml:space="preserve"> classique, et proposer les bonnes options (login, </w:t>
+            </w:r>
+            <w:proofErr w:type="spellStart"/>
+            <w:r>
+              <w:t>logout</w:t>
+            </w:r>
+            <w:proofErr w:type="spellEnd"/>
+            <w:r>
+              <w:t>, profil).</w:t>
             </w:r>
           </w:p>
         </w:tc>
@@ -3938,7 +4373,71 @@
               <w:ind w:left="0"/>
             </w:pPr>
             <w:r>
-              <w:t>Adaptation de tous les composants pour utiliser isLoggedIn et userId du helper. Header.vue affiche dynamiquement les liens Login/Register ou Profil/Logout selon le type de token. La fonction logout() supprime tous les tokens et met à jour l’état réactif, garantissant que l’UI se synchronise immédiatement.</w:t>
+              <w:t xml:space="preserve">Adaptation de tous les composants pour utiliser </w:t>
+            </w:r>
+            <w:proofErr w:type="spellStart"/>
+            <w:r>
+              <w:t>isLoggedIn</w:t>
+            </w:r>
+            <w:proofErr w:type="spellEnd"/>
+            <w:r>
+              <w:t xml:space="preserve"> et </w:t>
+            </w:r>
+            <w:proofErr w:type="spellStart"/>
+            <w:r>
+              <w:t>userId</w:t>
+            </w:r>
+            <w:proofErr w:type="spellEnd"/>
+            <w:r>
+              <w:t xml:space="preserve"> du helper. </w:t>
+            </w:r>
+            <w:proofErr w:type="spellStart"/>
+            <w:r>
+              <w:t>Header.vue</w:t>
+            </w:r>
+            <w:proofErr w:type="spellEnd"/>
+            <w:r>
+              <w:t xml:space="preserve"> affiche dynamiquement les liens Login/</w:t>
+            </w:r>
+            <w:proofErr w:type="spellStart"/>
+            <w:r>
+              <w:t>Register</w:t>
+            </w:r>
+            <w:proofErr w:type="spellEnd"/>
+            <w:r>
+              <w:t xml:space="preserve"> ou Profil/</w:t>
+            </w:r>
+            <w:proofErr w:type="spellStart"/>
+            <w:r>
+              <w:t>Logout</w:t>
+            </w:r>
+            <w:proofErr w:type="spellEnd"/>
+            <w:r>
+              <w:t xml:space="preserve"> selon le type de </w:t>
+            </w:r>
+            <w:proofErr w:type="spellStart"/>
+            <w:r>
+              <w:t>token</w:t>
+            </w:r>
+            <w:proofErr w:type="spellEnd"/>
+            <w:r>
+              <w:t xml:space="preserve">. La fonction </w:t>
+            </w:r>
+            <w:proofErr w:type="spellStart"/>
+            <w:r>
+              <w:t>logout</w:t>
+            </w:r>
+            <w:proofErr w:type="spellEnd"/>
+            <w:r>
+              <w:t xml:space="preserve">() supprime tous les </w:t>
+            </w:r>
+            <w:proofErr w:type="spellStart"/>
+            <w:r>
+              <w:t>tokens</w:t>
+            </w:r>
+            <w:proofErr w:type="spellEnd"/>
+            <w:r>
+              <w:t xml:space="preserve"> et met à jour l’état réactif, garantissant que l’UI se synchronise immédiatement.</w:t>
             </w:r>
           </w:p>
         </w:tc>
@@ -4051,6 +4550,9 @@
               <w:pStyle w:val="Retraitcorpsdetexte"/>
               <w:ind w:left="0"/>
             </w:pPr>
+            <w:r>
+              <w:t>L’application ne démarrait pas</w:t>
+            </w:r>
           </w:p>
         </w:tc>
         <w:tc>
@@ -4062,6 +4564,41 @@
               <w:pStyle w:val="Retraitcorpsdetexte"/>
               <w:ind w:left="0"/>
             </w:pPr>
+            <w:r>
+              <w:t xml:space="preserve">Uploader seulement le dossier de </w:t>
+            </w:r>
+            <w:proofErr w:type="spellStart"/>
+            <w:r>
+              <w:t>build</w:t>
+            </w:r>
+            <w:proofErr w:type="spellEnd"/>
+            <w:r>
+              <w:t xml:space="preserve"> (/</w:t>
+            </w:r>
+            <w:proofErr w:type="spellStart"/>
+            <w:r>
+              <w:t>dist</w:t>
+            </w:r>
+            <w:proofErr w:type="spellEnd"/>
+            <w:r>
+              <w:t>) vers /site/</w:t>
+            </w:r>
+            <w:proofErr w:type="spellStart"/>
+            <w:r>
+              <w:t>wwwroot</w:t>
+            </w:r>
+            <w:proofErr w:type="spellEnd"/>
+            <w:r>
+              <w:t xml:space="preserve"> et changer la commande de démarrage de l’application à </w:t>
+            </w:r>
+            <w:proofErr w:type="spellStart"/>
+            <w:r>
+              <w:t>npx</w:t>
+            </w:r>
+            <w:proofErr w:type="spellEnd"/>
+            <w:r>
+              <w:t xml:space="preserve"> serve -s</w:t>
+            </w:r>
           </w:p>
         </w:tc>
       </w:tr>
@@ -4083,6 +4620,7 @@
         <w:rPr>
           <w:rFonts w:asciiTheme="minorHAnsi" w:hAnsiTheme="minorHAnsi"/>
         </w:rPr>
+        <w:lastRenderedPageBreak/>
         <w:t>Connaissances acquises</w:t>
       </w:r>
       <w:bookmarkEnd w:id="20"/>
@@ -4107,6 +4645,7 @@
       <w:pPr>
         <w:pStyle w:val="Retraitcorpsdetexte"/>
       </w:pPr>
+      <w:proofErr w:type="spellStart"/>
       <w:r>
         <w:rPr>
           <w:b/>
@@ -4114,6 +4653,7 @@
         </w:rPr>
         <w:t>Yosef</w:t>
       </w:r>
+      <w:proofErr w:type="spellEnd"/>
       <w:r>
         <w:t xml:space="preserve"> : </w:t>
       </w:r>
@@ -4333,7 +4873,25 @@
           <w:sz w:val="20"/>
           <w:szCs w:val="20"/>
         </w:rPr>
-        <w:t xml:space="preserve"> dans LoginView.vue.</w:t>
+        <w:t xml:space="preserve"> dans </w:t>
+      </w:r>
+      <w:proofErr w:type="spellStart"/>
+      <w:r>
+        <w:rPr>
+          <w:rFonts w:asciiTheme="minorHAnsi" w:hAnsiTheme="minorHAnsi"/>
+          <w:sz w:val="20"/>
+          <w:szCs w:val="20"/>
+        </w:rPr>
+        <w:t>LoginView.vue</w:t>
+      </w:r>
+      <w:proofErr w:type="spellEnd"/>
+      <w:r>
+        <w:rPr>
+          <w:rFonts w:asciiTheme="minorHAnsi" w:hAnsiTheme="minorHAnsi"/>
+          <w:sz w:val="20"/>
+          <w:szCs w:val="20"/>
+        </w:rPr>
+        <w:t>.</w:t>
       </w:r>
     </w:p>
     <w:p>
@@ -4356,7 +4914,43 @@
           <w:sz w:val="20"/>
           <w:szCs w:val="20"/>
         </w:rPr>
-        <w:t>Le navigateur est redirigé vers l’URL d’autorisation Microsoft (/auth/msal/login).</w:t>
+        <w:t>Le navigateur est redirigé vers l’URL d’autorisation Microsoft (/</w:t>
+      </w:r>
+      <w:proofErr w:type="spellStart"/>
+      <w:r>
+        <w:rPr>
+          <w:rFonts w:asciiTheme="minorHAnsi" w:hAnsiTheme="minorHAnsi"/>
+          <w:sz w:val="20"/>
+          <w:szCs w:val="20"/>
+        </w:rPr>
+        <w:t>auth</w:t>
+      </w:r>
+      <w:proofErr w:type="spellEnd"/>
+      <w:r>
+        <w:rPr>
+          <w:rFonts w:asciiTheme="minorHAnsi" w:hAnsiTheme="minorHAnsi"/>
+          <w:sz w:val="20"/>
+          <w:szCs w:val="20"/>
+        </w:rPr>
+        <w:t>/</w:t>
+      </w:r>
+      <w:proofErr w:type="spellStart"/>
+      <w:r>
+        <w:rPr>
+          <w:rFonts w:asciiTheme="minorHAnsi" w:hAnsiTheme="minorHAnsi"/>
+          <w:sz w:val="20"/>
+          <w:szCs w:val="20"/>
+        </w:rPr>
+        <w:t>msal</w:t>
+      </w:r>
+      <w:proofErr w:type="spellEnd"/>
+      <w:r>
+        <w:rPr>
+          <w:rFonts w:asciiTheme="minorHAnsi" w:hAnsiTheme="minorHAnsi"/>
+          <w:sz w:val="20"/>
+          <w:szCs w:val="20"/>
+        </w:rPr>
+        <w:t>/login).</w:t>
       </w:r>
     </w:p>
     <w:p>
@@ -4427,7 +5021,43 @@
           <w:sz w:val="20"/>
           <w:szCs w:val="20"/>
         </w:rPr>
-        <w:t>L’utilisateur saisit ses identifiants Microsoft et accepte les scopes demandés (openid profile email offline_access).</w:t>
+        <w:t>L’utilisateur saisit ses identifiants Microsoft et accepte les scopes demandés (</w:t>
+      </w:r>
+      <w:proofErr w:type="spellStart"/>
+      <w:r>
+        <w:rPr>
+          <w:rFonts w:asciiTheme="minorHAnsi" w:hAnsiTheme="minorHAnsi"/>
+          <w:sz w:val="20"/>
+          <w:szCs w:val="20"/>
+        </w:rPr>
+        <w:t>openid</w:t>
+      </w:r>
+      <w:proofErr w:type="spellEnd"/>
+      <w:r>
+        <w:rPr>
+          <w:rFonts w:asciiTheme="minorHAnsi" w:hAnsiTheme="minorHAnsi"/>
+          <w:sz w:val="20"/>
+          <w:szCs w:val="20"/>
+        </w:rPr>
+        <w:t xml:space="preserve"> profile email </w:t>
+      </w:r>
+      <w:proofErr w:type="spellStart"/>
+      <w:r>
+        <w:rPr>
+          <w:rFonts w:asciiTheme="minorHAnsi" w:hAnsiTheme="minorHAnsi"/>
+          <w:sz w:val="20"/>
+          <w:szCs w:val="20"/>
+        </w:rPr>
+        <w:t>offline_access</w:t>
+      </w:r>
+      <w:proofErr w:type="spellEnd"/>
+      <w:r>
+        <w:rPr>
+          <w:rFonts w:asciiTheme="minorHAnsi" w:hAnsiTheme="minorHAnsi"/>
+          <w:sz w:val="20"/>
+          <w:szCs w:val="20"/>
+        </w:rPr>
+        <w:t>).</w:t>
       </w:r>
     </w:p>
     <w:p>
@@ -4475,7 +5105,61 @@
           <w:sz w:val="20"/>
           <w:szCs w:val="20"/>
         </w:rPr>
-        <w:t>Après succès, Microsoft redirige vers /auth/msal/callback?code=XXX.</w:t>
+        <w:t>Après succès, Microsoft redirige vers /</w:t>
+      </w:r>
+      <w:proofErr w:type="spellStart"/>
+      <w:r>
+        <w:rPr>
+          <w:rFonts w:asciiTheme="minorHAnsi" w:hAnsiTheme="minorHAnsi"/>
+          <w:sz w:val="20"/>
+          <w:szCs w:val="20"/>
+        </w:rPr>
+        <w:t>auth</w:t>
+      </w:r>
+      <w:proofErr w:type="spellEnd"/>
+      <w:r>
+        <w:rPr>
+          <w:rFonts w:asciiTheme="minorHAnsi" w:hAnsiTheme="minorHAnsi"/>
+          <w:sz w:val="20"/>
+          <w:szCs w:val="20"/>
+        </w:rPr>
+        <w:t>/</w:t>
+      </w:r>
+      <w:proofErr w:type="spellStart"/>
+      <w:r>
+        <w:rPr>
+          <w:rFonts w:asciiTheme="minorHAnsi" w:hAnsiTheme="minorHAnsi"/>
+          <w:sz w:val="20"/>
+          <w:szCs w:val="20"/>
+        </w:rPr>
+        <w:t>msal</w:t>
+      </w:r>
+      <w:proofErr w:type="spellEnd"/>
+      <w:r>
+        <w:rPr>
+          <w:rFonts w:asciiTheme="minorHAnsi" w:hAnsiTheme="minorHAnsi"/>
+          <w:sz w:val="20"/>
+          <w:szCs w:val="20"/>
+        </w:rPr>
+        <w:t>/</w:t>
+      </w:r>
+      <w:proofErr w:type="spellStart"/>
+      <w:r>
+        <w:rPr>
+          <w:rFonts w:asciiTheme="minorHAnsi" w:hAnsiTheme="minorHAnsi"/>
+          <w:sz w:val="20"/>
+          <w:szCs w:val="20"/>
+        </w:rPr>
+        <w:t>callback?code</w:t>
+      </w:r>
+      <w:proofErr w:type="spellEnd"/>
+      <w:r>
+        <w:rPr>
+          <w:rFonts w:asciiTheme="minorHAnsi" w:hAnsiTheme="minorHAnsi"/>
+          <w:sz w:val="20"/>
+          <w:szCs w:val="20"/>
+        </w:rPr>
+        <w:t>=XXX.</w:t>
       </w:r>
     </w:p>
     <w:p>
@@ -4541,7 +5225,29 @@
           <w:sz w:val="20"/>
           <w:szCs w:val="20"/>
         </w:rPr>
-        <w:t>Échange du code contre un token Microsoft</w:t>
+        <w:t xml:space="preserve">Échange du code contre un </w:t>
+      </w:r>
+      <w:proofErr w:type="spellStart"/>
+      <w:r>
+        <w:rPr>
+          <w:rFonts w:asciiTheme="minorHAnsi" w:hAnsiTheme="minorHAnsi"/>
+          <w:b/>
+          <w:bCs/>
+          <w:sz w:val="20"/>
+          <w:szCs w:val="20"/>
+        </w:rPr>
+        <w:t>token</w:t>
+      </w:r>
+      <w:proofErr w:type="spellEnd"/>
+      <w:r>
+        <w:rPr>
+          <w:rFonts w:asciiTheme="minorHAnsi" w:hAnsiTheme="minorHAnsi"/>
+          <w:b/>
+          <w:bCs/>
+          <w:sz w:val="20"/>
+          <w:szCs w:val="20"/>
+        </w:rPr>
+        <w:t xml:space="preserve"> Microsoft</w:t>
       </w:r>
     </w:p>
     <w:p>
@@ -4564,7 +5270,25 @@
           <w:sz w:val="20"/>
           <w:szCs w:val="20"/>
         </w:rPr>
-        <w:t>Backend fait une requête POST vers Microsoft (/token) avec :</w:t>
+        <w:t>Backend fait une requête POST vers Microsoft (/</w:t>
+      </w:r>
+      <w:proofErr w:type="spellStart"/>
+      <w:r>
+        <w:rPr>
+          <w:rFonts w:asciiTheme="minorHAnsi" w:hAnsiTheme="minorHAnsi"/>
+          <w:sz w:val="20"/>
+          <w:szCs w:val="20"/>
+        </w:rPr>
+        <w:t>token</w:t>
+      </w:r>
+      <w:proofErr w:type="spellEnd"/>
+      <w:r>
+        <w:rPr>
+          <w:rFonts w:asciiTheme="minorHAnsi" w:hAnsiTheme="minorHAnsi"/>
+          <w:sz w:val="20"/>
+          <w:szCs w:val="20"/>
+        </w:rPr>
+        <w:t>) avec :</w:t>
       </w:r>
     </w:p>
     <w:p>
@@ -4581,14 +5305,34 @@
           <w:szCs w:val="20"/>
         </w:rPr>
       </w:pPr>
-      <w:r>
-        <w:rPr>
-          <w:rFonts w:asciiTheme="minorHAnsi" w:hAnsiTheme="minorHAnsi"/>
-          <w:sz w:val="20"/>
-          <w:szCs w:val="20"/>
-        </w:rPr>
-        <w:t>client_id, client_secret</w:t>
-      </w:r>
+      <w:proofErr w:type="spellStart"/>
+      <w:r>
+        <w:rPr>
+          <w:rFonts w:asciiTheme="minorHAnsi" w:hAnsiTheme="minorHAnsi"/>
+          <w:sz w:val="20"/>
+          <w:szCs w:val="20"/>
+        </w:rPr>
+        <w:t>client_id</w:t>
+      </w:r>
+      <w:proofErr w:type="spellEnd"/>
+      <w:r>
+        <w:rPr>
+          <w:rFonts w:asciiTheme="minorHAnsi" w:hAnsiTheme="minorHAnsi"/>
+          <w:sz w:val="20"/>
+          <w:szCs w:val="20"/>
+        </w:rPr>
+        <w:t xml:space="preserve">, </w:t>
+      </w:r>
+      <w:proofErr w:type="spellStart"/>
+      <w:r>
+        <w:rPr>
+          <w:rFonts w:asciiTheme="minorHAnsi" w:hAnsiTheme="minorHAnsi"/>
+          <w:sz w:val="20"/>
+          <w:szCs w:val="20"/>
+        </w:rPr>
+        <w:t>client_secret</w:t>
+      </w:r>
+      <w:proofErr w:type="spellEnd"/>
     </w:p>
     <w:p>
       <w:pPr>
@@ -4604,6 +5348,7 @@
           <w:szCs w:val="20"/>
         </w:rPr>
       </w:pPr>
+      <w:proofErr w:type="spellStart"/>
       <w:r>
         <w:rPr>
           <w:rFonts w:asciiTheme="minorHAnsi" w:hAnsiTheme="minorHAnsi"/>
@@ -4612,6 +5357,7 @@
         </w:rPr>
         <w:t>redirect_uri</w:t>
       </w:r>
+      <w:proofErr w:type="spellEnd"/>
     </w:p>
     <w:p>
       <w:pPr>
@@ -4650,14 +5396,34 @@
           <w:szCs w:val="20"/>
         </w:rPr>
       </w:pPr>
-      <w:r>
-        <w:rPr>
-          <w:rFonts w:asciiTheme="minorHAnsi" w:hAnsiTheme="minorHAnsi"/>
-          <w:sz w:val="20"/>
-          <w:szCs w:val="20"/>
-        </w:rPr>
-        <w:t>grant_type=authorization_code</w:t>
-      </w:r>
+      <w:proofErr w:type="spellStart"/>
+      <w:r>
+        <w:rPr>
+          <w:rFonts w:asciiTheme="minorHAnsi" w:hAnsiTheme="minorHAnsi"/>
+          <w:sz w:val="20"/>
+          <w:szCs w:val="20"/>
+        </w:rPr>
+        <w:t>grant_type</w:t>
+      </w:r>
+      <w:proofErr w:type="spellEnd"/>
+      <w:r>
+        <w:rPr>
+          <w:rFonts w:asciiTheme="minorHAnsi" w:hAnsiTheme="minorHAnsi"/>
+          <w:sz w:val="20"/>
+          <w:szCs w:val="20"/>
+        </w:rPr>
+        <w:t>=</w:t>
+      </w:r>
+      <w:proofErr w:type="spellStart"/>
+      <w:r>
+        <w:rPr>
+          <w:rFonts w:asciiTheme="minorHAnsi" w:hAnsiTheme="minorHAnsi"/>
+          <w:sz w:val="20"/>
+          <w:szCs w:val="20"/>
+        </w:rPr>
+        <w:t>authorization_code</w:t>
+      </w:r>
+      <w:proofErr w:type="spellEnd"/>
     </w:p>
     <w:p>
       <w:pPr>
@@ -4681,6 +5447,7 @@
         </w:rPr>
         <w:t xml:space="preserve">Microsoft retourne un </w:t>
       </w:r>
+      <w:proofErr w:type="spellStart"/>
       <w:r>
         <w:rPr>
           <w:rFonts w:asciiTheme="minorHAnsi" w:hAnsiTheme="minorHAnsi"/>
@@ -4691,6 +5458,7 @@
         </w:rPr>
         <w:t>access_token</w:t>
       </w:r>
+      <w:proofErr w:type="spellEnd"/>
       <w:r>
         <w:rPr>
           <w:rFonts w:asciiTheme="minorHAnsi" w:hAnsiTheme="minorHAnsi"/>
@@ -4699,6 +5467,7 @@
         </w:rPr>
         <w:t xml:space="preserve"> et un </w:t>
       </w:r>
+      <w:proofErr w:type="spellStart"/>
       <w:r>
         <w:rPr>
           <w:rFonts w:asciiTheme="minorHAnsi" w:hAnsiTheme="minorHAnsi"/>
@@ -4709,6 +5478,7 @@
         </w:rPr>
         <w:t>id_token</w:t>
       </w:r>
+      <w:proofErr w:type="spellEnd"/>
       <w:r>
         <w:rPr>
           <w:rFonts w:asciiTheme="minorHAnsi" w:hAnsiTheme="minorHAnsi"/>
@@ -4763,7 +5533,25 @@
           <w:sz w:val="20"/>
           <w:szCs w:val="20"/>
         </w:rPr>
-        <w:t>Backend utilise access_token pour appeler https://graph.microsoft.com/v1.0/me.</w:t>
+        <w:t xml:space="preserve">Backend utilise </w:t>
+      </w:r>
+      <w:proofErr w:type="spellStart"/>
+      <w:r>
+        <w:rPr>
+          <w:rFonts w:asciiTheme="minorHAnsi" w:hAnsiTheme="minorHAnsi"/>
+          <w:sz w:val="20"/>
+          <w:szCs w:val="20"/>
+        </w:rPr>
+        <w:t>access_token</w:t>
+      </w:r>
+      <w:proofErr w:type="spellEnd"/>
+      <w:r>
+        <w:rPr>
+          <w:rFonts w:asciiTheme="minorHAnsi" w:hAnsiTheme="minorHAnsi"/>
+          <w:sz w:val="20"/>
+          <w:szCs w:val="20"/>
+        </w:rPr>
+        <w:t xml:space="preserve"> pour appeler https://graph.microsoft.com/v1.0/me.</w:t>
       </w:r>
     </w:p>
     <w:p>
@@ -4802,7 +5590,25 @@
           <w:sz w:val="20"/>
           <w:szCs w:val="20"/>
         </w:rPr>
-        <w:t>: id, displayName, mail.</w:t>
+        <w:t xml:space="preserve">: id, </w:t>
+      </w:r>
+      <w:proofErr w:type="spellStart"/>
+      <w:r>
+        <w:rPr>
+          <w:rFonts w:asciiTheme="minorHAnsi" w:hAnsiTheme="minorHAnsi"/>
+          <w:sz w:val="20"/>
+          <w:szCs w:val="20"/>
+        </w:rPr>
+        <w:t>displayName</w:t>
+      </w:r>
+      <w:proofErr w:type="spellEnd"/>
+      <w:r>
+        <w:rPr>
+          <w:rFonts w:asciiTheme="minorHAnsi" w:hAnsiTheme="minorHAnsi"/>
+          <w:sz w:val="20"/>
+          <w:szCs w:val="20"/>
+        </w:rPr>
+        <w:t>, mail.</w:t>
       </w:r>
     </w:p>
     <w:p>
@@ -4850,7 +5656,25 @@
           <w:sz w:val="20"/>
           <w:szCs w:val="20"/>
         </w:rPr>
-        <w:t>Si l’utilisateur n’existe pas (ms_id absent), créer un nouvel utilisateur avec :</w:t>
+        <w:t>Si l’utilisateur n’existe pas (</w:t>
+      </w:r>
+      <w:proofErr w:type="spellStart"/>
+      <w:r>
+        <w:rPr>
+          <w:rFonts w:asciiTheme="minorHAnsi" w:hAnsiTheme="minorHAnsi"/>
+          <w:sz w:val="20"/>
+          <w:szCs w:val="20"/>
+        </w:rPr>
+        <w:t>ms_id</w:t>
+      </w:r>
+      <w:proofErr w:type="spellEnd"/>
+      <w:r>
+        <w:rPr>
+          <w:rFonts w:asciiTheme="minorHAnsi" w:hAnsiTheme="minorHAnsi"/>
+          <w:sz w:val="20"/>
+          <w:szCs w:val="20"/>
+        </w:rPr>
+        <w:t xml:space="preserve"> absent), créer un nouvel utilisateur avec :</w:t>
       </w:r>
     </w:p>
     <w:p>
@@ -4867,14 +5691,34 @@
           <w:szCs w:val="20"/>
         </w:rPr>
       </w:pPr>
-      <w:r>
-        <w:rPr>
-          <w:rFonts w:asciiTheme="minorHAnsi" w:hAnsiTheme="minorHAnsi"/>
-          <w:sz w:val="20"/>
-          <w:szCs w:val="20"/>
-        </w:rPr>
-        <w:t>username = displayName</w:t>
-      </w:r>
+      <w:proofErr w:type="spellStart"/>
+      <w:r>
+        <w:rPr>
+          <w:rFonts w:asciiTheme="minorHAnsi" w:hAnsiTheme="minorHAnsi"/>
+          <w:sz w:val="20"/>
+          <w:szCs w:val="20"/>
+        </w:rPr>
+        <w:t>username</w:t>
+      </w:r>
+      <w:proofErr w:type="spellEnd"/>
+      <w:r>
+        <w:rPr>
+          <w:rFonts w:asciiTheme="minorHAnsi" w:hAnsiTheme="minorHAnsi"/>
+          <w:sz w:val="20"/>
+          <w:szCs w:val="20"/>
+        </w:rPr>
+        <w:t xml:space="preserve"> = </w:t>
+      </w:r>
+      <w:proofErr w:type="spellStart"/>
+      <w:r>
+        <w:rPr>
+          <w:rFonts w:asciiTheme="minorHAnsi" w:hAnsiTheme="minorHAnsi"/>
+          <w:sz w:val="20"/>
+          <w:szCs w:val="20"/>
+        </w:rPr>
+        <w:t>displayName</w:t>
+      </w:r>
+      <w:proofErr w:type="spellEnd"/>
     </w:p>
     <w:p>
       <w:pPr>
@@ -4913,13 +5757,23 @@
           <w:szCs w:val="20"/>
         </w:rPr>
       </w:pPr>
-      <w:r>
-        <w:rPr>
-          <w:rFonts w:asciiTheme="minorHAnsi" w:hAnsiTheme="minorHAnsi"/>
-          <w:sz w:val="20"/>
-          <w:szCs w:val="20"/>
-        </w:rPr>
-        <w:t>ms_id = id</w:t>
+      <w:proofErr w:type="spellStart"/>
+      <w:r>
+        <w:rPr>
+          <w:rFonts w:asciiTheme="minorHAnsi" w:hAnsiTheme="minorHAnsi"/>
+          <w:sz w:val="20"/>
+          <w:szCs w:val="20"/>
+        </w:rPr>
+        <w:t>ms_id</w:t>
+      </w:r>
+      <w:proofErr w:type="spellEnd"/>
+      <w:r>
+        <w:rPr>
+          <w:rFonts w:asciiTheme="minorHAnsi" w:hAnsiTheme="minorHAnsi"/>
+          <w:sz w:val="20"/>
+          <w:szCs w:val="20"/>
+        </w:rPr>
+        <w:t xml:space="preserve"> = id</w:t>
       </w:r>
     </w:p>
     <w:p>
@@ -4936,13 +5790,41 @@
           <w:szCs w:val="20"/>
         </w:rPr>
       </w:pPr>
-      <w:r>
-        <w:rPr>
-          <w:rFonts w:asciiTheme="minorHAnsi" w:hAnsiTheme="minorHAnsi"/>
-          <w:sz w:val="20"/>
-          <w:szCs w:val="20"/>
-        </w:rPr>
-        <w:t>hashed_password généré aléatoirement pour respecter allowNull: false.</w:t>
+      <w:proofErr w:type="spellStart"/>
+      <w:r>
+        <w:rPr>
+          <w:rFonts w:asciiTheme="minorHAnsi" w:hAnsiTheme="minorHAnsi"/>
+          <w:sz w:val="20"/>
+          <w:szCs w:val="20"/>
+        </w:rPr>
+        <w:t>hashed_password</w:t>
+      </w:r>
+      <w:proofErr w:type="spellEnd"/>
+      <w:r>
+        <w:rPr>
+          <w:rFonts w:asciiTheme="minorHAnsi" w:hAnsiTheme="minorHAnsi"/>
+          <w:sz w:val="20"/>
+          <w:szCs w:val="20"/>
+        </w:rPr>
+        <w:t xml:space="preserve"> généré aléatoirement pour respecter </w:t>
+      </w:r>
+      <w:proofErr w:type="spellStart"/>
+      <w:r>
+        <w:rPr>
+          <w:rFonts w:asciiTheme="minorHAnsi" w:hAnsiTheme="minorHAnsi"/>
+          <w:sz w:val="20"/>
+          <w:szCs w:val="20"/>
+        </w:rPr>
+        <w:t>allowNull</w:t>
+      </w:r>
+      <w:proofErr w:type="spellEnd"/>
+      <w:r>
+        <w:rPr>
+          <w:rFonts w:asciiTheme="minorHAnsi" w:hAnsiTheme="minorHAnsi"/>
+          <w:sz w:val="20"/>
+          <w:szCs w:val="20"/>
+        </w:rPr>
+        <w:t>: false.</w:t>
       </w:r>
     </w:p>
     <w:p>
@@ -4990,7 +5872,43 @@
           <w:sz w:val="20"/>
           <w:szCs w:val="20"/>
         </w:rPr>
-        <w:t>Backend génère un JWT (jwt.sign({ userId }, OIDC_SECRET)) valable 24h.</w:t>
+        <w:t>Backend génère un JWT (</w:t>
+      </w:r>
+      <w:proofErr w:type="spellStart"/>
+      <w:r>
+        <w:rPr>
+          <w:rFonts w:asciiTheme="minorHAnsi" w:hAnsiTheme="minorHAnsi"/>
+          <w:sz w:val="20"/>
+          <w:szCs w:val="20"/>
+        </w:rPr>
+        <w:t>jwt.sign</w:t>
+      </w:r>
+      <w:proofErr w:type="spellEnd"/>
+      <w:r>
+        <w:rPr>
+          <w:rFonts w:asciiTheme="minorHAnsi" w:hAnsiTheme="minorHAnsi"/>
+          <w:sz w:val="20"/>
+          <w:szCs w:val="20"/>
+        </w:rPr>
+        <w:t xml:space="preserve">({ </w:t>
+      </w:r>
+      <w:proofErr w:type="spellStart"/>
+      <w:r>
+        <w:rPr>
+          <w:rFonts w:asciiTheme="minorHAnsi" w:hAnsiTheme="minorHAnsi"/>
+          <w:sz w:val="20"/>
+          <w:szCs w:val="20"/>
+        </w:rPr>
+        <w:t>userId</w:t>
+      </w:r>
+      <w:proofErr w:type="spellEnd"/>
+      <w:r>
+        <w:rPr>
+          <w:rFonts w:asciiTheme="minorHAnsi" w:hAnsiTheme="minorHAnsi"/>
+          <w:sz w:val="20"/>
+          <w:szCs w:val="20"/>
+        </w:rPr>
+        <w:t xml:space="preserve"> }, OIDC_SECRET)) valable 24h.</w:t>
       </w:r>
     </w:p>
     <w:p>
@@ -5078,13 +5996,23 @@
           <w:szCs w:val="20"/>
         </w:rPr>
       </w:pPr>
-      <w:r>
-        <w:rPr>
-          <w:rFonts w:asciiTheme="minorHAnsi" w:hAnsiTheme="minorHAnsi"/>
-          <w:sz w:val="20"/>
-          <w:szCs w:val="20"/>
-        </w:rPr>
-        <w:t>access_token (MS)</w:t>
+      <w:proofErr w:type="spellStart"/>
+      <w:r>
+        <w:rPr>
+          <w:rFonts w:asciiTheme="minorHAnsi" w:hAnsiTheme="minorHAnsi"/>
+          <w:sz w:val="20"/>
+          <w:szCs w:val="20"/>
+        </w:rPr>
+        <w:t>access_token</w:t>
+      </w:r>
+      <w:proofErr w:type="spellEnd"/>
+      <w:r>
+        <w:rPr>
+          <w:rFonts w:asciiTheme="minorHAnsi" w:hAnsiTheme="minorHAnsi"/>
+          <w:sz w:val="20"/>
+          <w:szCs w:val="20"/>
+        </w:rPr>
+        <w:t xml:space="preserve"> (MS)</w:t>
       </w:r>
     </w:p>
     <w:p>
@@ -5101,13 +6029,23 @@
           <w:szCs w:val="20"/>
         </w:rPr>
       </w:pPr>
-      <w:r>
-        <w:rPr>
-          <w:rFonts w:asciiTheme="minorHAnsi" w:hAnsiTheme="minorHAnsi"/>
-          <w:sz w:val="20"/>
-          <w:szCs w:val="20"/>
-        </w:rPr>
-        <w:t>id_token (MS)</w:t>
+      <w:proofErr w:type="spellStart"/>
+      <w:r>
+        <w:rPr>
+          <w:rFonts w:asciiTheme="minorHAnsi" w:hAnsiTheme="minorHAnsi"/>
+          <w:sz w:val="20"/>
+          <w:szCs w:val="20"/>
+        </w:rPr>
+        <w:t>id_token</w:t>
+      </w:r>
+      <w:proofErr w:type="spellEnd"/>
+      <w:r>
+        <w:rPr>
+          <w:rFonts w:asciiTheme="minorHAnsi" w:hAnsiTheme="minorHAnsi"/>
+          <w:sz w:val="20"/>
+          <w:szCs w:val="20"/>
+        </w:rPr>
+        <w:t xml:space="preserve"> (MS)</w:t>
       </w:r>
     </w:p>
     <w:p>
@@ -5124,13 +6062,23 @@
           <w:szCs w:val="20"/>
         </w:rPr>
       </w:pPr>
-      <w:r>
-        <w:rPr>
-          <w:rFonts w:asciiTheme="minorHAnsi" w:hAnsiTheme="minorHAnsi"/>
-          <w:sz w:val="20"/>
-          <w:szCs w:val="20"/>
-        </w:rPr>
-        <w:t>jwt (application interne)</w:t>
+      <w:proofErr w:type="spellStart"/>
+      <w:r>
+        <w:rPr>
+          <w:rFonts w:asciiTheme="minorHAnsi" w:hAnsiTheme="minorHAnsi"/>
+          <w:sz w:val="20"/>
+          <w:szCs w:val="20"/>
+        </w:rPr>
+        <w:t>jwt</w:t>
+      </w:r>
+      <w:proofErr w:type="spellEnd"/>
+      <w:r>
+        <w:rPr>
+          <w:rFonts w:asciiTheme="minorHAnsi" w:hAnsiTheme="minorHAnsi"/>
+          <w:sz w:val="20"/>
+          <w:szCs w:val="20"/>
+        </w:rPr>
+        <w:t xml:space="preserve"> (application interne)</w:t>
       </w:r>
     </w:p>
     <w:p>
@@ -5170,13 +6118,59 @@
           <w:szCs w:val="20"/>
         </w:rPr>
       </w:pPr>
-      <w:r>
-        <w:rPr>
-          <w:rFonts w:asciiTheme="minorHAnsi" w:hAnsiTheme="minorHAnsi"/>
-          <w:sz w:val="20"/>
-          <w:szCs w:val="20"/>
-        </w:rPr>
-        <w:t>jwt est stocké dans localStorage via setMsalToken().</w:t>
+      <w:proofErr w:type="spellStart"/>
+      <w:r>
+        <w:rPr>
+          <w:rFonts w:asciiTheme="minorHAnsi" w:hAnsiTheme="minorHAnsi"/>
+          <w:sz w:val="20"/>
+          <w:szCs w:val="20"/>
+        </w:rPr>
+        <w:t>jwt</w:t>
+      </w:r>
+      <w:proofErr w:type="spellEnd"/>
+      <w:r>
+        <w:rPr>
+          <w:rFonts w:asciiTheme="minorHAnsi" w:hAnsiTheme="minorHAnsi"/>
+          <w:sz w:val="20"/>
+          <w:szCs w:val="20"/>
+        </w:rPr>
+        <w:t xml:space="preserve"> est stocké dans </w:t>
+      </w:r>
+      <w:proofErr w:type="spellStart"/>
+      <w:r>
+        <w:rPr>
+          <w:rFonts w:asciiTheme="minorHAnsi" w:hAnsiTheme="minorHAnsi"/>
+          <w:sz w:val="20"/>
+          <w:szCs w:val="20"/>
+        </w:rPr>
+        <w:t>localStorage</w:t>
+      </w:r>
+      <w:proofErr w:type="spellEnd"/>
+      <w:r>
+        <w:rPr>
+          <w:rFonts w:asciiTheme="minorHAnsi" w:hAnsiTheme="minorHAnsi"/>
+          <w:sz w:val="20"/>
+          <w:szCs w:val="20"/>
+        </w:rPr>
+        <w:t xml:space="preserve"> via </w:t>
+      </w:r>
+      <w:proofErr w:type="spellStart"/>
+      <w:r>
+        <w:rPr>
+          <w:rFonts w:asciiTheme="minorHAnsi" w:hAnsiTheme="minorHAnsi"/>
+          <w:sz w:val="20"/>
+          <w:szCs w:val="20"/>
+        </w:rPr>
+        <w:t>setMsalToken</w:t>
+      </w:r>
+      <w:proofErr w:type="spellEnd"/>
+      <w:r>
+        <w:rPr>
+          <w:rFonts w:asciiTheme="minorHAnsi" w:hAnsiTheme="minorHAnsi"/>
+          <w:sz w:val="20"/>
+          <w:szCs w:val="20"/>
+        </w:rPr>
+        <w:t>().</w:t>
       </w:r>
     </w:p>
     <w:p>
@@ -5215,7 +6209,61 @@
           <w:sz w:val="20"/>
           <w:szCs w:val="20"/>
         </w:rPr>
-        <w:t>: msJwt, currentUserId, isLoggedIn.</w:t>
+        <w:t xml:space="preserve">: </w:t>
+      </w:r>
+      <w:proofErr w:type="spellStart"/>
+      <w:r>
+        <w:rPr>
+          <w:rFonts w:asciiTheme="minorHAnsi" w:hAnsiTheme="minorHAnsi"/>
+          <w:sz w:val="20"/>
+          <w:szCs w:val="20"/>
+        </w:rPr>
+        <w:t>msJwt</w:t>
+      </w:r>
+      <w:proofErr w:type="spellEnd"/>
+      <w:r>
+        <w:rPr>
+          <w:rFonts w:asciiTheme="minorHAnsi" w:hAnsiTheme="minorHAnsi"/>
+          <w:sz w:val="20"/>
+          <w:szCs w:val="20"/>
+        </w:rPr>
+        <w:t xml:space="preserve">, </w:t>
+      </w:r>
+      <w:proofErr w:type="spellStart"/>
+      <w:r>
+        <w:rPr>
+          <w:rFonts w:asciiTheme="minorHAnsi" w:hAnsiTheme="minorHAnsi"/>
+          <w:sz w:val="20"/>
+          <w:szCs w:val="20"/>
+        </w:rPr>
+        <w:t>currentUserId</w:t>
+      </w:r>
+      <w:proofErr w:type="spellEnd"/>
+      <w:r>
+        <w:rPr>
+          <w:rFonts w:asciiTheme="minorHAnsi" w:hAnsiTheme="minorHAnsi"/>
+          <w:sz w:val="20"/>
+          <w:szCs w:val="20"/>
+        </w:rPr>
+        <w:t xml:space="preserve">, </w:t>
+      </w:r>
+      <w:proofErr w:type="spellStart"/>
+      <w:r>
+        <w:rPr>
+          <w:rFonts w:asciiTheme="minorHAnsi" w:hAnsiTheme="minorHAnsi"/>
+          <w:sz w:val="20"/>
+          <w:szCs w:val="20"/>
+        </w:rPr>
+        <w:t>isLoggedIn</w:t>
+      </w:r>
+      <w:proofErr w:type="spellEnd"/>
+      <w:r>
+        <w:rPr>
+          <w:rFonts w:asciiTheme="minorHAnsi" w:hAnsiTheme="minorHAnsi"/>
+          <w:sz w:val="20"/>
+          <w:szCs w:val="20"/>
+        </w:rPr>
+        <w:t>.</w:t>
       </w:r>
     </w:p>
     <w:p>
@@ -5263,7 +6311,25 @@
           <w:sz w:val="20"/>
           <w:szCs w:val="20"/>
         </w:rPr>
-        <w:t>Toutes les requêtes HTTP depuis Vue utilisent authHeader pour inclure le JWT.</w:t>
+        <w:t xml:space="preserve">Toutes les requêtes HTTP depuis Vue utilisent </w:t>
+      </w:r>
+      <w:proofErr w:type="spellStart"/>
+      <w:r>
+        <w:rPr>
+          <w:rFonts w:asciiTheme="minorHAnsi" w:hAnsiTheme="minorHAnsi"/>
+          <w:sz w:val="20"/>
+          <w:szCs w:val="20"/>
+        </w:rPr>
+        <w:t>authHeader</w:t>
+      </w:r>
+      <w:proofErr w:type="spellEnd"/>
+      <w:r>
+        <w:rPr>
+          <w:rFonts w:asciiTheme="minorHAnsi" w:hAnsiTheme="minorHAnsi"/>
+          <w:sz w:val="20"/>
+          <w:szCs w:val="20"/>
+        </w:rPr>
+        <w:t xml:space="preserve"> pour inclure le JWT.</w:t>
       </w:r>
     </w:p>
     <w:p>
@@ -5286,7 +6352,43 @@
           <w:sz w:val="20"/>
           <w:szCs w:val="20"/>
         </w:rPr>
-        <w:t>Les composants (MyBooksView, ProfileView, Header) détectent automatiquement si l’utilisateur est connecté et MSAL ou classique.</w:t>
+        <w:t>Les composants (</w:t>
+      </w:r>
+      <w:proofErr w:type="spellStart"/>
+      <w:r>
+        <w:rPr>
+          <w:rFonts w:asciiTheme="minorHAnsi" w:hAnsiTheme="minorHAnsi"/>
+          <w:sz w:val="20"/>
+          <w:szCs w:val="20"/>
+        </w:rPr>
+        <w:t>MyBooksView</w:t>
+      </w:r>
+      <w:proofErr w:type="spellEnd"/>
+      <w:r>
+        <w:rPr>
+          <w:rFonts w:asciiTheme="minorHAnsi" w:hAnsiTheme="minorHAnsi"/>
+          <w:sz w:val="20"/>
+          <w:szCs w:val="20"/>
+        </w:rPr>
+        <w:t xml:space="preserve">, </w:t>
+      </w:r>
+      <w:proofErr w:type="spellStart"/>
+      <w:r>
+        <w:rPr>
+          <w:rFonts w:asciiTheme="minorHAnsi" w:hAnsiTheme="minorHAnsi"/>
+          <w:sz w:val="20"/>
+          <w:szCs w:val="20"/>
+        </w:rPr>
+        <w:t>ProfileView</w:t>
+      </w:r>
+      <w:proofErr w:type="spellEnd"/>
+      <w:r>
+        <w:rPr>
+          <w:rFonts w:asciiTheme="minorHAnsi" w:hAnsiTheme="minorHAnsi"/>
+          <w:sz w:val="20"/>
+          <w:szCs w:val="20"/>
+        </w:rPr>
+        <w:t>, Header) détectent automatiquement si l’utilisateur est connecté et MSAL ou classique.</w:t>
       </w:r>
     </w:p>
     <w:p>
@@ -5334,7 +6436,97 @@
           <w:sz w:val="20"/>
           <w:szCs w:val="20"/>
         </w:rPr>
-        <w:t>La fonction logout() supprime msJwt, token et currentUserId de localStorage et met à jour l’état réactif.</w:t>
+        <w:t xml:space="preserve">La fonction </w:t>
+      </w:r>
+      <w:proofErr w:type="spellStart"/>
+      <w:r>
+        <w:rPr>
+          <w:rFonts w:asciiTheme="minorHAnsi" w:hAnsiTheme="minorHAnsi"/>
+          <w:sz w:val="20"/>
+          <w:szCs w:val="20"/>
+        </w:rPr>
+        <w:t>logout</w:t>
+      </w:r>
+      <w:proofErr w:type="spellEnd"/>
+      <w:r>
+        <w:rPr>
+          <w:rFonts w:asciiTheme="minorHAnsi" w:hAnsiTheme="minorHAnsi"/>
+          <w:sz w:val="20"/>
+          <w:szCs w:val="20"/>
+        </w:rPr>
+        <w:t xml:space="preserve">() supprime </w:t>
+      </w:r>
+      <w:proofErr w:type="spellStart"/>
+      <w:r>
+        <w:rPr>
+          <w:rFonts w:asciiTheme="minorHAnsi" w:hAnsiTheme="minorHAnsi"/>
+          <w:sz w:val="20"/>
+          <w:szCs w:val="20"/>
+        </w:rPr>
+        <w:t>msJwt</w:t>
+      </w:r>
+      <w:proofErr w:type="spellEnd"/>
+      <w:r>
+        <w:rPr>
+          <w:rFonts w:asciiTheme="minorHAnsi" w:hAnsiTheme="minorHAnsi"/>
+          <w:sz w:val="20"/>
+          <w:szCs w:val="20"/>
+        </w:rPr>
+        <w:t xml:space="preserve">, </w:t>
+      </w:r>
+      <w:proofErr w:type="spellStart"/>
+      <w:r>
+        <w:rPr>
+          <w:rFonts w:asciiTheme="minorHAnsi" w:hAnsiTheme="minorHAnsi"/>
+          <w:sz w:val="20"/>
+          <w:szCs w:val="20"/>
+        </w:rPr>
+        <w:t>token</w:t>
+      </w:r>
+      <w:proofErr w:type="spellEnd"/>
+      <w:r>
+        <w:rPr>
+          <w:rFonts w:asciiTheme="minorHAnsi" w:hAnsiTheme="minorHAnsi"/>
+          <w:sz w:val="20"/>
+          <w:szCs w:val="20"/>
+        </w:rPr>
+        <w:t xml:space="preserve"> et </w:t>
+      </w:r>
+      <w:proofErr w:type="spellStart"/>
+      <w:r>
+        <w:rPr>
+          <w:rFonts w:asciiTheme="minorHAnsi" w:hAnsiTheme="minorHAnsi"/>
+          <w:sz w:val="20"/>
+          <w:szCs w:val="20"/>
+        </w:rPr>
+        <w:t>currentUserId</w:t>
+      </w:r>
+      <w:proofErr w:type="spellEnd"/>
+      <w:r>
+        <w:rPr>
+          <w:rFonts w:asciiTheme="minorHAnsi" w:hAnsiTheme="minorHAnsi"/>
+          <w:sz w:val="20"/>
+          <w:szCs w:val="20"/>
+        </w:rPr>
+        <w:t xml:space="preserve"> de </w:t>
+      </w:r>
+      <w:proofErr w:type="spellStart"/>
+      <w:r>
+        <w:rPr>
+          <w:rFonts w:asciiTheme="minorHAnsi" w:hAnsiTheme="minorHAnsi"/>
+          <w:sz w:val="20"/>
+          <w:szCs w:val="20"/>
+        </w:rPr>
+        <w:t>localStorage</w:t>
+      </w:r>
+      <w:proofErr w:type="spellEnd"/>
+      <w:r>
+        <w:rPr>
+          <w:rFonts w:asciiTheme="minorHAnsi" w:hAnsiTheme="minorHAnsi"/>
+          <w:sz w:val="20"/>
+          <w:szCs w:val="20"/>
+        </w:rPr>
+        <w:t xml:space="preserve"> et met à jour l’état réactif.</w:t>
       </w:r>
     </w:p>
     <w:p>
@@ -5428,9 +6620,17 @@
         <w:rPr>
           <w:rFonts w:asciiTheme="minorHAnsi" w:hAnsiTheme="minorHAnsi"/>
         </w:rPr>
-        <w:t>.env</w:t>
+        <w:t>.</w:t>
+      </w:r>
+      <w:proofErr w:type="spellStart"/>
+      <w:r>
+        <w:rPr>
+          <w:rFonts w:asciiTheme="minorHAnsi" w:hAnsiTheme="minorHAnsi"/>
+        </w:rPr>
+        <w:t>env</w:t>
       </w:r>
       <w:bookmarkEnd w:id="23"/>
+      <w:proofErr w:type="spellEnd"/>
     </w:p>
     <w:p>
       <w:pPr>
@@ -5910,6 +7110,7 @@
         </w:rPr>
       </w:pPr>
       <w:bookmarkStart w:id="36" w:name="_Toc216266500"/>
+      <w:proofErr w:type="spellStart"/>
       <w:r>
         <w:rPr>
           <w:rFonts w:asciiTheme="minorHAnsi" w:hAnsiTheme="minorHAnsi"/>
@@ -5917,6 +7118,7 @@
         <w:t>Yosef</w:t>
       </w:r>
       <w:bookmarkEnd w:id="36"/>
+      <w:proofErr w:type="spellEnd"/>
     </w:p>
     <w:p>
       <w:pPr>
@@ -6707,7 +7909,7 @@
               <w:noProof/>
               <w:szCs w:val="16"/>
             </w:rPr>
-            <w:t>10.12.2025 13:41</w:t>
+            <w:t>10.12.2025 14:05</w:t>
           </w:r>
           <w:r>
             <w:rPr>
@@ -6919,7 +8121,7 @@
         <v:path o:extrusionok="f" gradientshapeok="t" o:connecttype="rect"/>
         <o:lock v:ext="edit" aspectratio="t"/>
       </v:shapetype>
-      <v:shape id="_x0000_i1030" type="#_x0000_t75" style="width:12pt;height:12pt" o:bullet="t">
+      <v:shape id="_x0000_i1031" type="#_x0000_t75" style="width:12pt;height:12pt" o:bullet="t">
         <v:imagedata r:id="rId1" o:title="BD10263_"/>
       </v:shape>
     </w:pict>

</xml_diff>

<commit_message>
chore(rapport): Compléter le rapport et améliorer le schéma de l'application
</commit_message>
<xml_diff>
--- a/documentation/rapport-346.docx
+++ b/documentation/rapport-346.docx
@@ -9,19 +9,11 @@
           <w:rFonts w:asciiTheme="minorHAnsi" w:hAnsiTheme="minorHAnsi"/>
         </w:rPr>
       </w:pPr>
-      <w:proofErr w:type="spellStart"/>
-      <w:r>
-        <w:rPr>
-          <w:rFonts w:asciiTheme="minorHAnsi" w:hAnsiTheme="minorHAnsi"/>
-        </w:rPr>
-        <w:t>P_Cloud</w:t>
-      </w:r>
-      <w:proofErr w:type="spellEnd"/>
-      <w:r>
-        <w:rPr>
-          <w:rFonts w:asciiTheme="minorHAnsi" w:hAnsiTheme="minorHAnsi"/>
-        </w:rPr>
-        <w:t xml:space="preserve"> 346</w:t>
+      <w:r>
+        <w:rPr>
+          <w:rFonts w:asciiTheme="minorHAnsi" w:hAnsiTheme="minorHAnsi"/>
+        </w:rPr>
+        <w:t>P_Cloud 346</w:t>
       </w:r>
     </w:p>
     <w:p>
@@ -126,21 +118,7 @@
         <w:rPr>
           <w:lang w:val="de-CH"/>
         </w:rPr>
-        <w:t xml:space="preserve">Yosef </w:t>
-      </w:r>
-      <w:proofErr w:type="spellStart"/>
-      <w:r>
-        <w:rPr>
-          <w:lang w:val="de-CH"/>
-        </w:rPr>
-        <w:t>Nademo</w:t>
-      </w:r>
-      <w:proofErr w:type="spellEnd"/>
-      <w:r>
-        <w:rPr>
-          <w:lang w:val="de-CH"/>
-        </w:rPr>
-        <w:t xml:space="preserve"> – cid3b</w:t>
+        <w:t>Yosef Nademo – cid3b</w:t>
       </w:r>
     </w:p>
     <w:p>
@@ -164,13 +142,8 @@
         <w:jc w:val="center"/>
       </w:pPr>
       <w:r>
-        <w:t xml:space="preserve">Gaël </w:t>
-      </w:r>
-      <w:proofErr w:type="spellStart"/>
-      <w:r>
-        <w:t>Sonney</w:t>
-      </w:r>
-      <w:proofErr w:type="spellEnd"/>
+        <w:t>Gaël Sonney</w:t>
+      </w:r>
     </w:p>
     <w:p>
       <w:pPr>
@@ -2874,13 +2847,8 @@
         <w:pStyle w:val="Retraitcorpsdetexte"/>
       </w:pPr>
       <w:r>
-        <w:t xml:space="preserve">Cloud </w:t>
-      </w:r>
-      <w:proofErr w:type="spellStart"/>
-      <w:r>
-        <w:t>Webapp</w:t>
-      </w:r>
-      <w:proofErr w:type="spellEnd"/>
+        <w:t>Cloud Webapp</w:t>
+      </w:r>
     </w:p>
     <w:p>
       <w:pPr>
@@ -3114,13 +3082,8 @@
         </w:numPr>
       </w:pPr>
       <w:r>
-        <w:t xml:space="preserve">Migrer une fonctionnalité de l’application en fonction </w:t>
-      </w:r>
-      <w:proofErr w:type="spellStart"/>
-      <w:r>
-        <w:t>serverless</w:t>
-      </w:r>
-      <w:proofErr w:type="spellEnd"/>
+        <w:t>Migrer une fonctionnalité de l’application en fonction serverless</w:t>
+      </w:r>
     </w:p>
     <w:p>
       <w:pPr>
@@ -3165,13 +3128,8 @@
         </w:numPr>
       </w:pPr>
       <w:r>
-        <w:t xml:space="preserve">Mettre en place un environnement de </w:t>
-      </w:r>
-      <w:proofErr w:type="spellStart"/>
-      <w:r>
-        <w:t>staging</w:t>
-      </w:r>
-      <w:proofErr w:type="spellEnd"/>
+        <w:t>Mettre en place un environnement de staging</w:t>
+      </w:r>
     </w:p>
     <w:p>
       <w:pPr>
@@ -3224,13 +3182,8 @@
         </w:numPr>
       </w:pPr>
       <w:r>
-        <w:t xml:space="preserve">Ajouter un Application Gateway ou Azure Front </w:t>
-      </w:r>
-      <w:proofErr w:type="spellStart"/>
-      <w:r>
-        <w:t>Door</w:t>
-      </w:r>
-      <w:proofErr w:type="spellEnd"/>
+        <w:t>Ajouter un Application Gateway ou Azure Front Door</w:t>
+      </w:r>
     </w:p>
     <w:p>
       <w:pPr>
@@ -3304,13 +3257,8 @@
         </w:rPr>
       </w:pPr>
       <w:r>
-        <w:t xml:space="preserve">Le code source documenté et présent sur </w:t>
-      </w:r>
-      <w:proofErr w:type="spellStart"/>
-      <w:r>
-        <w:t>Github</w:t>
-      </w:r>
-      <w:proofErr w:type="spellEnd"/>
+        <w:t>Le code source documenté et présent sur Github</w:t>
+      </w:r>
     </w:p>
     <w:p>
       <w:pPr>
@@ -3321,15 +3269,7 @@
         </w:numPr>
       </w:pPr>
       <w:r>
-        <w:t>Le site doit aussi pouvoir être lancé en local (</w:t>
-      </w:r>
-      <w:proofErr w:type="spellStart"/>
-      <w:r>
-        <w:t>npm</w:t>
-      </w:r>
-      <w:proofErr w:type="spellEnd"/>
-      <w:r>
-        <w:t xml:space="preserve"> run start)</w:t>
+        <w:t>Le site doit aussi pouvoir être lancé en local (npm run start)</w:t>
       </w:r>
     </w:p>
     <w:p>
@@ -3517,25 +3457,7 @@
           <w:sz w:val="20"/>
           <w:szCs w:val="20"/>
         </w:rPr>
-        <w:t xml:space="preserve">Nous avions aussi prévu de migrer une fonctionnalité en mode </w:t>
-      </w:r>
-      <w:proofErr w:type="spellStart"/>
-      <w:r>
-        <w:rPr>
-          <w:rFonts w:asciiTheme="minorHAnsi" w:hAnsiTheme="minorHAnsi"/>
-          <w:sz w:val="20"/>
-          <w:szCs w:val="20"/>
-        </w:rPr>
-        <w:t>serverless</w:t>
-      </w:r>
-      <w:proofErr w:type="spellEnd"/>
-      <w:r>
-        <w:rPr>
-          <w:rFonts w:asciiTheme="minorHAnsi" w:hAnsiTheme="minorHAnsi"/>
-          <w:sz w:val="20"/>
-          <w:szCs w:val="20"/>
-        </w:rPr>
-        <w:t xml:space="preserve"> et d’ajouter un pipeline de déploiement automatique basé sur des déclencheurs GitHub (push). Pour suivre l’avancement, nous faisions des réunions courtes de type Daily Scrum, où chacun expliquait ce qu’il avait fait, les problèmes rencontrés et ce qu’il comptait faire ensuite. Grâce à ces échanges, nous avons ajusté le planning quand c’était nécessaire. Toutes les mises à jour ont été notées et ont donné plusieurs versions du planning initial.</w:t>
+        <w:t>Nous avions aussi prévu de migrer une fonctionnalité en mode serverless et d’ajouter un pipeline de déploiement automatique basé sur des déclencheurs GitHub (push). Pour suivre l’avancement, nous faisions des réunions courtes de type Daily Scrum, où chacun expliquait ce qu’il avait fait, les problèmes rencontrés et ce qu’il comptait faire ensuite. Grâce à ces échanges, nous avons ajusté le planning quand c’était nécessaire. Toutes les mises à jour ont été notées et ont donné plusieurs versions du planning initial.</w:t>
       </w:r>
     </w:p>
     <w:p>
@@ -3740,21 +3662,8 @@
               <w:ind w:left="0"/>
             </w:pPr>
             <w:r>
-              <w:t xml:space="preserve">Mauvais hôte pour les utilisateurs </w:t>
+              <w:t>Mauvais hôte pour les utilisateurs mysql : user@localhost</w:t>
             </w:r>
-            <w:proofErr w:type="spellStart"/>
-            <w:r>
-              <w:t>mysql</w:t>
-            </w:r>
-            <w:proofErr w:type="spellEnd"/>
-            <w:r>
-              <w:t xml:space="preserve"> : </w:t>
-            </w:r>
-            <w:proofErr w:type="spellStart"/>
-            <w:r>
-              <w:t>user@localhost</w:t>
-            </w:r>
-            <w:proofErr w:type="spellEnd"/>
           </w:p>
         </w:tc>
         <w:tc>
@@ -3804,34 +3713,10 @@
                 <w:b/>
                 <w:bCs/>
               </w:rPr>
-              <w:t xml:space="preserve">Gestion de deux types de </w:t>
-            </w:r>
-            <w:proofErr w:type="spellStart"/>
-            <w:r>
-              <w:rPr>
-                <w:b/>
-                <w:bCs/>
-              </w:rPr>
-              <w:t>tokens</w:t>
-            </w:r>
-            <w:proofErr w:type="spellEnd"/>
-            <w:r>
-              <w:rPr>
-                <w:b/>
-                <w:bCs/>
-              </w:rPr>
-              <w:t xml:space="preserve"> (standard + MSAL)</w:t>
+              <w:t>Gestion de deux types de tokens (standard + MSAL)</w:t>
             </w:r>
             <w:r>
-              <w:t xml:space="preserve"> : L’application devait supporter à la fois les utilisateurs classiques avec </w:t>
-            </w:r>
-            <w:proofErr w:type="spellStart"/>
-            <w:r>
-              <w:t>token</w:t>
-            </w:r>
-            <w:proofErr w:type="spellEnd"/>
-            <w:r>
-              <w:t xml:space="preserve"> JWT et les utilisateurs Microsoft OAuth2 via MSAL.</w:t>
+              <w:t xml:space="preserve"> : L’application devait supporter à la fois les utilisateurs classiques avec token JWT et les utilisateurs Microsoft OAuth2 via MSAL.</w:t>
             </w:r>
           </w:p>
         </w:tc>
@@ -3845,79 +3730,7 @@
               <w:ind w:left="0"/>
             </w:pPr>
             <w:r>
-              <w:t>Création d’un fichier centralisé auth.js avec des variables réactives (</w:t>
-            </w:r>
-            <w:proofErr w:type="spellStart"/>
-            <w:r>
-              <w:t>token</w:t>
-            </w:r>
-            <w:proofErr w:type="spellEnd"/>
-            <w:r>
-              <w:t xml:space="preserve">, </w:t>
-            </w:r>
-            <w:proofErr w:type="spellStart"/>
-            <w:r>
-              <w:t>msJwt</w:t>
-            </w:r>
-            <w:proofErr w:type="spellEnd"/>
-            <w:r>
-              <w:t xml:space="preserve">, </w:t>
-            </w:r>
-            <w:proofErr w:type="spellStart"/>
-            <w:r>
-              <w:t>currentUserId</w:t>
-            </w:r>
-            <w:proofErr w:type="spellEnd"/>
-            <w:r>
-              <w:t xml:space="preserve">) et des </w:t>
-            </w:r>
-            <w:proofErr w:type="spellStart"/>
-            <w:r>
-              <w:t>computed</w:t>
-            </w:r>
-            <w:proofErr w:type="spellEnd"/>
-            <w:r>
-              <w:t xml:space="preserve"> </w:t>
-            </w:r>
-            <w:proofErr w:type="spellStart"/>
-            <w:r>
-              <w:t>properties</w:t>
-            </w:r>
-            <w:proofErr w:type="spellEnd"/>
-            <w:r>
-              <w:t xml:space="preserve"> (</w:t>
-            </w:r>
-            <w:proofErr w:type="spellStart"/>
-            <w:r>
-              <w:t>activeToken</w:t>
-            </w:r>
-            <w:proofErr w:type="spellEnd"/>
-            <w:r>
-              <w:t xml:space="preserve">, </w:t>
-            </w:r>
-            <w:proofErr w:type="spellStart"/>
-            <w:r>
-              <w:t>isLoggedIn</w:t>
-            </w:r>
-            <w:proofErr w:type="spellEnd"/>
-            <w:r>
-              <w:t xml:space="preserve">, </w:t>
-            </w:r>
-            <w:proofErr w:type="spellStart"/>
-            <w:r>
-              <w:t>userId</w:t>
-            </w:r>
-            <w:proofErr w:type="spellEnd"/>
-            <w:r>
-              <w:t xml:space="preserve">, </w:t>
-            </w:r>
-            <w:proofErr w:type="spellStart"/>
-            <w:r>
-              <w:t>authHeader</w:t>
-            </w:r>
-            <w:proofErr w:type="spellEnd"/>
-            <w:r>
-              <w:t>) pour gérer de manière uniforme l’état de connexion.</w:t>
+              <w:t>Création d’un fichier centralisé auth.js avec des variables réactives (token, msJwt, currentUserId) et des computed properties (activeToken, isLoggedIn, userId, authHeader) pour gérer de manière uniforme l’état de connexion.</w:t>
             </w:r>
           </w:p>
         </w:tc>
@@ -3949,42 +3762,10 @@
                 <w:b/>
                 <w:bCs/>
               </w:rPr>
-              <w:t>Synchronisation avec le stockage local (</w:t>
-            </w:r>
-            <w:proofErr w:type="spellStart"/>
-            <w:r>
-              <w:rPr>
-                <w:b/>
-                <w:bCs/>
-              </w:rPr>
-              <w:t>localStorage</w:t>
-            </w:r>
-            <w:proofErr w:type="spellEnd"/>
-            <w:r>
-              <w:rPr>
-                <w:b/>
-                <w:bCs/>
-              </w:rPr>
-              <w:t>)</w:t>
+              <w:t>Synchronisation avec le stockage local (localStorage)</w:t>
             </w:r>
             <w:r>
-              <w:t xml:space="preserve"> : Les </w:t>
-            </w:r>
-            <w:proofErr w:type="spellStart"/>
-            <w:r>
-              <w:t>tokens</w:t>
-            </w:r>
-            <w:proofErr w:type="spellEnd"/>
-            <w:r>
-              <w:t xml:space="preserve"> MSAL et classiques devaient être synchronisés avec l’état réactif de Vue pour que les composants (Header, Sidebar, </w:t>
-            </w:r>
-            <w:proofErr w:type="spellStart"/>
-            <w:r>
-              <w:t>Views</w:t>
-            </w:r>
-            <w:proofErr w:type="spellEnd"/>
-            <w:r>
-              <w:t>) puissent se mettre à jour automatiquement.</w:t>
+              <w:t xml:space="preserve"> : Les tokens MSAL et classiques devaient être synchronisés avec l’état réactif de Vue pour que les composants (Header, Sidebar, Views) puissent se mettre à jour automatiquement.</w:t>
             </w:r>
           </w:p>
         </w:tc>
@@ -3998,47 +3779,7 @@
               <w:ind w:left="0"/>
             </w:pPr>
             <w:r>
-              <w:t xml:space="preserve">Implémentation de fonctions </w:t>
-            </w:r>
-            <w:proofErr w:type="spellStart"/>
-            <w:r>
-              <w:t>initAuth</w:t>
-            </w:r>
-            <w:proofErr w:type="spellEnd"/>
-            <w:r>
-              <w:t xml:space="preserve">, </w:t>
-            </w:r>
-            <w:proofErr w:type="spellStart"/>
-            <w:r>
-              <w:t>setToken</w:t>
-            </w:r>
-            <w:proofErr w:type="spellEnd"/>
-            <w:r>
-              <w:t xml:space="preserve">, </w:t>
-            </w:r>
-            <w:proofErr w:type="spellStart"/>
-            <w:r>
-              <w:t>setMsalToken</w:t>
-            </w:r>
-            <w:proofErr w:type="spellEnd"/>
-            <w:r>
-              <w:t xml:space="preserve"> et </w:t>
-            </w:r>
-            <w:proofErr w:type="spellStart"/>
-            <w:r>
-              <w:t>logout</w:t>
-            </w:r>
-            <w:proofErr w:type="spellEnd"/>
-            <w:r>
-              <w:t xml:space="preserve"> pour initialiser et mettre à jour l’état réactif depuis </w:t>
-            </w:r>
-            <w:proofErr w:type="spellStart"/>
-            <w:r>
-              <w:t>localStorage</w:t>
-            </w:r>
-            <w:proofErr w:type="spellEnd"/>
-            <w:r>
-              <w:t>. L’état réactif est désormais utilisé par tous les composants.</w:t>
+              <w:t>Implémentation de fonctions initAuth, setToken, setMsalToken et logout pour initialiser et mettre à jour l’état réactif depuis localStorage. L’état réactif est désormais utilisé par tous les composants.</w:t>
             </w:r>
           </w:p>
         </w:tc>
@@ -4077,15 +3818,7 @@
               <w:t xml:space="preserve">Flux de connexion MSAL backend : </w:t>
             </w:r>
             <w:r>
-              <w:t xml:space="preserve">Nécessité d’échanger le code Microsoft contre un </w:t>
-            </w:r>
-            <w:proofErr w:type="spellStart"/>
-            <w:r>
-              <w:t>token</w:t>
-            </w:r>
-            <w:proofErr w:type="spellEnd"/>
-            <w:r>
-              <w:t>, de créer l’utilisateur MSAL dans la base de données si inexistant, et de générer un JWT utilisable dans l’application.</w:t>
+              <w:t>Nécessité d’échanger le code Microsoft contre un token, de créer l’utilisateur MSAL dans la base de données si inexistant, et de générer un JWT utilisable dans l’application.</w:t>
             </w:r>
           </w:p>
         </w:tc>
@@ -4099,55 +3832,7 @@
               <w:ind w:left="0"/>
             </w:pPr>
             <w:r>
-              <w:t>Création de routes dédiées /</w:t>
-            </w:r>
-            <w:proofErr w:type="spellStart"/>
-            <w:r>
-              <w:t>auth</w:t>
-            </w:r>
-            <w:proofErr w:type="spellEnd"/>
-            <w:r>
-              <w:t>/</w:t>
-            </w:r>
-            <w:proofErr w:type="spellStart"/>
-            <w:r>
-              <w:t>msal</w:t>
-            </w:r>
-            <w:proofErr w:type="spellEnd"/>
-            <w:r>
-              <w:t>/login et /</w:t>
-            </w:r>
-            <w:proofErr w:type="spellStart"/>
-            <w:r>
-              <w:t>auth</w:t>
-            </w:r>
-            <w:proofErr w:type="spellEnd"/>
-            <w:r>
-              <w:t>/</w:t>
-            </w:r>
-            <w:proofErr w:type="spellStart"/>
-            <w:r>
-              <w:t>msal</w:t>
-            </w:r>
-            <w:proofErr w:type="spellEnd"/>
-            <w:r>
-              <w:t xml:space="preserve">/callback dans le backend Express. Les utilisateurs MSAL sont créés avec un mot de passe aléatoire </w:t>
-            </w:r>
-            <w:proofErr w:type="spellStart"/>
-            <w:r>
-              <w:t>hashé</w:t>
-            </w:r>
-            <w:proofErr w:type="spellEnd"/>
-            <w:r>
-              <w:t xml:space="preserve"> pour respecter la contrainte </w:t>
-            </w:r>
-            <w:proofErr w:type="spellStart"/>
-            <w:r>
-              <w:t>allowNull</w:t>
-            </w:r>
-            <w:proofErr w:type="spellEnd"/>
-            <w:r>
-              <w:t>: false. Un JWT est généré et renvoyé au frontend pour l’authentification.</w:t>
+              <w:t>Création de routes dédiées /auth/msal/login et /auth/msal/callback dans le backend Express. Les utilisateurs MSAL sont créés avec un mot de passe aléatoire hashé pour respecter la contrainte allowNull: false. Un JWT est généré et renvoyé au frontend pour l’authentification.</w:t>
             </w:r>
           </w:p>
         </w:tc>
@@ -4186,63 +3871,7 @@
               <w:t xml:space="preserve">Compatibilité avec les vues existantes : </w:t>
             </w:r>
             <w:r>
-              <w:t xml:space="preserve">Toutes les vues de l’application (ex. </w:t>
-            </w:r>
-            <w:proofErr w:type="spellStart"/>
-            <w:r>
-              <w:t>RegisterView.vue</w:t>
-            </w:r>
-            <w:proofErr w:type="spellEnd"/>
-            <w:r>
-              <w:t xml:space="preserve">, </w:t>
-            </w:r>
-            <w:proofErr w:type="spellStart"/>
-            <w:r>
-              <w:t>ProfileView.vue</w:t>
-            </w:r>
-            <w:proofErr w:type="spellEnd"/>
-            <w:r>
-              <w:t xml:space="preserve">, </w:t>
-            </w:r>
-            <w:proofErr w:type="spellStart"/>
-            <w:r>
-              <w:t>MyBooksView.vue</w:t>
-            </w:r>
-            <w:proofErr w:type="spellEnd"/>
-            <w:r>
-              <w:t xml:space="preserve">, </w:t>
-            </w:r>
-            <w:proofErr w:type="spellStart"/>
-            <w:r>
-              <w:t>CreateBookView.vue</w:t>
-            </w:r>
-            <w:proofErr w:type="spellEnd"/>
-            <w:r>
-              <w:t xml:space="preserve">, </w:t>
-            </w:r>
-            <w:proofErr w:type="spellStart"/>
-            <w:r>
-              <w:t>EditBookView.vue</w:t>
-            </w:r>
-            <w:proofErr w:type="spellEnd"/>
-            <w:r>
-              <w:t xml:space="preserve">, </w:t>
-            </w:r>
-            <w:proofErr w:type="spellStart"/>
-            <w:r>
-              <w:t>BookDetailsView.vue</w:t>
-            </w:r>
-            <w:proofErr w:type="spellEnd"/>
-            <w:r>
-              <w:t xml:space="preserve">) devaient fonctionner avec les deux types de </w:t>
-            </w:r>
-            <w:proofErr w:type="spellStart"/>
-            <w:r>
-              <w:t>token</w:t>
-            </w:r>
-            <w:proofErr w:type="spellEnd"/>
-            <w:r>
-              <w:t xml:space="preserve"> sans rupture de logique.</w:t>
+              <w:t>Toutes les vues de l’application (ex. RegisterView.vue, ProfileView.vue, MyBooksView.vue, CreateBookView.vue, EditBookView.vue, BookDetailsView.vue) devaient fonctionner avec les deux types de token sans rupture de logique.</w:t>
             </w:r>
           </w:p>
         </w:tc>
@@ -4256,39 +3885,7 @@
               <w:ind w:left="0"/>
             </w:pPr>
             <w:r>
-              <w:t>Refactorisation de chaque vue pour utiliser les helpers du fichier auth.js (</w:t>
-            </w:r>
-            <w:proofErr w:type="spellStart"/>
-            <w:r>
-              <w:t>getToken</w:t>
-            </w:r>
-            <w:proofErr w:type="spellEnd"/>
-            <w:r>
-              <w:t xml:space="preserve">(), </w:t>
-            </w:r>
-            <w:proofErr w:type="spellStart"/>
-            <w:r>
-              <w:t>getCurrentUserId</w:t>
-            </w:r>
-            <w:proofErr w:type="spellEnd"/>
-            <w:r>
-              <w:t xml:space="preserve">(), </w:t>
-            </w:r>
-            <w:proofErr w:type="spellStart"/>
-            <w:r>
-              <w:t>isLoggedIn</w:t>
-            </w:r>
-            <w:proofErr w:type="spellEnd"/>
-            <w:r>
-              <w:t xml:space="preserve">) afin d’assurer que les requêtes HTTP et les composants s’adaptent automatiquement au type de </w:t>
-            </w:r>
-            <w:proofErr w:type="spellStart"/>
-            <w:r>
-              <w:t>token</w:t>
-            </w:r>
-            <w:proofErr w:type="spellEnd"/>
-            <w:r>
-              <w:t xml:space="preserve"> présent.</w:t>
+              <w:t>Refactorisation de chaque vue pour utiliser les helpers du fichier auth.js (getToken(), getCurrentUserId(), isLoggedIn) afin d’assurer que les requêtes HTTP et les composants s’adaptent automatiquement au type de token présent.</w:t>
             </w:r>
           </w:p>
         </w:tc>
@@ -4327,39 +3924,7 @@
               <w:t xml:space="preserve">Détection et affichage cohérent dans les composants : </w:t>
             </w:r>
             <w:r>
-              <w:t xml:space="preserve">Les composants globaux comme </w:t>
-            </w:r>
-            <w:proofErr w:type="spellStart"/>
-            <w:r>
-              <w:t>Header.vue</w:t>
-            </w:r>
-            <w:proofErr w:type="spellEnd"/>
-            <w:r>
-              <w:t xml:space="preserve"> et </w:t>
-            </w:r>
-            <w:proofErr w:type="spellStart"/>
-            <w:r>
-              <w:t>Sidebar.vue</w:t>
-            </w:r>
-            <w:proofErr w:type="spellEnd"/>
-            <w:r>
-              <w:t xml:space="preserve"> devaient refléter correctement si un utilisateur était connecté via MSAL ou </w:t>
-            </w:r>
-            <w:proofErr w:type="spellStart"/>
-            <w:r>
-              <w:t>token</w:t>
-            </w:r>
-            <w:proofErr w:type="spellEnd"/>
-            <w:r>
-              <w:t xml:space="preserve"> classique, et proposer les bonnes options (login, </w:t>
-            </w:r>
-            <w:proofErr w:type="spellStart"/>
-            <w:r>
-              <w:t>logout</w:t>
-            </w:r>
-            <w:proofErr w:type="spellEnd"/>
-            <w:r>
-              <w:t>, profil).</w:t>
+              <w:t>Les composants globaux comme Header.vue et Sidebar.vue devaient refléter correctement si un utilisateur était connecté via MSAL ou token classique, et proposer les bonnes options (login, logout, profil).</w:t>
             </w:r>
           </w:p>
         </w:tc>
@@ -4373,71 +3938,7 @@
               <w:ind w:left="0"/>
             </w:pPr>
             <w:r>
-              <w:t xml:space="preserve">Adaptation de tous les composants pour utiliser </w:t>
-            </w:r>
-            <w:proofErr w:type="spellStart"/>
-            <w:r>
-              <w:t>isLoggedIn</w:t>
-            </w:r>
-            <w:proofErr w:type="spellEnd"/>
-            <w:r>
-              <w:t xml:space="preserve"> et </w:t>
-            </w:r>
-            <w:proofErr w:type="spellStart"/>
-            <w:r>
-              <w:t>userId</w:t>
-            </w:r>
-            <w:proofErr w:type="spellEnd"/>
-            <w:r>
-              <w:t xml:space="preserve"> du helper. </w:t>
-            </w:r>
-            <w:proofErr w:type="spellStart"/>
-            <w:r>
-              <w:t>Header.vue</w:t>
-            </w:r>
-            <w:proofErr w:type="spellEnd"/>
-            <w:r>
-              <w:t xml:space="preserve"> affiche dynamiquement les liens Login/</w:t>
-            </w:r>
-            <w:proofErr w:type="spellStart"/>
-            <w:r>
-              <w:t>Register</w:t>
-            </w:r>
-            <w:proofErr w:type="spellEnd"/>
-            <w:r>
-              <w:t xml:space="preserve"> ou Profil/</w:t>
-            </w:r>
-            <w:proofErr w:type="spellStart"/>
-            <w:r>
-              <w:t>Logout</w:t>
-            </w:r>
-            <w:proofErr w:type="spellEnd"/>
-            <w:r>
-              <w:t xml:space="preserve"> selon le type de </w:t>
-            </w:r>
-            <w:proofErr w:type="spellStart"/>
-            <w:r>
-              <w:t>token</w:t>
-            </w:r>
-            <w:proofErr w:type="spellEnd"/>
-            <w:r>
-              <w:t xml:space="preserve">. La fonction </w:t>
-            </w:r>
-            <w:proofErr w:type="spellStart"/>
-            <w:r>
-              <w:t>logout</w:t>
-            </w:r>
-            <w:proofErr w:type="spellEnd"/>
-            <w:r>
-              <w:t xml:space="preserve">() supprime tous les </w:t>
-            </w:r>
-            <w:proofErr w:type="spellStart"/>
-            <w:r>
-              <w:t>tokens</w:t>
-            </w:r>
-            <w:proofErr w:type="spellEnd"/>
-            <w:r>
-              <w:t xml:space="preserve"> et met à jour l’état réactif, garantissant que l’UI se synchronise immédiatement.</w:t>
+              <w:t>Adaptation de tous les composants pour utiliser isLoggedIn et userId du helper. Header.vue affiche dynamiquement les liens Login/Register ou Profil/Logout selon le type de token. La fonction logout() supprime tous les tokens et met à jour l’état réactif, garantissant que l’UI se synchronise immédiatement.</w:t>
             </w:r>
           </w:p>
         </w:tc>
@@ -4483,6 +3984,96 @@
               <w:pStyle w:val="Retraitcorpsdetexte"/>
               <w:ind w:left="0"/>
             </w:pPr>
+            <w:r>
+              <w:t>Créer un sous-réseau dans le réseau privé de la DB et l’intégrer dans l’app service</w:t>
+            </w:r>
+          </w:p>
+        </w:tc>
+      </w:tr>
+      <w:tr>
+        <w:tc>
+          <w:tcPr>
+            <w:tcW w:w="2127" w:type="dxa"/>
+            <w:vMerge/>
+          </w:tcPr>
+          <w:p>
+            <w:pPr>
+              <w:pStyle w:val="Retraitcorpsdetexte"/>
+              <w:ind w:left="0"/>
+              <w:jc w:val="center"/>
+            </w:pPr>
+          </w:p>
+        </w:tc>
+        <w:tc>
+          <w:tcPr>
+            <w:tcW w:w="3543" w:type="dxa"/>
+          </w:tcPr>
+          <w:p>
+            <w:pPr>
+              <w:pStyle w:val="Retraitcorpsdetexte"/>
+              <w:ind w:left="0"/>
+            </w:pPr>
+            <w:r>
+              <w:t>Pas possible de se connecter à la DB</w:t>
+            </w:r>
+          </w:p>
+        </w:tc>
+        <w:tc>
+          <w:tcPr>
+            <w:tcW w:w="3395" w:type="dxa"/>
+          </w:tcPr>
+          <w:p>
+            <w:pPr>
+              <w:pStyle w:val="Retraitcorpsdetexte"/>
+              <w:ind w:left="0"/>
+            </w:pPr>
+            <w:r>
+              <w:t>Enlever les credentials en dur du backend et utiliser des variables d’environnements</w:t>
+            </w:r>
+          </w:p>
+        </w:tc>
+      </w:tr>
+      <w:tr>
+        <w:tc>
+          <w:tcPr>
+            <w:tcW w:w="2127" w:type="dxa"/>
+            <w:vMerge/>
+            <w:vAlign w:val="center"/>
+          </w:tcPr>
+          <w:p>
+            <w:pPr>
+              <w:pStyle w:val="Retraitcorpsdetexte"/>
+              <w:ind w:left="0"/>
+              <w:jc w:val="center"/>
+            </w:pPr>
+          </w:p>
+        </w:tc>
+        <w:tc>
+          <w:tcPr>
+            <w:tcW w:w="3543" w:type="dxa"/>
+          </w:tcPr>
+          <w:p>
+            <w:pPr>
+              <w:pStyle w:val="Retraitcorpsdetexte"/>
+              <w:ind w:left="0"/>
+            </w:pPr>
+            <w:r>
+              <w:t>Pas possible de se connecter à la DB</w:t>
+            </w:r>
+          </w:p>
+        </w:tc>
+        <w:tc>
+          <w:tcPr>
+            <w:tcW w:w="3395" w:type="dxa"/>
+          </w:tcPr>
+          <w:p>
+            <w:pPr>
+              <w:pStyle w:val="Retraitcorpsdetexte"/>
+              <w:ind w:left="0"/>
+            </w:pPr>
+            <w:r>
+              <w:t>Ajouter le certificat ssl pour se connecter à la DB : Azure demande un CA pour se connecter à un serveur mysql flexible</w:t>
+            </w:r>
           </w:p>
         </w:tc>
       </w:tr>
@@ -4565,39 +4156,7 @@
               <w:ind w:left="0"/>
             </w:pPr>
             <w:r>
-              <w:t xml:space="preserve">Uploader seulement le dossier de </w:t>
-            </w:r>
-            <w:proofErr w:type="spellStart"/>
-            <w:r>
-              <w:t>build</w:t>
-            </w:r>
-            <w:proofErr w:type="spellEnd"/>
-            <w:r>
-              <w:t xml:space="preserve"> (/</w:t>
-            </w:r>
-            <w:proofErr w:type="spellStart"/>
-            <w:r>
-              <w:t>dist</w:t>
-            </w:r>
-            <w:proofErr w:type="spellEnd"/>
-            <w:r>
-              <w:t>) vers /site/</w:t>
-            </w:r>
-            <w:proofErr w:type="spellStart"/>
-            <w:r>
-              <w:t>wwwroot</w:t>
-            </w:r>
-            <w:proofErr w:type="spellEnd"/>
-            <w:r>
-              <w:t xml:space="preserve"> et changer la commande de démarrage de l’application à </w:t>
-            </w:r>
-            <w:proofErr w:type="spellStart"/>
-            <w:r>
-              <w:t>npx</w:t>
-            </w:r>
-            <w:proofErr w:type="spellEnd"/>
-            <w:r>
-              <w:t xml:space="preserve"> serve -s</w:t>
+              <w:t>Uploader seulement le dossier de build (/dist) vers /site/wwwroot et changer la commande de démarrage de l’application à npx serve -s</w:t>
             </w:r>
           </w:p>
         </w:tc>
@@ -4620,13 +4179,23 @@
         <w:rPr>
           <w:rFonts w:asciiTheme="minorHAnsi" w:hAnsiTheme="minorHAnsi"/>
         </w:rPr>
-        <w:lastRenderedPageBreak/>
         <w:t>Connaissances acquises</w:t>
       </w:r>
       <w:bookmarkEnd w:id="20"/>
     </w:p>
     <w:p>
       <w:pPr>
+        <w:pStyle w:val="Retraitcorpsdetexte"/>
+      </w:pPr>
+      <w:r>
+        <w:t>Ce projet nous a permis d’améliorer nos compétences en technologies cloud, en déployant notre application sur des App Services et pas simplement sur des VMs. Nous avons également compris le fonctionnement de l’authentification MSAL en l’intégrant dans notre application.</w:t>
+      </w:r>
+      <w:r>
+        <w:t xml:space="preserve"> Nous avons également appris comment intégrer une fonction serverless dans notre projet.</w:t>
+      </w:r>
+    </w:p>
+    <w:p>
+      <w:pPr>
         <w:pStyle w:val="Titre2"/>
         <w:rPr>
           <w:rFonts w:asciiTheme="minorHAnsi" w:hAnsiTheme="minorHAnsi"/>
@@ -4645,7 +4214,6 @@
       <w:pPr>
         <w:pStyle w:val="Retraitcorpsdetexte"/>
       </w:pPr>
-      <w:proofErr w:type="spellStart"/>
       <w:r>
         <w:rPr>
           <w:b/>
@@ -4653,7 +4221,6 @@
         </w:rPr>
         <w:t>Yosef</w:t>
       </w:r>
-      <w:proofErr w:type="spellEnd"/>
       <w:r>
         <w:t xml:space="preserve"> : </w:t>
       </w:r>
@@ -4873,25 +4440,7 @@
           <w:sz w:val="20"/>
           <w:szCs w:val="20"/>
         </w:rPr>
-        <w:t xml:space="preserve"> dans </w:t>
-      </w:r>
-      <w:proofErr w:type="spellStart"/>
-      <w:r>
-        <w:rPr>
-          <w:rFonts w:asciiTheme="minorHAnsi" w:hAnsiTheme="minorHAnsi"/>
-          <w:sz w:val="20"/>
-          <w:szCs w:val="20"/>
-        </w:rPr>
-        <w:t>LoginView.vue</w:t>
-      </w:r>
-      <w:proofErr w:type="spellEnd"/>
-      <w:r>
-        <w:rPr>
-          <w:rFonts w:asciiTheme="minorHAnsi" w:hAnsiTheme="minorHAnsi"/>
-          <w:sz w:val="20"/>
-          <w:szCs w:val="20"/>
-        </w:rPr>
-        <w:t>.</w:t>
+        <w:t xml:space="preserve"> dans LoginView.vue.</w:t>
       </w:r>
     </w:p>
     <w:p>
@@ -4914,43 +4463,7 @@
           <w:sz w:val="20"/>
           <w:szCs w:val="20"/>
         </w:rPr>
-        <w:t>Le navigateur est redirigé vers l’URL d’autorisation Microsoft (/</w:t>
-      </w:r>
-      <w:proofErr w:type="spellStart"/>
-      <w:r>
-        <w:rPr>
-          <w:rFonts w:asciiTheme="minorHAnsi" w:hAnsiTheme="minorHAnsi"/>
-          <w:sz w:val="20"/>
-          <w:szCs w:val="20"/>
-        </w:rPr>
-        <w:t>auth</w:t>
-      </w:r>
-      <w:proofErr w:type="spellEnd"/>
-      <w:r>
-        <w:rPr>
-          <w:rFonts w:asciiTheme="minorHAnsi" w:hAnsiTheme="minorHAnsi"/>
-          <w:sz w:val="20"/>
-          <w:szCs w:val="20"/>
-        </w:rPr>
-        <w:t>/</w:t>
-      </w:r>
-      <w:proofErr w:type="spellStart"/>
-      <w:r>
-        <w:rPr>
-          <w:rFonts w:asciiTheme="minorHAnsi" w:hAnsiTheme="minorHAnsi"/>
-          <w:sz w:val="20"/>
-          <w:szCs w:val="20"/>
-        </w:rPr>
-        <w:t>msal</w:t>
-      </w:r>
-      <w:proofErr w:type="spellEnd"/>
-      <w:r>
-        <w:rPr>
-          <w:rFonts w:asciiTheme="minorHAnsi" w:hAnsiTheme="minorHAnsi"/>
-          <w:sz w:val="20"/>
-          <w:szCs w:val="20"/>
-        </w:rPr>
-        <w:t>/login).</w:t>
+        <w:t>Le navigateur est redirigé vers l’URL d’autorisation Microsoft (/auth/msal/login).</w:t>
       </w:r>
     </w:p>
     <w:p>
@@ -5021,43 +4534,7 @@
           <w:sz w:val="20"/>
           <w:szCs w:val="20"/>
         </w:rPr>
-        <w:t>L’utilisateur saisit ses identifiants Microsoft et accepte les scopes demandés (</w:t>
-      </w:r>
-      <w:proofErr w:type="spellStart"/>
-      <w:r>
-        <w:rPr>
-          <w:rFonts w:asciiTheme="minorHAnsi" w:hAnsiTheme="minorHAnsi"/>
-          <w:sz w:val="20"/>
-          <w:szCs w:val="20"/>
-        </w:rPr>
-        <w:t>openid</w:t>
-      </w:r>
-      <w:proofErr w:type="spellEnd"/>
-      <w:r>
-        <w:rPr>
-          <w:rFonts w:asciiTheme="minorHAnsi" w:hAnsiTheme="minorHAnsi"/>
-          <w:sz w:val="20"/>
-          <w:szCs w:val="20"/>
-        </w:rPr>
-        <w:t xml:space="preserve"> profile email </w:t>
-      </w:r>
-      <w:proofErr w:type="spellStart"/>
-      <w:r>
-        <w:rPr>
-          <w:rFonts w:asciiTheme="minorHAnsi" w:hAnsiTheme="minorHAnsi"/>
-          <w:sz w:val="20"/>
-          <w:szCs w:val="20"/>
-        </w:rPr>
-        <w:t>offline_access</w:t>
-      </w:r>
-      <w:proofErr w:type="spellEnd"/>
-      <w:r>
-        <w:rPr>
-          <w:rFonts w:asciiTheme="minorHAnsi" w:hAnsiTheme="minorHAnsi"/>
-          <w:sz w:val="20"/>
-          <w:szCs w:val="20"/>
-        </w:rPr>
-        <w:t>).</w:t>
+        <w:t>L’utilisateur saisit ses identifiants Microsoft et accepte les scopes demandés (openid profile email offline_access).</w:t>
       </w:r>
     </w:p>
     <w:p>
@@ -5105,61 +4582,7 @@
           <w:sz w:val="20"/>
           <w:szCs w:val="20"/>
         </w:rPr>
-        <w:t>Après succès, Microsoft redirige vers /</w:t>
-      </w:r>
-      <w:proofErr w:type="spellStart"/>
-      <w:r>
-        <w:rPr>
-          <w:rFonts w:asciiTheme="minorHAnsi" w:hAnsiTheme="minorHAnsi"/>
-          <w:sz w:val="20"/>
-          <w:szCs w:val="20"/>
-        </w:rPr>
-        <w:t>auth</w:t>
-      </w:r>
-      <w:proofErr w:type="spellEnd"/>
-      <w:r>
-        <w:rPr>
-          <w:rFonts w:asciiTheme="minorHAnsi" w:hAnsiTheme="minorHAnsi"/>
-          <w:sz w:val="20"/>
-          <w:szCs w:val="20"/>
-        </w:rPr>
-        <w:t>/</w:t>
-      </w:r>
-      <w:proofErr w:type="spellStart"/>
-      <w:r>
-        <w:rPr>
-          <w:rFonts w:asciiTheme="minorHAnsi" w:hAnsiTheme="minorHAnsi"/>
-          <w:sz w:val="20"/>
-          <w:szCs w:val="20"/>
-        </w:rPr>
-        <w:t>msal</w:t>
-      </w:r>
-      <w:proofErr w:type="spellEnd"/>
-      <w:r>
-        <w:rPr>
-          <w:rFonts w:asciiTheme="minorHAnsi" w:hAnsiTheme="minorHAnsi"/>
-          <w:sz w:val="20"/>
-          <w:szCs w:val="20"/>
-        </w:rPr>
-        <w:t>/</w:t>
-      </w:r>
-      <w:proofErr w:type="spellStart"/>
-      <w:r>
-        <w:rPr>
-          <w:rFonts w:asciiTheme="minorHAnsi" w:hAnsiTheme="minorHAnsi"/>
-          <w:sz w:val="20"/>
-          <w:szCs w:val="20"/>
-        </w:rPr>
-        <w:t>callback?code</w:t>
-      </w:r>
-      <w:proofErr w:type="spellEnd"/>
-      <w:r>
-        <w:rPr>
-          <w:rFonts w:asciiTheme="minorHAnsi" w:hAnsiTheme="minorHAnsi"/>
-          <w:sz w:val="20"/>
-          <w:szCs w:val="20"/>
-        </w:rPr>
-        <w:t>=XXX.</w:t>
+        <w:t>Après succès, Microsoft redirige vers /auth/msal/callback?code=XXX.</w:t>
       </w:r>
     </w:p>
     <w:p>
@@ -5225,29 +4648,7 @@
           <w:sz w:val="20"/>
           <w:szCs w:val="20"/>
         </w:rPr>
-        <w:t xml:space="preserve">Échange du code contre un </w:t>
-      </w:r>
-      <w:proofErr w:type="spellStart"/>
-      <w:r>
-        <w:rPr>
-          <w:rFonts w:asciiTheme="minorHAnsi" w:hAnsiTheme="minorHAnsi"/>
-          <w:b/>
-          <w:bCs/>
-          <w:sz w:val="20"/>
-          <w:szCs w:val="20"/>
-        </w:rPr>
-        <w:t>token</w:t>
-      </w:r>
-      <w:proofErr w:type="spellEnd"/>
-      <w:r>
-        <w:rPr>
-          <w:rFonts w:asciiTheme="minorHAnsi" w:hAnsiTheme="minorHAnsi"/>
-          <w:b/>
-          <w:bCs/>
-          <w:sz w:val="20"/>
-          <w:szCs w:val="20"/>
-        </w:rPr>
-        <w:t xml:space="preserve"> Microsoft</w:t>
+        <w:t>Échange du code contre un token Microsoft</w:t>
       </w:r>
     </w:p>
     <w:p>
@@ -5270,25 +4671,7 @@
           <w:sz w:val="20"/>
           <w:szCs w:val="20"/>
         </w:rPr>
-        <w:t>Backend fait une requête POST vers Microsoft (/</w:t>
-      </w:r>
-      <w:proofErr w:type="spellStart"/>
-      <w:r>
-        <w:rPr>
-          <w:rFonts w:asciiTheme="minorHAnsi" w:hAnsiTheme="minorHAnsi"/>
-          <w:sz w:val="20"/>
-          <w:szCs w:val="20"/>
-        </w:rPr>
-        <w:t>token</w:t>
-      </w:r>
-      <w:proofErr w:type="spellEnd"/>
-      <w:r>
-        <w:rPr>
-          <w:rFonts w:asciiTheme="minorHAnsi" w:hAnsiTheme="minorHAnsi"/>
-          <w:sz w:val="20"/>
-          <w:szCs w:val="20"/>
-        </w:rPr>
-        <w:t>) avec :</w:t>
+        <w:t>Backend fait une requête POST vers Microsoft (/token) avec :</w:t>
       </w:r>
     </w:p>
     <w:p>
@@ -5305,34 +4688,14 @@
           <w:szCs w:val="20"/>
         </w:rPr>
       </w:pPr>
-      <w:proofErr w:type="spellStart"/>
       <w:r>
         <w:rPr>
           <w:rFonts w:asciiTheme="minorHAnsi" w:hAnsiTheme="minorHAnsi"/>
           <w:sz w:val="20"/>
           <w:szCs w:val="20"/>
         </w:rPr>
-        <w:t>client_id</w:t>
-      </w:r>
-      <w:proofErr w:type="spellEnd"/>
-      <w:r>
-        <w:rPr>
-          <w:rFonts w:asciiTheme="minorHAnsi" w:hAnsiTheme="minorHAnsi"/>
-          <w:sz w:val="20"/>
-          <w:szCs w:val="20"/>
-        </w:rPr>
-        <w:t xml:space="preserve">, </w:t>
-      </w:r>
-      <w:proofErr w:type="spellStart"/>
-      <w:r>
-        <w:rPr>
-          <w:rFonts w:asciiTheme="minorHAnsi" w:hAnsiTheme="minorHAnsi"/>
-          <w:sz w:val="20"/>
-          <w:szCs w:val="20"/>
-        </w:rPr>
-        <w:t>client_secret</w:t>
-      </w:r>
-      <w:proofErr w:type="spellEnd"/>
+        <w:t>client_id, client_secret</w:t>
+      </w:r>
     </w:p>
     <w:p>
       <w:pPr>
@@ -5348,7 +4711,6 @@
           <w:szCs w:val="20"/>
         </w:rPr>
       </w:pPr>
-      <w:proofErr w:type="spellStart"/>
       <w:r>
         <w:rPr>
           <w:rFonts w:asciiTheme="minorHAnsi" w:hAnsiTheme="minorHAnsi"/>
@@ -5357,7 +4719,6 @@
         </w:rPr>
         <w:t>redirect_uri</w:t>
       </w:r>
-      <w:proofErr w:type="spellEnd"/>
     </w:p>
     <w:p>
       <w:pPr>
@@ -5396,34 +4757,14 @@
           <w:szCs w:val="20"/>
         </w:rPr>
       </w:pPr>
-      <w:proofErr w:type="spellStart"/>
       <w:r>
         <w:rPr>
           <w:rFonts w:asciiTheme="minorHAnsi" w:hAnsiTheme="minorHAnsi"/>
           <w:sz w:val="20"/>
           <w:szCs w:val="20"/>
         </w:rPr>
-        <w:t>grant_type</w:t>
-      </w:r>
-      <w:proofErr w:type="spellEnd"/>
-      <w:r>
-        <w:rPr>
-          <w:rFonts w:asciiTheme="minorHAnsi" w:hAnsiTheme="minorHAnsi"/>
-          <w:sz w:val="20"/>
-          <w:szCs w:val="20"/>
-        </w:rPr>
-        <w:t>=</w:t>
-      </w:r>
-      <w:proofErr w:type="spellStart"/>
-      <w:r>
-        <w:rPr>
-          <w:rFonts w:asciiTheme="minorHAnsi" w:hAnsiTheme="minorHAnsi"/>
-          <w:sz w:val="20"/>
-          <w:szCs w:val="20"/>
-        </w:rPr>
-        <w:t>authorization_code</w:t>
-      </w:r>
-      <w:proofErr w:type="spellEnd"/>
+        <w:t>grant_type=authorization_code</w:t>
+      </w:r>
     </w:p>
     <w:p>
       <w:pPr>
@@ -5447,7 +4788,6 @@
         </w:rPr>
         <w:t xml:space="preserve">Microsoft retourne un </w:t>
       </w:r>
-      <w:proofErr w:type="spellStart"/>
       <w:r>
         <w:rPr>
           <w:rFonts w:asciiTheme="minorHAnsi" w:hAnsiTheme="minorHAnsi"/>
@@ -5458,7 +4798,6 @@
         </w:rPr>
         <w:t>access_token</w:t>
       </w:r>
-      <w:proofErr w:type="spellEnd"/>
       <w:r>
         <w:rPr>
           <w:rFonts w:asciiTheme="minorHAnsi" w:hAnsiTheme="minorHAnsi"/>
@@ -5467,7 +4806,6 @@
         </w:rPr>
         <w:t xml:space="preserve"> et un </w:t>
       </w:r>
-      <w:proofErr w:type="spellStart"/>
       <w:r>
         <w:rPr>
           <w:rFonts w:asciiTheme="minorHAnsi" w:hAnsiTheme="minorHAnsi"/>
@@ -5478,7 +4816,6 @@
         </w:rPr>
         <w:t>id_token</w:t>
       </w:r>
-      <w:proofErr w:type="spellEnd"/>
       <w:r>
         <w:rPr>
           <w:rFonts w:asciiTheme="minorHAnsi" w:hAnsiTheme="minorHAnsi"/>
@@ -5533,25 +4870,7 @@
           <w:sz w:val="20"/>
           <w:szCs w:val="20"/>
         </w:rPr>
-        <w:t xml:space="preserve">Backend utilise </w:t>
-      </w:r>
-      <w:proofErr w:type="spellStart"/>
-      <w:r>
-        <w:rPr>
-          <w:rFonts w:asciiTheme="minorHAnsi" w:hAnsiTheme="minorHAnsi"/>
-          <w:sz w:val="20"/>
-          <w:szCs w:val="20"/>
-        </w:rPr>
-        <w:t>access_token</w:t>
-      </w:r>
-      <w:proofErr w:type="spellEnd"/>
-      <w:r>
-        <w:rPr>
-          <w:rFonts w:asciiTheme="minorHAnsi" w:hAnsiTheme="minorHAnsi"/>
-          <w:sz w:val="20"/>
-          <w:szCs w:val="20"/>
-        </w:rPr>
-        <w:t xml:space="preserve"> pour appeler https://graph.microsoft.com/v1.0/me.</w:t>
+        <w:t>Backend utilise access_token pour appeler https://graph.microsoft.com/v1.0/me.</w:t>
       </w:r>
     </w:p>
     <w:p>
@@ -5590,25 +4909,7 @@
           <w:sz w:val="20"/>
           <w:szCs w:val="20"/>
         </w:rPr>
-        <w:t xml:space="preserve">: id, </w:t>
-      </w:r>
-      <w:proofErr w:type="spellStart"/>
-      <w:r>
-        <w:rPr>
-          <w:rFonts w:asciiTheme="minorHAnsi" w:hAnsiTheme="minorHAnsi"/>
-          <w:sz w:val="20"/>
-          <w:szCs w:val="20"/>
-        </w:rPr>
-        <w:t>displayName</w:t>
-      </w:r>
-      <w:proofErr w:type="spellEnd"/>
-      <w:r>
-        <w:rPr>
-          <w:rFonts w:asciiTheme="minorHAnsi" w:hAnsiTheme="minorHAnsi"/>
-          <w:sz w:val="20"/>
-          <w:szCs w:val="20"/>
-        </w:rPr>
-        <w:t>, mail.</w:t>
+        <w:t>: id, displayName, mail.</w:t>
       </w:r>
     </w:p>
     <w:p>
@@ -5656,25 +4957,7 @@
           <w:sz w:val="20"/>
           <w:szCs w:val="20"/>
         </w:rPr>
-        <w:t>Si l’utilisateur n’existe pas (</w:t>
-      </w:r>
-      <w:proofErr w:type="spellStart"/>
-      <w:r>
-        <w:rPr>
-          <w:rFonts w:asciiTheme="minorHAnsi" w:hAnsiTheme="minorHAnsi"/>
-          <w:sz w:val="20"/>
-          <w:szCs w:val="20"/>
-        </w:rPr>
-        <w:t>ms_id</w:t>
-      </w:r>
-      <w:proofErr w:type="spellEnd"/>
-      <w:r>
-        <w:rPr>
-          <w:rFonts w:asciiTheme="minorHAnsi" w:hAnsiTheme="minorHAnsi"/>
-          <w:sz w:val="20"/>
-          <w:szCs w:val="20"/>
-        </w:rPr>
-        <w:t xml:space="preserve"> absent), créer un nouvel utilisateur avec :</w:t>
+        <w:t>Si l’utilisateur n’existe pas (ms_id absent), créer un nouvel utilisateur avec :</w:t>
       </w:r>
     </w:p>
     <w:p>
@@ -5691,34 +4974,14 @@
           <w:szCs w:val="20"/>
         </w:rPr>
       </w:pPr>
-      <w:proofErr w:type="spellStart"/>
       <w:r>
         <w:rPr>
           <w:rFonts w:asciiTheme="minorHAnsi" w:hAnsiTheme="minorHAnsi"/>
           <w:sz w:val="20"/>
           <w:szCs w:val="20"/>
         </w:rPr>
-        <w:t>username</w:t>
-      </w:r>
-      <w:proofErr w:type="spellEnd"/>
-      <w:r>
-        <w:rPr>
-          <w:rFonts w:asciiTheme="minorHAnsi" w:hAnsiTheme="minorHAnsi"/>
-          <w:sz w:val="20"/>
-          <w:szCs w:val="20"/>
-        </w:rPr>
-        <w:t xml:space="preserve"> = </w:t>
-      </w:r>
-      <w:proofErr w:type="spellStart"/>
-      <w:r>
-        <w:rPr>
-          <w:rFonts w:asciiTheme="minorHAnsi" w:hAnsiTheme="minorHAnsi"/>
-          <w:sz w:val="20"/>
-          <w:szCs w:val="20"/>
-        </w:rPr>
-        <w:t>displayName</w:t>
-      </w:r>
-      <w:proofErr w:type="spellEnd"/>
+        <w:t>username = displayName</w:t>
+      </w:r>
     </w:p>
     <w:p>
       <w:pPr>
@@ -5757,23 +5020,13 @@
           <w:szCs w:val="20"/>
         </w:rPr>
       </w:pPr>
-      <w:proofErr w:type="spellStart"/>
       <w:r>
         <w:rPr>
           <w:rFonts w:asciiTheme="minorHAnsi" w:hAnsiTheme="minorHAnsi"/>
           <w:sz w:val="20"/>
           <w:szCs w:val="20"/>
         </w:rPr>
-        <w:t>ms_id</w:t>
-      </w:r>
-      <w:proofErr w:type="spellEnd"/>
-      <w:r>
-        <w:rPr>
-          <w:rFonts w:asciiTheme="minorHAnsi" w:hAnsiTheme="minorHAnsi"/>
-          <w:sz w:val="20"/>
-          <w:szCs w:val="20"/>
-        </w:rPr>
-        <w:t xml:space="preserve"> = id</w:t>
+        <w:t>ms_id = id</w:t>
       </w:r>
     </w:p>
     <w:p>
@@ -5790,41 +5043,13 @@
           <w:szCs w:val="20"/>
         </w:rPr>
       </w:pPr>
-      <w:proofErr w:type="spellStart"/>
       <w:r>
         <w:rPr>
           <w:rFonts w:asciiTheme="minorHAnsi" w:hAnsiTheme="minorHAnsi"/>
           <w:sz w:val="20"/>
           <w:szCs w:val="20"/>
         </w:rPr>
-        <w:t>hashed_password</w:t>
-      </w:r>
-      <w:proofErr w:type="spellEnd"/>
-      <w:r>
-        <w:rPr>
-          <w:rFonts w:asciiTheme="minorHAnsi" w:hAnsiTheme="minorHAnsi"/>
-          <w:sz w:val="20"/>
-          <w:szCs w:val="20"/>
-        </w:rPr>
-        <w:t xml:space="preserve"> généré aléatoirement pour respecter </w:t>
-      </w:r>
-      <w:proofErr w:type="spellStart"/>
-      <w:r>
-        <w:rPr>
-          <w:rFonts w:asciiTheme="minorHAnsi" w:hAnsiTheme="minorHAnsi"/>
-          <w:sz w:val="20"/>
-          <w:szCs w:val="20"/>
-        </w:rPr>
-        <w:t>allowNull</w:t>
-      </w:r>
-      <w:proofErr w:type="spellEnd"/>
-      <w:r>
-        <w:rPr>
-          <w:rFonts w:asciiTheme="minorHAnsi" w:hAnsiTheme="minorHAnsi"/>
-          <w:sz w:val="20"/>
-          <w:szCs w:val="20"/>
-        </w:rPr>
-        <w:t>: false.</w:t>
+        <w:t>hashed_password généré aléatoirement pour respecter allowNull: false.</w:t>
       </w:r>
     </w:p>
     <w:p>
@@ -5872,43 +5097,7 @@
           <w:sz w:val="20"/>
           <w:szCs w:val="20"/>
         </w:rPr>
-        <w:t>Backend génère un JWT (</w:t>
-      </w:r>
-      <w:proofErr w:type="spellStart"/>
-      <w:r>
-        <w:rPr>
-          <w:rFonts w:asciiTheme="minorHAnsi" w:hAnsiTheme="minorHAnsi"/>
-          <w:sz w:val="20"/>
-          <w:szCs w:val="20"/>
-        </w:rPr>
-        <w:t>jwt.sign</w:t>
-      </w:r>
-      <w:proofErr w:type="spellEnd"/>
-      <w:r>
-        <w:rPr>
-          <w:rFonts w:asciiTheme="minorHAnsi" w:hAnsiTheme="minorHAnsi"/>
-          <w:sz w:val="20"/>
-          <w:szCs w:val="20"/>
-        </w:rPr>
-        <w:t xml:space="preserve">({ </w:t>
-      </w:r>
-      <w:proofErr w:type="spellStart"/>
-      <w:r>
-        <w:rPr>
-          <w:rFonts w:asciiTheme="minorHAnsi" w:hAnsiTheme="minorHAnsi"/>
-          <w:sz w:val="20"/>
-          <w:szCs w:val="20"/>
-        </w:rPr>
-        <w:t>userId</w:t>
-      </w:r>
-      <w:proofErr w:type="spellEnd"/>
-      <w:r>
-        <w:rPr>
-          <w:rFonts w:asciiTheme="minorHAnsi" w:hAnsiTheme="minorHAnsi"/>
-          <w:sz w:val="20"/>
-          <w:szCs w:val="20"/>
-        </w:rPr>
-        <w:t xml:space="preserve"> }, OIDC_SECRET)) valable 24h.</w:t>
+        <w:t>Backend génère un JWT (jwt.sign({ userId }, OIDC_SECRET)) valable 24h.</w:t>
       </w:r>
     </w:p>
     <w:p>
@@ -5996,23 +5185,13 @@
           <w:szCs w:val="20"/>
         </w:rPr>
       </w:pPr>
-      <w:proofErr w:type="spellStart"/>
       <w:r>
         <w:rPr>
           <w:rFonts w:asciiTheme="minorHAnsi" w:hAnsiTheme="minorHAnsi"/>
           <w:sz w:val="20"/>
           <w:szCs w:val="20"/>
         </w:rPr>
-        <w:t>access_token</w:t>
-      </w:r>
-      <w:proofErr w:type="spellEnd"/>
-      <w:r>
-        <w:rPr>
-          <w:rFonts w:asciiTheme="minorHAnsi" w:hAnsiTheme="minorHAnsi"/>
-          <w:sz w:val="20"/>
-          <w:szCs w:val="20"/>
-        </w:rPr>
-        <w:t xml:space="preserve"> (MS)</w:t>
+        <w:t>access_token (MS)</w:t>
       </w:r>
     </w:p>
     <w:p>
@@ -6029,23 +5208,13 @@
           <w:szCs w:val="20"/>
         </w:rPr>
       </w:pPr>
-      <w:proofErr w:type="spellStart"/>
       <w:r>
         <w:rPr>
           <w:rFonts w:asciiTheme="minorHAnsi" w:hAnsiTheme="minorHAnsi"/>
           <w:sz w:val="20"/>
           <w:szCs w:val="20"/>
         </w:rPr>
-        <w:t>id_token</w:t>
-      </w:r>
-      <w:proofErr w:type="spellEnd"/>
-      <w:r>
-        <w:rPr>
-          <w:rFonts w:asciiTheme="minorHAnsi" w:hAnsiTheme="minorHAnsi"/>
-          <w:sz w:val="20"/>
-          <w:szCs w:val="20"/>
-        </w:rPr>
-        <w:t xml:space="preserve"> (MS)</w:t>
+        <w:t>id_token (MS)</w:t>
       </w:r>
     </w:p>
     <w:p>
@@ -6062,23 +5231,13 @@
           <w:szCs w:val="20"/>
         </w:rPr>
       </w:pPr>
-      <w:proofErr w:type="spellStart"/>
       <w:r>
         <w:rPr>
           <w:rFonts w:asciiTheme="minorHAnsi" w:hAnsiTheme="minorHAnsi"/>
           <w:sz w:val="20"/>
           <w:szCs w:val="20"/>
         </w:rPr>
-        <w:t>jwt</w:t>
-      </w:r>
-      <w:proofErr w:type="spellEnd"/>
-      <w:r>
-        <w:rPr>
-          <w:rFonts w:asciiTheme="minorHAnsi" w:hAnsiTheme="minorHAnsi"/>
-          <w:sz w:val="20"/>
-          <w:szCs w:val="20"/>
-        </w:rPr>
-        <w:t xml:space="preserve"> (application interne)</w:t>
+        <w:t>jwt (application interne)</w:t>
       </w:r>
     </w:p>
     <w:p>
@@ -6118,59 +5277,13 @@
           <w:szCs w:val="20"/>
         </w:rPr>
       </w:pPr>
-      <w:proofErr w:type="spellStart"/>
       <w:r>
         <w:rPr>
           <w:rFonts w:asciiTheme="minorHAnsi" w:hAnsiTheme="minorHAnsi"/>
           <w:sz w:val="20"/>
           <w:szCs w:val="20"/>
         </w:rPr>
-        <w:t>jwt</w:t>
-      </w:r>
-      <w:proofErr w:type="spellEnd"/>
-      <w:r>
-        <w:rPr>
-          <w:rFonts w:asciiTheme="minorHAnsi" w:hAnsiTheme="minorHAnsi"/>
-          <w:sz w:val="20"/>
-          <w:szCs w:val="20"/>
-        </w:rPr>
-        <w:t xml:space="preserve"> est stocké dans </w:t>
-      </w:r>
-      <w:proofErr w:type="spellStart"/>
-      <w:r>
-        <w:rPr>
-          <w:rFonts w:asciiTheme="minorHAnsi" w:hAnsiTheme="minorHAnsi"/>
-          <w:sz w:val="20"/>
-          <w:szCs w:val="20"/>
-        </w:rPr>
-        <w:t>localStorage</w:t>
-      </w:r>
-      <w:proofErr w:type="spellEnd"/>
-      <w:r>
-        <w:rPr>
-          <w:rFonts w:asciiTheme="minorHAnsi" w:hAnsiTheme="minorHAnsi"/>
-          <w:sz w:val="20"/>
-          <w:szCs w:val="20"/>
-        </w:rPr>
-        <w:t xml:space="preserve"> via </w:t>
-      </w:r>
-      <w:proofErr w:type="spellStart"/>
-      <w:r>
-        <w:rPr>
-          <w:rFonts w:asciiTheme="minorHAnsi" w:hAnsiTheme="minorHAnsi"/>
-          <w:sz w:val="20"/>
-          <w:szCs w:val="20"/>
-        </w:rPr>
-        <w:t>setMsalToken</w:t>
-      </w:r>
-      <w:proofErr w:type="spellEnd"/>
-      <w:r>
-        <w:rPr>
-          <w:rFonts w:asciiTheme="minorHAnsi" w:hAnsiTheme="minorHAnsi"/>
-          <w:sz w:val="20"/>
-          <w:szCs w:val="20"/>
-        </w:rPr>
-        <w:t>().</w:t>
+        <w:t>jwt est stocké dans localStorage via setMsalToken().</w:t>
       </w:r>
     </w:p>
     <w:p>
@@ -6209,61 +5322,7 @@
           <w:sz w:val="20"/>
           <w:szCs w:val="20"/>
         </w:rPr>
-        <w:t xml:space="preserve">: </w:t>
-      </w:r>
-      <w:proofErr w:type="spellStart"/>
-      <w:r>
-        <w:rPr>
-          <w:rFonts w:asciiTheme="minorHAnsi" w:hAnsiTheme="minorHAnsi"/>
-          <w:sz w:val="20"/>
-          <w:szCs w:val="20"/>
-        </w:rPr>
-        <w:t>msJwt</w:t>
-      </w:r>
-      <w:proofErr w:type="spellEnd"/>
-      <w:r>
-        <w:rPr>
-          <w:rFonts w:asciiTheme="minorHAnsi" w:hAnsiTheme="minorHAnsi"/>
-          <w:sz w:val="20"/>
-          <w:szCs w:val="20"/>
-        </w:rPr>
-        <w:t xml:space="preserve">, </w:t>
-      </w:r>
-      <w:proofErr w:type="spellStart"/>
-      <w:r>
-        <w:rPr>
-          <w:rFonts w:asciiTheme="minorHAnsi" w:hAnsiTheme="minorHAnsi"/>
-          <w:sz w:val="20"/>
-          <w:szCs w:val="20"/>
-        </w:rPr>
-        <w:t>currentUserId</w:t>
-      </w:r>
-      <w:proofErr w:type="spellEnd"/>
-      <w:r>
-        <w:rPr>
-          <w:rFonts w:asciiTheme="minorHAnsi" w:hAnsiTheme="minorHAnsi"/>
-          <w:sz w:val="20"/>
-          <w:szCs w:val="20"/>
-        </w:rPr>
-        <w:t xml:space="preserve">, </w:t>
-      </w:r>
-      <w:proofErr w:type="spellStart"/>
-      <w:r>
-        <w:rPr>
-          <w:rFonts w:asciiTheme="minorHAnsi" w:hAnsiTheme="minorHAnsi"/>
-          <w:sz w:val="20"/>
-          <w:szCs w:val="20"/>
-        </w:rPr>
-        <w:t>isLoggedIn</w:t>
-      </w:r>
-      <w:proofErr w:type="spellEnd"/>
-      <w:r>
-        <w:rPr>
-          <w:rFonts w:asciiTheme="minorHAnsi" w:hAnsiTheme="minorHAnsi"/>
-          <w:sz w:val="20"/>
-          <w:szCs w:val="20"/>
-        </w:rPr>
-        <w:t>.</w:t>
+        <w:t>: msJwt, currentUserId, isLoggedIn.</w:t>
       </w:r>
     </w:p>
     <w:p>
@@ -6311,25 +5370,7 @@
           <w:sz w:val="20"/>
           <w:szCs w:val="20"/>
         </w:rPr>
-        <w:t xml:space="preserve">Toutes les requêtes HTTP depuis Vue utilisent </w:t>
-      </w:r>
-      <w:proofErr w:type="spellStart"/>
-      <w:r>
-        <w:rPr>
-          <w:rFonts w:asciiTheme="minorHAnsi" w:hAnsiTheme="minorHAnsi"/>
-          <w:sz w:val="20"/>
-          <w:szCs w:val="20"/>
-        </w:rPr>
-        <w:t>authHeader</w:t>
-      </w:r>
-      <w:proofErr w:type="spellEnd"/>
-      <w:r>
-        <w:rPr>
-          <w:rFonts w:asciiTheme="minorHAnsi" w:hAnsiTheme="minorHAnsi"/>
-          <w:sz w:val="20"/>
-          <w:szCs w:val="20"/>
-        </w:rPr>
-        <w:t xml:space="preserve"> pour inclure le JWT.</w:t>
+        <w:t>Toutes les requêtes HTTP depuis Vue utilisent authHeader pour inclure le JWT.</w:t>
       </w:r>
     </w:p>
     <w:p>
@@ -6352,43 +5393,7 @@
           <w:sz w:val="20"/>
           <w:szCs w:val="20"/>
         </w:rPr>
-        <w:t>Les composants (</w:t>
-      </w:r>
-      <w:proofErr w:type="spellStart"/>
-      <w:r>
-        <w:rPr>
-          <w:rFonts w:asciiTheme="minorHAnsi" w:hAnsiTheme="minorHAnsi"/>
-          <w:sz w:val="20"/>
-          <w:szCs w:val="20"/>
-        </w:rPr>
-        <w:t>MyBooksView</w:t>
-      </w:r>
-      <w:proofErr w:type="spellEnd"/>
-      <w:r>
-        <w:rPr>
-          <w:rFonts w:asciiTheme="minorHAnsi" w:hAnsiTheme="minorHAnsi"/>
-          <w:sz w:val="20"/>
-          <w:szCs w:val="20"/>
-        </w:rPr>
-        <w:t xml:space="preserve">, </w:t>
-      </w:r>
-      <w:proofErr w:type="spellStart"/>
-      <w:r>
-        <w:rPr>
-          <w:rFonts w:asciiTheme="minorHAnsi" w:hAnsiTheme="minorHAnsi"/>
-          <w:sz w:val="20"/>
-          <w:szCs w:val="20"/>
-        </w:rPr>
-        <w:t>ProfileView</w:t>
-      </w:r>
-      <w:proofErr w:type="spellEnd"/>
-      <w:r>
-        <w:rPr>
-          <w:rFonts w:asciiTheme="minorHAnsi" w:hAnsiTheme="minorHAnsi"/>
-          <w:sz w:val="20"/>
-          <w:szCs w:val="20"/>
-        </w:rPr>
-        <w:t>, Header) détectent automatiquement si l’utilisateur est connecté et MSAL ou classique.</w:t>
+        <w:t>Les composants (MyBooksView, ProfileView, Header) détectent automatiquement si l’utilisateur est connecté et MSAL ou classique.</w:t>
       </w:r>
     </w:p>
     <w:p>
@@ -6436,97 +5441,7 @@
           <w:sz w:val="20"/>
           <w:szCs w:val="20"/>
         </w:rPr>
-        <w:t xml:space="preserve">La fonction </w:t>
-      </w:r>
-      <w:proofErr w:type="spellStart"/>
-      <w:r>
-        <w:rPr>
-          <w:rFonts w:asciiTheme="minorHAnsi" w:hAnsiTheme="minorHAnsi"/>
-          <w:sz w:val="20"/>
-          <w:szCs w:val="20"/>
-        </w:rPr>
-        <w:t>logout</w:t>
-      </w:r>
-      <w:proofErr w:type="spellEnd"/>
-      <w:r>
-        <w:rPr>
-          <w:rFonts w:asciiTheme="minorHAnsi" w:hAnsiTheme="minorHAnsi"/>
-          <w:sz w:val="20"/>
-          <w:szCs w:val="20"/>
-        </w:rPr>
-        <w:t xml:space="preserve">() supprime </w:t>
-      </w:r>
-      <w:proofErr w:type="spellStart"/>
-      <w:r>
-        <w:rPr>
-          <w:rFonts w:asciiTheme="minorHAnsi" w:hAnsiTheme="minorHAnsi"/>
-          <w:sz w:val="20"/>
-          <w:szCs w:val="20"/>
-        </w:rPr>
-        <w:t>msJwt</w:t>
-      </w:r>
-      <w:proofErr w:type="spellEnd"/>
-      <w:r>
-        <w:rPr>
-          <w:rFonts w:asciiTheme="minorHAnsi" w:hAnsiTheme="minorHAnsi"/>
-          <w:sz w:val="20"/>
-          <w:szCs w:val="20"/>
-        </w:rPr>
-        <w:t xml:space="preserve">, </w:t>
-      </w:r>
-      <w:proofErr w:type="spellStart"/>
-      <w:r>
-        <w:rPr>
-          <w:rFonts w:asciiTheme="minorHAnsi" w:hAnsiTheme="minorHAnsi"/>
-          <w:sz w:val="20"/>
-          <w:szCs w:val="20"/>
-        </w:rPr>
-        <w:t>token</w:t>
-      </w:r>
-      <w:proofErr w:type="spellEnd"/>
-      <w:r>
-        <w:rPr>
-          <w:rFonts w:asciiTheme="minorHAnsi" w:hAnsiTheme="minorHAnsi"/>
-          <w:sz w:val="20"/>
-          <w:szCs w:val="20"/>
-        </w:rPr>
-        <w:t xml:space="preserve"> et </w:t>
-      </w:r>
-      <w:proofErr w:type="spellStart"/>
-      <w:r>
-        <w:rPr>
-          <w:rFonts w:asciiTheme="minorHAnsi" w:hAnsiTheme="minorHAnsi"/>
-          <w:sz w:val="20"/>
-          <w:szCs w:val="20"/>
-        </w:rPr>
-        <w:t>currentUserId</w:t>
-      </w:r>
-      <w:proofErr w:type="spellEnd"/>
-      <w:r>
-        <w:rPr>
-          <w:rFonts w:asciiTheme="minorHAnsi" w:hAnsiTheme="minorHAnsi"/>
-          <w:sz w:val="20"/>
-          <w:szCs w:val="20"/>
-        </w:rPr>
-        <w:t xml:space="preserve"> de </w:t>
-      </w:r>
-      <w:proofErr w:type="spellStart"/>
-      <w:r>
-        <w:rPr>
-          <w:rFonts w:asciiTheme="minorHAnsi" w:hAnsiTheme="minorHAnsi"/>
-          <w:sz w:val="20"/>
-          <w:szCs w:val="20"/>
-        </w:rPr>
-        <w:t>localStorage</w:t>
-      </w:r>
-      <w:proofErr w:type="spellEnd"/>
-      <w:r>
-        <w:rPr>
-          <w:rFonts w:asciiTheme="minorHAnsi" w:hAnsiTheme="minorHAnsi"/>
-          <w:sz w:val="20"/>
-          <w:szCs w:val="20"/>
-        </w:rPr>
-        <w:t xml:space="preserve"> et met à jour l’état réactif.</w:t>
+        <w:t>La fonction logout() supprime msJwt, token et currentUserId de localStorage et met à jour l’état réactif.</w:t>
       </w:r>
     </w:p>
     <w:p>
@@ -6602,11 +5517,14 @@
     </w:p>
     <w:p>
       <w:pPr>
-        <w:pStyle w:val="NormalWeb"/>
-        <w:rPr>
-          <w:rFonts w:asciiTheme="minorHAnsi" w:hAnsiTheme="minorHAnsi"/>
-        </w:rPr>
-      </w:pPr>
+        <w:rPr>
+          <w:sz w:val="24"/>
+          <w:szCs w:val="24"/>
+        </w:rPr>
+      </w:pPr>
+      <w:r>
+        <w:br w:type="page"/>
+      </w:r>
     </w:p>
     <w:p>
       <w:pPr>
@@ -6620,17 +5538,10 @@
         <w:rPr>
           <w:rFonts w:asciiTheme="minorHAnsi" w:hAnsiTheme="minorHAnsi"/>
         </w:rPr>
-        <w:t>.</w:t>
-      </w:r>
-      <w:proofErr w:type="spellStart"/>
-      <w:r>
-        <w:rPr>
-          <w:rFonts w:asciiTheme="minorHAnsi" w:hAnsiTheme="minorHAnsi"/>
-        </w:rPr>
-        <w:t>env</w:t>
+        <w:lastRenderedPageBreak/>
+        <w:t>.env</w:t>
       </w:r>
       <w:bookmarkEnd w:id="23"/>
-      <w:proofErr w:type="spellEnd"/>
     </w:p>
     <w:p>
       <w:pPr>
@@ -6648,8 +5559,8 @@
         <w:tblLook w:val="04A0" w:firstRow="1" w:lastRow="0" w:firstColumn="1" w:lastColumn="0" w:noHBand="0" w:noVBand="1"/>
       </w:tblPr>
       <w:tblGrid>
-        <w:gridCol w:w="4023"/>
-        <w:gridCol w:w="3903"/>
+        <w:gridCol w:w="4254"/>
+        <w:gridCol w:w="3672"/>
       </w:tblGrid>
       <w:tr>
         <w:tc>
@@ -6692,7 +5603,6 @@
               <w:ind w:left="0"/>
             </w:pPr>
             <w:r>
-              <w:lastRenderedPageBreak/>
               <w:t>DB_HOST</w:t>
             </w:r>
           </w:p>
@@ -6832,6 +5742,48 @@
           </w:p>
         </w:tc>
       </w:tr>
+      <w:tr>
+        <w:tc>
+          <w:tcPr>
+            <w:tcW w:w="4530" w:type="dxa"/>
+          </w:tcPr>
+          <w:p>
+            <w:pPr>
+              <w:pStyle w:val="Retraitcorpsdetexte"/>
+              <w:ind w:left="0"/>
+            </w:pPr>
+            <w:r>
+              <w:t>WEBSITES_INCLUDE_CLOUD_CERTS</w:t>
+            </w:r>
+          </w:p>
+        </w:tc>
+        <w:tc>
+          <w:tcPr>
+            <w:tcW w:w="4530" w:type="dxa"/>
+          </w:tcPr>
+          <w:p>
+            <w:pPr>
+              <w:pStyle w:val="Retraitcorpsdetexte"/>
+              <w:ind w:left="0"/>
+            </w:pPr>
+            <w:r>
+              <w:t>Inclue le</w:t>
+            </w:r>
+            <w:r>
+              <w:t>s</w:t>
+            </w:r>
+            <w:r>
+              <w:t xml:space="preserve"> certificat</w:t>
+            </w:r>
+            <w:r>
+              <w:t>s</w:t>
+            </w:r>
+            <w:r>
+              <w:t xml:space="preserve"> pour se connecter à la DB</w:t>
+            </w:r>
+          </w:p>
+        </w:tc>
+      </w:tr>
     </w:tbl>
     <w:p>
       <w:pPr>
@@ -6858,34 +5810,17 @@
       <w:pPr>
         <w:pStyle w:val="Retraitcorpsdetexte"/>
       </w:pPr>
-      <w:r>
-        <w:t>[</w:t>
-      </w:r>
-      <w:r>
-        <w:t>Schéma</w:t>
-      </w:r>
-      <w:r>
-        <w:t xml:space="preserve"> à améliorer</w:t>
-      </w:r>
-      <w:r>
-        <w:t>]</w:t>
-      </w:r>
       <w:bookmarkStart w:id="25" w:name="_Toc532179966"/>
       <w:bookmarkStart w:id="26" w:name="_Toc165969650"/>
-    </w:p>
-    <w:p>
-      <w:pPr>
-        <w:pStyle w:val="Retraitcorpsdetexte"/>
-      </w:pPr>
       <w:r>
         <w:rPr>
           <w:noProof/>
         </w:rPr>
         <w:drawing>
-          <wp:inline distT="0" distB="0" distL="0" distR="0" wp14:anchorId="6154963E" wp14:editId="05EAD314">
-            <wp:extent cx="4171950" cy="3286125"/>
-            <wp:effectExtent l="0" t="0" r="0" b="9525"/>
-            <wp:docPr id="341713789" name="Image 3" descr="Une image contenant texte, capture d’écran, diagramme, ligne&#10;&#10;Le contenu généré par l’IA peut être incorrect."/>
+          <wp:inline distT="0" distB="0" distL="0" distR="0" wp14:anchorId="1D82729F" wp14:editId="0FE508DB">
+            <wp:extent cx="5081270" cy="4580890"/>
+            <wp:effectExtent l="0" t="0" r="5080" b="0"/>
+            <wp:docPr id="1609843134" name="Image 1"/>
             <wp:cNvGraphicFramePr>
               <a:graphicFrameLocks xmlns:a="http://schemas.openxmlformats.org/drawingml/2006/main" noChangeAspect="1"/>
             </wp:cNvGraphicFramePr>
@@ -6893,8 +5828,10 @@
               <a:graphicData uri="http://schemas.openxmlformats.org/drawingml/2006/picture">
                 <pic:pic xmlns:pic="http://schemas.openxmlformats.org/drawingml/2006/picture">
                   <pic:nvPicPr>
-                    <pic:cNvPr id="341713789" name="Image 3" descr="Une image contenant texte, capture d’écran, diagramme, ligne&#10;&#10;Le contenu généré par l’IA peut être incorrect."/>
-                    <pic:cNvPicPr/>
+                    <pic:cNvPr id="0" name="Picture 2"/>
+                    <pic:cNvPicPr>
+                      <a:picLocks noChangeAspect="1" noChangeArrowheads="1"/>
+                    </pic:cNvPicPr>
                   </pic:nvPicPr>
                   <pic:blipFill>
                     <a:blip r:embed="rId10">
@@ -6904,18 +5841,23 @@
                         </a:ext>
                       </a:extLst>
                     </a:blip>
+                    <a:srcRect/>
                     <a:stretch>
                       <a:fillRect/>
                     </a:stretch>
                   </pic:blipFill>
-                  <pic:spPr>
+                  <pic:spPr bwMode="auto">
                     <a:xfrm>
                       <a:off x="0" y="0"/>
-                      <a:ext cx="4171950" cy="3286125"/>
+                      <a:ext cx="5081270" cy="4580890"/>
                     </a:xfrm>
                     <a:prstGeom prst="rect">
                       <a:avLst/>
                     </a:prstGeom>
+                    <a:noFill/>
+                    <a:ln>
+                      <a:noFill/>
+                    </a:ln>
                   </pic:spPr>
                 </pic:pic>
               </a:graphicData>
@@ -6944,16 +5886,19 @@
           <w:rFonts w:asciiTheme="minorHAnsi" w:hAnsiTheme="minorHAnsi"/>
         </w:rPr>
       </w:pPr>
-      <w:bookmarkStart w:id="27" w:name="_Toc216266496"/>
-      <w:r>
-        <w:rPr>
-          <w:rFonts w:asciiTheme="minorHAnsi" w:hAnsiTheme="minorHAnsi"/>
-        </w:rPr>
-        <w:t>Tests</w:t>
-      </w:r>
+      <w:bookmarkStart w:id="27" w:name="_Toc165969653"/>
+      <w:bookmarkStart w:id="28" w:name="_Toc216266498"/>
       <w:bookmarkEnd w:id="25"/>
       <w:bookmarkEnd w:id="26"/>
+      <w:r>
+        <w:rPr>
+          <w:rFonts w:asciiTheme="minorHAnsi" w:hAnsiTheme="minorHAnsi"/>
+        </w:rPr>
+        <w:lastRenderedPageBreak/>
+        <w:t>Conclusion</w:t>
+      </w:r>
       <w:bookmarkEnd w:id="27"/>
+      <w:bookmarkEnd w:id="28"/>
     </w:p>
     <w:p>
       <w:pPr>
@@ -6962,190 +5907,64 @@
           <w:rFonts w:asciiTheme="minorHAnsi" w:hAnsiTheme="minorHAnsi"/>
         </w:rPr>
       </w:pPr>
-      <w:bookmarkStart w:id="28" w:name="_Toc532179968"/>
-      <w:bookmarkStart w:id="29" w:name="_Toc165969652"/>
-      <w:bookmarkStart w:id="30" w:name="_Ref308525868"/>
-      <w:bookmarkStart w:id="31" w:name="_Toc216266497"/>
-      <w:r>
-        <w:rPr>
-          <w:rFonts w:asciiTheme="minorHAnsi" w:hAnsiTheme="minorHAnsi"/>
-        </w:rPr>
-        <w:t>Dossier des tests</w:t>
-      </w:r>
-      <w:bookmarkEnd w:id="28"/>
+      <w:bookmarkStart w:id="29" w:name="_Toc165969656"/>
+      <w:bookmarkStart w:id="30" w:name="_Toc216266499"/>
+      <w:r>
+        <w:rPr>
+          <w:rFonts w:asciiTheme="minorHAnsi" w:hAnsiTheme="minorHAnsi"/>
+        </w:rPr>
+        <w:t>Bilan personnel</w:t>
+      </w:r>
       <w:bookmarkEnd w:id="29"/>
       <w:bookmarkEnd w:id="30"/>
+    </w:p>
+    <w:p>
+      <w:pPr>
+        <w:pStyle w:val="Titre3"/>
+        <w:rPr>
+          <w:rFonts w:asciiTheme="minorHAnsi" w:hAnsiTheme="minorHAnsi"/>
+        </w:rPr>
+      </w:pPr>
+      <w:bookmarkStart w:id="31" w:name="_Toc216266500"/>
+      <w:r>
+        <w:rPr>
+          <w:rFonts w:asciiTheme="minorHAnsi" w:hAnsiTheme="minorHAnsi"/>
+        </w:rPr>
+        <w:t>Yosef</w:t>
+      </w:r>
       <w:bookmarkEnd w:id="31"/>
     </w:p>
     <w:p>
       <w:pPr>
-        <w:pStyle w:val="Retraitcorpsdetexte"/>
-      </w:pPr>
-      <w:r>
-        <w:t>[Utile ?]</w:t>
-      </w:r>
-    </w:p>
-    <w:p>
-      <w:pPr>
-        <w:pStyle w:val="Informations"/>
-        <w:numPr>
-          <w:ilvl w:val="5"/>
-          <w:numId w:val="22"/>
-        </w:numPr>
-      </w:pPr>
-      <w:r>
-        <w:t>On dresse le bilan des t</w:t>
-      </w:r>
-      <w:r>
-        <w:t>ests effectués (qui, quand, avec quelles données…)</w:t>
-      </w:r>
-      <w:r>
-        <w:t xml:space="preserve"> sous forme de procédure. Lorsque cela est possible, fournir un tableau des tests effectués avec les résultats obtenus et les actions à entreprendre en conséquence</w:t>
-      </w:r>
-      <w:r>
-        <w:t xml:space="preserve"> (et une estimation de leur durée)</w:t>
-      </w:r>
-      <w:r>
-        <w:t>.</w:t>
-      </w:r>
-    </w:p>
-    <w:p>
-      <w:pPr>
-        <w:pStyle w:val="Informations"/>
-        <w:numPr>
-          <w:ilvl w:val="5"/>
-          <w:numId w:val="22"/>
-        </w:numPr>
-      </w:pPr>
-      <w:r>
-        <w:t xml:space="preserve">Si des tests prévus dans la stratégie n'ont pas pu être </w:t>
-      </w:r>
-      <w:r>
-        <w:t>effectués :</w:t>
-      </w:r>
-    </w:p>
-    <w:p>
-      <w:pPr>
-        <w:pStyle w:val="Informations"/>
-        <w:numPr>
-          <w:ilvl w:val="6"/>
-          <w:numId w:val="22"/>
-        </w:numPr>
-      </w:pPr>
-      <w:r>
-        <w:t>raison, décisions, etc.</w:t>
-      </w:r>
-    </w:p>
-    <w:p>
-      <w:pPr>
-        <w:pStyle w:val="Informations"/>
-        <w:numPr>
-          <w:ilvl w:val="5"/>
-          <w:numId w:val="22"/>
-        </w:numPr>
-      </w:pPr>
-      <w:r>
-        <w:t>Liste des bugs répertoriés avec la date de découverte et leur état:</w:t>
-      </w:r>
-    </w:p>
-    <w:p>
-      <w:pPr>
-        <w:pStyle w:val="Informations"/>
-        <w:numPr>
-          <w:ilvl w:val="6"/>
-          <w:numId w:val="22"/>
-        </w:numPr>
-      </w:pPr>
-      <w:r>
-        <w:t>Corrigé</w:t>
-      </w:r>
-      <w:r>
-        <w:t xml:space="preserve">, </w:t>
-      </w:r>
-      <w:r>
-        <w:t>date de correction, corrigé par, etc.</w:t>
-      </w:r>
-    </w:p>
-    <w:p>
-      <w:pPr>
-        <w:pStyle w:val="Titre1"/>
-        <w:rPr>
-          <w:rFonts w:asciiTheme="minorHAnsi" w:hAnsiTheme="minorHAnsi"/>
-        </w:rPr>
-      </w:pPr>
-      <w:bookmarkStart w:id="32" w:name="_Toc165969653"/>
-      <w:bookmarkStart w:id="33" w:name="_Toc216266498"/>
-      <w:r>
-        <w:rPr>
-          <w:rFonts w:asciiTheme="minorHAnsi" w:hAnsiTheme="minorHAnsi"/>
-        </w:rPr>
-        <w:t>Conclusion</w:t>
+        <w:pStyle w:val="Retraitcorpsdetexte3"/>
+      </w:pPr>
+    </w:p>
+    <w:p>
+      <w:pPr>
+        <w:pStyle w:val="Titre3"/>
+        <w:rPr>
+          <w:rFonts w:asciiTheme="minorHAnsi" w:hAnsiTheme="minorHAnsi"/>
+        </w:rPr>
+      </w:pPr>
+      <w:bookmarkStart w:id="32" w:name="_Toc216266501"/>
+      <w:r>
+        <w:rPr>
+          <w:rFonts w:asciiTheme="minorHAnsi" w:hAnsiTheme="minorHAnsi"/>
+        </w:rPr>
+        <w:t>Alban</w:t>
       </w:r>
       <w:bookmarkEnd w:id="32"/>
-      <w:bookmarkEnd w:id="33"/>
-    </w:p>
-    <w:p>
-      <w:pPr>
-        <w:pStyle w:val="Titre2"/>
-        <w:rPr>
-          <w:rFonts w:asciiTheme="minorHAnsi" w:hAnsiTheme="minorHAnsi"/>
-        </w:rPr>
-      </w:pPr>
-      <w:bookmarkStart w:id="34" w:name="_Toc165969656"/>
-      <w:bookmarkStart w:id="35" w:name="_Toc216266499"/>
-      <w:r>
-        <w:rPr>
-          <w:rFonts w:asciiTheme="minorHAnsi" w:hAnsiTheme="minorHAnsi"/>
-        </w:rPr>
-        <w:t>Bilan personnel</w:t>
-      </w:r>
-      <w:bookmarkEnd w:id="34"/>
-      <w:bookmarkEnd w:id="35"/>
-    </w:p>
-    <w:p>
-      <w:pPr>
-        <w:pStyle w:val="Titre3"/>
-        <w:rPr>
-          <w:rFonts w:asciiTheme="minorHAnsi" w:hAnsiTheme="minorHAnsi"/>
-        </w:rPr>
-      </w:pPr>
-      <w:bookmarkStart w:id="36" w:name="_Toc216266500"/>
-      <w:proofErr w:type="spellStart"/>
-      <w:r>
-        <w:rPr>
-          <w:rFonts w:asciiTheme="minorHAnsi" w:hAnsiTheme="minorHAnsi"/>
-        </w:rPr>
-        <w:t>Yosef</w:t>
-      </w:r>
-      <w:bookmarkEnd w:id="36"/>
-      <w:proofErr w:type="spellEnd"/>
     </w:p>
     <w:p>
       <w:pPr>
         <w:pStyle w:val="Retraitcorpsdetexte3"/>
       </w:pPr>
-    </w:p>
-    <w:p>
-      <w:pPr>
-        <w:pStyle w:val="Titre3"/>
-        <w:rPr>
-          <w:rFonts w:asciiTheme="minorHAnsi" w:hAnsiTheme="minorHAnsi"/>
-        </w:rPr>
-      </w:pPr>
-      <w:bookmarkStart w:id="37" w:name="_Toc216266501"/>
-      <w:r>
-        <w:rPr>
-          <w:rFonts w:asciiTheme="minorHAnsi" w:hAnsiTheme="minorHAnsi"/>
-        </w:rPr>
-        <w:lastRenderedPageBreak/>
-        <w:t>Alban</w:t>
-      </w:r>
-      <w:bookmarkEnd w:id="37"/>
-    </w:p>
-    <w:p>
-      <w:pPr>
-        <w:pStyle w:val="Retraitcorpsdetexte3"/>
-      </w:pPr>
+      <w:r>
+        <w:t>J’ai apprécié ce projet car j’ai appris à utilisé des App Services et à intégrer des sous-réseaux.</w:t>
+      </w:r>
+      <w:r>
+        <w:t xml:space="preserve"> J’ai moins apprécié les temps d’attentes pour le déploiement.</w:t>
+      </w:r>
     </w:p>
     <w:p>
       <w:pPr>
@@ -7250,14 +6069,14 @@
           <w:rFonts w:asciiTheme="minorHAnsi" w:hAnsiTheme="minorHAnsi"/>
         </w:rPr>
       </w:pPr>
-      <w:bookmarkStart w:id="38" w:name="_Toc216266502"/>
+      <w:bookmarkStart w:id="33" w:name="_Toc216266502"/>
       <w:r>
         <w:rPr>
           <w:rFonts w:asciiTheme="minorHAnsi" w:hAnsiTheme="minorHAnsi"/>
         </w:rPr>
         <w:t>Annexes</w:t>
       </w:r>
-      <w:bookmarkEnd w:id="38"/>
+      <w:bookmarkEnd w:id="33"/>
     </w:p>
     <w:p>
       <w:pPr>
@@ -7347,7 +6166,7 @@
           <w:bCs/>
         </w:rPr>
       </w:pPr>
-      <w:bookmarkStart w:id="39" w:name="_Toc216266503"/>
+      <w:bookmarkStart w:id="34" w:name="_Toc216266503"/>
       <w:r>
         <w:rPr>
           <w:rStyle w:val="lev"/>
@@ -7357,7 +6176,7 @@
         </w:rPr>
         <w:t>Webographie</w:t>
       </w:r>
-      <w:bookmarkEnd w:id="39"/>
+      <w:bookmarkEnd w:id="34"/>
     </w:p>
     <w:p>
       <w:pPr>
@@ -7909,7 +6728,7 @@
               <w:noProof/>
               <w:szCs w:val="16"/>
             </w:rPr>
-            <w:t>10.12.2025 14:05</w:t>
+            <w:t>17.12.2025 13:54</w:t>
           </w:r>
           <w:r>
             <w:rPr>
@@ -8121,7 +6940,7 @@
         <v:path o:extrusionok="f" gradientshapeok="t" o:connecttype="rect"/>
         <o:lock v:ext="edit" aspectratio="t"/>
       </v:shapetype>
-      <v:shape id="_x0000_i1031" type="#_x0000_t75" style="width:12pt;height:12pt" o:bullet="t">
+      <v:shape id="_x0000_i1042" type="#_x0000_t75" style="width:12.25pt;height:12.25pt" o:bullet="t">
         <v:imagedata r:id="rId1" o:title="BD10263_"/>
       </v:shape>
     </w:pict>

</xml_diff>